<commit_message>
Modified to mention Incident Management as Review & Defect Log.
</commit_message>
<xml_diff>
--- a/Engineering/Verification and Validation/PRCD_PERREV.docx
+++ b/Engineering/Verification and Validation/PRCD_PERREV.docx
@@ -153,14 +153,27 @@
                     <w:szCs w:val="44"/>
                   </w:rPr>
                 </w:pPr>
-                <w:fldSimple w:instr=" FILENAME   \* MERGEFORMAT ">
-                  <w:r>
-                    <w:rPr>
-                      <w:noProof/>
-                    </w:rPr>
-                    <w:t>PRCD_PERREV.docx</w:t>
-                  </w:r>
-                </w:fldSimple>
+                <w:r>
+                  <w:fldChar w:fldCharType="begin"/>
+                </w:r>
+                <w:r>
+                  <w:instrText xml:space="preserve"> FILENAME   \* MERGEFORMAT </w:instrText>
+                </w:r>
+                <w:r>
+                  <w:fldChar w:fldCharType="separate"/>
+                </w:r>
+                <w:r>
+                  <w:rPr>
+                    <w:noProof/>
+                  </w:rPr>
+                  <w:t>PRCD_PERREV.docx</w:t>
+                </w:r>
+                <w:r>
+                  <w:rPr>
+                    <w:noProof/>
+                  </w:rPr>
+                  <w:fldChar w:fldCharType="end"/>
+                </w:r>
               </w:p>
             </w:tc>
           </w:tr>
@@ -2321,11 +2334,16 @@
               <w:t xml:space="preserve">plan </w:t>
             </w:r>
             <w:r>
-              <w:t>in the Project Plan. (Refer TMPL_PRJPLN)</w:t>
-            </w:r>
-            <w:r>
-              <w:t>.</w:t>
-            </w:r>
+              <w:t xml:space="preserve">in the Project Plan. </w:t>
+            </w:r>
+            <w:del w:id="6" w:author="Jalaj Mathur" w:date="2022-03-04T17:17:00Z">
+              <w:r>
+                <w:delText>(Refer TMPL_PRJPLN)</w:delText>
+              </w:r>
+              <w:r>
+                <w:delText>.</w:delText>
+              </w:r>
+            </w:del>
           </w:p>
         </w:tc>
         <w:tc>
@@ -2397,8 +2415,13 @@
               <w:t>.</w:t>
             </w:r>
             <w:r>
-              <w:t xml:space="preserve"> (Refer TMPL_PRJPLN).</w:t>
-            </w:r>
+              <w:t xml:space="preserve"> </w:t>
+            </w:r>
+            <w:del w:id="7" w:author="Jalaj Mathur" w:date="2022-03-04T17:17:00Z">
+              <w:r>
+                <w:delText>(Refer TMPL_PRJPLN).</w:delText>
+              </w:r>
+            </w:del>
           </w:p>
         </w:tc>
         <w:tc>
@@ -2538,11 +2561,16 @@
             <w:r>
               <w:t xml:space="preserve">Also ensure that access of work products and </w:t>
             </w:r>
-            <w:proofErr w:type="spellStart"/>
-            <w:r>
-              <w:t>suppotive</w:t>
-            </w:r>
-            <w:proofErr w:type="spellEnd"/>
+            <w:del w:id="8" w:author="Jalaj Mathur" w:date="2022-03-04T17:17:00Z">
+              <w:r>
+                <w:delText>suppotive</w:delText>
+              </w:r>
+            </w:del>
+            <w:ins w:id="9" w:author="Jalaj Mathur" w:date="2022-03-04T17:17:00Z">
+              <w:r>
+                <w:t>supportive</w:t>
+              </w:r>
+            </w:ins>
             <w:r>
               <w:t xml:space="preserve"> documents is available to the reviewer.</w:t>
             </w:r>
@@ -2847,15 +2875,22 @@
             <w:r>
               <w:t xml:space="preserve"> on “</w:t>
             </w:r>
-            <w:r>
-              <w:t xml:space="preserve">Review and </w:t>
-            </w:r>
-            <w:r>
-              <w:t xml:space="preserve">Testing </w:t>
-            </w:r>
-            <w:r>
-              <w:t>Defect Log</w:t>
-            </w:r>
+            <w:del w:id="10" w:author="Jalaj Mathur" w:date="2022-03-04T17:18:00Z">
+              <w:r>
+                <w:delText xml:space="preserve">Review and </w:delText>
+              </w:r>
+              <w:r>
+                <w:delText xml:space="preserve">Testing </w:delText>
+              </w:r>
+              <w:r>
+                <w:delText>Defect Log</w:delText>
+              </w:r>
+            </w:del>
+            <w:ins w:id="11" w:author="Jalaj Mathur" w:date="2022-03-04T17:18:00Z">
+              <w:r>
+                <w:t>Incident Management</w:t>
+              </w:r>
+            </w:ins>
             <w:r>
               <w:t>”</w:t>
             </w:r>
@@ -2876,8 +2911,13 @@
               <w:cnfStyle w:val="000000000000" w:firstRow="0" w:lastRow="0" w:firstColumn="0" w:lastColumn="0" w:oddVBand="0" w:evenVBand="0" w:oddHBand="0" w:evenHBand="0" w:firstRowFirstColumn="0" w:firstRowLastColumn="0" w:lastRowFirstColumn="0" w:lastRowLastColumn="0"/>
             </w:pPr>
             <w:r>
-              <w:t>Review defects</w:t>
-            </w:r>
+              <w:t>Review</w:t>
+            </w:r>
+            <w:del w:id="12" w:author="Jalaj Mathur" w:date="2022-03-04T17:20:00Z">
+              <w:r>
+                <w:delText xml:space="preserve"> defects</w:delText>
+              </w:r>
+            </w:del>
           </w:p>
           <w:p>
             <w:pPr>
@@ -2956,11 +2996,24 @@
             <w:r>
               <w:t xml:space="preserve">eview </w:t>
             </w:r>
-            <w:r>
-              <w:t>defects</w:t>
-            </w:r>
-            <w:r>
-              <w:t xml:space="preserve"> and resolve the logged defects.</w:t>
+            <w:del w:id="13" w:author="Jalaj Mathur" w:date="2022-03-04T17:20:00Z">
+              <w:r>
+                <w:delText>defects</w:delText>
+              </w:r>
+              <w:r>
+                <w:delText xml:space="preserve"> </w:delText>
+              </w:r>
+            </w:del>
+            <w:ins w:id="14" w:author="Jalaj Mathur" w:date="2022-03-04T17:20:00Z">
+              <w:r>
+                <w:t>findings</w:t>
+              </w:r>
+              <w:r>
+                <w:t xml:space="preserve"> </w:t>
+              </w:r>
+            </w:ins>
+            <w:r>
+              <w:t>and resolve the logged defects.</w:t>
             </w:r>
           </w:p>
         </w:tc>
@@ -3076,22 +3129,63 @@
               <w:cnfStyle w:val="000000100000" w:firstRow="0" w:lastRow="0" w:firstColumn="0" w:lastColumn="0" w:oddVBand="0" w:evenVBand="0" w:oddHBand="1" w:evenHBand="0" w:firstRowFirstColumn="0" w:firstRowLastColumn="0" w:lastRowFirstColumn="0" w:lastRowLastColumn="0"/>
             </w:pPr>
             <w:r>
-              <w:t xml:space="preserve">Re-verify the resolved defects and change the status to “closed” if resolved </w:t>
+              <w:t xml:space="preserve">Re-verify the resolved defects and </w:t>
+            </w:r>
+            <w:del w:id="15" w:author="Jalaj Mathur" w:date="2022-03-04T17:31:00Z">
+              <w:r>
+                <w:delText>change the status to “closed</w:delText>
+              </w:r>
+            </w:del>
+            <w:ins w:id="16" w:author="Jalaj Mathur" w:date="2022-03-04T17:31:00Z">
+              <w:r>
+                <w:t>leave it</w:t>
+              </w:r>
+            </w:ins>
+            <w:r>
+              <w:t xml:space="preserve">” if resolved </w:t>
             </w:r>
             <w:r>
               <w:t>satisfactorily</w:t>
             </w:r>
             <w:r>
-              <w:t xml:space="preserve"> and “active” if not</w:t>
-            </w:r>
-            <w:r>
-              <w:t xml:space="preserve"> in “Review and </w:t>
-            </w:r>
-            <w:r>
-              <w:t xml:space="preserve">Testing </w:t>
-            </w:r>
-            <w:r>
-              <w:t>Defect Log”.</w:t>
+              <w:t xml:space="preserve"> and “</w:t>
+            </w:r>
+            <w:del w:id="17" w:author="Jalaj Mathur" w:date="2022-03-04T17:31:00Z">
+              <w:r>
+                <w:delText>active</w:delText>
+              </w:r>
+            </w:del>
+            <w:ins w:id="18" w:author="Jalaj Mathur" w:date="2022-03-04T17:31:00Z">
+              <w:r>
+                <w:t>re-open</w:t>
+              </w:r>
+            </w:ins>
+            <w:r>
+              <w:t>” if not</w:t>
+            </w:r>
+            <w:r>
+              <w:t xml:space="preserve"> in “</w:t>
+            </w:r>
+            <w:del w:id="19" w:author="Jalaj Mathur" w:date="2022-03-04T17:31:00Z">
+              <w:r>
+                <w:delText xml:space="preserve">Review and </w:delText>
+              </w:r>
+              <w:r>
+                <w:delText xml:space="preserve">Testing </w:delText>
+              </w:r>
+              <w:r>
+                <w:delText>Defect Log</w:delText>
+              </w:r>
+            </w:del>
+            <w:ins w:id="20" w:author="Jalaj Mathur" w:date="2022-03-04T17:31:00Z">
+              <w:r>
+                <w:t>Incident Management</w:t>
+              </w:r>
+            </w:ins>
+            <w:bookmarkStart w:id="21" w:name="_GoBack"/>
+            <w:bookmarkEnd w:id="21"/>
+            <w:r>
+              <w:t>”.</w:t>
             </w:r>
             <w:r>
               <w:t xml:space="preserve"> </w:t>
@@ -3139,7 +3233,6 @@
               </w:numPr>
               <w:ind w:hanging="686"/>
             </w:pPr>
-            <w:bookmarkStart w:id="6" w:name="_GoBack" w:colFirst="1" w:colLast="1"/>
           </w:p>
         </w:tc>
         <w:tc>
@@ -3218,7 +3311,6 @@
         </w:tc>
       </w:tr>
     </w:tbl>
-    <w:bookmarkEnd w:id="6"/>
     <w:p>
       <w:r>
         <w:lastRenderedPageBreak/>
@@ -3235,11 +3327,11 @@
       <w:pPr>
         <w:pStyle w:val="Heading1"/>
       </w:pPr>
-      <w:bookmarkStart w:id="7" w:name="_Toc427248740"/>
+      <w:bookmarkStart w:id="22" w:name="_Toc427248740"/>
       <w:r>
         <w:t>Verification</w:t>
       </w:r>
-      <w:bookmarkEnd w:id="7"/>
+      <w:bookmarkEnd w:id="22"/>
     </w:p>
     <w:p>
       <w:pPr>
@@ -3284,11 +3376,11 @@
       <w:pPr>
         <w:pStyle w:val="Heading1"/>
       </w:pPr>
-      <w:bookmarkStart w:id="8" w:name="_Toc427248741"/>
+      <w:bookmarkStart w:id="23" w:name="_Toc427248741"/>
       <w:r>
         <w:t>Configuration</w:t>
       </w:r>
-      <w:bookmarkEnd w:id="8"/>
+      <w:bookmarkEnd w:id="23"/>
     </w:p>
     <w:p>
       <w:r>
@@ -3305,21 +3397,21 @@
       <w:pPr>
         <w:pStyle w:val="Heading1"/>
       </w:pPr>
-      <w:bookmarkStart w:id="9" w:name="_Toc427248742"/>
+      <w:bookmarkStart w:id="24" w:name="_Toc427248742"/>
       <w:r>
         <w:t>Guidelines</w:t>
       </w:r>
-      <w:bookmarkEnd w:id="9"/>
+      <w:bookmarkEnd w:id="24"/>
     </w:p>
     <w:p>
       <w:pPr>
         <w:pStyle w:val="Heading2"/>
       </w:pPr>
-      <w:bookmarkStart w:id="10" w:name="_Toc427248743"/>
+      <w:bookmarkStart w:id="25" w:name="_Toc427248743"/>
       <w:r>
         <w:t>Peer Review Meeting</w:t>
       </w:r>
-      <w:bookmarkEnd w:id="10"/>
+      <w:bookmarkEnd w:id="25"/>
     </w:p>
     <w:p>
       <w:r>
@@ -3369,11 +3461,11 @@
       <w:pPr>
         <w:pStyle w:val="Heading2"/>
       </w:pPr>
-      <w:bookmarkStart w:id="11" w:name="_Toc427248744"/>
+      <w:bookmarkStart w:id="26" w:name="_Toc427248744"/>
       <w:r>
         <w:t>Definitions</w:t>
       </w:r>
-      <w:bookmarkEnd w:id="11"/>
+      <w:bookmarkEnd w:id="26"/>
     </w:p>
     <w:p>
       <w:r>
@@ -3392,41 +3484,41 @@
         </w:tabs>
         <w:spacing w:before="0" w:after="200"/>
       </w:pPr>
-      <w:bookmarkStart w:id="12" w:name="_Toc412430134"/>
-      <w:bookmarkStart w:id="13" w:name="_Toc374954767"/>
-      <w:bookmarkStart w:id="14" w:name="_Toc375017705"/>
-      <w:bookmarkStart w:id="15" w:name="_Toc375018062"/>
-      <w:bookmarkStart w:id="16" w:name="_Toc375103941"/>
-      <w:bookmarkStart w:id="17" w:name="_Toc377438816"/>
-      <w:bookmarkStart w:id="18" w:name="_Toc378753259"/>
-      <w:bookmarkStart w:id="19" w:name="_Toc379083209"/>
-      <w:bookmarkStart w:id="20" w:name="_Toc379687200"/>
-      <w:bookmarkStart w:id="21" w:name="_Toc379689068"/>
-      <w:bookmarkStart w:id="22" w:name="_Toc379867407"/>
-      <w:bookmarkStart w:id="23" w:name="_Toc379877498"/>
-      <w:bookmarkStart w:id="24" w:name="_Toc379878529"/>
-      <w:bookmarkStart w:id="25" w:name="_Toc379878973"/>
-      <w:bookmarkStart w:id="26" w:name="_Toc381582904"/>
-      <w:bookmarkStart w:id="27" w:name="_Toc381603230"/>
-      <w:bookmarkStart w:id="28" w:name="_Toc382376243"/>
-      <w:bookmarkStart w:id="29" w:name="_Toc383328230"/>
-      <w:bookmarkStart w:id="30" w:name="_Toc374954766"/>
-      <w:bookmarkStart w:id="31" w:name="_Toc375017704"/>
-      <w:bookmarkStart w:id="32" w:name="_Toc375018061"/>
-      <w:bookmarkStart w:id="33" w:name="_Toc375103940"/>
-      <w:bookmarkStart w:id="34" w:name="_Toc377438815"/>
-      <w:bookmarkStart w:id="35" w:name="_Toc378753258"/>
-      <w:bookmarkStart w:id="36" w:name="_Toc379083208"/>
-      <w:bookmarkStart w:id="37" w:name="_Toc379687199"/>
-      <w:bookmarkStart w:id="38" w:name="_Toc379689067"/>
-      <w:bookmarkStart w:id="39" w:name="_Toc379867406"/>
-      <w:bookmarkStart w:id="40" w:name="_Toc379877497"/>
-      <w:bookmarkStart w:id="41" w:name="_Toc379878528"/>
-      <w:bookmarkStart w:id="42" w:name="_Toc379878972"/>
-      <w:bookmarkStart w:id="43" w:name="_Toc381582903"/>
-      <w:bookmarkStart w:id="44" w:name="_Toc381603229"/>
-      <w:bookmarkStart w:id="45" w:name="_Toc382376242"/>
-      <w:bookmarkStart w:id="46" w:name="_Toc383328229"/>
+      <w:bookmarkStart w:id="27" w:name="_Toc412430134"/>
+      <w:bookmarkStart w:id="28" w:name="_Toc374954767"/>
+      <w:bookmarkStart w:id="29" w:name="_Toc375017705"/>
+      <w:bookmarkStart w:id="30" w:name="_Toc375018062"/>
+      <w:bookmarkStart w:id="31" w:name="_Toc375103941"/>
+      <w:bookmarkStart w:id="32" w:name="_Toc377438816"/>
+      <w:bookmarkStart w:id="33" w:name="_Toc378753259"/>
+      <w:bookmarkStart w:id="34" w:name="_Toc379083209"/>
+      <w:bookmarkStart w:id="35" w:name="_Toc379687200"/>
+      <w:bookmarkStart w:id="36" w:name="_Toc379689068"/>
+      <w:bookmarkStart w:id="37" w:name="_Toc379867407"/>
+      <w:bookmarkStart w:id="38" w:name="_Toc379877498"/>
+      <w:bookmarkStart w:id="39" w:name="_Toc379878529"/>
+      <w:bookmarkStart w:id="40" w:name="_Toc379878973"/>
+      <w:bookmarkStart w:id="41" w:name="_Toc381582904"/>
+      <w:bookmarkStart w:id="42" w:name="_Toc381603230"/>
+      <w:bookmarkStart w:id="43" w:name="_Toc382376243"/>
+      <w:bookmarkStart w:id="44" w:name="_Toc383328230"/>
+      <w:bookmarkStart w:id="45" w:name="_Toc374954766"/>
+      <w:bookmarkStart w:id="46" w:name="_Toc375017704"/>
+      <w:bookmarkStart w:id="47" w:name="_Toc375018061"/>
+      <w:bookmarkStart w:id="48" w:name="_Toc375103940"/>
+      <w:bookmarkStart w:id="49" w:name="_Toc377438815"/>
+      <w:bookmarkStart w:id="50" w:name="_Toc378753258"/>
+      <w:bookmarkStart w:id="51" w:name="_Toc379083208"/>
+      <w:bookmarkStart w:id="52" w:name="_Toc379687199"/>
+      <w:bookmarkStart w:id="53" w:name="_Toc379689067"/>
+      <w:bookmarkStart w:id="54" w:name="_Toc379867406"/>
+      <w:bookmarkStart w:id="55" w:name="_Toc379877497"/>
+      <w:bookmarkStart w:id="56" w:name="_Toc379878528"/>
+      <w:bookmarkStart w:id="57" w:name="_Toc379878972"/>
+      <w:bookmarkStart w:id="58" w:name="_Toc381582903"/>
+      <w:bookmarkStart w:id="59" w:name="_Toc381603229"/>
+      <w:bookmarkStart w:id="60" w:name="_Toc382376242"/>
+      <w:bookmarkStart w:id="61" w:name="_Toc383328229"/>
       <w:proofErr w:type="gramStart"/>
       <w:r>
         <w:rPr>
@@ -3441,7 +3533,7 @@
         </w:rPr>
         <w:t xml:space="preserve"> Review</w:t>
       </w:r>
-      <w:bookmarkEnd w:id="12"/>
+      <w:bookmarkEnd w:id="27"/>
       <w:r>
         <w:t xml:space="preserve"> - A Peer R</w:t>
       </w:r>
@@ -3454,8 +3546,8 @@
       <w:r>
         <w:t xml:space="preserve">identify defects and areas where changes are needed.  </w:t>
       </w:r>
-      <w:bookmarkStart w:id="47" w:name="_Toc412430137"/>
-      <w:bookmarkStart w:id="48" w:name="_Toc412430135"/>
+      <w:bookmarkStart w:id="62" w:name="_Toc412430137"/>
+      <w:bookmarkStart w:id="63" w:name="_Toc412430135"/>
       <w:r>
         <w:t>The objective of a Peer R</w:t>
       </w:r>
@@ -3469,21 +3561,6 @@
         <w:t>product.  The major objective is to find defects, omissions, and contradictions; to improve the product; and to consider alternative implementations.  Other important objectives of the peer review include exchange of techniques, style variations, and education of the participants.  A peer review may point out efficiency and readability issues in the code, modularity issues in design specifications or requirements testability issues.  Defect data is systematically collected and stored in a peer review database.</w:t>
       </w:r>
     </w:p>
-    <w:bookmarkEnd w:id="13"/>
-    <w:bookmarkEnd w:id="14"/>
-    <w:bookmarkEnd w:id="15"/>
-    <w:bookmarkEnd w:id="16"/>
-    <w:bookmarkEnd w:id="17"/>
-    <w:bookmarkEnd w:id="18"/>
-    <w:bookmarkEnd w:id="19"/>
-    <w:bookmarkEnd w:id="20"/>
-    <w:bookmarkEnd w:id="21"/>
-    <w:bookmarkEnd w:id="22"/>
-    <w:bookmarkEnd w:id="23"/>
-    <w:bookmarkEnd w:id="24"/>
-    <w:bookmarkEnd w:id="25"/>
-    <w:bookmarkEnd w:id="26"/>
-    <w:bookmarkEnd w:id="27"/>
     <w:bookmarkEnd w:id="28"/>
     <w:bookmarkEnd w:id="29"/>
     <w:bookmarkEnd w:id="30"/>
@@ -3505,6 +3582,21 @@
     <w:bookmarkEnd w:id="46"/>
     <w:bookmarkEnd w:id="47"/>
     <w:bookmarkEnd w:id="48"/>
+    <w:bookmarkEnd w:id="49"/>
+    <w:bookmarkEnd w:id="50"/>
+    <w:bookmarkEnd w:id="51"/>
+    <w:bookmarkEnd w:id="52"/>
+    <w:bookmarkEnd w:id="53"/>
+    <w:bookmarkEnd w:id="54"/>
+    <w:bookmarkEnd w:id="55"/>
+    <w:bookmarkEnd w:id="56"/>
+    <w:bookmarkEnd w:id="57"/>
+    <w:bookmarkEnd w:id="58"/>
+    <w:bookmarkEnd w:id="59"/>
+    <w:bookmarkEnd w:id="60"/>
+    <w:bookmarkEnd w:id="61"/>
+    <w:bookmarkEnd w:id="62"/>
+    <w:bookmarkEnd w:id="63"/>
     <w:p>
       <w:pPr>
         <w:pStyle w:val="Bullet"/>
@@ -3709,19 +3801,19 @@
       <w:pPr>
         <w:pStyle w:val="Heading2"/>
       </w:pPr>
-      <w:bookmarkStart w:id="49" w:name="_Toc427248745"/>
+      <w:bookmarkStart w:id="64" w:name="_Toc427248745"/>
       <w:r>
         <w:t>Understand</w:t>
       </w:r>
-      <w:bookmarkStart w:id="50" w:name="_Hlt25392259"/>
-      <w:bookmarkEnd w:id="50"/>
+      <w:bookmarkStart w:id="65" w:name="_Hlt25392259"/>
+      <w:bookmarkEnd w:id="65"/>
       <w:r>
         <w:t>ing</w:t>
       </w:r>
       <w:r>
         <w:t xml:space="preserve"> Roles and Responsibilities</w:t>
       </w:r>
-      <w:bookmarkEnd w:id="49"/>
+      <w:bookmarkEnd w:id="64"/>
     </w:p>
     <w:p>
       <w:r>
@@ -3744,189 +3836,189 @@
       <w:pPr>
         <w:pStyle w:val="Heading3"/>
       </w:pPr>
-      <w:bookmarkStart w:id="51" w:name="_Toc495995130"/>
-      <w:bookmarkStart w:id="52" w:name="_Toc227483011"/>
-      <w:bookmarkStart w:id="53" w:name="_Toc227640879"/>
-      <w:bookmarkStart w:id="54" w:name="_Toc427248746"/>
+      <w:bookmarkStart w:id="66" w:name="_Toc495995130"/>
+      <w:bookmarkStart w:id="67" w:name="_Toc227483011"/>
+      <w:bookmarkStart w:id="68" w:name="_Toc227640879"/>
+      <w:bookmarkStart w:id="69" w:name="_Toc427248746"/>
       <w:r>
         <w:t>Project Manage</w:t>
       </w:r>
-      <w:bookmarkEnd w:id="51"/>
-      <w:bookmarkEnd w:id="52"/>
-      <w:bookmarkEnd w:id="53"/>
-      <w:r>
-        <w:t>r</w:t>
-      </w:r>
-      <w:bookmarkEnd w:id="54"/>
-    </w:p>
-    <w:p>
-      <w:r>
-        <w:t>Project manage</w:t>
-      </w:r>
-      <w:r>
-        <w:t>r</w:t>
-      </w:r>
-      <w:r>
-        <w:t xml:space="preserve"> is responsible for approving the review, provide resources and assure that the reviews are conducted in accordance with the approved project plans. </w:t>
-      </w:r>
-    </w:p>
-    <w:p>
-      <w:pPr>
-        <w:pStyle w:val="Heading3"/>
-      </w:pPr>
-      <w:bookmarkStart w:id="55" w:name="_Toc495995132"/>
-      <w:bookmarkStart w:id="56" w:name="_Toc227483013"/>
-      <w:bookmarkStart w:id="57" w:name="_Toc227640881"/>
-      <w:bookmarkStart w:id="58" w:name="_Toc427248747"/>
-      <w:r>
-        <w:t>Author</w:t>
-      </w:r>
-      <w:bookmarkEnd w:id="55"/>
-      <w:bookmarkEnd w:id="56"/>
-      <w:bookmarkEnd w:id="57"/>
-      <w:bookmarkEnd w:id="58"/>
-    </w:p>
-    <w:p>
-      <w:r>
-        <w:t>The author is responsible for the product requiring a review and presents the material to the review team.</w:t>
-      </w:r>
-      <w:bookmarkStart w:id="59" w:name="_Toc377438825"/>
-      <w:bookmarkStart w:id="60" w:name="_Toc378753268"/>
-      <w:bookmarkStart w:id="61" w:name="_Toc379083218"/>
-      <w:bookmarkStart w:id="62" w:name="_Toc379687209"/>
-      <w:bookmarkStart w:id="63" w:name="_Toc379689077"/>
-      <w:bookmarkStart w:id="64" w:name="_Toc379867416"/>
-      <w:bookmarkStart w:id="65" w:name="_Toc379877508"/>
-      <w:bookmarkStart w:id="66" w:name="_Toc379878539"/>
-      <w:bookmarkStart w:id="67" w:name="_Toc379878983"/>
-      <w:bookmarkStart w:id="68" w:name="_Toc381582914"/>
-      <w:bookmarkStart w:id="69" w:name="_Toc381603240"/>
-      <w:bookmarkStart w:id="70" w:name="_Toc382376253"/>
-      <w:bookmarkStart w:id="71" w:name="_Toc383328240"/>
-      <w:bookmarkStart w:id="72" w:name="_Toc412430147"/>
-      <w:bookmarkStart w:id="73" w:name="_Toc412450179"/>
-      <w:r>
-        <w:t xml:space="preserve"> In all cases, the author is responsible for resolving defects and open issues.</w:t>
-      </w:r>
-    </w:p>
-    <w:p>
-      <w:pPr>
-        <w:pStyle w:val="Heading3"/>
-      </w:pPr>
-      <w:bookmarkStart w:id="74" w:name="_Toc495995133"/>
-      <w:bookmarkStart w:id="75" w:name="_Toc227483014"/>
-      <w:bookmarkStart w:id="76" w:name="_Toc227640882"/>
-      <w:bookmarkStart w:id="77" w:name="_Toc427248748"/>
-      <w:r>
-        <w:t>Peer</w:t>
-      </w:r>
-      <w:bookmarkEnd w:id="59"/>
-      <w:bookmarkEnd w:id="60"/>
-      <w:bookmarkEnd w:id="61"/>
-      <w:bookmarkEnd w:id="62"/>
-      <w:bookmarkEnd w:id="63"/>
-      <w:bookmarkEnd w:id="64"/>
-      <w:bookmarkEnd w:id="65"/>
       <w:bookmarkEnd w:id="66"/>
       <w:bookmarkEnd w:id="67"/>
       <w:bookmarkEnd w:id="68"/>
+      <w:r>
+        <w:t>r</w:t>
+      </w:r>
       <w:bookmarkEnd w:id="69"/>
+    </w:p>
+    <w:p>
+      <w:r>
+        <w:t>Project manage</w:t>
+      </w:r>
+      <w:r>
+        <w:t>r</w:t>
+      </w:r>
+      <w:r>
+        <w:t xml:space="preserve"> is responsible for approving the review, provide resources and assure that the reviews are conducted in accordance with the approved project plans. </w:t>
+      </w:r>
+    </w:p>
+    <w:p>
+      <w:pPr>
+        <w:pStyle w:val="Heading3"/>
+      </w:pPr>
+      <w:bookmarkStart w:id="70" w:name="_Toc495995132"/>
+      <w:bookmarkStart w:id="71" w:name="_Toc227483013"/>
+      <w:bookmarkStart w:id="72" w:name="_Toc227640881"/>
+      <w:bookmarkStart w:id="73" w:name="_Toc427248747"/>
+      <w:r>
+        <w:t>Author</w:t>
+      </w:r>
       <w:bookmarkEnd w:id="70"/>
       <w:bookmarkEnd w:id="71"/>
       <w:bookmarkEnd w:id="72"/>
       <w:bookmarkEnd w:id="73"/>
+    </w:p>
+    <w:p>
+      <w:r>
+        <w:t>The author is responsible for the product requiring a review and presents the material to the review team.</w:t>
+      </w:r>
+      <w:bookmarkStart w:id="74" w:name="_Toc377438825"/>
+      <w:bookmarkStart w:id="75" w:name="_Toc378753268"/>
+      <w:bookmarkStart w:id="76" w:name="_Toc379083218"/>
+      <w:bookmarkStart w:id="77" w:name="_Toc379687209"/>
+      <w:bookmarkStart w:id="78" w:name="_Toc379689077"/>
+      <w:bookmarkStart w:id="79" w:name="_Toc379867416"/>
+      <w:bookmarkStart w:id="80" w:name="_Toc379877508"/>
+      <w:bookmarkStart w:id="81" w:name="_Toc379878539"/>
+      <w:bookmarkStart w:id="82" w:name="_Toc379878983"/>
+      <w:bookmarkStart w:id="83" w:name="_Toc381582914"/>
+      <w:bookmarkStart w:id="84" w:name="_Toc381603240"/>
+      <w:bookmarkStart w:id="85" w:name="_Toc382376253"/>
+      <w:bookmarkStart w:id="86" w:name="_Toc383328240"/>
+      <w:bookmarkStart w:id="87" w:name="_Toc412430147"/>
+      <w:bookmarkStart w:id="88" w:name="_Toc412450179"/>
+      <w:r>
+        <w:t xml:space="preserve"> In all cases, the author is responsible for resolving defects and open issues.</w:t>
+      </w:r>
+    </w:p>
+    <w:p>
+      <w:pPr>
+        <w:pStyle w:val="Heading3"/>
+      </w:pPr>
+      <w:bookmarkStart w:id="89" w:name="_Toc495995133"/>
+      <w:bookmarkStart w:id="90" w:name="_Toc227483014"/>
+      <w:bookmarkStart w:id="91" w:name="_Toc227640882"/>
+      <w:bookmarkStart w:id="92" w:name="_Toc427248748"/>
+      <w:r>
+        <w:t>Peer</w:t>
+      </w:r>
       <w:bookmarkEnd w:id="74"/>
       <w:bookmarkEnd w:id="75"/>
       <w:bookmarkEnd w:id="76"/>
-      <w:r>
-        <w:t>/Reviewer</w:t>
-      </w:r>
       <w:bookmarkEnd w:id="77"/>
-    </w:p>
-    <w:p>
-      <w:r>
-        <w:t>A peer</w:t>
-      </w:r>
-      <w:r>
-        <w:t>/reviewer</w:t>
-      </w:r>
-      <w:r>
-        <w:t xml:space="preserve"> is assigned to perform a review of the product.  </w:t>
-      </w:r>
-    </w:p>
-    <w:p>
-      <w:pPr>
-        <w:pStyle w:val="Heading3"/>
-      </w:pPr>
-      <w:bookmarkStart w:id="78" w:name="_Toc495995134"/>
-      <w:bookmarkStart w:id="79" w:name="_Toc227483015"/>
-      <w:bookmarkStart w:id="80" w:name="_Toc227640883"/>
-      <w:bookmarkStart w:id="81" w:name="_Toc427248749"/>
-      <w:bookmarkStart w:id="82" w:name="_Toc412430150"/>
-      <w:bookmarkStart w:id="83" w:name="_Toc412450182"/>
-      <w:r>
-        <w:t>Quality Assurance</w:t>
-      </w:r>
       <w:bookmarkEnd w:id="78"/>
       <w:bookmarkEnd w:id="79"/>
       <w:bookmarkEnd w:id="80"/>
       <w:bookmarkEnd w:id="81"/>
-      <w:r>
-        <w:t xml:space="preserve"> </w:t>
-      </w:r>
       <w:bookmarkEnd w:id="82"/>
       <w:bookmarkEnd w:id="83"/>
+      <w:bookmarkEnd w:id="84"/>
+      <w:bookmarkEnd w:id="85"/>
+      <w:bookmarkEnd w:id="86"/>
+      <w:bookmarkEnd w:id="87"/>
+      <w:bookmarkEnd w:id="88"/>
+      <w:bookmarkEnd w:id="89"/>
+      <w:bookmarkEnd w:id="90"/>
+      <w:bookmarkEnd w:id="91"/>
+      <w:r>
+        <w:t>/Reviewer</w:t>
+      </w:r>
+      <w:bookmarkEnd w:id="92"/>
     </w:p>
     <w:p>
       <w:r>
-        <w:t xml:space="preserve"> QA ensures that discovered defects are corrected and open issues are resolved.  Results are reported</w:t>
-      </w:r>
-      <w:r>
-        <w:t xml:space="preserve"> to project manage</w:t>
-      </w:r>
-      <w:r>
-        <w:t>r</w:t>
-      </w:r>
-      <w:r>
-        <w:t xml:space="preserve">. </w:t>
-      </w:r>
-      <w:r>
-        <w:t xml:space="preserve">Review and Testing Defect Log </w:t>
-      </w:r>
-      <w:r>
-        <w:t>is maintained and updated as necessary.</w:t>
+        <w:t>A peer</w:t>
+      </w:r>
+      <w:r>
+        <w:t>/reviewer</w:t>
+      </w:r>
+      <w:r>
+        <w:t xml:space="preserve"> is assigned to perform a review of the product.  </w:t>
       </w:r>
     </w:p>
     <w:p>
       <w:pPr>
-        <w:pStyle w:val="Heading2"/>
-      </w:pPr>
-      <w:bookmarkStart w:id="84" w:name="_Toc427248750"/>
-      <w:r>
-        <w:t>Best Practices for Peer review of Source Code</w:t>
-      </w:r>
-      <w:bookmarkEnd w:id="84"/>
+        <w:pStyle w:val="Heading3"/>
+      </w:pPr>
+      <w:bookmarkStart w:id="93" w:name="_Toc495995134"/>
+      <w:bookmarkStart w:id="94" w:name="_Toc227483015"/>
+      <w:bookmarkStart w:id="95" w:name="_Toc227640883"/>
+      <w:bookmarkStart w:id="96" w:name="_Toc427248749"/>
+      <w:bookmarkStart w:id="97" w:name="_Toc412430150"/>
+      <w:bookmarkStart w:id="98" w:name="_Toc412450182"/>
+      <w:r>
+        <w:t>Quality Assurance</w:t>
+      </w:r>
+      <w:bookmarkEnd w:id="93"/>
+      <w:bookmarkEnd w:id="94"/>
+      <w:bookmarkEnd w:id="95"/>
+      <w:bookmarkEnd w:id="96"/>
+      <w:r>
+        <w:t xml:space="preserve"> </w:t>
+      </w:r>
+      <w:bookmarkEnd w:id="97"/>
+      <w:bookmarkEnd w:id="98"/>
     </w:p>
     <w:p>
       <w:r>
-        <w:t xml:space="preserve">Refer </w:t>
-      </w:r>
-      <w:r>
-        <w:t>GDLN_PERREV</w:t>
-      </w:r>
-      <w:r>
-        <w:t>.pdf for details.</w:t>
+        <w:t xml:space="preserve"> QA ensures that discovered defects are corrected and open issues are resolved.  Results are reported</w:t>
+      </w:r>
+      <w:r>
+        <w:t xml:space="preserve"> to project manage</w:t>
+      </w:r>
+      <w:r>
+        <w:t>r</w:t>
+      </w:r>
+      <w:r>
+        <w:t xml:space="preserve">. </w:t>
+      </w:r>
+      <w:r>
+        <w:t xml:space="preserve">Review and Testing Defect Log </w:t>
+      </w:r>
+      <w:r>
+        <w:t>is maintained and updated as necessary.</w:t>
       </w:r>
     </w:p>
     <w:p>
       <w:pPr>
+        <w:pStyle w:val="Heading2"/>
+      </w:pPr>
+      <w:bookmarkStart w:id="99" w:name="_Toc427248750"/>
+      <w:r>
+        <w:t>Best Practices for Peer review of Source Code</w:t>
+      </w:r>
+      <w:bookmarkEnd w:id="99"/>
+    </w:p>
+    <w:p>
+      <w:r>
+        <w:t xml:space="preserve">Refer </w:t>
+      </w:r>
+      <w:r>
+        <w:t>GDLN_PERREV</w:t>
+      </w:r>
+      <w:r>
+        <w:t>.pdf for details.</w:t>
+      </w:r>
+    </w:p>
+    <w:p>
+      <w:pPr>
         <w:pStyle w:val="Heading1"/>
       </w:pPr>
-      <w:bookmarkStart w:id="85" w:name="_Toc427248751"/>
+      <w:bookmarkStart w:id="100" w:name="_Toc427248751"/>
       <w:r>
         <w:t>Applicable Measurements</w:t>
       </w:r>
-      <w:bookmarkEnd w:id="85"/>
+      <w:bookmarkEnd w:id="100"/>
     </w:p>
     <w:p>
       <w:pPr>
@@ -3961,12 +4053,12 @@
       <w:pPr>
         <w:pStyle w:val="Heading1"/>
       </w:pPr>
-      <w:bookmarkStart w:id="86" w:name="_Toc427248752"/>
+      <w:bookmarkStart w:id="101" w:name="_Toc427248752"/>
       <w:r>
         <w:lastRenderedPageBreak/>
         <w:t>Exit Criteria/Outputs</w:t>
       </w:r>
-      <w:bookmarkEnd w:id="86"/>
+      <w:bookmarkEnd w:id="101"/>
       <w:r>
         <w:t xml:space="preserve"> </w:t>
       </w:r>
@@ -4088,22 +4180,45 @@
 <file path=word/header1.xml><?xml version="1.0" encoding="utf-8"?>
 <w:hdr xmlns:wpc="http://schemas.microsoft.com/office/word/2010/wordprocessingCanvas" xmlns:mc="http://schemas.openxmlformats.org/markup-compatibility/2006" xmlns:o="urn:schemas-microsoft-com:office:office" xmlns:r="http://schemas.openxmlformats.org/officeDocument/2006/relationships" xmlns:m="http://schemas.openxmlformats.org/officeDocument/2006/math" xmlns:v="urn:schemas-microsoft-com:vml" xmlns:wp14="http://schemas.microsoft.com/office/word/2010/wordprocessingDrawing" xmlns:wp="http://schemas.openxmlformats.org/drawingml/2006/wordprocessingDrawing" xmlns:w10="urn:schemas-microsoft-com:office:word" xmlns:w="http://schemas.openxmlformats.org/wordprocessingml/2006/main" xmlns:w14="http://schemas.microsoft.com/office/word/2010/wordml" xmlns:wpg="http://schemas.microsoft.com/office/word/2010/wordprocessingGroup" xmlns:wpi="http://schemas.microsoft.com/office/word/2010/wordprocessingInk" xmlns:wne="http://schemas.microsoft.com/office/word/2006/wordml" xmlns:wps="http://schemas.microsoft.com/office/word/2010/wordprocessingShape" mc:Ignorable="w14 wp14">
   <w:p>
-    <w:fldSimple w:instr=" TITLE   \* MERGEFORMAT ">
-      <w:r>
-        <w:t>Review Procedure</w:t>
-      </w:r>
-    </w:fldSimple>
+    <w:r>
+      <w:fldChar w:fldCharType="begin"/>
+    </w:r>
+    <w:r>
+      <w:instrText xml:space="preserve"> TITLE   \* MERGEFORMAT </w:instrText>
+    </w:r>
+    <w:r>
+      <w:fldChar w:fldCharType="separate"/>
+    </w:r>
+    <w:r>
+      <w:t>Review Procedure</w:t>
+    </w:r>
+    <w:r>
+      <w:fldChar w:fldCharType="end"/>
+    </w:r>
     <w:r>
       <w:br/>
     </w:r>
-    <w:fldSimple w:instr=" FILENAME   \* MERGEFORMAT ">
-      <w:r>
-        <w:rPr>
-          <w:noProof/>
-        </w:rPr>
-        <w:t>PRCD_PERREV.docx</w:t>
-      </w:r>
-    </w:fldSimple>
+    <w:r>
+      <w:fldChar w:fldCharType="begin"/>
+    </w:r>
+    <w:r>
+      <w:instrText xml:space="preserve"> FILENAME   \* MERGEFORMAT </w:instrText>
+    </w:r>
+    <w:r>
+      <w:fldChar w:fldCharType="separate"/>
+    </w:r>
+    <w:r>
+      <w:rPr>
+        <w:noProof/>
+      </w:rPr>
+      <w:t>PRCD_PERREV.docx</w:t>
+    </w:r>
+    <w:r>
+      <w:rPr>
+        <w:noProof/>
+      </w:rPr>
+      <w:fldChar w:fldCharType="end"/>
+    </w:r>
     <w:r>
       <w:t xml:space="preserve"> </w:t>
     </w:r>
@@ -11638,10 +11753,6 @@
 </file>
 
 <file path=customXml/item2.xml><?xml version="1.0" encoding="utf-8"?>
-<LongProperties xmlns="http://schemas.microsoft.com/office/2006/metadata/longProperties"/>
-</file>
-
-<file path=customXml/item3.xml><?xml version="1.0" encoding="utf-8"?>
 <?mso-contentType ?>
 <FormTemplates xmlns="http://schemas.microsoft.com/sharepoint/v3/contenttype/forms">
   <Display>DocumentLibraryForm</Display>
@@ -11650,13 +11761,11 @@
 </FormTemplates>
 </file>
 
-<file path=customXml/item4.xml><?xml version="1.0" encoding="utf-8"?>
-<p:properties xmlns:p="http://schemas.microsoft.com/office/2006/metadata/properties" xmlns:xsi="http://www.w3.org/2001/XMLSchema-instance">
-  <documentManagement/>
-</p:properties>
+<file path=customXml/item3.xml><?xml version="1.0" encoding="utf-8"?>
+<LongProperties xmlns="http://schemas.microsoft.com/office/2006/metadata/longProperties"/>
 </file>
 
-<file path=customXml/item5.xml><?xml version="1.0" encoding="utf-8"?>
+<file path=customXml/item4.xml><?xml version="1.0" encoding="utf-8"?>
 <ct:contentTypeSchema xmlns:ct="http://schemas.microsoft.com/office/2006/metadata/contentType" xmlns:ma="http://schemas.microsoft.com/office/2006/metadata/properties/metaAttributes" ct:_="" ma:_="" ma:contentTypeName="Document" ma:contentTypeID="0x01010005A068604E74C047BC66B3ED07869872" ma:contentTypeVersion="0" ma:contentTypeDescription="Create a new document." ma:contentTypeScope="" ma:versionID="7d65b694ac3f1c289d6201da35c196e2">
   <xsd:schema xmlns:xsd="http://www.w3.org/2001/XMLSchema" xmlns:p="http://schemas.microsoft.com/office/2006/metadata/properties" targetNamespace="http://schemas.microsoft.com/office/2006/metadata/properties" ma:root="true" ma:fieldsID="4aeb20c0e3442673af7ee10786458764">
     <xsd:element name="properties">
@@ -11705,6 +11814,12 @@
 </ct:contentTypeSchema>
 </file>
 
+<file path=customXml/item5.xml><?xml version="1.0" encoding="utf-8"?>
+<p:properties xmlns:p="http://schemas.microsoft.com/office/2006/metadata/properties" xmlns:xsi="http://www.w3.org/2001/XMLSchema-instance">
+  <documentManagement/>
+</p:properties>
+</file>
+
 <file path=customXml/item6.xml><?xml version="1.0" encoding="utf-8"?>
 <b:Sources xmlns:b="http://schemas.openxmlformats.org/officeDocument/2006/bibliography" xmlns="http://schemas.openxmlformats.org/officeDocument/2006/bibliography" SelectedStyle="\APA.XSL" StyleName="APA"/>
 </file>
@@ -11718,6 +11833,14 @@
 </file>
 
 <file path=customXml/itemProps2.xml><?xml version="1.0" encoding="utf-8"?>
+<ds:datastoreItem xmlns:ds="http://schemas.openxmlformats.org/officeDocument/2006/customXml" ds:itemID="{F17621D5-8118-4296-944B-367BCA2FC84A}">
+  <ds:schemaRefs>
+    <ds:schemaRef ds:uri="http://schemas.microsoft.com/sharepoint/v3/contenttype/forms"/>
+  </ds:schemaRefs>
+</ds:datastoreItem>
+</file>
+
+<file path=customXml/itemProps3.xml><?xml version="1.0" encoding="utf-8"?>
 <ds:datastoreItem xmlns:ds="http://schemas.openxmlformats.org/officeDocument/2006/customXml" ds:itemID="{C160D463-E0A4-43CC-B4FC-6A78BAE7598D}">
   <ds:schemaRefs>
     <ds:schemaRef ds:uri="http://schemas.microsoft.com/office/2006/metadata/longProperties"/>
@@ -11725,23 +11848,7 @@
 </ds:datastoreItem>
 </file>
 
-<file path=customXml/itemProps3.xml><?xml version="1.0" encoding="utf-8"?>
-<ds:datastoreItem xmlns:ds="http://schemas.openxmlformats.org/officeDocument/2006/customXml" ds:itemID="{F17621D5-8118-4296-944B-367BCA2FC84A}">
-  <ds:schemaRefs>
-    <ds:schemaRef ds:uri="http://schemas.microsoft.com/sharepoint/v3/contenttype/forms"/>
-  </ds:schemaRefs>
-</ds:datastoreItem>
-</file>
-
 <file path=customXml/itemProps4.xml><?xml version="1.0" encoding="utf-8"?>
-<ds:datastoreItem xmlns:ds="http://schemas.openxmlformats.org/officeDocument/2006/customXml" ds:itemID="{413EE0B9-61A1-4D97-84E8-9D6D67F97DB6}">
-  <ds:schemaRefs>
-    <ds:schemaRef ds:uri="http://schemas.microsoft.com/office/2006/metadata/properties"/>
-  </ds:schemaRefs>
-</ds:datastoreItem>
-</file>
-
-<file path=customXml/itemProps5.xml><?xml version="1.0" encoding="utf-8"?>
 <ds:datastoreItem xmlns:ds="http://schemas.openxmlformats.org/officeDocument/2006/customXml" ds:itemID="{CCF189E8-8162-4030-A470-4D57021D2D3F}">
   <ds:schemaRefs>
     <ds:schemaRef ds:uri="http://schemas.microsoft.com/office/2006/metadata/contentType"/>
@@ -11756,8 +11863,16 @@
 </ds:datastoreItem>
 </file>
 
+<file path=customXml/itemProps5.xml><?xml version="1.0" encoding="utf-8"?>
+<ds:datastoreItem xmlns:ds="http://schemas.openxmlformats.org/officeDocument/2006/customXml" ds:itemID="{413EE0B9-61A1-4D97-84E8-9D6D67F97DB6}">
+  <ds:schemaRefs>
+    <ds:schemaRef ds:uri="http://schemas.microsoft.com/office/2006/metadata/properties"/>
+  </ds:schemaRefs>
+</ds:datastoreItem>
+</file>
+
 <file path=customXml/itemProps6.xml><?xml version="1.0" encoding="utf-8"?>
-<ds:datastoreItem xmlns:ds="http://schemas.openxmlformats.org/officeDocument/2006/customXml" ds:itemID="{B0F576DD-1907-4F44-AE5D-01830D04CE52}">
+<ds:datastoreItem xmlns:ds="http://schemas.openxmlformats.org/officeDocument/2006/customXml" ds:itemID="{88745FD8-B235-4CB1-8AC9-DEB02945BB4C}">
   <ds:schemaRefs>
     <ds:schemaRef ds:uri="http://schemas.openxmlformats.org/officeDocument/2006/bibliography"/>
   </ds:schemaRefs>

</xml_diff>

<commit_message>
Peer review procedure updated in line with EinFrame provision
</commit_message>
<xml_diff>
--- a/Engineering/Verification and Validation/PRCD_PERREV.docx
+++ b/Engineering/Verification and Validation/PRCD_PERREV.docx
@@ -1,6 +1,6 @@
 
 <file path=word/document.xml><?xml version="1.0" encoding="utf-8"?>
-<w:document xmlns:wpc="http://schemas.microsoft.com/office/word/2010/wordprocessingCanvas" xmlns:mc="http://schemas.openxmlformats.org/markup-compatibility/2006" xmlns:o="urn:schemas-microsoft-com:office:office" xmlns:r="http://schemas.openxmlformats.org/officeDocument/2006/relationships" xmlns:m="http://schemas.openxmlformats.org/officeDocument/2006/math" xmlns:v="urn:schemas-microsoft-com:vml" xmlns:wp14="http://schemas.microsoft.com/office/word/2010/wordprocessingDrawing" xmlns:wp="http://schemas.openxmlformats.org/drawingml/2006/wordprocessingDrawing" xmlns:w10="urn:schemas-microsoft-com:office:word" xmlns:w="http://schemas.openxmlformats.org/wordprocessingml/2006/main" xmlns:w14="http://schemas.microsoft.com/office/word/2010/wordml" xmlns:wpg="http://schemas.microsoft.com/office/word/2010/wordprocessingGroup" xmlns:wpi="http://schemas.microsoft.com/office/word/2010/wordprocessingInk" xmlns:wne="http://schemas.microsoft.com/office/word/2006/wordml" xmlns:wps="http://schemas.microsoft.com/office/word/2010/wordprocessingShape" mc:Ignorable="w14 wp14">
+<w:document xmlns:wpc="http://schemas.microsoft.com/office/word/2010/wordprocessingCanvas" xmlns:cx="http://schemas.microsoft.com/office/drawing/2014/chartex" xmlns:cx1="http://schemas.microsoft.com/office/drawing/2015/9/8/chartex" xmlns:cx2="http://schemas.microsoft.com/office/drawing/2015/10/21/chartex" xmlns:cx3="http://schemas.microsoft.com/office/drawing/2016/5/9/chartex" xmlns:cx4="http://schemas.microsoft.com/office/drawing/2016/5/10/chartex" xmlns:cx5="http://schemas.microsoft.com/office/drawing/2016/5/11/chartex" xmlns:cx6="http://schemas.microsoft.com/office/drawing/2016/5/12/chartex" xmlns:cx7="http://schemas.microsoft.com/office/drawing/2016/5/13/chartex" xmlns:cx8="http://schemas.microsoft.com/office/drawing/2016/5/14/chartex" xmlns:mc="http://schemas.openxmlformats.org/markup-compatibility/2006" xmlns:aink="http://schemas.microsoft.com/office/drawing/2016/ink" xmlns:am3d="http://schemas.microsoft.com/office/drawing/2017/model3d" xmlns:o="urn:schemas-microsoft-com:office:office" xmlns:r="http://schemas.openxmlformats.org/officeDocument/2006/relationships" xmlns:m="http://schemas.openxmlformats.org/officeDocument/2006/math" xmlns:v="urn:schemas-microsoft-com:vml" xmlns:wp14="http://schemas.microsoft.com/office/word/2010/wordprocessingDrawing" xmlns:wp="http://schemas.openxmlformats.org/drawingml/2006/wordprocessingDrawing" xmlns:w10="urn:schemas-microsoft-com:office:word" xmlns:w="http://schemas.openxmlformats.org/wordprocessingml/2006/main" xmlns:w14="http://schemas.microsoft.com/office/word/2010/wordml" xmlns:w15="http://schemas.microsoft.com/office/word/2012/wordml" xmlns:w16cex="http://schemas.microsoft.com/office/word/2018/wordml/cex" xmlns:w16cid="http://schemas.microsoft.com/office/word/2016/wordml/cid" xmlns:w16="http://schemas.microsoft.com/office/word/2018/wordml" xmlns:w16sdtdh="http://schemas.microsoft.com/office/word/2020/wordml/sdtdatahash" xmlns:w16se="http://schemas.microsoft.com/office/word/2015/wordml/symex" xmlns:wpg="http://schemas.microsoft.com/office/word/2010/wordprocessingGroup" xmlns:wpi="http://schemas.microsoft.com/office/word/2010/wordprocessingInk" xmlns:wne="http://schemas.microsoft.com/office/word/2006/wordml" xmlns:wps="http://schemas.microsoft.com/office/word/2010/wordprocessingShape" mc:Ignorable="w14 w15 w16se w16cid w16 w16cex w16sdtdh wp14">
   <w:body>
     <w:sdt>
       <w:sdtPr>
@@ -153,27 +153,14 @@
                     <w:szCs w:val="44"/>
                   </w:rPr>
                 </w:pPr>
-                <w:r>
-                  <w:fldChar w:fldCharType="begin"/>
-                </w:r>
-                <w:r>
-                  <w:instrText xml:space="preserve"> FILENAME   \* MERGEFORMAT </w:instrText>
-                </w:r>
-                <w:r>
-                  <w:fldChar w:fldCharType="separate"/>
-                </w:r>
-                <w:r>
-                  <w:rPr>
-                    <w:noProof/>
-                  </w:rPr>
-                  <w:t>PRCD_PERREV.docx</w:t>
-                </w:r>
-                <w:r>
-                  <w:rPr>
-                    <w:noProof/>
-                  </w:rPr>
-                  <w:fldChar w:fldCharType="end"/>
-                </w:r>
+                <w:fldSimple w:instr=" FILENAME   \* MERGEFORMAT ">
+                  <w:r>
+                    <w:rPr>
+                      <w:noProof/>
+                    </w:rPr>
+                    <w:t>PRCD_PERREV.docx</w:t>
+                  </w:r>
+                </w:fldSimple>
               </w:p>
             </w:tc>
           </w:tr>
@@ -1754,21 +1741,13 @@
         <w:t>This procedure applies to all work product</w:t>
       </w:r>
       <w:r>
-        <w:t xml:space="preserve">s </w:t>
-      </w:r>
-      <w:proofErr w:type="gramStart"/>
-      <w:r>
-        <w:t xml:space="preserve">and </w:t>
+        <w:t xml:space="preserve">s and </w:t>
       </w:r>
       <w:r>
         <w:t xml:space="preserve"> P</w:t>
       </w:r>
       <w:r>
-        <w:t>rojects</w:t>
-      </w:r>
-      <w:proofErr w:type="gramEnd"/>
-      <w:r>
-        <w:t xml:space="preserve"> </w:t>
+        <w:t xml:space="preserve">rojects </w:t>
       </w:r>
       <w:r>
         <w:t>in</w:t>
@@ -2072,7 +2051,26 @@
               <w:cnfStyle w:val="000000000000" w:firstRow="0" w:lastRow="0" w:firstColumn="0" w:lastColumn="0" w:oddVBand="0" w:evenVBand="0" w:oddHBand="0" w:evenHBand="0" w:firstRowFirstColumn="0" w:firstRowLastColumn="0" w:lastRowFirstColumn="0" w:lastRowLastColumn="0"/>
             </w:pPr>
             <w:r>
-              <w:t>Specify the work product to be reviewed.</w:t>
+              <w:t>Specify the work product to be reviewed</w:t>
+            </w:r>
+            <w:ins w:id="6" w:author="Vaibhav Garg" w:date="2022-03-11T16:57:00Z">
+              <w:r>
+                <w:t xml:space="preserve"> using tasks of the Project Plan in </w:t>
+              </w:r>
+              <w:proofErr w:type="spellStart"/>
+              <w:r>
+                <w:t>GIL.ef</w:t>
+              </w:r>
+              <w:proofErr w:type="spellEnd"/>
+              <w:r>
+                <w:rPr>
+                  <w:rStyle w:val="FootnoteReference"/>
+                </w:rPr>
+                <w:footnoteReference w:id="1"/>
+              </w:r>
+            </w:ins>
+            <w:r>
+              <w:t>.</w:t>
             </w:r>
           </w:p>
         </w:tc>
@@ -2209,9 +2207,33 @@
             <w:r>
               <w:t xml:space="preserve"> members</w:t>
             </w:r>
-            <w:r>
-              <w:t xml:space="preserve">.  </w:t>
-            </w:r>
+            <w:ins w:id="8" w:author="Vaibhav Garg" w:date="2022-03-11T16:58:00Z">
+              <w:r>
+                <w:t xml:space="preserve"> </w:t>
+              </w:r>
+              <w:r>
+                <w:t xml:space="preserve">using tasks of the Project Plan in </w:t>
+              </w:r>
+              <w:proofErr w:type="spellStart"/>
+              <w:r>
+                <w:t>GIL.ef</w:t>
+              </w:r>
+              <w:proofErr w:type="spellEnd"/>
+              <w:r>
+                <w:rPr>
+                  <w:rStyle w:val="FootnoteReference"/>
+                </w:rPr>
+                <w:footnoteReference w:id="2"/>
+              </w:r>
+            </w:ins>
+            <w:r>
+              <w:t>.</w:t>
+            </w:r>
+            <w:del w:id="11" w:author="Vaibhav Garg" w:date="2022-03-11T16:58:00Z">
+              <w:r>
+                <w:delText xml:space="preserve">  </w:delText>
+              </w:r>
+            </w:del>
           </w:p>
           <w:p>
             <w:pPr>
@@ -2227,6 +2249,7 @@
               <w:cnfStyle w:val="000000000000" w:firstRow="0" w:lastRow="0" w:firstColumn="0" w:lastColumn="0" w:oddVBand="0" w:evenVBand="0" w:oddHBand="0" w:evenHBand="0" w:firstRowFirstColumn="0" w:firstRowLastColumn="0" w:lastRowFirstColumn="0" w:lastRowLastColumn="0"/>
             </w:pPr>
             <w:r>
+              <w:lastRenderedPageBreak/>
               <w:t>Author</w:t>
             </w:r>
           </w:p>
@@ -2258,7 +2281,6 @@
               <w:cnfStyle w:val="000000000000" w:firstRow="0" w:lastRow="0" w:firstColumn="0" w:lastColumn="0" w:oddVBand="0" w:evenVBand="0" w:oddHBand="0" w:evenHBand="0" w:firstRowFirstColumn="0" w:firstRowLastColumn="0" w:lastRowFirstColumn="0" w:lastRowLastColumn="0"/>
             </w:pPr>
             <w:r>
-              <w:lastRenderedPageBreak/>
               <w:t>Refer guidelines for understanding roles and responsibilities.</w:t>
             </w:r>
           </w:p>
@@ -2336,7 +2358,7 @@
             <w:r>
               <w:t xml:space="preserve">in the Project Plan. </w:t>
             </w:r>
-            <w:del w:id="6" w:author="Jalaj Mathur" w:date="2022-03-04T17:17:00Z">
+            <w:del w:id="12" w:author="Jalaj Mathur" w:date="2022-03-04T17:17:00Z">
               <w:r>
                 <w:delText>(Refer TMPL_PRJPLN)</w:delText>
               </w:r>
@@ -2417,7 +2439,7 @@
             <w:r>
               <w:t xml:space="preserve"> </w:t>
             </w:r>
-            <w:del w:id="7" w:author="Jalaj Mathur" w:date="2022-03-04T17:17:00Z">
+            <w:del w:id="13" w:author="Jalaj Mathur" w:date="2022-03-04T17:17:00Z">
               <w:r>
                 <w:delText>(Refer TMPL_PRJPLN).</w:delText>
               </w:r>
@@ -2561,15 +2583,27 @@
             <w:r>
               <w:t xml:space="preserve">Also ensure that access of work products and </w:t>
             </w:r>
-            <w:del w:id="8" w:author="Jalaj Mathur" w:date="2022-03-04T17:17:00Z">
+            <w:del w:id="14" w:author="Jalaj Mathur" w:date="2022-03-04T17:17:00Z">
               <w:r>
                 <w:delText>suppotive</w:delText>
               </w:r>
             </w:del>
-            <w:ins w:id="9" w:author="Jalaj Mathur" w:date="2022-03-04T17:17:00Z">
+            <w:ins w:id="15" w:author="Jalaj Mathur" w:date="2022-03-04T17:17:00Z">
               <w:r>
-                <w:t>supportive</w:t>
+                <w:t>supporti</w:t>
               </w:r>
+            </w:ins>
+            <w:ins w:id="16" w:author="Vaibhav Garg" w:date="2022-03-11T16:58:00Z">
+              <w:r>
+                <w:t>ng</w:t>
+              </w:r>
+            </w:ins>
+            <w:ins w:id="17" w:author="Jalaj Mathur" w:date="2022-03-04T17:17:00Z">
+              <w:del w:id="18" w:author="Vaibhav Garg" w:date="2022-03-11T16:58:00Z">
+                <w:r>
+                  <w:delText>ve</w:delText>
+                </w:r>
+              </w:del>
             </w:ins>
             <w:r>
               <w:t xml:space="preserve"> documents is available to the reviewer.</w:t>
@@ -2875,7 +2909,7 @@
             <w:r>
               <w:t xml:space="preserve"> on “</w:t>
             </w:r>
-            <w:del w:id="10" w:author="Jalaj Mathur" w:date="2022-03-04T17:18:00Z">
+            <w:del w:id="19" w:author="Jalaj Mathur" w:date="2022-03-04T17:18:00Z">
               <w:r>
                 <w:delText xml:space="preserve">Review and </w:delText>
               </w:r>
@@ -2886,7 +2920,7 @@
                 <w:delText>Defect Log</w:delText>
               </w:r>
             </w:del>
-            <w:ins w:id="11" w:author="Jalaj Mathur" w:date="2022-03-04T17:18:00Z">
+            <w:ins w:id="20" w:author="Jalaj Mathur" w:date="2022-03-04T17:18:00Z">
               <w:r>
                 <w:t>Incident Management</w:t>
               </w:r>
@@ -2910,10 +2944,20 @@
               </w:numPr>
               <w:cnfStyle w:val="000000000000" w:firstRow="0" w:lastRow="0" w:firstColumn="0" w:lastColumn="0" w:oddVBand="0" w:evenVBand="0" w:oddHBand="0" w:evenHBand="0" w:firstRowFirstColumn="0" w:firstRowLastColumn="0" w:lastRowFirstColumn="0" w:lastRowLastColumn="0"/>
             </w:pPr>
+            <w:ins w:id="21" w:author="Vaibhav Garg" w:date="2022-03-11T16:59:00Z">
+              <w:r>
+                <w:t>Category as “</w:t>
+              </w:r>
+            </w:ins>
             <w:r>
               <w:t>Review</w:t>
             </w:r>
-            <w:del w:id="12" w:author="Jalaj Mathur" w:date="2022-03-04T17:20:00Z">
+            <w:ins w:id="22" w:author="Vaibhav Garg" w:date="2022-03-11T16:59:00Z">
+              <w:r>
+                <w:t>”</w:t>
+              </w:r>
+            </w:ins>
+            <w:del w:id="23" w:author="Jalaj Mathur" w:date="2022-03-04T17:20:00Z">
               <w:r>
                 <w:delText xml:space="preserve"> defects</w:delText>
               </w:r>
@@ -2932,8 +2976,26 @@
               <w:t>Classification</w:t>
             </w:r>
             <w:r>
-              <w:t xml:space="preserve"> of defects (functional and non-functional</w:t>
-            </w:r>
+              <w:t xml:space="preserve"> of defects (functional</w:t>
+            </w:r>
+            <w:ins w:id="24" w:author="Vaibhav Garg" w:date="2022-03-11T16:59:00Z">
+              <w:r>
+                <w:t>,</w:t>
+              </w:r>
+            </w:ins>
+            <w:del w:id="25" w:author="Vaibhav Garg" w:date="2022-03-11T16:59:00Z">
+              <w:r>
+                <w:delText xml:space="preserve"> and</w:delText>
+              </w:r>
+            </w:del>
+            <w:r>
+              <w:t xml:space="preserve"> non-functional</w:t>
+            </w:r>
+            <w:ins w:id="26" w:author="Vaibhav Garg" w:date="2022-03-11T16:59:00Z">
+              <w:r>
+                <w:t xml:space="preserve"> or observation</w:t>
+              </w:r>
+            </w:ins>
             <w:r>
               <w:t>)</w:t>
             </w:r>
@@ -2996,7 +3058,7 @@
             <w:r>
               <w:t xml:space="preserve">eview </w:t>
             </w:r>
-            <w:del w:id="13" w:author="Jalaj Mathur" w:date="2022-03-04T17:20:00Z">
+            <w:del w:id="27" w:author="Jalaj Mathur" w:date="2022-03-04T17:20:00Z">
               <w:r>
                 <w:delText>defects</w:delText>
               </w:r>
@@ -3004,12 +3066,9 @@
                 <w:delText xml:space="preserve"> </w:delText>
               </w:r>
             </w:del>
-            <w:ins w:id="14" w:author="Jalaj Mathur" w:date="2022-03-04T17:20:00Z">
+            <w:ins w:id="28" w:author="Jalaj Mathur" w:date="2022-03-04T17:20:00Z">
               <w:r>
-                <w:t>findings</w:t>
-              </w:r>
-              <w:r>
-                <w:t xml:space="preserve"> </w:t>
+                <w:t xml:space="preserve">findings </w:t>
               </w:r>
             </w:ins>
             <w:r>
@@ -3129,33 +3188,40 @@
               <w:cnfStyle w:val="000000100000" w:firstRow="0" w:lastRow="0" w:firstColumn="0" w:lastColumn="0" w:oddVBand="0" w:evenVBand="0" w:oddHBand="1" w:evenHBand="0" w:firstRowFirstColumn="0" w:firstRowLastColumn="0" w:lastRowFirstColumn="0" w:lastRowLastColumn="0"/>
             </w:pPr>
             <w:r>
-              <w:t xml:space="preserve">Re-verify the resolved defects and </w:t>
-            </w:r>
-            <w:del w:id="15" w:author="Jalaj Mathur" w:date="2022-03-04T17:31:00Z">
+              <w:t xml:space="preserve">Re-verify the resolved defects </w:t>
+            </w:r>
+            <w:del w:id="29" w:author="Vaibhav Garg" w:date="2022-03-11T16:59:00Z">
               <w:r>
-                <w:delText>change the status to “closed</w:delText>
+                <w:delText>and change the status to “closed</w:delText>
               </w:r>
             </w:del>
-            <w:ins w:id="16" w:author="Jalaj Mathur" w:date="2022-03-04T17:31:00Z">
+            <w:ins w:id="30" w:author="Jalaj Mathur" w:date="2022-03-04T17:31:00Z">
+              <w:del w:id="31" w:author="Vaibhav Garg" w:date="2022-03-11T16:59:00Z">
+                <w:r>
+                  <w:delText>leave it</w:delText>
+                </w:r>
+              </w:del>
+            </w:ins>
+            <w:del w:id="32" w:author="Vaibhav Garg" w:date="2022-03-11T16:59:00Z">
               <w:r>
-                <w:t>leave it</w:t>
+                <w:delText xml:space="preserve">” if resolved </w:delText>
               </w:r>
-            </w:ins>
-            <w:r>
-              <w:t xml:space="preserve">” if resolved </w:t>
-            </w:r>
-            <w:r>
-              <w:t>satisfactorily</w:t>
-            </w:r>
-            <w:r>
-              <w:t xml:space="preserve"> and “</w:t>
-            </w:r>
-            <w:del w:id="17" w:author="Jalaj Mathur" w:date="2022-03-04T17:31:00Z">
+              <w:r>
+                <w:delText>satisfactorily</w:delText>
+              </w:r>
+              <w:r>
+                <w:delText xml:space="preserve"> </w:delText>
+              </w:r>
+            </w:del>
+            <w:r>
+              <w:t>and “</w:t>
+            </w:r>
+            <w:del w:id="33" w:author="Jalaj Mathur" w:date="2022-03-04T17:31:00Z">
               <w:r>
                 <w:delText>active</w:delText>
               </w:r>
             </w:del>
-            <w:ins w:id="18" w:author="Jalaj Mathur" w:date="2022-03-04T17:31:00Z">
+            <w:ins w:id="34" w:author="Jalaj Mathur" w:date="2022-03-04T17:31:00Z">
               <w:r>
                 <w:t>re-open</w:t>
               </w:r>
@@ -3164,11 +3230,21 @@
               <w:t>” if not</w:t>
             </w:r>
             <w:r>
-              <w:t xml:space="preserve"> in “</w:t>
-            </w:r>
-            <w:del w:id="19" w:author="Jalaj Mathur" w:date="2022-03-04T17:31:00Z">
+              <w:t xml:space="preserve"> </w:t>
+            </w:r>
+            <w:ins w:id="35" w:author="Vaibhav Garg" w:date="2022-03-11T16:59:00Z">
               <w:r>
-                <w:delText xml:space="preserve">Review and </w:delText>
+                <w:t>resolved sati</w:t>
+              </w:r>
+            </w:ins>
+            <w:ins w:id="36" w:author="Vaibhav Garg" w:date="2022-03-11T17:00:00Z">
+              <w:r>
+                <w:t xml:space="preserve">sfactorily. </w:t>
+              </w:r>
+            </w:ins>
+            <w:del w:id="37" w:author="Vaibhav Garg" w:date="2022-03-11T17:00:00Z">
+              <w:r>
+                <w:delText xml:space="preserve">in “Review and </w:delText>
               </w:r>
               <w:r>
                 <w:delText xml:space="preserve">Testing </w:delText>
@@ -3177,22 +3253,24 @@
                 <w:delText>Defect Log</w:delText>
               </w:r>
             </w:del>
-            <w:ins w:id="20" w:author="Jalaj Mathur" w:date="2022-03-04T17:31:00Z">
+            <w:ins w:id="38" w:author="Jalaj Mathur" w:date="2022-03-04T17:31:00Z">
+              <w:del w:id="39" w:author="Vaibhav Garg" w:date="2022-03-11T17:00:00Z">
+                <w:r>
+                  <w:delText>Incident Management</w:delText>
+                </w:r>
+              </w:del>
+            </w:ins>
+            <w:del w:id="40" w:author="Vaibhav Garg" w:date="2022-03-11T17:00:00Z">
               <w:r>
-                <w:t>Incident Management</w:t>
+                <w:delText>”.</w:delText>
               </w:r>
-            </w:ins>
-            <w:bookmarkStart w:id="21" w:name="_GoBack"/>
-            <w:bookmarkEnd w:id="21"/>
-            <w:r>
-              <w:t>”.</w:t>
-            </w:r>
-            <w:r>
-              <w:t xml:space="preserve"> </w:t>
-            </w:r>
-            <w:r>
-              <w:t xml:space="preserve"> </w:t>
-            </w:r>
+              <w:r>
+                <w:delText xml:space="preserve"> </w:delText>
+              </w:r>
+              <w:r>
+                <w:delText xml:space="preserve"> </w:delText>
+              </w:r>
+            </w:del>
           </w:p>
         </w:tc>
         <w:tc>
@@ -3284,11 +3362,7 @@
               <w:t>Identify and document the root causes.</w:t>
             </w:r>
             <w:r>
-              <w:t xml:space="preserve"> Use </w:t>
-            </w:r>
-            <w:r>
-              <w:lastRenderedPageBreak/>
-              <w:t>template “Root Cause Analysis” (TMPL_ROCSAN).</w:t>
+              <w:t xml:space="preserve"> Use template “Root Cause Analysis” (TMPL_ROCSAN).</w:t>
             </w:r>
           </w:p>
         </w:tc>
@@ -3301,7 +3375,6 @@
               <w:cnfStyle w:val="000000000000" w:firstRow="0" w:lastRow="0" w:firstColumn="0" w:lastColumn="0" w:oddVBand="0" w:evenVBand="0" w:oddHBand="0" w:evenHBand="0" w:firstRowFirstColumn="0" w:firstRowLastColumn="0" w:lastRowFirstColumn="0" w:lastRowLastColumn="0"/>
             </w:pPr>
             <w:r>
-              <w:lastRenderedPageBreak/>
               <w:t>Project</w:t>
             </w:r>
             <w:r>
@@ -3313,7 +3386,6 @@
     </w:tbl>
     <w:p>
       <w:r>
-        <w:lastRenderedPageBreak/>
         <w:t>* Improvements/Suggestions are solicited on “Process Improvement Proposals Database”.</w:t>
       </w:r>
       <w:r>
@@ -3327,11 +3399,11 @@
       <w:pPr>
         <w:pStyle w:val="Heading1"/>
       </w:pPr>
-      <w:bookmarkStart w:id="22" w:name="_Toc427248740"/>
+      <w:bookmarkStart w:id="41" w:name="_Toc427248740"/>
       <w:r>
         <w:t>Verification</w:t>
       </w:r>
-      <w:bookmarkEnd w:id="22"/>
+      <w:bookmarkEnd w:id="41"/>
     </w:p>
     <w:p>
       <w:pPr>
@@ -3376,11 +3448,11 @@
       <w:pPr>
         <w:pStyle w:val="Heading1"/>
       </w:pPr>
-      <w:bookmarkStart w:id="23" w:name="_Toc427248741"/>
+      <w:bookmarkStart w:id="42" w:name="_Toc427248741"/>
       <w:r>
         <w:t>Configuration</w:t>
       </w:r>
-      <w:bookmarkEnd w:id="23"/>
+      <w:bookmarkEnd w:id="42"/>
     </w:p>
     <w:p>
       <w:r>
@@ -3397,21 +3469,21 @@
       <w:pPr>
         <w:pStyle w:val="Heading1"/>
       </w:pPr>
-      <w:bookmarkStart w:id="24" w:name="_Toc427248742"/>
+      <w:bookmarkStart w:id="43" w:name="_Toc427248742"/>
       <w:r>
         <w:t>Guidelines</w:t>
       </w:r>
-      <w:bookmarkEnd w:id="24"/>
+      <w:bookmarkEnd w:id="43"/>
     </w:p>
     <w:p>
       <w:pPr>
         <w:pStyle w:val="Heading2"/>
       </w:pPr>
-      <w:bookmarkStart w:id="25" w:name="_Toc427248743"/>
+      <w:bookmarkStart w:id="44" w:name="_Toc427248743"/>
       <w:r>
         <w:t>Peer Review Meeting</w:t>
       </w:r>
-      <w:bookmarkEnd w:id="25"/>
+      <w:bookmarkEnd w:id="44"/>
     </w:p>
     <w:p>
       <w:r>
@@ -3461,11 +3533,11 @@
       <w:pPr>
         <w:pStyle w:val="Heading2"/>
       </w:pPr>
-      <w:bookmarkStart w:id="26" w:name="_Toc427248744"/>
+      <w:bookmarkStart w:id="45" w:name="_Toc427248744"/>
       <w:r>
         <w:t>Definitions</w:t>
       </w:r>
-      <w:bookmarkEnd w:id="26"/>
+      <w:bookmarkEnd w:id="45"/>
     </w:p>
     <w:p>
       <w:r>
@@ -3484,56 +3556,48 @@
         </w:tabs>
         <w:spacing w:before="0" w:after="200"/>
       </w:pPr>
-      <w:bookmarkStart w:id="27" w:name="_Toc412430134"/>
-      <w:bookmarkStart w:id="28" w:name="_Toc374954767"/>
-      <w:bookmarkStart w:id="29" w:name="_Toc375017705"/>
-      <w:bookmarkStart w:id="30" w:name="_Toc375018062"/>
-      <w:bookmarkStart w:id="31" w:name="_Toc375103941"/>
-      <w:bookmarkStart w:id="32" w:name="_Toc377438816"/>
-      <w:bookmarkStart w:id="33" w:name="_Toc378753259"/>
-      <w:bookmarkStart w:id="34" w:name="_Toc379083209"/>
-      <w:bookmarkStart w:id="35" w:name="_Toc379687200"/>
-      <w:bookmarkStart w:id="36" w:name="_Toc379689068"/>
-      <w:bookmarkStart w:id="37" w:name="_Toc379867407"/>
-      <w:bookmarkStart w:id="38" w:name="_Toc379877498"/>
-      <w:bookmarkStart w:id="39" w:name="_Toc379878529"/>
-      <w:bookmarkStart w:id="40" w:name="_Toc379878973"/>
-      <w:bookmarkStart w:id="41" w:name="_Toc381582904"/>
-      <w:bookmarkStart w:id="42" w:name="_Toc381603230"/>
-      <w:bookmarkStart w:id="43" w:name="_Toc382376243"/>
-      <w:bookmarkStart w:id="44" w:name="_Toc383328230"/>
-      <w:bookmarkStart w:id="45" w:name="_Toc374954766"/>
-      <w:bookmarkStart w:id="46" w:name="_Toc375017704"/>
-      <w:bookmarkStart w:id="47" w:name="_Toc375018061"/>
-      <w:bookmarkStart w:id="48" w:name="_Toc375103940"/>
-      <w:bookmarkStart w:id="49" w:name="_Toc377438815"/>
-      <w:bookmarkStart w:id="50" w:name="_Toc378753258"/>
-      <w:bookmarkStart w:id="51" w:name="_Toc379083208"/>
-      <w:bookmarkStart w:id="52" w:name="_Toc379687199"/>
-      <w:bookmarkStart w:id="53" w:name="_Toc379689067"/>
-      <w:bookmarkStart w:id="54" w:name="_Toc379867406"/>
-      <w:bookmarkStart w:id="55" w:name="_Toc379877497"/>
-      <w:bookmarkStart w:id="56" w:name="_Toc379878528"/>
-      <w:bookmarkStart w:id="57" w:name="_Toc379878972"/>
-      <w:bookmarkStart w:id="58" w:name="_Toc381582903"/>
-      <w:bookmarkStart w:id="59" w:name="_Toc381603229"/>
-      <w:bookmarkStart w:id="60" w:name="_Toc382376242"/>
-      <w:bookmarkStart w:id="61" w:name="_Toc383328229"/>
-      <w:proofErr w:type="gramStart"/>
+      <w:bookmarkStart w:id="46" w:name="_Toc412430134"/>
+      <w:bookmarkStart w:id="47" w:name="_Toc374954767"/>
+      <w:bookmarkStart w:id="48" w:name="_Toc375017705"/>
+      <w:bookmarkStart w:id="49" w:name="_Toc375018062"/>
+      <w:bookmarkStart w:id="50" w:name="_Toc375103941"/>
+      <w:bookmarkStart w:id="51" w:name="_Toc377438816"/>
+      <w:bookmarkStart w:id="52" w:name="_Toc378753259"/>
+      <w:bookmarkStart w:id="53" w:name="_Toc379083209"/>
+      <w:bookmarkStart w:id="54" w:name="_Toc379687200"/>
+      <w:bookmarkStart w:id="55" w:name="_Toc379689068"/>
+      <w:bookmarkStart w:id="56" w:name="_Toc379867407"/>
+      <w:bookmarkStart w:id="57" w:name="_Toc379877498"/>
+      <w:bookmarkStart w:id="58" w:name="_Toc379878529"/>
+      <w:bookmarkStart w:id="59" w:name="_Toc379878973"/>
+      <w:bookmarkStart w:id="60" w:name="_Toc381582904"/>
+      <w:bookmarkStart w:id="61" w:name="_Toc381603230"/>
+      <w:bookmarkStart w:id="62" w:name="_Toc382376243"/>
+      <w:bookmarkStart w:id="63" w:name="_Toc383328230"/>
+      <w:bookmarkStart w:id="64" w:name="_Toc374954766"/>
+      <w:bookmarkStart w:id="65" w:name="_Toc375017704"/>
+      <w:bookmarkStart w:id="66" w:name="_Toc375018061"/>
+      <w:bookmarkStart w:id="67" w:name="_Toc375103940"/>
+      <w:bookmarkStart w:id="68" w:name="_Toc377438815"/>
+      <w:bookmarkStart w:id="69" w:name="_Toc378753258"/>
+      <w:bookmarkStart w:id="70" w:name="_Toc379083208"/>
+      <w:bookmarkStart w:id="71" w:name="_Toc379687199"/>
+      <w:bookmarkStart w:id="72" w:name="_Toc379689067"/>
+      <w:bookmarkStart w:id="73" w:name="_Toc379867406"/>
+      <w:bookmarkStart w:id="74" w:name="_Toc379877497"/>
+      <w:bookmarkStart w:id="75" w:name="_Toc379878528"/>
+      <w:bookmarkStart w:id="76" w:name="_Toc379878972"/>
+      <w:bookmarkStart w:id="77" w:name="_Toc381582903"/>
+      <w:bookmarkStart w:id="78" w:name="_Toc381603229"/>
+      <w:bookmarkStart w:id="79" w:name="_Toc382376242"/>
+      <w:bookmarkStart w:id="80" w:name="_Toc383328229"/>
       <w:r>
         <w:rPr>
           <w:rStyle w:val="IntenseQuoteChar"/>
         </w:rPr>
-        <w:t>Peer</w:t>
-      </w:r>
-      <w:proofErr w:type="gramEnd"/>
-      <w:r>
-        <w:rPr>
-          <w:rStyle w:val="IntenseQuoteChar"/>
-        </w:rPr>
-        <w:t xml:space="preserve"> Review</w:t>
-      </w:r>
-      <w:bookmarkEnd w:id="27"/>
+        <w:t>Peer Review</w:t>
+      </w:r>
+      <w:bookmarkEnd w:id="46"/>
       <w:r>
         <w:t xml:space="preserve"> - A Peer R</w:t>
       </w:r>
@@ -3546,8 +3610,8 @@
       <w:r>
         <w:t xml:space="preserve">identify defects and areas where changes are needed.  </w:t>
       </w:r>
-      <w:bookmarkStart w:id="62" w:name="_Toc412430137"/>
-      <w:bookmarkStart w:id="63" w:name="_Toc412430135"/>
+      <w:bookmarkStart w:id="81" w:name="_Toc412430137"/>
+      <w:bookmarkStart w:id="82" w:name="_Toc412430135"/>
       <w:r>
         <w:t>The objective of a Peer R</w:t>
       </w:r>
@@ -3558,28 +3622,13 @@
         <w:t xml:space="preserve">work </w:t>
       </w:r>
       <w:r>
-        <w:t>product.  The major objective is to find defects, omissions, and contradictions; to improve the product; and to consider alternative implementations.  Other important objectives of the peer review include exchange of techniques, style variations, and education of the participants.  A peer review may point out efficiency and readability issues in the code, modularity issues in design specifications or requirements testability issues.  Defect data is systematically collected and stored in a peer review database.</w:t>
+        <w:t xml:space="preserve">product.  The major objective is to find defects, omissions, and contradictions; to improve the product; and to consider alternative implementations.  Other important objectives of the peer review include exchange of techniques, style variations, and education of the participants.  A peer review may point out </w:t>
+      </w:r>
+      <w:r>
+        <w:lastRenderedPageBreak/>
+        <w:t>efficiency and readability issues in the code, modularity issues in design specifications or requirements testability issues.  Defect data is systematically collected and stored in a peer review database.</w:t>
       </w:r>
     </w:p>
-    <w:bookmarkEnd w:id="28"/>
-    <w:bookmarkEnd w:id="29"/>
-    <w:bookmarkEnd w:id="30"/>
-    <w:bookmarkEnd w:id="31"/>
-    <w:bookmarkEnd w:id="32"/>
-    <w:bookmarkEnd w:id="33"/>
-    <w:bookmarkEnd w:id="34"/>
-    <w:bookmarkEnd w:id="35"/>
-    <w:bookmarkEnd w:id="36"/>
-    <w:bookmarkEnd w:id="37"/>
-    <w:bookmarkEnd w:id="38"/>
-    <w:bookmarkEnd w:id="39"/>
-    <w:bookmarkEnd w:id="40"/>
-    <w:bookmarkEnd w:id="41"/>
-    <w:bookmarkEnd w:id="42"/>
-    <w:bookmarkEnd w:id="43"/>
-    <w:bookmarkEnd w:id="44"/>
-    <w:bookmarkEnd w:id="45"/>
-    <w:bookmarkEnd w:id="46"/>
     <w:bookmarkEnd w:id="47"/>
     <w:bookmarkEnd w:id="48"/>
     <w:bookmarkEnd w:id="49"/>
@@ -3597,6 +3646,25 @@
     <w:bookmarkEnd w:id="61"/>
     <w:bookmarkEnd w:id="62"/>
     <w:bookmarkEnd w:id="63"/>
+    <w:bookmarkEnd w:id="64"/>
+    <w:bookmarkEnd w:id="65"/>
+    <w:bookmarkEnd w:id="66"/>
+    <w:bookmarkEnd w:id="67"/>
+    <w:bookmarkEnd w:id="68"/>
+    <w:bookmarkEnd w:id="69"/>
+    <w:bookmarkEnd w:id="70"/>
+    <w:bookmarkEnd w:id="71"/>
+    <w:bookmarkEnd w:id="72"/>
+    <w:bookmarkEnd w:id="73"/>
+    <w:bookmarkEnd w:id="74"/>
+    <w:bookmarkEnd w:id="75"/>
+    <w:bookmarkEnd w:id="76"/>
+    <w:bookmarkEnd w:id="77"/>
+    <w:bookmarkEnd w:id="78"/>
+    <w:bookmarkEnd w:id="79"/>
+    <w:bookmarkEnd w:id="80"/>
+    <w:bookmarkEnd w:id="81"/>
+    <w:bookmarkEnd w:id="82"/>
     <w:p>
       <w:pPr>
         <w:pStyle w:val="Bullet"/>
@@ -3613,7 +3681,6 @@
         <w:rPr>
           <w:rStyle w:val="IntenseQuoteChar"/>
         </w:rPr>
-        <w:lastRenderedPageBreak/>
         <w:t xml:space="preserve">Peer </w:t>
       </w:r>
       <w:r>
@@ -3674,11 +3741,11 @@
       </w:r>
       <w:proofErr w:type="spellStart"/>
       <w:r>
-        <w:t>eg</w:t>
+        <w:t>eg.</w:t>
       </w:r>
       <w:proofErr w:type="spellEnd"/>
       <w:r>
-        <w:t xml:space="preserve">. The work product of planning activity is the plan document, or, the work product of High Level design activity is the HLD document. </w:t>
+        <w:t xml:space="preserve"> The work product of planning activity is the plan document, or, the work product of High Level design activity is the HLD document. </w:t>
       </w:r>
     </w:p>
     <w:p>
@@ -3801,19 +3868,19 @@
       <w:pPr>
         <w:pStyle w:val="Heading2"/>
       </w:pPr>
-      <w:bookmarkStart w:id="64" w:name="_Toc427248745"/>
+      <w:bookmarkStart w:id="83" w:name="_Toc427248745"/>
       <w:r>
         <w:t>Understand</w:t>
       </w:r>
-      <w:bookmarkStart w:id="65" w:name="_Hlt25392259"/>
-      <w:bookmarkEnd w:id="65"/>
+      <w:bookmarkStart w:id="84" w:name="_Hlt25392259"/>
+      <w:bookmarkEnd w:id="84"/>
       <w:r>
         <w:t>ing</w:t>
       </w:r>
       <w:r>
         <w:t xml:space="preserve"> Roles and Responsibilities</w:t>
       </w:r>
-      <w:bookmarkEnd w:id="64"/>
+      <w:bookmarkEnd w:id="83"/>
     </w:p>
     <w:p>
       <w:r>
@@ -3836,189 +3903,190 @@
       <w:pPr>
         <w:pStyle w:val="Heading3"/>
       </w:pPr>
-      <w:bookmarkStart w:id="66" w:name="_Toc495995130"/>
-      <w:bookmarkStart w:id="67" w:name="_Toc227483011"/>
-      <w:bookmarkStart w:id="68" w:name="_Toc227640879"/>
-      <w:bookmarkStart w:id="69" w:name="_Toc427248746"/>
+      <w:bookmarkStart w:id="85" w:name="_Toc495995130"/>
+      <w:bookmarkStart w:id="86" w:name="_Toc227483011"/>
+      <w:bookmarkStart w:id="87" w:name="_Toc227640879"/>
+      <w:bookmarkStart w:id="88" w:name="_Toc427248746"/>
       <w:r>
         <w:t>Project Manage</w:t>
       </w:r>
-      <w:bookmarkEnd w:id="66"/>
-      <w:bookmarkEnd w:id="67"/>
-      <w:bookmarkEnd w:id="68"/>
-      <w:r>
-        <w:t>r</w:t>
-      </w:r>
-      <w:bookmarkEnd w:id="69"/>
-    </w:p>
-    <w:p>
-      <w:r>
-        <w:t>Project manage</w:t>
-      </w:r>
-      <w:r>
-        <w:t>r</w:t>
-      </w:r>
-      <w:r>
-        <w:t xml:space="preserve"> is responsible for approving the review, provide resources and assure that the reviews are conducted in accordance with the approved project plans. </w:t>
-      </w:r>
-    </w:p>
-    <w:p>
-      <w:pPr>
-        <w:pStyle w:val="Heading3"/>
-      </w:pPr>
-      <w:bookmarkStart w:id="70" w:name="_Toc495995132"/>
-      <w:bookmarkStart w:id="71" w:name="_Toc227483013"/>
-      <w:bookmarkStart w:id="72" w:name="_Toc227640881"/>
-      <w:bookmarkStart w:id="73" w:name="_Toc427248747"/>
-      <w:r>
-        <w:t>Author</w:t>
-      </w:r>
-      <w:bookmarkEnd w:id="70"/>
-      <w:bookmarkEnd w:id="71"/>
-      <w:bookmarkEnd w:id="72"/>
-      <w:bookmarkEnd w:id="73"/>
-    </w:p>
-    <w:p>
-      <w:r>
-        <w:t>The author is responsible for the product requiring a review and presents the material to the review team.</w:t>
-      </w:r>
-      <w:bookmarkStart w:id="74" w:name="_Toc377438825"/>
-      <w:bookmarkStart w:id="75" w:name="_Toc378753268"/>
-      <w:bookmarkStart w:id="76" w:name="_Toc379083218"/>
-      <w:bookmarkStart w:id="77" w:name="_Toc379687209"/>
-      <w:bookmarkStart w:id="78" w:name="_Toc379689077"/>
-      <w:bookmarkStart w:id="79" w:name="_Toc379867416"/>
-      <w:bookmarkStart w:id="80" w:name="_Toc379877508"/>
-      <w:bookmarkStart w:id="81" w:name="_Toc379878539"/>
-      <w:bookmarkStart w:id="82" w:name="_Toc379878983"/>
-      <w:bookmarkStart w:id="83" w:name="_Toc381582914"/>
-      <w:bookmarkStart w:id="84" w:name="_Toc381603240"/>
-      <w:bookmarkStart w:id="85" w:name="_Toc382376253"/>
-      <w:bookmarkStart w:id="86" w:name="_Toc383328240"/>
-      <w:bookmarkStart w:id="87" w:name="_Toc412430147"/>
-      <w:bookmarkStart w:id="88" w:name="_Toc412450179"/>
-      <w:r>
-        <w:t xml:space="preserve"> In all cases, the author is responsible for resolving defects and open issues.</w:t>
-      </w:r>
-    </w:p>
-    <w:p>
-      <w:pPr>
-        <w:pStyle w:val="Heading3"/>
-      </w:pPr>
-      <w:bookmarkStart w:id="89" w:name="_Toc495995133"/>
-      <w:bookmarkStart w:id="90" w:name="_Toc227483014"/>
-      <w:bookmarkStart w:id="91" w:name="_Toc227640882"/>
-      <w:bookmarkStart w:id="92" w:name="_Toc427248748"/>
-      <w:r>
-        <w:t>Peer</w:t>
-      </w:r>
-      <w:bookmarkEnd w:id="74"/>
-      <w:bookmarkEnd w:id="75"/>
-      <w:bookmarkEnd w:id="76"/>
-      <w:bookmarkEnd w:id="77"/>
-      <w:bookmarkEnd w:id="78"/>
-      <w:bookmarkEnd w:id="79"/>
-      <w:bookmarkEnd w:id="80"/>
-      <w:bookmarkEnd w:id="81"/>
-      <w:bookmarkEnd w:id="82"/>
-      <w:bookmarkEnd w:id="83"/>
-      <w:bookmarkEnd w:id="84"/>
       <w:bookmarkEnd w:id="85"/>
       <w:bookmarkEnd w:id="86"/>
       <w:bookmarkEnd w:id="87"/>
+      <w:r>
+        <w:t>r</w:t>
+      </w:r>
       <w:bookmarkEnd w:id="88"/>
+    </w:p>
+    <w:p>
+      <w:r>
+        <w:t>Project manage</w:t>
+      </w:r>
+      <w:r>
+        <w:t>r</w:t>
+      </w:r>
+      <w:r>
+        <w:t xml:space="preserve"> is responsible for approving the review, provide resources and assure that the reviews are conducted in accordance with the approved project plans. </w:t>
+      </w:r>
+    </w:p>
+    <w:p>
+      <w:pPr>
+        <w:pStyle w:val="Heading3"/>
+      </w:pPr>
+      <w:bookmarkStart w:id="89" w:name="_Toc495995132"/>
+      <w:bookmarkStart w:id="90" w:name="_Toc227483013"/>
+      <w:bookmarkStart w:id="91" w:name="_Toc227640881"/>
+      <w:bookmarkStart w:id="92" w:name="_Toc427248747"/>
+      <w:r>
+        <w:t>Author</w:t>
+      </w:r>
       <w:bookmarkEnd w:id="89"/>
       <w:bookmarkEnd w:id="90"/>
       <w:bookmarkEnd w:id="91"/>
-      <w:r>
-        <w:t>/Reviewer</w:t>
-      </w:r>
       <w:bookmarkEnd w:id="92"/>
     </w:p>
     <w:p>
       <w:r>
-        <w:t>A peer</w:t>
-      </w:r>
-      <w:r>
-        <w:t>/reviewer</w:t>
-      </w:r>
-      <w:r>
-        <w:t xml:space="preserve"> is assigned to perform a review of the product.  </w:t>
+        <w:t>The author is responsible for the product requiring a review and presents the material to the review team.</w:t>
+      </w:r>
+      <w:bookmarkStart w:id="93" w:name="_Toc377438825"/>
+      <w:bookmarkStart w:id="94" w:name="_Toc378753268"/>
+      <w:bookmarkStart w:id="95" w:name="_Toc379083218"/>
+      <w:bookmarkStart w:id="96" w:name="_Toc379687209"/>
+      <w:bookmarkStart w:id="97" w:name="_Toc379689077"/>
+      <w:bookmarkStart w:id="98" w:name="_Toc379867416"/>
+      <w:bookmarkStart w:id="99" w:name="_Toc379877508"/>
+      <w:bookmarkStart w:id="100" w:name="_Toc379878539"/>
+      <w:bookmarkStart w:id="101" w:name="_Toc379878983"/>
+      <w:bookmarkStart w:id="102" w:name="_Toc381582914"/>
+      <w:bookmarkStart w:id="103" w:name="_Toc381603240"/>
+      <w:bookmarkStart w:id="104" w:name="_Toc382376253"/>
+      <w:bookmarkStart w:id="105" w:name="_Toc383328240"/>
+      <w:bookmarkStart w:id="106" w:name="_Toc412430147"/>
+      <w:bookmarkStart w:id="107" w:name="_Toc412450179"/>
+      <w:r>
+        <w:t xml:space="preserve"> In all cases, the author is responsible for resolving defects and open issues.</w:t>
       </w:r>
     </w:p>
     <w:p>
       <w:pPr>
         <w:pStyle w:val="Heading3"/>
       </w:pPr>
-      <w:bookmarkStart w:id="93" w:name="_Toc495995134"/>
-      <w:bookmarkStart w:id="94" w:name="_Toc227483015"/>
-      <w:bookmarkStart w:id="95" w:name="_Toc227640883"/>
-      <w:bookmarkStart w:id="96" w:name="_Toc427248749"/>
-      <w:bookmarkStart w:id="97" w:name="_Toc412430150"/>
-      <w:bookmarkStart w:id="98" w:name="_Toc412450182"/>
-      <w:r>
-        <w:t>Quality Assurance</w:t>
+      <w:bookmarkStart w:id="108" w:name="_Toc495995133"/>
+      <w:bookmarkStart w:id="109" w:name="_Toc227483014"/>
+      <w:bookmarkStart w:id="110" w:name="_Toc227640882"/>
+      <w:bookmarkStart w:id="111" w:name="_Toc427248748"/>
+      <w:r>
+        <w:t>Peer</w:t>
       </w:r>
       <w:bookmarkEnd w:id="93"/>
       <w:bookmarkEnd w:id="94"/>
       <w:bookmarkEnd w:id="95"/>
       <w:bookmarkEnd w:id="96"/>
-      <w:r>
-        <w:t xml:space="preserve"> </w:t>
-      </w:r>
       <w:bookmarkEnd w:id="97"/>
       <w:bookmarkEnd w:id="98"/>
+      <w:bookmarkEnd w:id="99"/>
+      <w:bookmarkEnd w:id="100"/>
+      <w:bookmarkEnd w:id="101"/>
+      <w:bookmarkEnd w:id="102"/>
+      <w:bookmarkEnd w:id="103"/>
+      <w:bookmarkEnd w:id="104"/>
+      <w:bookmarkEnd w:id="105"/>
+      <w:bookmarkEnd w:id="106"/>
+      <w:bookmarkEnd w:id="107"/>
+      <w:bookmarkEnd w:id="108"/>
+      <w:bookmarkEnd w:id="109"/>
+      <w:bookmarkEnd w:id="110"/>
+      <w:r>
+        <w:t>/Reviewer</w:t>
+      </w:r>
+      <w:bookmarkEnd w:id="111"/>
     </w:p>
     <w:p>
       <w:r>
-        <w:t xml:space="preserve"> QA ensures that discovered defects are corrected and open issues are resolved.  Results are reported</w:t>
-      </w:r>
-      <w:r>
-        <w:t xml:space="preserve"> to project manage</w:t>
-      </w:r>
-      <w:r>
-        <w:t>r</w:t>
-      </w:r>
-      <w:r>
-        <w:t xml:space="preserve">. </w:t>
-      </w:r>
-      <w:r>
-        <w:t xml:space="preserve">Review and Testing Defect Log </w:t>
-      </w:r>
-      <w:r>
-        <w:t>is maintained and updated as necessary.</w:t>
+        <w:t>A peer</w:t>
+      </w:r>
+      <w:r>
+        <w:t>/reviewer</w:t>
+      </w:r>
+      <w:r>
+        <w:t xml:space="preserve"> is assigned to perform a review of the product.  </w:t>
       </w:r>
     </w:p>
     <w:p>
       <w:pPr>
-        <w:pStyle w:val="Heading2"/>
-      </w:pPr>
-      <w:bookmarkStart w:id="99" w:name="_Toc427248750"/>
-      <w:r>
-        <w:t>Best Practices for Peer review of Source Code</w:t>
-      </w:r>
-      <w:bookmarkEnd w:id="99"/>
+        <w:pStyle w:val="Heading3"/>
+      </w:pPr>
+      <w:bookmarkStart w:id="112" w:name="_Toc495995134"/>
+      <w:bookmarkStart w:id="113" w:name="_Toc227483015"/>
+      <w:bookmarkStart w:id="114" w:name="_Toc227640883"/>
+      <w:bookmarkStart w:id="115" w:name="_Toc427248749"/>
+      <w:bookmarkStart w:id="116" w:name="_Toc412430150"/>
+      <w:bookmarkStart w:id="117" w:name="_Toc412450182"/>
+      <w:r>
+        <w:t>Quality Assurance</w:t>
+      </w:r>
+      <w:bookmarkEnd w:id="112"/>
+      <w:bookmarkEnd w:id="113"/>
+      <w:bookmarkEnd w:id="114"/>
+      <w:bookmarkEnd w:id="115"/>
+      <w:r>
+        <w:t xml:space="preserve"> </w:t>
+      </w:r>
+      <w:bookmarkEnd w:id="116"/>
+      <w:bookmarkEnd w:id="117"/>
     </w:p>
     <w:p>
       <w:r>
-        <w:t xml:space="preserve">Refer </w:t>
-      </w:r>
-      <w:r>
-        <w:t>GDLN_PERREV</w:t>
-      </w:r>
-      <w:r>
-        <w:t>.pdf for details.</w:t>
+        <w:t xml:space="preserve"> QA ensures that discovered defects are corrected and open issues are resolved.  Results are reported</w:t>
+      </w:r>
+      <w:r>
+        <w:t xml:space="preserve"> to project manage</w:t>
+      </w:r>
+      <w:r>
+        <w:t>r</w:t>
+      </w:r>
+      <w:r>
+        <w:t xml:space="preserve">. </w:t>
+      </w:r>
+      <w:r>
+        <w:t xml:space="preserve">Review and Testing Defect Log </w:t>
+      </w:r>
+      <w:r>
+        <w:t>is maintained and updated as necessary.</w:t>
       </w:r>
     </w:p>
     <w:p>
       <w:pPr>
+        <w:pStyle w:val="Heading2"/>
+      </w:pPr>
+      <w:bookmarkStart w:id="118" w:name="_Toc427248750"/>
+      <w:r>
+        <w:t>Best Practices for Peer review of Source Code</w:t>
+      </w:r>
+      <w:bookmarkEnd w:id="118"/>
+    </w:p>
+    <w:p>
+      <w:r>
+        <w:t xml:space="preserve">Refer </w:t>
+      </w:r>
+      <w:r>
+        <w:t>GDLN_PERREV</w:t>
+      </w:r>
+      <w:r>
+        <w:t>.pdf for details.</w:t>
+      </w:r>
+    </w:p>
+    <w:p>
+      <w:pPr>
         <w:pStyle w:val="Heading1"/>
       </w:pPr>
-      <w:bookmarkStart w:id="100" w:name="_Toc427248751"/>
-      <w:r>
+      <w:bookmarkStart w:id="119" w:name="_Toc427248751"/>
+      <w:r>
+        <w:lastRenderedPageBreak/>
         <w:t>Applicable Measurements</w:t>
       </w:r>
-      <w:bookmarkEnd w:id="100"/>
+      <w:bookmarkEnd w:id="119"/>
     </w:p>
     <w:p>
       <w:pPr>
@@ -4053,12 +4121,11 @@
       <w:pPr>
         <w:pStyle w:val="Heading1"/>
       </w:pPr>
-      <w:bookmarkStart w:id="101" w:name="_Toc427248752"/>
-      <w:r>
-        <w:lastRenderedPageBreak/>
+      <w:bookmarkStart w:id="120" w:name="_Toc427248752"/>
+      <w:r>
         <w:t>Exit Criteria/Outputs</w:t>
       </w:r>
-      <w:bookmarkEnd w:id="101"/>
+      <w:bookmarkEnd w:id="120"/>
       <w:r>
         <w:t xml:space="preserve"> </w:t>
       </w:r>
@@ -4102,8 +4169,8 @@
       </w:r>
     </w:p>
     <w:sectPr>
-      <w:headerReference w:type="default" r:id="rId14"/>
-      <w:footerReference w:type="default" r:id="rId15"/>
+      <w:headerReference w:type="default" r:id="rId13"/>
+      <w:footerReference w:type="default" r:id="rId14"/>
       <w:pgSz w:w="12240" w:h="15840" w:code="1"/>
       <w:pgMar w:top="1440" w:right="1440" w:bottom="1440" w:left="1440" w:header="720" w:footer="720" w:gutter="0"/>
       <w:pgNumType w:start="0"/>
@@ -4116,7 +4183,7 @@
 </file>
 
 <file path=word/endnotes.xml><?xml version="1.0" encoding="utf-8"?>
-<w:endnotes xmlns:wpc="http://schemas.microsoft.com/office/word/2010/wordprocessingCanvas" xmlns:mc="http://schemas.openxmlformats.org/markup-compatibility/2006" xmlns:o="urn:schemas-microsoft-com:office:office" xmlns:r="http://schemas.openxmlformats.org/officeDocument/2006/relationships" xmlns:m="http://schemas.openxmlformats.org/officeDocument/2006/math" xmlns:v="urn:schemas-microsoft-com:vml" xmlns:wp14="http://schemas.microsoft.com/office/word/2010/wordprocessingDrawing" xmlns:wp="http://schemas.openxmlformats.org/drawingml/2006/wordprocessingDrawing" xmlns:w10="urn:schemas-microsoft-com:office:word" xmlns:w="http://schemas.openxmlformats.org/wordprocessingml/2006/main" xmlns:w14="http://schemas.microsoft.com/office/word/2010/wordml" xmlns:wpg="http://schemas.microsoft.com/office/word/2010/wordprocessingGroup" xmlns:wpi="http://schemas.microsoft.com/office/word/2010/wordprocessingInk" xmlns:wne="http://schemas.microsoft.com/office/word/2006/wordml" xmlns:wps="http://schemas.microsoft.com/office/word/2010/wordprocessingShape" mc:Ignorable="w14 wp14">
+<w:endnotes xmlns:wpc="http://schemas.microsoft.com/office/word/2010/wordprocessingCanvas" xmlns:cx="http://schemas.microsoft.com/office/drawing/2014/chartex" xmlns:cx1="http://schemas.microsoft.com/office/drawing/2015/9/8/chartex" xmlns:cx2="http://schemas.microsoft.com/office/drawing/2015/10/21/chartex" xmlns:cx3="http://schemas.microsoft.com/office/drawing/2016/5/9/chartex" xmlns:cx4="http://schemas.microsoft.com/office/drawing/2016/5/10/chartex" xmlns:cx5="http://schemas.microsoft.com/office/drawing/2016/5/11/chartex" xmlns:cx6="http://schemas.microsoft.com/office/drawing/2016/5/12/chartex" xmlns:cx7="http://schemas.microsoft.com/office/drawing/2016/5/13/chartex" xmlns:cx8="http://schemas.microsoft.com/office/drawing/2016/5/14/chartex" xmlns:mc="http://schemas.openxmlformats.org/markup-compatibility/2006" xmlns:aink="http://schemas.microsoft.com/office/drawing/2016/ink" xmlns:am3d="http://schemas.microsoft.com/office/drawing/2017/model3d" xmlns:o="urn:schemas-microsoft-com:office:office" xmlns:r="http://schemas.openxmlformats.org/officeDocument/2006/relationships" xmlns:m="http://schemas.openxmlformats.org/officeDocument/2006/math" xmlns:v="urn:schemas-microsoft-com:vml" xmlns:wp14="http://schemas.microsoft.com/office/word/2010/wordprocessingDrawing" xmlns:wp="http://schemas.openxmlformats.org/drawingml/2006/wordprocessingDrawing" xmlns:w10="urn:schemas-microsoft-com:office:word" xmlns:w="http://schemas.openxmlformats.org/wordprocessingml/2006/main" xmlns:w14="http://schemas.microsoft.com/office/word/2010/wordml" xmlns:w15="http://schemas.microsoft.com/office/word/2012/wordml" xmlns:w16cex="http://schemas.microsoft.com/office/word/2018/wordml/cex" xmlns:w16cid="http://schemas.microsoft.com/office/word/2016/wordml/cid" xmlns:w16="http://schemas.microsoft.com/office/word/2018/wordml" xmlns:w16sdtdh="http://schemas.microsoft.com/office/word/2020/wordml/sdtdatahash" xmlns:w16se="http://schemas.microsoft.com/office/word/2015/wordml/symex" xmlns:wpg="http://schemas.microsoft.com/office/word/2010/wordprocessingGroup" xmlns:wpi="http://schemas.microsoft.com/office/word/2010/wordprocessingInk" xmlns:wne="http://schemas.microsoft.com/office/word/2006/wordml" xmlns:wps="http://schemas.microsoft.com/office/word/2010/wordprocessingShape" mc:Ignorable="w14 w15 w16se w16cid w16 w16cex w16sdtdh wp14">
   <w:endnote w:type="separator" w:id="-1">
     <w:p>
       <w:r>
@@ -4135,7 +4202,7 @@
 </file>
 
 <file path=word/footer1.xml><?xml version="1.0" encoding="utf-8"?>
-<w:ftr xmlns:wpc="http://schemas.microsoft.com/office/word/2010/wordprocessingCanvas" xmlns:mc="http://schemas.openxmlformats.org/markup-compatibility/2006" xmlns:o="urn:schemas-microsoft-com:office:office" xmlns:r="http://schemas.openxmlformats.org/officeDocument/2006/relationships" xmlns:m="http://schemas.openxmlformats.org/officeDocument/2006/math" xmlns:v="urn:schemas-microsoft-com:vml" xmlns:wp14="http://schemas.microsoft.com/office/word/2010/wordprocessingDrawing" xmlns:wp="http://schemas.openxmlformats.org/drawingml/2006/wordprocessingDrawing" xmlns:w10="urn:schemas-microsoft-com:office:word" xmlns:w="http://schemas.openxmlformats.org/wordprocessingml/2006/main" xmlns:w14="http://schemas.microsoft.com/office/word/2010/wordml" xmlns:wpg="http://schemas.microsoft.com/office/word/2010/wordprocessingGroup" xmlns:wpi="http://schemas.microsoft.com/office/word/2010/wordprocessingInk" xmlns:wne="http://schemas.microsoft.com/office/word/2006/wordml" xmlns:wps="http://schemas.microsoft.com/office/word/2010/wordprocessingShape" mc:Ignorable="w14 wp14">
+<w:ftr xmlns:wpc="http://schemas.microsoft.com/office/word/2010/wordprocessingCanvas" xmlns:cx="http://schemas.microsoft.com/office/drawing/2014/chartex" xmlns:cx1="http://schemas.microsoft.com/office/drawing/2015/9/8/chartex" xmlns:cx2="http://schemas.microsoft.com/office/drawing/2015/10/21/chartex" xmlns:cx3="http://schemas.microsoft.com/office/drawing/2016/5/9/chartex" xmlns:cx4="http://schemas.microsoft.com/office/drawing/2016/5/10/chartex" xmlns:cx5="http://schemas.microsoft.com/office/drawing/2016/5/11/chartex" xmlns:cx6="http://schemas.microsoft.com/office/drawing/2016/5/12/chartex" xmlns:cx7="http://schemas.microsoft.com/office/drawing/2016/5/13/chartex" xmlns:cx8="http://schemas.microsoft.com/office/drawing/2016/5/14/chartex" xmlns:mc="http://schemas.openxmlformats.org/markup-compatibility/2006" xmlns:aink="http://schemas.microsoft.com/office/drawing/2016/ink" xmlns:am3d="http://schemas.microsoft.com/office/drawing/2017/model3d" xmlns:o="urn:schemas-microsoft-com:office:office" xmlns:r="http://schemas.openxmlformats.org/officeDocument/2006/relationships" xmlns:m="http://schemas.openxmlformats.org/officeDocument/2006/math" xmlns:v="urn:schemas-microsoft-com:vml" xmlns:wp14="http://schemas.microsoft.com/office/word/2010/wordprocessingDrawing" xmlns:wp="http://schemas.openxmlformats.org/drawingml/2006/wordprocessingDrawing" xmlns:w10="urn:schemas-microsoft-com:office:word" xmlns:w="http://schemas.openxmlformats.org/wordprocessingml/2006/main" xmlns:w14="http://schemas.microsoft.com/office/word/2010/wordml" xmlns:w15="http://schemas.microsoft.com/office/word/2012/wordml" xmlns:w16cex="http://schemas.microsoft.com/office/word/2018/wordml/cex" xmlns:w16cid="http://schemas.microsoft.com/office/word/2016/wordml/cid" xmlns:w16="http://schemas.microsoft.com/office/word/2018/wordml" xmlns:w16sdtdh="http://schemas.microsoft.com/office/word/2020/wordml/sdtdatahash" xmlns:w16se="http://schemas.microsoft.com/office/word/2015/wordml/symex" xmlns:wpg="http://schemas.microsoft.com/office/word/2010/wordprocessingGroup" xmlns:wpi="http://schemas.microsoft.com/office/word/2010/wordprocessingInk" xmlns:wne="http://schemas.microsoft.com/office/word/2006/wordml" xmlns:wps="http://schemas.microsoft.com/office/word/2010/wordprocessingShape" mc:Ignorable="w14 w15 w16se w16cid w16 w16cex w16sdtdh wp14">
   <w:p>
     <w:pPr>
       <w:jc w:val="center"/>
@@ -4159,7 +4226,7 @@
 </file>
 
 <file path=word/footnotes.xml><?xml version="1.0" encoding="utf-8"?>
-<w:footnotes xmlns:wpc="http://schemas.microsoft.com/office/word/2010/wordprocessingCanvas" xmlns:mc="http://schemas.openxmlformats.org/markup-compatibility/2006" xmlns:o="urn:schemas-microsoft-com:office:office" xmlns:r="http://schemas.openxmlformats.org/officeDocument/2006/relationships" xmlns:m="http://schemas.openxmlformats.org/officeDocument/2006/math" xmlns:v="urn:schemas-microsoft-com:vml" xmlns:wp14="http://schemas.microsoft.com/office/word/2010/wordprocessingDrawing" xmlns:wp="http://schemas.openxmlformats.org/drawingml/2006/wordprocessingDrawing" xmlns:w10="urn:schemas-microsoft-com:office:word" xmlns:w="http://schemas.openxmlformats.org/wordprocessingml/2006/main" xmlns:w14="http://schemas.microsoft.com/office/word/2010/wordml" xmlns:wpg="http://schemas.microsoft.com/office/word/2010/wordprocessingGroup" xmlns:wpi="http://schemas.microsoft.com/office/word/2010/wordprocessingInk" xmlns:wne="http://schemas.microsoft.com/office/word/2006/wordml" xmlns:wps="http://schemas.microsoft.com/office/word/2010/wordprocessingShape" mc:Ignorable="w14 wp14">
+<w:footnotes xmlns:wpc="http://schemas.microsoft.com/office/word/2010/wordprocessingCanvas" xmlns:cx="http://schemas.microsoft.com/office/drawing/2014/chartex" xmlns:cx1="http://schemas.microsoft.com/office/drawing/2015/9/8/chartex" xmlns:cx2="http://schemas.microsoft.com/office/drawing/2015/10/21/chartex" xmlns:cx3="http://schemas.microsoft.com/office/drawing/2016/5/9/chartex" xmlns:cx4="http://schemas.microsoft.com/office/drawing/2016/5/10/chartex" xmlns:cx5="http://schemas.microsoft.com/office/drawing/2016/5/11/chartex" xmlns:cx6="http://schemas.microsoft.com/office/drawing/2016/5/12/chartex" xmlns:cx7="http://schemas.microsoft.com/office/drawing/2016/5/13/chartex" xmlns:cx8="http://schemas.microsoft.com/office/drawing/2016/5/14/chartex" xmlns:mc="http://schemas.openxmlformats.org/markup-compatibility/2006" xmlns:aink="http://schemas.microsoft.com/office/drawing/2016/ink" xmlns:am3d="http://schemas.microsoft.com/office/drawing/2017/model3d" xmlns:o="urn:schemas-microsoft-com:office:office" xmlns:r="http://schemas.openxmlformats.org/officeDocument/2006/relationships" xmlns:m="http://schemas.openxmlformats.org/officeDocument/2006/math" xmlns:v="urn:schemas-microsoft-com:vml" xmlns:wp14="http://schemas.microsoft.com/office/word/2010/wordprocessingDrawing" xmlns:wp="http://schemas.openxmlformats.org/drawingml/2006/wordprocessingDrawing" xmlns:w10="urn:schemas-microsoft-com:office:word" xmlns:w="http://schemas.openxmlformats.org/wordprocessingml/2006/main" xmlns:w14="http://schemas.microsoft.com/office/word/2010/wordml" xmlns:w15="http://schemas.microsoft.com/office/word/2012/wordml" xmlns:w16cex="http://schemas.microsoft.com/office/word/2018/wordml/cex" xmlns:w16cid="http://schemas.microsoft.com/office/word/2016/wordml/cid" xmlns:w16="http://schemas.microsoft.com/office/word/2018/wordml" xmlns:w16sdtdh="http://schemas.microsoft.com/office/word/2020/wordml/sdtdatahash" xmlns:w16se="http://schemas.microsoft.com/office/word/2015/wordml/symex" xmlns:wpg="http://schemas.microsoft.com/office/word/2010/wordprocessingGroup" xmlns:wpi="http://schemas.microsoft.com/office/word/2010/wordprocessingInk" xmlns:wne="http://schemas.microsoft.com/office/word/2006/wordml" xmlns:wps="http://schemas.microsoft.com/office/word/2010/wordprocessingShape" mc:Ignorable="w14 w15 w16se w16cid w16 w16cex w16sdtdh wp14">
   <w:footnote w:type="separator" w:id="-1">
     <w:p>
       <w:r>
@@ -4172,53 +4239,69 @@
       <w:r>
         <w:continuationSeparator/>
       </w:r>
+    </w:p>
+  </w:footnote>
+  <w:footnote w:id="1">
+    <w:p>
+      <w:pPr>
+        <w:pStyle w:val="FootnoteText"/>
+      </w:pPr>
+      <w:ins w:id="7" w:author="Vaibhav Garg" w:date="2022-03-11T16:57:00Z">
+        <w:r>
+          <w:rPr>
+            <w:rStyle w:val="FootnoteReference"/>
+          </w:rPr>
+          <w:footnoteRef/>
+        </w:r>
+        <w:r>
+          <w:t xml:space="preserve"> https://gil.einframe.com</w:t>
+        </w:r>
+      </w:ins>
+    </w:p>
+  </w:footnote>
+  <w:footnote w:id="2">
+    <w:p>
+      <w:pPr>
+        <w:pStyle w:val="FootnoteText"/>
+        <w:rPr>
+          <w:ins w:id="9" w:author="Vaibhav Garg" w:date="2022-03-11T16:58:00Z"/>
+        </w:rPr>
+      </w:pPr>
+      <w:ins w:id="10" w:author="Vaibhav Garg" w:date="2022-03-11T16:58:00Z">
+        <w:r>
+          <w:rPr>
+            <w:rStyle w:val="FootnoteReference"/>
+          </w:rPr>
+          <w:footnoteRef/>
+        </w:r>
+        <w:r>
+          <w:t xml:space="preserve"> https://gil.einframe.com</w:t>
+        </w:r>
+      </w:ins>
     </w:p>
   </w:footnote>
 </w:footnotes>
 </file>
 
 <file path=word/header1.xml><?xml version="1.0" encoding="utf-8"?>
-<w:hdr xmlns:wpc="http://schemas.microsoft.com/office/word/2010/wordprocessingCanvas" xmlns:mc="http://schemas.openxmlformats.org/markup-compatibility/2006" xmlns:o="urn:schemas-microsoft-com:office:office" xmlns:r="http://schemas.openxmlformats.org/officeDocument/2006/relationships" xmlns:m="http://schemas.openxmlformats.org/officeDocument/2006/math" xmlns:v="urn:schemas-microsoft-com:vml" xmlns:wp14="http://schemas.microsoft.com/office/word/2010/wordprocessingDrawing" xmlns:wp="http://schemas.openxmlformats.org/drawingml/2006/wordprocessingDrawing" xmlns:w10="urn:schemas-microsoft-com:office:word" xmlns:w="http://schemas.openxmlformats.org/wordprocessingml/2006/main" xmlns:w14="http://schemas.microsoft.com/office/word/2010/wordml" xmlns:wpg="http://schemas.microsoft.com/office/word/2010/wordprocessingGroup" xmlns:wpi="http://schemas.microsoft.com/office/word/2010/wordprocessingInk" xmlns:wne="http://schemas.microsoft.com/office/word/2006/wordml" xmlns:wps="http://schemas.microsoft.com/office/word/2010/wordprocessingShape" mc:Ignorable="w14 wp14">
+<w:hdr xmlns:wpc="http://schemas.microsoft.com/office/word/2010/wordprocessingCanvas" xmlns:cx="http://schemas.microsoft.com/office/drawing/2014/chartex" xmlns:cx1="http://schemas.microsoft.com/office/drawing/2015/9/8/chartex" xmlns:cx2="http://schemas.microsoft.com/office/drawing/2015/10/21/chartex" xmlns:cx3="http://schemas.microsoft.com/office/drawing/2016/5/9/chartex" xmlns:cx4="http://schemas.microsoft.com/office/drawing/2016/5/10/chartex" xmlns:cx5="http://schemas.microsoft.com/office/drawing/2016/5/11/chartex" xmlns:cx6="http://schemas.microsoft.com/office/drawing/2016/5/12/chartex" xmlns:cx7="http://schemas.microsoft.com/office/drawing/2016/5/13/chartex" xmlns:cx8="http://schemas.microsoft.com/office/drawing/2016/5/14/chartex" xmlns:mc="http://schemas.openxmlformats.org/markup-compatibility/2006" xmlns:aink="http://schemas.microsoft.com/office/drawing/2016/ink" xmlns:am3d="http://schemas.microsoft.com/office/drawing/2017/model3d" xmlns:o="urn:schemas-microsoft-com:office:office" xmlns:r="http://schemas.openxmlformats.org/officeDocument/2006/relationships" xmlns:m="http://schemas.openxmlformats.org/officeDocument/2006/math" xmlns:v="urn:schemas-microsoft-com:vml" xmlns:wp14="http://schemas.microsoft.com/office/word/2010/wordprocessingDrawing" xmlns:wp="http://schemas.openxmlformats.org/drawingml/2006/wordprocessingDrawing" xmlns:w10="urn:schemas-microsoft-com:office:word" xmlns:w="http://schemas.openxmlformats.org/wordprocessingml/2006/main" xmlns:w14="http://schemas.microsoft.com/office/word/2010/wordml" xmlns:w15="http://schemas.microsoft.com/office/word/2012/wordml" xmlns:w16cex="http://schemas.microsoft.com/office/word/2018/wordml/cex" xmlns:w16cid="http://schemas.microsoft.com/office/word/2016/wordml/cid" xmlns:w16="http://schemas.microsoft.com/office/word/2018/wordml" xmlns:w16sdtdh="http://schemas.microsoft.com/office/word/2020/wordml/sdtdatahash" xmlns:w16se="http://schemas.microsoft.com/office/word/2015/wordml/symex" xmlns:wpg="http://schemas.microsoft.com/office/word/2010/wordprocessingGroup" xmlns:wpi="http://schemas.microsoft.com/office/word/2010/wordprocessingInk" xmlns:wne="http://schemas.microsoft.com/office/word/2006/wordml" xmlns:wps="http://schemas.microsoft.com/office/word/2010/wordprocessingShape" mc:Ignorable="w14 w15 w16se w16cid w16 w16cex w16sdtdh wp14">
   <w:p>
-    <w:r>
-      <w:fldChar w:fldCharType="begin"/>
-    </w:r>
-    <w:r>
-      <w:instrText xml:space="preserve"> TITLE   \* MERGEFORMAT </w:instrText>
-    </w:r>
-    <w:r>
-      <w:fldChar w:fldCharType="separate"/>
-    </w:r>
-    <w:r>
-      <w:t>Review Procedure</w:t>
-    </w:r>
-    <w:r>
-      <w:fldChar w:fldCharType="end"/>
-    </w:r>
+    <w:fldSimple w:instr=" TITLE   \* MERGEFORMAT ">
+      <w:r>
+        <w:t>Review Procedure</w:t>
+      </w:r>
+    </w:fldSimple>
     <w:r>
       <w:br/>
     </w:r>
-    <w:r>
-      <w:fldChar w:fldCharType="begin"/>
-    </w:r>
-    <w:r>
-      <w:instrText xml:space="preserve"> FILENAME   \* MERGEFORMAT </w:instrText>
-    </w:r>
-    <w:r>
-      <w:fldChar w:fldCharType="separate"/>
-    </w:r>
-    <w:r>
-      <w:rPr>
-        <w:noProof/>
-      </w:rPr>
-      <w:t>PRCD_PERREV.docx</w:t>
-    </w:r>
-    <w:r>
-      <w:rPr>
-        <w:noProof/>
-      </w:rPr>
-      <w:fldChar w:fldCharType="end"/>
-    </w:r>
+    <w:fldSimple w:instr=" FILENAME   \* MERGEFORMAT ">
+      <w:r>
+        <w:rPr>
+          <w:noProof/>
+        </w:rPr>
+        <w:t>PRCD_PERREV.docx</w:t>
+      </w:r>
+    </w:fldSimple>
     <w:r>
       <w:t xml:space="preserve"> </w:t>
     </w:r>
@@ -4227,8 +4310,8 @@
 </file>
 
 <file path=word/numbering.xml><?xml version="1.0" encoding="utf-8"?>
-<w:numbering xmlns:wpc="http://schemas.microsoft.com/office/word/2010/wordprocessingCanvas" xmlns:mc="http://schemas.openxmlformats.org/markup-compatibility/2006" xmlns:o="urn:schemas-microsoft-com:office:office" xmlns:r="http://schemas.openxmlformats.org/officeDocument/2006/relationships" xmlns:m="http://schemas.openxmlformats.org/officeDocument/2006/math" xmlns:v="urn:schemas-microsoft-com:vml" xmlns:wp14="http://schemas.microsoft.com/office/word/2010/wordprocessingDrawing" xmlns:wp="http://schemas.openxmlformats.org/drawingml/2006/wordprocessingDrawing" xmlns:w10="urn:schemas-microsoft-com:office:word" xmlns:w="http://schemas.openxmlformats.org/wordprocessingml/2006/main" xmlns:w14="http://schemas.microsoft.com/office/word/2010/wordml" xmlns:wpg="http://schemas.microsoft.com/office/word/2010/wordprocessingGroup" xmlns:wpi="http://schemas.microsoft.com/office/word/2010/wordprocessingInk" xmlns:wne="http://schemas.microsoft.com/office/word/2006/wordml" xmlns:wps="http://schemas.microsoft.com/office/word/2010/wordprocessingShape" mc:Ignorable="w14 wp14">
-  <w:abstractNum w:abstractNumId="0">
+<w:numbering xmlns:wpc="http://schemas.microsoft.com/office/word/2010/wordprocessingCanvas" xmlns:cx="http://schemas.microsoft.com/office/drawing/2014/chartex" xmlns:cx1="http://schemas.microsoft.com/office/drawing/2015/9/8/chartex" xmlns:cx2="http://schemas.microsoft.com/office/drawing/2015/10/21/chartex" xmlns:cx3="http://schemas.microsoft.com/office/drawing/2016/5/9/chartex" xmlns:cx4="http://schemas.microsoft.com/office/drawing/2016/5/10/chartex" xmlns:cx5="http://schemas.microsoft.com/office/drawing/2016/5/11/chartex" xmlns:cx6="http://schemas.microsoft.com/office/drawing/2016/5/12/chartex" xmlns:cx7="http://schemas.microsoft.com/office/drawing/2016/5/13/chartex" xmlns:cx8="http://schemas.microsoft.com/office/drawing/2016/5/14/chartex" xmlns:mc="http://schemas.openxmlformats.org/markup-compatibility/2006" xmlns:aink="http://schemas.microsoft.com/office/drawing/2016/ink" xmlns:am3d="http://schemas.microsoft.com/office/drawing/2017/model3d" xmlns:o="urn:schemas-microsoft-com:office:office" xmlns:r="http://schemas.openxmlformats.org/officeDocument/2006/relationships" xmlns:m="http://schemas.openxmlformats.org/officeDocument/2006/math" xmlns:v="urn:schemas-microsoft-com:vml" xmlns:wp14="http://schemas.microsoft.com/office/word/2010/wordprocessingDrawing" xmlns:wp="http://schemas.openxmlformats.org/drawingml/2006/wordprocessingDrawing" xmlns:w10="urn:schemas-microsoft-com:office:word" xmlns:w="http://schemas.openxmlformats.org/wordprocessingml/2006/main" xmlns:w14="http://schemas.microsoft.com/office/word/2010/wordml" xmlns:w15="http://schemas.microsoft.com/office/word/2012/wordml" xmlns:w16cex="http://schemas.microsoft.com/office/word/2018/wordml/cex" xmlns:w16cid="http://schemas.microsoft.com/office/word/2016/wordml/cid" xmlns:w16="http://schemas.microsoft.com/office/word/2018/wordml" xmlns:w16sdtdh="http://schemas.microsoft.com/office/word/2020/wordml/sdtdatahash" xmlns:w16se="http://schemas.microsoft.com/office/word/2015/wordml/symex" xmlns:wpg="http://schemas.microsoft.com/office/word/2010/wordprocessingGroup" xmlns:wpi="http://schemas.microsoft.com/office/word/2010/wordprocessingInk" xmlns:wne="http://schemas.microsoft.com/office/word/2006/wordml" xmlns:wps="http://schemas.microsoft.com/office/word/2010/wordprocessingShape" mc:Ignorable="w14 w15 w16se w16cid w16 w16cex w16sdtdh wp14">
+  <w:abstractNum w:abstractNumId="0" w15:restartNumberingAfterBreak="0">
     <w:nsid w:val="00311188"/>
     <w:multiLevelType w:val="hybridMultilevel"/>
     <w:tmpl w:val="7F2E9604"/>
@@ -4341,7 +4424,7 @@
       </w:rPr>
     </w:lvl>
   </w:abstractNum>
-  <w:abstractNum w:abstractNumId="1">
+  <w:abstractNum w:abstractNumId="1" w15:restartNumberingAfterBreak="0">
     <w:nsid w:val="01DE4FB3"/>
     <w:multiLevelType w:val="hybridMultilevel"/>
     <w:tmpl w:val="A128E9FA"/>
@@ -4454,7 +4537,7 @@
       </w:rPr>
     </w:lvl>
   </w:abstractNum>
-  <w:abstractNum w:abstractNumId="2">
+  <w:abstractNum w:abstractNumId="2" w15:restartNumberingAfterBreak="0">
     <w:nsid w:val="05430A6F"/>
     <w:multiLevelType w:val="hybridMultilevel"/>
     <w:tmpl w:val="D5D61050"/>
@@ -4543,7 +4626,7 @@
       </w:pPr>
     </w:lvl>
   </w:abstractNum>
-  <w:abstractNum w:abstractNumId="3">
+  <w:abstractNum w:abstractNumId="3" w15:restartNumberingAfterBreak="0">
     <w:nsid w:val="091405FD"/>
     <w:multiLevelType w:val="hybridMultilevel"/>
     <w:tmpl w:val="D3889DE0"/>
@@ -4656,7 +4739,7 @@
       </w:rPr>
     </w:lvl>
   </w:abstractNum>
-  <w:abstractNum w:abstractNumId="4">
+  <w:abstractNum w:abstractNumId="4" w15:restartNumberingAfterBreak="0">
     <w:nsid w:val="0D3B3085"/>
     <w:multiLevelType w:val="hybridMultilevel"/>
     <w:tmpl w:val="51386B82"/>
@@ -4772,7 +4855,7 @@
       </w:pPr>
     </w:lvl>
   </w:abstractNum>
-  <w:abstractNum w:abstractNumId="5">
+  <w:abstractNum w:abstractNumId="5" w15:restartNumberingAfterBreak="0">
     <w:nsid w:val="10897849"/>
     <w:multiLevelType w:val="hybridMultilevel"/>
     <w:tmpl w:val="BBA8A48A"/>
@@ -4885,7 +4968,7 @@
       </w:rPr>
     </w:lvl>
   </w:abstractNum>
-  <w:abstractNum w:abstractNumId="6">
+  <w:abstractNum w:abstractNumId="6" w15:restartNumberingAfterBreak="0">
     <w:nsid w:val="1B4B506F"/>
     <w:multiLevelType w:val="hybridMultilevel"/>
     <w:tmpl w:val="CDCCB03C"/>
@@ -4974,7 +5057,7 @@
       </w:pPr>
     </w:lvl>
   </w:abstractNum>
-  <w:abstractNum w:abstractNumId="7">
+  <w:abstractNum w:abstractNumId="7" w15:restartNumberingAfterBreak="0">
     <w:nsid w:val="1B6646F8"/>
     <w:multiLevelType w:val="singleLevel"/>
     <w:tmpl w:val="FFFFFFFF"/>
@@ -4992,7 +5075,7 @@
       </w:rPr>
     </w:lvl>
   </w:abstractNum>
-  <w:abstractNum w:abstractNumId="8">
+  <w:abstractNum w:abstractNumId="8" w15:restartNumberingAfterBreak="0">
     <w:nsid w:val="1BC86EBD"/>
     <w:multiLevelType w:val="hybridMultilevel"/>
     <w:tmpl w:val="30768978"/>
@@ -5105,7 +5188,7 @@
       </w:rPr>
     </w:lvl>
   </w:abstractNum>
-  <w:abstractNum w:abstractNumId="9">
+  <w:abstractNum w:abstractNumId="9" w15:restartNumberingAfterBreak="0">
     <w:nsid w:val="1DF20FD9"/>
     <w:multiLevelType w:val="hybridMultilevel"/>
     <w:tmpl w:val="5E3EDACC"/>
@@ -5221,7 +5304,7 @@
       </w:pPr>
     </w:lvl>
   </w:abstractNum>
-  <w:abstractNum w:abstractNumId="10">
+  <w:abstractNum w:abstractNumId="10" w15:restartNumberingAfterBreak="0">
     <w:nsid w:val="200754EE"/>
     <w:multiLevelType w:val="hybridMultilevel"/>
     <w:tmpl w:val="FF68D620"/>
@@ -5310,7 +5393,7 @@
       </w:pPr>
     </w:lvl>
   </w:abstractNum>
-  <w:abstractNum w:abstractNumId="11">
+  <w:abstractNum w:abstractNumId="11" w15:restartNumberingAfterBreak="0">
     <w:nsid w:val="20FF18EB"/>
     <w:multiLevelType w:val="hybridMultilevel"/>
     <w:tmpl w:val="E19A4F84"/>
@@ -5423,7 +5506,7 @@
       </w:rPr>
     </w:lvl>
   </w:abstractNum>
-  <w:abstractNum w:abstractNumId="12">
+  <w:abstractNum w:abstractNumId="12" w15:restartNumberingAfterBreak="0">
     <w:nsid w:val="23F53237"/>
     <w:multiLevelType w:val="singleLevel"/>
     <w:tmpl w:val="333497FE"/>
@@ -5438,7 +5521,7 @@
       </w:pPr>
     </w:lvl>
   </w:abstractNum>
-  <w:abstractNum w:abstractNumId="13">
+  <w:abstractNum w:abstractNumId="13" w15:restartNumberingAfterBreak="0">
     <w:nsid w:val="245D3242"/>
     <w:multiLevelType w:val="hybridMultilevel"/>
     <w:tmpl w:val="AAF2A9AA"/>
@@ -5551,7 +5634,7 @@
       </w:rPr>
     </w:lvl>
   </w:abstractNum>
-  <w:abstractNum w:abstractNumId="14">
+  <w:abstractNum w:abstractNumId="14" w15:restartNumberingAfterBreak="0">
     <w:nsid w:val="27B50859"/>
     <w:multiLevelType w:val="hybridMultilevel"/>
     <w:tmpl w:val="CFD6C0EA"/>
@@ -5664,7 +5747,7 @@
       </w:rPr>
     </w:lvl>
   </w:abstractNum>
-  <w:abstractNum w:abstractNumId="15">
+  <w:abstractNum w:abstractNumId="15" w15:restartNumberingAfterBreak="0">
     <w:nsid w:val="29945B2E"/>
     <w:multiLevelType w:val="hybridMultilevel"/>
     <w:tmpl w:val="972A8DAC"/>
@@ -5750,7 +5833,7 @@
       </w:pPr>
     </w:lvl>
   </w:abstractNum>
-  <w:abstractNum w:abstractNumId="16">
+  <w:abstractNum w:abstractNumId="16" w15:restartNumberingAfterBreak="0">
     <w:nsid w:val="2AB51FC1"/>
     <w:multiLevelType w:val="hybridMultilevel"/>
     <w:tmpl w:val="AEE8A756"/>
@@ -5839,7 +5922,7 @@
       </w:pPr>
     </w:lvl>
   </w:abstractNum>
-  <w:abstractNum w:abstractNumId="17">
+  <w:abstractNum w:abstractNumId="17" w15:restartNumberingAfterBreak="0">
     <w:nsid w:val="2F476F86"/>
     <w:multiLevelType w:val="singleLevel"/>
     <w:tmpl w:val="04090001"/>
@@ -5856,7 +5939,7 @@
       </w:rPr>
     </w:lvl>
   </w:abstractNum>
-  <w:abstractNum w:abstractNumId="18">
+  <w:abstractNum w:abstractNumId="18" w15:restartNumberingAfterBreak="0">
     <w:nsid w:val="3B2C57B5"/>
     <w:multiLevelType w:val="singleLevel"/>
     <w:tmpl w:val="333497FE"/>
@@ -5871,7 +5954,7 @@
       </w:pPr>
     </w:lvl>
   </w:abstractNum>
-  <w:abstractNum w:abstractNumId="19">
+  <w:abstractNum w:abstractNumId="19" w15:restartNumberingAfterBreak="0">
     <w:nsid w:val="406226D9"/>
     <w:multiLevelType w:val="hybridMultilevel"/>
     <w:tmpl w:val="CEE6C912"/>
@@ -5984,7 +6067,7 @@
       </w:rPr>
     </w:lvl>
   </w:abstractNum>
-  <w:abstractNum w:abstractNumId="20">
+  <w:abstractNum w:abstractNumId="20" w15:restartNumberingAfterBreak="0">
     <w:nsid w:val="409C7417"/>
     <w:multiLevelType w:val="hybridMultilevel"/>
     <w:tmpl w:val="55DA18CA"/>
@@ -6073,7 +6156,7 @@
       </w:pPr>
     </w:lvl>
   </w:abstractNum>
-  <w:abstractNum w:abstractNumId="21">
+  <w:abstractNum w:abstractNumId="21" w15:restartNumberingAfterBreak="0">
     <w:nsid w:val="40E31703"/>
     <w:multiLevelType w:val="hybridMultilevel"/>
     <w:tmpl w:val="F48E6E82"/>
@@ -6186,7 +6269,7 @@
       </w:rPr>
     </w:lvl>
   </w:abstractNum>
-  <w:abstractNum w:abstractNumId="22">
+  <w:abstractNum w:abstractNumId="22" w15:restartNumberingAfterBreak="0">
     <w:nsid w:val="448866ED"/>
     <w:multiLevelType w:val="hybridMultilevel"/>
     <w:tmpl w:val="1FFC67B6"/>
@@ -6275,7 +6358,7 @@
       </w:pPr>
     </w:lvl>
   </w:abstractNum>
-  <w:abstractNum w:abstractNumId="23">
+  <w:abstractNum w:abstractNumId="23" w15:restartNumberingAfterBreak="0">
     <w:nsid w:val="46B01D65"/>
     <w:multiLevelType w:val="hybridMultilevel"/>
     <w:tmpl w:val="AE849E40"/>
@@ -6391,7 +6474,7 @@
       </w:pPr>
     </w:lvl>
   </w:abstractNum>
-  <w:abstractNum w:abstractNumId="24">
+  <w:abstractNum w:abstractNumId="24" w15:restartNumberingAfterBreak="0">
     <w:nsid w:val="477756CB"/>
     <w:multiLevelType w:val="hybridMultilevel"/>
     <w:tmpl w:val="E8A214BA"/>
@@ -6504,7 +6587,7 @@
       </w:rPr>
     </w:lvl>
   </w:abstractNum>
-  <w:abstractNum w:abstractNumId="25">
+  <w:abstractNum w:abstractNumId="25" w15:restartNumberingAfterBreak="0">
     <w:nsid w:val="4DE756C3"/>
     <w:multiLevelType w:val="singleLevel"/>
     <w:tmpl w:val="7C02D048"/>
@@ -6527,7 +6610,7 @@
       </w:rPr>
     </w:lvl>
   </w:abstractNum>
-  <w:abstractNum w:abstractNumId="26">
+  <w:abstractNum w:abstractNumId="26" w15:restartNumberingAfterBreak="0">
     <w:nsid w:val="51487673"/>
     <w:multiLevelType w:val="hybridMultilevel"/>
     <w:tmpl w:val="F2E4DA14"/>
@@ -6640,7 +6723,7 @@
       </w:rPr>
     </w:lvl>
   </w:abstractNum>
-  <w:abstractNum w:abstractNumId="27">
+  <w:abstractNum w:abstractNumId="27" w15:restartNumberingAfterBreak="0">
     <w:nsid w:val="524B411B"/>
     <w:multiLevelType w:val="hybridMultilevel"/>
     <w:tmpl w:val="CA1E7DDE"/>
@@ -6729,7 +6812,7 @@
       </w:pPr>
     </w:lvl>
   </w:abstractNum>
-  <w:abstractNum w:abstractNumId="28">
+  <w:abstractNum w:abstractNumId="28" w15:restartNumberingAfterBreak="0">
     <w:nsid w:val="52D876B0"/>
     <w:multiLevelType w:val="singleLevel"/>
     <w:tmpl w:val="36C6C7F8"/>
@@ -6744,7 +6827,7 @@
       </w:pPr>
     </w:lvl>
   </w:abstractNum>
-  <w:abstractNum w:abstractNumId="29">
+  <w:abstractNum w:abstractNumId="29" w15:restartNumberingAfterBreak="0">
     <w:nsid w:val="54E5220B"/>
     <w:multiLevelType w:val="hybridMultilevel"/>
     <w:tmpl w:val="FF9A81DA"/>
@@ -6833,7 +6916,7 @@
       </w:pPr>
     </w:lvl>
   </w:abstractNum>
-  <w:abstractNum w:abstractNumId="30">
+  <w:abstractNum w:abstractNumId="30" w15:restartNumberingAfterBreak="0">
     <w:nsid w:val="56985001"/>
     <w:multiLevelType w:val="hybridMultilevel"/>
     <w:tmpl w:val="E564BFB0"/>
@@ -6946,7 +7029,7 @@
       </w:rPr>
     </w:lvl>
   </w:abstractNum>
-  <w:abstractNum w:abstractNumId="31">
+  <w:abstractNum w:abstractNumId="31" w15:restartNumberingAfterBreak="0">
     <w:nsid w:val="576E5C98"/>
     <w:multiLevelType w:val="hybridMultilevel"/>
     <w:tmpl w:val="A240F5EE"/>
@@ -7083,7 +7166,7 @@
       </w:rPr>
     </w:lvl>
   </w:abstractNum>
-  <w:abstractNum w:abstractNumId="32">
+  <w:abstractNum w:abstractNumId="32" w15:restartNumberingAfterBreak="0">
     <w:nsid w:val="5D3E65F7"/>
     <w:multiLevelType w:val="hybridMultilevel"/>
     <w:tmpl w:val="07C0CC50"/>
@@ -7196,7 +7279,7 @@
       </w:rPr>
     </w:lvl>
   </w:abstractNum>
-  <w:abstractNum w:abstractNumId="33">
+  <w:abstractNum w:abstractNumId="33" w15:restartNumberingAfterBreak="0">
     <w:nsid w:val="66482392"/>
     <w:multiLevelType w:val="singleLevel"/>
     <w:tmpl w:val="90188C10"/>
@@ -7211,7 +7294,7 @@
       </w:pPr>
     </w:lvl>
   </w:abstractNum>
-  <w:abstractNum w:abstractNumId="34">
+  <w:abstractNum w:abstractNumId="34" w15:restartNumberingAfterBreak="0">
     <w:nsid w:val="66674F10"/>
     <w:multiLevelType w:val="hybridMultilevel"/>
     <w:tmpl w:val="A86CBBBA"/>
@@ -7324,7 +7407,7 @@
       </w:rPr>
     </w:lvl>
   </w:abstractNum>
-  <w:abstractNum w:abstractNumId="35">
+  <w:abstractNum w:abstractNumId="35" w15:restartNumberingAfterBreak="0">
     <w:nsid w:val="67880910"/>
     <w:multiLevelType w:val="singleLevel"/>
     <w:tmpl w:val="39D28B10"/>
@@ -7342,7 +7425,7 @@
       </w:pPr>
     </w:lvl>
   </w:abstractNum>
-  <w:abstractNum w:abstractNumId="36">
+  <w:abstractNum w:abstractNumId="36" w15:restartNumberingAfterBreak="0">
     <w:nsid w:val="68572347"/>
     <w:multiLevelType w:val="hybridMultilevel"/>
     <w:tmpl w:val="060C646C"/>
@@ -7455,7 +7538,7 @@
       </w:rPr>
     </w:lvl>
   </w:abstractNum>
-  <w:abstractNum w:abstractNumId="37">
+  <w:abstractNum w:abstractNumId="37" w15:restartNumberingAfterBreak="0">
     <w:nsid w:val="6A051CD4"/>
     <w:multiLevelType w:val="hybridMultilevel"/>
     <w:tmpl w:val="692AF396"/>
@@ -7568,7 +7651,7 @@
       </w:rPr>
     </w:lvl>
   </w:abstractNum>
-  <w:abstractNum w:abstractNumId="38">
+  <w:abstractNum w:abstractNumId="38" w15:restartNumberingAfterBreak="0">
     <w:nsid w:val="6CA23EE7"/>
     <w:multiLevelType w:val="hybridMultilevel"/>
     <w:tmpl w:val="0060D9A6"/>
@@ -7657,7 +7740,7 @@
       </w:pPr>
     </w:lvl>
   </w:abstractNum>
-  <w:abstractNum w:abstractNumId="39">
+  <w:abstractNum w:abstractNumId="39" w15:restartNumberingAfterBreak="0">
     <w:nsid w:val="6F044E57"/>
     <w:multiLevelType w:val="hybridMultilevel"/>
     <w:tmpl w:val="D0E80A76"/>
@@ -7746,7 +7829,7 @@
       </w:pPr>
     </w:lvl>
   </w:abstractNum>
-  <w:abstractNum w:abstractNumId="40">
+  <w:abstractNum w:abstractNumId="40" w15:restartNumberingAfterBreak="0">
     <w:nsid w:val="703C787E"/>
     <w:multiLevelType w:val="hybridMultilevel"/>
     <w:tmpl w:val="DB70FAEA"/>
@@ -7835,7 +7918,7 @@
       </w:pPr>
     </w:lvl>
   </w:abstractNum>
-  <w:abstractNum w:abstractNumId="41">
+  <w:abstractNum w:abstractNumId="41" w15:restartNumberingAfterBreak="0">
     <w:nsid w:val="72962B37"/>
     <w:multiLevelType w:val="hybridMultilevel"/>
     <w:tmpl w:val="36245E72"/>
@@ -7975,7 +8058,7 @@
       </w:rPr>
     </w:lvl>
   </w:abstractNum>
-  <w:abstractNum w:abstractNumId="42">
+  <w:abstractNum w:abstractNumId="42" w15:restartNumberingAfterBreak="0">
     <w:nsid w:val="732B7C5E"/>
     <w:multiLevelType w:val="hybridMultilevel"/>
     <w:tmpl w:val="733E9E6A"/>
@@ -8088,7 +8171,7 @@
       </w:rPr>
     </w:lvl>
   </w:abstractNum>
-  <w:abstractNum w:abstractNumId="43">
+  <w:abstractNum w:abstractNumId="43" w15:restartNumberingAfterBreak="0">
     <w:nsid w:val="76672D82"/>
     <w:multiLevelType w:val="multilevel"/>
     <w:tmpl w:val="750476E8"/>
@@ -8209,7 +8292,7 @@
       </w:rPr>
     </w:lvl>
   </w:abstractNum>
-  <w:abstractNum w:abstractNumId="44">
+  <w:abstractNum w:abstractNumId="44" w15:restartNumberingAfterBreak="0">
     <w:nsid w:val="78CD2800"/>
     <w:multiLevelType w:val="singleLevel"/>
     <w:tmpl w:val="04090001"/>
@@ -8229,7 +8312,7 @@
       </w:rPr>
     </w:lvl>
   </w:abstractNum>
-  <w:abstractNum w:abstractNumId="45">
+  <w:abstractNum w:abstractNumId="45" w15:restartNumberingAfterBreak="0">
     <w:nsid w:val="7A7F3F1C"/>
     <w:multiLevelType w:val="hybridMultilevel"/>
     <w:tmpl w:val="CE38E618"/>
@@ -8369,7 +8452,7 @@
       </w:rPr>
     </w:lvl>
   </w:abstractNum>
-  <w:abstractNum w:abstractNumId="46">
+  <w:abstractNum w:abstractNumId="46" w15:restartNumberingAfterBreak="0">
     <w:nsid w:val="7C2145B6"/>
     <w:multiLevelType w:val="hybridMultilevel"/>
     <w:tmpl w:val="1DC8C81A"/>
@@ -8485,7 +8568,7 @@
       </w:pPr>
     </w:lvl>
   </w:abstractNum>
-  <w:abstractNum w:abstractNumId="47">
+  <w:abstractNum w:abstractNumId="47" w15:restartNumberingAfterBreak="0">
     <w:nsid w:val="7E89332A"/>
     <w:multiLevelType w:val="singleLevel"/>
     <w:tmpl w:val="452617A2"/>
@@ -8507,7 +8590,7 @@
       </w:rPr>
     </w:lvl>
   </w:abstractNum>
-  <w:abstractNum w:abstractNumId="48">
+  <w:abstractNum w:abstractNumId="48" w15:restartNumberingAfterBreak="0">
     <w:nsid w:val="7F483021"/>
     <w:multiLevelType w:val="hybridMultilevel"/>
     <w:tmpl w:val="011ABDAC"/>
@@ -8596,25 +8679,25 @@
       </w:pPr>
     </w:lvl>
   </w:abstractNum>
-  <w:num w:numId="1">
+  <w:num w:numId="1" w16cid:durableId="590428099">
     <w:abstractNumId w:val="7"/>
   </w:num>
-  <w:num w:numId="2">
+  <w:num w:numId="2" w16cid:durableId="2102871522">
     <w:abstractNumId w:val="35"/>
   </w:num>
-  <w:num w:numId="3">
+  <w:num w:numId="3" w16cid:durableId="134757444">
     <w:abstractNumId w:val="17"/>
   </w:num>
-  <w:num w:numId="4">
+  <w:num w:numId="4" w16cid:durableId="978418590">
     <w:abstractNumId w:val="26"/>
   </w:num>
-  <w:num w:numId="5">
+  <w:num w:numId="5" w16cid:durableId="583801855">
     <w:abstractNumId w:val="11"/>
   </w:num>
-  <w:num w:numId="6">
+  <w:num w:numId="6" w16cid:durableId="1184250719">
     <w:abstractNumId w:val="28"/>
   </w:num>
-  <w:num w:numId="7">
+  <w:num w:numId="7" w16cid:durableId="1179007904">
     <w:abstractNumId w:val="28"/>
     <w:lvlOverride w:ilvl="0">
       <w:lvl w:ilvl="0">
@@ -8629,141 +8712,149 @@
       </w:lvl>
     </w:lvlOverride>
   </w:num>
-  <w:num w:numId="8">
+  <w:num w:numId="8" w16cid:durableId="902106086">
     <w:abstractNumId w:val="24"/>
   </w:num>
-  <w:num w:numId="9">
+  <w:num w:numId="9" w16cid:durableId="160119959">
     <w:abstractNumId w:val="13"/>
   </w:num>
-  <w:num w:numId="10">
+  <w:num w:numId="10" w16cid:durableId="663321944">
     <w:abstractNumId w:val="31"/>
   </w:num>
-  <w:num w:numId="11">
+  <w:num w:numId="11" w16cid:durableId="1854684547">
     <w:abstractNumId w:val="45"/>
   </w:num>
-  <w:num w:numId="12">
+  <w:num w:numId="12" w16cid:durableId="2088451098">
     <w:abstractNumId w:val="41"/>
   </w:num>
-  <w:num w:numId="13">
+  <w:num w:numId="13" w16cid:durableId="640618111">
     <w:abstractNumId w:val="44"/>
   </w:num>
-  <w:num w:numId="14">
+  <w:num w:numId="14" w16cid:durableId="1833830915">
     <w:abstractNumId w:val="9"/>
   </w:num>
-  <w:num w:numId="15">
+  <w:num w:numId="15" w16cid:durableId="1163548502">
     <w:abstractNumId w:val="19"/>
   </w:num>
-  <w:num w:numId="16">
+  <w:num w:numId="16" w16cid:durableId="256594510">
     <w:abstractNumId w:val="22"/>
   </w:num>
-  <w:num w:numId="17">
+  <w:num w:numId="17" w16cid:durableId="507184938">
     <w:abstractNumId w:val="20"/>
   </w:num>
-  <w:num w:numId="18">
+  <w:num w:numId="18" w16cid:durableId="1009212616">
     <w:abstractNumId w:val="48"/>
   </w:num>
-  <w:num w:numId="19">
+  <w:num w:numId="19" w16cid:durableId="1010375528">
     <w:abstractNumId w:val="39"/>
   </w:num>
-  <w:num w:numId="20">
+  <w:num w:numId="20" w16cid:durableId="1802728256">
     <w:abstractNumId w:val="10"/>
   </w:num>
-  <w:num w:numId="21">
+  <w:num w:numId="21" w16cid:durableId="2138252717">
     <w:abstractNumId w:val="40"/>
   </w:num>
-  <w:num w:numId="22">
+  <w:num w:numId="22" w16cid:durableId="1979142617">
     <w:abstractNumId w:val="43"/>
   </w:num>
-  <w:num w:numId="23">
+  <w:num w:numId="23" w16cid:durableId="1809974677">
     <w:abstractNumId w:val="29"/>
   </w:num>
-  <w:num w:numId="24">
+  <w:num w:numId="24" w16cid:durableId="247927867">
     <w:abstractNumId w:val="47"/>
   </w:num>
-  <w:num w:numId="25">
+  <w:num w:numId="25" w16cid:durableId="1443183841">
     <w:abstractNumId w:val="32"/>
   </w:num>
-  <w:num w:numId="26">
+  <w:num w:numId="26" w16cid:durableId="1254048725">
     <w:abstractNumId w:val="1"/>
   </w:num>
-  <w:num w:numId="27">
+  <w:num w:numId="27" w16cid:durableId="1143887969">
     <w:abstractNumId w:val="14"/>
   </w:num>
-  <w:num w:numId="28">
+  <w:num w:numId="28" w16cid:durableId="1636838993">
     <w:abstractNumId w:val="8"/>
   </w:num>
-  <w:num w:numId="29">
+  <w:num w:numId="29" w16cid:durableId="1980571283">
     <w:abstractNumId w:val="42"/>
   </w:num>
-  <w:num w:numId="30">
+  <w:num w:numId="30" w16cid:durableId="2008823010">
     <w:abstractNumId w:val="25"/>
   </w:num>
-  <w:num w:numId="31">
+  <w:num w:numId="31" w16cid:durableId="437219536">
     <w:abstractNumId w:val="3"/>
   </w:num>
-  <w:num w:numId="32">
+  <w:num w:numId="32" w16cid:durableId="1561793408">
     <w:abstractNumId w:val="36"/>
   </w:num>
-  <w:num w:numId="33">
+  <w:num w:numId="33" w16cid:durableId="134955438">
     <w:abstractNumId w:val="38"/>
   </w:num>
-  <w:num w:numId="34">
+  <w:num w:numId="34" w16cid:durableId="665137461">
     <w:abstractNumId w:val="0"/>
   </w:num>
-  <w:num w:numId="35">
+  <w:num w:numId="35" w16cid:durableId="178198232">
     <w:abstractNumId w:val="6"/>
   </w:num>
-  <w:num w:numId="36">
+  <w:num w:numId="36" w16cid:durableId="307053759">
     <w:abstractNumId w:val="16"/>
   </w:num>
-  <w:num w:numId="37">
+  <w:num w:numId="37" w16cid:durableId="555435508">
     <w:abstractNumId w:val="2"/>
   </w:num>
-  <w:num w:numId="38">
+  <w:num w:numId="38" w16cid:durableId="936015856">
     <w:abstractNumId w:val="37"/>
   </w:num>
-  <w:num w:numId="39">
+  <w:num w:numId="39" w16cid:durableId="422646878">
     <w:abstractNumId w:val="15"/>
   </w:num>
-  <w:num w:numId="40">
+  <w:num w:numId="40" w16cid:durableId="754013306">
     <w:abstractNumId w:val="27"/>
   </w:num>
-  <w:num w:numId="41">
+  <w:num w:numId="41" w16cid:durableId="859777796">
     <w:abstractNumId w:val="4"/>
   </w:num>
-  <w:num w:numId="42">
+  <w:num w:numId="42" w16cid:durableId="174999111">
     <w:abstractNumId w:val="46"/>
   </w:num>
-  <w:num w:numId="43">
+  <w:num w:numId="43" w16cid:durableId="81533081">
     <w:abstractNumId w:val="18"/>
   </w:num>
-  <w:num w:numId="44">
+  <w:num w:numId="44" w16cid:durableId="582450891">
     <w:abstractNumId w:val="33"/>
   </w:num>
-  <w:num w:numId="45">
+  <w:num w:numId="45" w16cid:durableId="142434044">
     <w:abstractNumId w:val="12"/>
   </w:num>
-  <w:num w:numId="46">
+  <w:num w:numId="46" w16cid:durableId="1455515293">
     <w:abstractNumId w:val="21"/>
   </w:num>
-  <w:num w:numId="47">
+  <w:num w:numId="47" w16cid:durableId="517887734">
     <w:abstractNumId w:val="34"/>
   </w:num>
-  <w:num w:numId="48">
+  <w:num w:numId="48" w16cid:durableId="796266308">
     <w:abstractNumId w:val="5"/>
   </w:num>
-  <w:num w:numId="49">
+  <w:num w:numId="49" w16cid:durableId="1290629646">
     <w:abstractNumId w:val="30"/>
   </w:num>
-  <w:num w:numId="50">
+  <w:num w:numId="50" w16cid:durableId="1180003525">
     <w:abstractNumId w:val="23"/>
   </w:num>
   <w:numIdMacAtCleanup w:val="4"/>
 </w:numbering>
 </file>
 
+<file path=word/people.xml><?xml version="1.0" encoding="utf-8"?>
+<w15:people xmlns:wpc="http://schemas.microsoft.com/office/word/2010/wordprocessingCanvas" xmlns:cx="http://schemas.microsoft.com/office/drawing/2014/chartex" xmlns:cx1="http://schemas.microsoft.com/office/drawing/2015/9/8/chartex" xmlns:cx2="http://schemas.microsoft.com/office/drawing/2015/10/21/chartex" xmlns:cx3="http://schemas.microsoft.com/office/drawing/2016/5/9/chartex" xmlns:cx4="http://schemas.microsoft.com/office/drawing/2016/5/10/chartex" xmlns:cx5="http://schemas.microsoft.com/office/drawing/2016/5/11/chartex" xmlns:cx6="http://schemas.microsoft.com/office/drawing/2016/5/12/chartex" xmlns:cx7="http://schemas.microsoft.com/office/drawing/2016/5/13/chartex" xmlns:cx8="http://schemas.microsoft.com/office/drawing/2016/5/14/chartex" xmlns:mc="http://schemas.openxmlformats.org/markup-compatibility/2006" xmlns:aink="http://schemas.microsoft.com/office/drawing/2016/ink" xmlns:am3d="http://schemas.microsoft.com/office/drawing/2017/model3d" xmlns:o="urn:schemas-microsoft-com:office:office" xmlns:r="http://schemas.openxmlformats.org/officeDocument/2006/relationships" xmlns:m="http://schemas.openxmlformats.org/officeDocument/2006/math" xmlns:v="urn:schemas-microsoft-com:vml" xmlns:wp14="http://schemas.microsoft.com/office/word/2010/wordprocessingDrawing" xmlns:wp="http://schemas.openxmlformats.org/drawingml/2006/wordprocessingDrawing" xmlns:w10="urn:schemas-microsoft-com:office:word" xmlns:w="http://schemas.openxmlformats.org/wordprocessingml/2006/main" xmlns:w14="http://schemas.microsoft.com/office/word/2010/wordml" xmlns:w15="http://schemas.microsoft.com/office/word/2012/wordml" xmlns:w16cex="http://schemas.microsoft.com/office/word/2018/wordml/cex" xmlns:w16cid="http://schemas.microsoft.com/office/word/2016/wordml/cid" xmlns:w16="http://schemas.microsoft.com/office/word/2018/wordml" xmlns:w16sdtdh="http://schemas.microsoft.com/office/word/2020/wordml/sdtdatahash" xmlns:w16se="http://schemas.microsoft.com/office/word/2015/wordml/symex" xmlns:wpg="http://schemas.microsoft.com/office/word/2010/wordprocessingGroup" xmlns:wpi="http://schemas.microsoft.com/office/word/2010/wordprocessingInk" xmlns:wne="http://schemas.microsoft.com/office/word/2006/wordml" xmlns:wps="http://schemas.microsoft.com/office/word/2010/wordprocessingShape" mc:Ignorable="w14 w15 w16se w16cid w16 w16cex w16sdtdh wp14">
+  <w15:person w15:author="Vaibhav Garg">
+    <w15:presenceInfo w15:providerId="Windows Live" w15:userId="977904c31b5ebf00"/>
+  </w15:person>
+</w15:people>
+</file>
+
 <file path=word/styles.xml><?xml version="1.0" encoding="utf-8"?>
-<w:styles xmlns:mc="http://schemas.openxmlformats.org/markup-compatibility/2006" xmlns:r="http://schemas.openxmlformats.org/officeDocument/2006/relationships" xmlns:w="http://schemas.openxmlformats.org/wordprocessingml/2006/main" xmlns:w14="http://schemas.microsoft.com/office/word/2010/wordml" mc:Ignorable="w14">
+<w:styles xmlns:mc="http://schemas.openxmlformats.org/markup-compatibility/2006" xmlns:r="http://schemas.openxmlformats.org/officeDocument/2006/relationships" xmlns:w="http://schemas.openxmlformats.org/wordprocessingml/2006/main" xmlns:w14="http://schemas.microsoft.com/office/word/2010/wordml" xmlns:w15="http://schemas.microsoft.com/office/word/2012/wordml" xmlns:w16cex="http://schemas.microsoft.com/office/word/2018/wordml/cex" xmlns:w16cid="http://schemas.microsoft.com/office/word/2016/wordml/cid" xmlns:w16="http://schemas.microsoft.com/office/word/2018/wordml" xmlns:w16sdtdh="http://schemas.microsoft.com/office/word/2020/wordml/sdtdatahash" xmlns:w16se="http://schemas.microsoft.com/office/word/2015/wordml/symex" mc:Ignorable="w14 w15 w16se w16cid w16 w16cex w16sdtdh">
   <w:docDefaults>
     <w:rPrDefault>
       <w:rPr>
@@ -8773,147 +8864,383 @@
     </w:rPrDefault>
     <w:pPrDefault/>
   </w:docDefaults>
-  <w:latentStyles w:defLockedState="0" w:defUIPriority="99" w:defSemiHidden="1" w:defUnhideWhenUsed="1" w:defQFormat="0" w:count="267">
-    <w:lsdException w:name="Normal" w:semiHidden="0" w:uiPriority="0" w:unhideWhenUsed="0" w:qFormat="1"/>
-    <w:lsdException w:name="heading 1" w:semiHidden="0" w:uiPriority="9" w:unhideWhenUsed="0" w:qFormat="1"/>
-    <w:lsdException w:name="heading 2" w:semiHidden="0" w:uiPriority="9" w:unhideWhenUsed="0" w:qFormat="1"/>
-    <w:lsdException w:name="heading 3" w:semiHidden="0" w:uiPriority="9" w:unhideWhenUsed="0" w:qFormat="1"/>
-    <w:lsdException w:name="heading 4" w:uiPriority="9" w:qFormat="1"/>
-    <w:lsdException w:name="heading 5" w:uiPriority="9" w:qFormat="1"/>
-    <w:lsdException w:name="heading 6" w:uiPriority="9" w:qFormat="1"/>
-    <w:lsdException w:name="heading 7" w:uiPriority="9" w:qFormat="1"/>
-    <w:lsdException w:name="heading 8" w:uiPriority="9" w:qFormat="1"/>
-    <w:lsdException w:name="heading 9" w:uiPriority="9" w:qFormat="1"/>
-    <w:lsdException w:name="toc 1" w:uiPriority="39"/>
-    <w:lsdException w:name="toc 2" w:uiPriority="39"/>
-    <w:lsdException w:name="toc 3" w:uiPriority="39"/>
-    <w:lsdException w:name="toc 4" w:uiPriority="39"/>
-    <w:lsdException w:name="toc 5" w:uiPriority="39"/>
-    <w:lsdException w:name="toc 6" w:uiPriority="39"/>
-    <w:lsdException w:name="toc 7" w:uiPriority="39"/>
-    <w:lsdException w:name="toc 8" w:uiPriority="39"/>
-    <w:lsdException w:name="toc 9" w:uiPriority="39"/>
-    <w:lsdException w:name="header" w:uiPriority="0"/>
-    <w:lsdException w:name="caption" w:uiPriority="35" w:qFormat="1"/>
-    <w:lsdException w:name="List 2" w:uiPriority="0"/>
-    <w:lsdException w:name="Title" w:semiHidden="0" w:uiPriority="10" w:unhideWhenUsed="0" w:qFormat="1"/>
-    <w:lsdException w:name="Default Paragraph Font" w:uiPriority="1"/>
-    <w:lsdException w:name="Subtitle" w:semiHidden="0" w:uiPriority="11" w:unhideWhenUsed="0" w:qFormat="1"/>
-    <w:lsdException w:name="Strong" w:semiHidden="0" w:uiPriority="22" w:unhideWhenUsed="0" w:qFormat="1"/>
-    <w:lsdException w:name="Emphasis" w:semiHidden="0" w:uiPriority="20" w:unhideWhenUsed="0" w:qFormat="1"/>
-    <w:lsdException w:name="Balloon Text" w:uiPriority="0"/>
-    <w:lsdException w:name="Table Grid" w:semiHidden="0" w:uiPriority="59" w:unhideWhenUsed="0"/>
-    <w:lsdException w:name="Placeholder Text" w:unhideWhenUsed="0"/>
-    <w:lsdException w:name="No Spacing" w:semiHidden="0" w:uiPriority="1" w:unhideWhenUsed="0" w:qFormat="1"/>
-    <w:lsdException w:name="Light Shading" w:semiHidden="0" w:uiPriority="60" w:unhideWhenUsed="0"/>
-    <w:lsdException w:name="Light List" w:semiHidden="0" w:uiPriority="61" w:unhideWhenUsed="0"/>
-    <w:lsdException w:name="Light Grid" w:semiHidden="0" w:uiPriority="62" w:unhideWhenUsed="0"/>
-    <w:lsdException w:name="Medium Shading 1" w:semiHidden="0" w:uiPriority="63" w:unhideWhenUsed="0"/>
-    <w:lsdException w:name="Medium Shading 2" w:semiHidden="0" w:uiPriority="64" w:unhideWhenUsed="0"/>
-    <w:lsdException w:name="Medium List 1" w:semiHidden="0" w:uiPriority="65" w:unhideWhenUsed="0"/>
-    <w:lsdException w:name="Medium List 2" w:semiHidden="0" w:uiPriority="66" w:unhideWhenUsed="0"/>
-    <w:lsdException w:name="Medium Grid 1" w:semiHidden="0" w:uiPriority="67" w:unhideWhenUsed="0"/>
-    <w:lsdException w:name="Medium Grid 2" w:semiHidden="0" w:uiPriority="68" w:unhideWhenUsed="0"/>
-    <w:lsdException w:name="Medium Grid 3" w:semiHidden="0" w:uiPriority="69" w:unhideWhenUsed="0"/>
-    <w:lsdException w:name="Dark List" w:semiHidden="0" w:uiPriority="70" w:unhideWhenUsed="0"/>
-    <w:lsdException w:name="Colorful Shading" w:semiHidden="0" w:uiPriority="71" w:unhideWhenUsed="0"/>
-    <w:lsdException w:name="Colorful List" w:semiHidden="0" w:uiPriority="72" w:unhideWhenUsed="0"/>
-    <w:lsdException w:name="Colorful Grid" w:semiHidden="0" w:uiPriority="73" w:unhideWhenUsed="0"/>
-    <w:lsdException w:name="Light Shading Accent 1" w:semiHidden="0" w:uiPriority="60" w:unhideWhenUsed="0"/>
-    <w:lsdException w:name="Light List Accent 1" w:semiHidden="0" w:uiPriority="61" w:unhideWhenUsed="0"/>
-    <w:lsdException w:name="Light Grid Accent 1" w:semiHidden="0" w:uiPriority="62" w:unhideWhenUsed="0"/>
-    <w:lsdException w:name="Medium Shading 1 Accent 1" w:semiHidden="0" w:uiPriority="63" w:unhideWhenUsed="0"/>
-    <w:lsdException w:name="Medium Shading 2 Accent 1" w:semiHidden="0" w:uiPriority="64" w:unhideWhenUsed="0"/>
-    <w:lsdException w:name="Medium List 1 Accent 1" w:semiHidden="0" w:uiPriority="65" w:unhideWhenUsed="0"/>
-    <w:lsdException w:name="Revision" w:unhideWhenUsed="0"/>
-    <w:lsdException w:name="List Paragraph" w:semiHidden="0" w:uiPriority="34" w:unhideWhenUsed="0" w:qFormat="1"/>
-    <w:lsdException w:name="Quote" w:semiHidden="0" w:uiPriority="29" w:unhideWhenUsed="0" w:qFormat="1"/>
-    <w:lsdException w:name="Intense Quote" w:semiHidden="0" w:uiPriority="30" w:unhideWhenUsed="0" w:qFormat="1"/>
-    <w:lsdException w:name="Medium List 2 Accent 1" w:semiHidden="0" w:uiPriority="66" w:unhideWhenUsed="0"/>
-    <w:lsdException w:name="Medium Grid 1 Accent 1" w:semiHidden="0" w:uiPriority="67" w:unhideWhenUsed="0"/>
-    <w:lsdException w:name="Medium Grid 2 Accent 1" w:semiHidden="0" w:uiPriority="68" w:unhideWhenUsed="0"/>
-    <w:lsdException w:name="Medium Grid 3 Accent 1" w:semiHidden="0" w:uiPriority="69" w:unhideWhenUsed="0"/>
-    <w:lsdException w:name="Dark List Accent 1" w:semiHidden="0" w:uiPriority="70" w:unhideWhenUsed="0"/>
-    <w:lsdException w:name="Colorful Shading Accent 1" w:semiHidden="0" w:uiPriority="71" w:unhideWhenUsed="0"/>
-    <w:lsdException w:name="Colorful List Accent 1" w:semiHidden="0" w:uiPriority="72" w:unhideWhenUsed="0"/>
-    <w:lsdException w:name="Colorful Grid Accent 1" w:semiHidden="0" w:uiPriority="73" w:unhideWhenUsed="0"/>
-    <w:lsdException w:name="Light Shading Accent 2" w:semiHidden="0" w:uiPriority="60" w:unhideWhenUsed="0"/>
-    <w:lsdException w:name="Light List Accent 2" w:semiHidden="0" w:uiPriority="61" w:unhideWhenUsed="0"/>
-    <w:lsdException w:name="Light Grid Accent 2" w:semiHidden="0" w:uiPriority="62" w:unhideWhenUsed="0"/>
-    <w:lsdException w:name="Medium Shading 1 Accent 2" w:semiHidden="0" w:uiPriority="63" w:unhideWhenUsed="0"/>
-    <w:lsdException w:name="Medium Shading 2 Accent 2" w:semiHidden="0" w:uiPriority="64" w:unhideWhenUsed="0"/>
-    <w:lsdException w:name="Medium List 1 Accent 2" w:semiHidden="0" w:uiPriority="65" w:unhideWhenUsed="0"/>
-    <w:lsdException w:name="Medium List 2 Accent 2" w:semiHidden="0" w:uiPriority="66" w:unhideWhenUsed="0"/>
-    <w:lsdException w:name="Medium Grid 1 Accent 2" w:semiHidden="0" w:uiPriority="67" w:unhideWhenUsed="0"/>
-    <w:lsdException w:name="Medium Grid 2 Accent 2" w:semiHidden="0" w:uiPriority="68" w:unhideWhenUsed="0"/>
-    <w:lsdException w:name="Medium Grid 3 Accent 2" w:semiHidden="0" w:uiPriority="69" w:unhideWhenUsed="0"/>
-    <w:lsdException w:name="Dark List Accent 2" w:semiHidden="0" w:uiPriority="70" w:unhideWhenUsed="0"/>
-    <w:lsdException w:name="Colorful Shading Accent 2" w:semiHidden="0" w:uiPriority="71" w:unhideWhenUsed="0"/>
-    <w:lsdException w:name="Colorful List Accent 2" w:semiHidden="0" w:uiPriority="72" w:unhideWhenUsed="0"/>
-    <w:lsdException w:name="Colorful Grid Accent 2" w:semiHidden="0" w:uiPriority="73" w:unhideWhenUsed="0"/>
-    <w:lsdException w:name="Light Shading Accent 3" w:semiHidden="0" w:uiPriority="60" w:unhideWhenUsed="0"/>
-    <w:lsdException w:name="Light List Accent 3" w:semiHidden="0" w:uiPriority="61" w:unhideWhenUsed="0"/>
-    <w:lsdException w:name="Light Grid Accent 3" w:semiHidden="0" w:uiPriority="62" w:unhideWhenUsed="0"/>
-    <w:lsdException w:name="Medium Shading 1 Accent 3" w:semiHidden="0" w:uiPriority="63" w:unhideWhenUsed="0"/>
-    <w:lsdException w:name="Medium Shading 2 Accent 3" w:semiHidden="0" w:uiPriority="64" w:unhideWhenUsed="0"/>
-    <w:lsdException w:name="Medium List 1 Accent 3" w:semiHidden="0" w:uiPriority="65" w:unhideWhenUsed="0"/>
-    <w:lsdException w:name="Medium List 2 Accent 3" w:semiHidden="0" w:uiPriority="66" w:unhideWhenUsed="0"/>
-    <w:lsdException w:name="Medium Grid 1 Accent 3" w:semiHidden="0" w:uiPriority="67" w:unhideWhenUsed="0"/>
-    <w:lsdException w:name="Medium Grid 2 Accent 3" w:semiHidden="0" w:uiPriority="68" w:unhideWhenUsed="0"/>
-    <w:lsdException w:name="Medium Grid 3 Accent 3" w:semiHidden="0" w:uiPriority="69" w:unhideWhenUsed="0"/>
-    <w:lsdException w:name="Dark List Accent 3" w:semiHidden="0" w:uiPriority="70" w:unhideWhenUsed="0"/>
-    <w:lsdException w:name="Colorful Shading Accent 3" w:semiHidden="0" w:uiPriority="71" w:unhideWhenUsed="0"/>
-    <w:lsdException w:name="Colorful List Accent 3" w:semiHidden="0" w:uiPriority="72" w:unhideWhenUsed="0"/>
-    <w:lsdException w:name="Colorful Grid Accent 3" w:semiHidden="0" w:uiPriority="73" w:unhideWhenUsed="0"/>
-    <w:lsdException w:name="Light Shading Accent 4" w:semiHidden="0" w:uiPriority="60" w:unhideWhenUsed="0"/>
-    <w:lsdException w:name="Light List Accent 4" w:semiHidden="0" w:uiPriority="61" w:unhideWhenUsed="0"/>
-    <w:lsdException w:name="Light Grid Accent 4" w:semiHidden="0" w:uiPriority="62" w:unhideWhenUsed="0"/>
-    <w:lsdException w:name="Medium Shading 1 Accent 4" w:semiHidden="0" w:uiPriority="63" w:unhideWhenUsed="0"/>
-    <w:lsdException w:name="Medium Shading 2 Accent 4" w:semiHidden="0" w:uiPriority="64" w:unhideWhenUsed="0"/>
-    <w:lsdException w:name="Medium List 1 Accent 4" w:semiHidden="0" w:uiPriority="65" w:unhideWhenUsed="0"/>
-    <w:lsdException w:name="Medium List 2 Accent 4" w:semiHidden="0" w:uiPriority="66" w:unhideWhenUsed="0"/>
-    <w:lsdException w:name="Medium Grid 1 Accent 4" w:semiHidden="0" w:uiPriority="67" w:unhideWhenUsed="0"/>
-    <w:lsdException w:name="Medium Grid 2 Accent 4" w:semiHidden="0" w:uiPriority="68" w:unhideWhenUsed="0"/>
-    <w:lsdException w:name="Medium Grid 3 Accent 4" w:semiHidden="0" w:uiPriority="69" w:unhideWhenUsed="0"/>
-    <w:lsdException w:name="Dark List Accent 4" w:semiHidden="0" w:uiPriority="70" w:unhideWhenUsed="0"/>
-    <w:lsdException w:name="Colorful Shading Accent 4" w:semiHidden="0" w:uiPriority="71" w:unhideWhenUsed="0"/>
-    <w:lsdException w:name="Colorful List Accent 4" w:semiHidden="0" w:uiPriority="72" w:unhideWhenUsed="0"/>
-    <w:lsdException w:name="Colorful Grid Accent 4" w:semiHidden="0" w:uiPriority="73" w:unhideWhenUsed="0"/>
-    <w:lsdException w:name="Light Shading Accent 5" w:semiHidden="0" w:uiPriority="60" w:unhideWhenUsed="0"/>
-    <w:lsdException w:name="Light List Accent 5" w:semiHidden="0" w:uiPriority="61" w:unhideWhenUsed="0"/>
-    <w:lsdException w:name="Light Grid Accent 5" w:semiHidden="0" w:uiPriority="62" w:unhideWhenUsed="0"/>
-    <w:lsdException w:name="Medium Shading 1 Accent 5" w:semiHidden="0" w:uiPriority="63" w:unhideWhenUsed="0"/>
-    <w:lsdException w:name="Medium Shading 2 Accent 5" w:semiHidden="0" w:uiPriority="64" w:unhideWhenUsed="0"/>
-    <w:lsdException w:name="Medium List 1 Accent 5" w:semiHidden="0" w:uiPriority="65" w:unhideWhenUsed="0"/>
-    <w:lsdException w:name="Medium List 2 Accent 5" w:semiHidden="0" w:uiPriority="66" w:unhideWhenUsed="0"/>
-    <w:lsdException w:name="Medium Grid 1 Accent 5" w:semiHidden="0" w:uiPriority="67" w:unhideWhenUsed="0"/>
-    <w:lsdException w:name="Medium Grid 2 Accent 5" w:semiHidden="0" w:uiPriority="68" w:unhideWhenUsed="0"/>
-    <w:lsdException w:name="Medium Grid 3 Accent 5" w:semiHidden="0" w:uiPriority="69" w:unhideWhenUsed="0"/>
-    <w:lsdException w:name="Dark List Accent 5" w:semiHidden="0" w:uiPriority="70" w:unhideWhenUsed="0"/>
-    <w:lsdException w:name="Colorful Shading Accent 5" w:semiHidden="0" w:uiPriority="71" w:unhideWhenUsed="0"/>
-    <w:lsdException w:name="Colorful List Accent 5" w:semiHidden="0" w:uiPriority="72" w:unhideWhenUsed="0"/>
-    <w:lsdException w:name="Colorful Grid Accent 5" w:semiHidden="0" w:uiPriority="73" w:unhideWhenUsed="0"/>
-    <w:lsdException w:name="Light Shading Accent 6" w:semiHidden="0" w:uiPriority="60" w:unhideWhenUsed="0"/>
-    <w:lsdException w:name="Light List Accent 6" w:semiHidden="0" w:uiPriority="61" w:unhideWhenUsed="0"/>
-    <w:lsdException w:name="Light Grid Accent 6" w:semiHidden="0" w:uiPriority="62" w:unhideWhenUsed="0"/>
-    <w:lsdException w:name="Medium Shading 1 Accent 6" w:semiHidden="0" w:uiPriority="63" w:unhideWhenUsed="0"/>
-    <w:lsdException w:name="Medium Shading 2 Accent 6" w:semiHidden="0" w:uiPriority="64" w:unhideWhenUsed="0"/>
-    <w:lsdException w:name="Medium List 1 Accent 6" w:semiHidden="0" w:uiPriority="65" w:unhideWhenUsed="0"/>
-    <w:lsdException w:name="Medium List 2 Accent 6" w:semiHidden="0" w:uiPriority="66" w:unhideWhenUsed="0"/>
-    <w:lsdException w:name="Medium Grid 1 Accent 6" w:semiHidden="0" w:uiPriority="67" w:unhideWhenUsed="0"/>
-    <w:lsdException w:name="Medium Grid 2 Accent 6" w:semiHidden="0" w:uiPriority="68" w:unhideWhenUsed="0"/>
-    <w:lsdException w:name="Medium Grid 3 Accent 6" w:semiHidden="0" w:uiPriority="69" w:unhideWhenUsed="0"/>
-    <w:lsdException w:name="Dark List Accent 6" w:semiHidden="0" w:uiPriority="70" w:unhideWhenUsed="0"/>
-    <w:lsdException w:name="Colorful Shading Accent 6" w:semiHidden="0" w:uiPriority="71" w:unhideWhenUsed="0"/>
-    <w:lsdException w:name="Colorful List Accent 6" w:semiHidden="0" w:uiPriority="72" w:unhideWhenUsed="0"/>
-    <w:lsdException w:name="Colorful Grid Accent 6" w:semiHidden="0" w:uiPriority="73" w:unhideWhenUsed="0"/>
-    <w:lsdException w:name="Subtle Emphasis" w:semiHidden="0" w:uiPriority="19" w:unhideWhenUsed="0" w:qFormat="1"/>
-    <w:lsdException w:name="Intense Emphasis" w:semiHidden="0" w:uiPriority="21" w:unhideWhenUsed="0" w:qFormat="1"/>
-    <w:lsdException w:name="Subtle Reference" w:semiHidden="0" w:uiPriority="31" w:unhideWhenUsed="0" w:qFormat="1"/>
-    <w:lsdException w:name="Intense Reference" w:semiHidden="0" w:uiPriority="32" w:unhideWhenUsed="0" w:qFormat="1"/>
-    <w:lsdException w:name="Book Title" w:semiHidden="0" w:uiPriority="33" w:unhideWhenUsed="0" w:qFormat="1"/>
-    <w:lsdException w:name="Bibliography" w:uiPriority="37"/>
-    <w:lsdException w:name="TOC Heading" w:uiPriority="39" w:qFormat="1"/>
+  <w:latentStyles w:defLockedState="0" w:defUIPriority="99" w:defSemiHidden="0" w:defUnhideWhenUsed="0" w:defQFormat="0" w:count="376">
+    <w:lsdException w:name="Normal" w:uiPriority="0" w:qFormat="1"/>
+    <w:lsdException w:name="heading 1" w:uiPriority="9" w:qFormat="1"/>
+    <w:lsdException w:name="heading 2" w:uiPriority="9" w:qFormat="1"/>
+    <w:lsdException w:name="heading 3" w:uiPriority="9" w:qFormat="1"/>
+    <w:lsdException w:name="heading 4" w:semiHidden="1" w:uiPriority="9" w:unhideWhenUsed="1" w:qFormat="1"/>
+    <w:lsdException w:name="heading 5" w:semiHidden="1" w:uiPriority="9" w:unhideWhenUsed="1" w:qFormat="1"/>
+    <w:lsdException w:name="heading 6" w:semiHidden="1" w:uiPriority="9" w:unhideWhenUsed="1" w:qFormat="1"/>
+    <w:lsdException w:name="heading 7" w:semiHidden="1" w:uiPriority="9" w:unhideWhenUsed="1" w:qFormat="1"/>
+    <w:lsdException w:name="heading 8" w:semiHidden="1" w:uiPriority="9" w:unhideWhenUsed="1" w:qFormat="1"/>
+    <w:lsdException w:name="heading 9" w:semiHidden="1" w:uiPriority="9" w:unhideWhenUsed="1" w:qFormat="1"/>
+    <w:lsdException w:name="index 1" w:semiHidden="1" w:unhideWhenUsed="1"/>
+    <w:lsdException w:name="index 2" w:semiHidden="1" w:unhideWhenUsed="1"/>
+    <w:lsdException w:name="index 3" w:semiHidden="1" w:unhideWhenUsed="1"/>
+    <w:lsdException w:name="index 4" w:semiHidden="1" w:unhideWhenUsed="1"/>
+    <w:lsdException w:name="index 5" w:semiHidden="1" w:unhideWhenUsed="1"/>
+    <w:lsdException w:name="index 6" w:semiHidden="1" w:unhideWhenUsed="1"/>
+    <w:lsdException w:name="index 7" w:semiHidden="1" w:unhideWhenUsed="1"/>
+    <w:lsdException w:name="index 8" w:semiHidden="1" w:unhideWhenUsed="1"/>
+    <w:lsdException w:name="index 9" w:semiHidden="1" w:unhideWhenUsed="1"/>
+    <w:lsdException w:name="toc 1" w:semiHidden="1" w:uiPriority="39" w:unhideWhenUsed="1"/>
+    <w:lsdException w:name="toc 2" w:semiHidden="1" w:uiPriority="39" w:unhideWhenUsed="1"/>
+    <w:lsdException w:name="toc 3" w:semiHidden="1" w:uiPriority="39" w:unhideWhenUsed="1"/>
+    <w:lsdException w:name="toc 4" w:semiHidden="1" w:uiPriority="39" w:unhideWhenUsed="1"/>
+    <w:lsdException w:name="toc 5" w:semiHidden="1" w:uiPriority="39" w:unhideWhenUsed="1"/>
+    <w:lsdException w:name="toc 6" w:semiHidden="1" w:uiPriority="39" w:unhideWhenUsed="1"/>
+    <w:lsdException w:name="toc 7" w:semiHidden="1" w:uiPriority="39" w:unhideWhenUsed="1"/>
+    <w:lsdException w:name="toc 8" w:semiHidden="1" w:uiPriority="39" w:unhideWhenUsed="1"/>
+    <w:lsdException w:name="toc 9" w:semiHidden="1" w:uiPriority="39" w:unhideWhenUsed="1"/>
+    <w:lsdException w:name="Normal Indent" w:semiHidden="1" w:unhideWhenUsed="1"/>
+    <w:lsdException w:name="footnote text" w:semiHidden="1" w:unhideWhenUsed="1"/>
+    <w:lsdException w:name="annotation text" w:semiHidden="1" w:unhideWhenUsed="1"/>
+    <w:lsdException w:name="header" w:semiHidden="1" w:uiPriority="0" w:unhideWhenUsed="1"/>
+    <w:lsdException w:name="footer" w:semiHidden="1" w:unhideWhenUsed="1"/>
+    <w:lsdException w:name="index heading" w:semiHidden="1" w:unhideWhenUsed="1"/>
+    <w:lsdException w:name="caption" w:semiHidden="1" w:uiPriority="35" w:unhideWhenUsed="1" w:qFormat="1"/>
+    <w:lsdException w:name="table of figures" w:semiHidden="1" w:unhideWhenUsed="1"/>
+    <w:lsdException w:name="envelope address" w:semiHidden="1" w:unhideWhenUsed="1"/>
+    <w:lsdException w:name="envelope return" w:semiHidden="1" w:unhideWhenUsed="1"/>
+    <w:lsdException w:name="footnote reference" w:semiHidden="1" w:unhideWhenUsed="1"/>
+    <w:lsdException w:name="annotation reference" w:semiHidden="1" w:unhideWhenUsed="1"/>
+    <w:lsdException w:name="line number" w:semiHidden="1" w:unhideWhenUsed="1"/>
+    <w:lsdException w:name="page number" w:semiHidden="1" w:unhideWhenUsed="1"/>
+    <w:lsdException w:name="endnote reference" w:semiHidden="1" w:unhideWhenUsed="1"/>
+    <w:lsdException w:name="endnote text" w:semiHidden="1" w:unhideWhenUsed="1"/>
+    <w:lsdException w:name="table of authorities" w:semiHidden="1" w:unhideWhenUsed="1"/>
+    <w:lsdException w:name="macro" w:semiHidden="1" w:unhideWhenUsed="1"/>
+    <w:lsdException w:name="toa heading" w:semiHidden="1" w:unhideWhenUsed="1"/>
+    <w:lsdException w:name="List" w:semiHidden="1" w:unhideWhenUsed="1"/>
+    <w:lsdException w:name="List Bullet" w:semiHidden="1" w:unhideWhenUsed="1"/>
+    <w:lsdException w:name="List Number" w:semiHidden="1" w:unhideWhenUsed="1"/>
+    <w:lsdException w:name="List 2" w:semiHidden="1" w:uiPriority="0" w:unhideWhenUsed="1"/>
+    <w:lsdException w:name="List 3" w:semiHidden="1" w:unhideWhenUsed="1"/>
+    <w:lsdException w:name="List 4" w:semiHidden="1" w:unhideWhenUsed="1"/>
+    <w:lsdException w:name="List 5" w:semiHidden="1" w:unhideWhenUsed="1"/>
+    <w:lsdException w:name="List Bullet 2" w:semiHidden="1" w:unhideWhenUsed="1"/>
+    <w:lsdException w:name="List Bullet 3" w:semiHidden="1" w:unhideWhenUsed="1"/>
+    <w:lsdException w:name="List Bullet 4" w:semiHidden="1" w:unhideWhenUsed="1"/>
+    <w:lsdException w:name="List Bullet 5" w:semiHidden="1" w:unhideWhenUsed="1"/>
+    <w:lsdException w:name="List Number 2" w:semiHidden="1" w:unhideWhenUsed="1"/>
+    <w:lsdException w:name="List Number 3" w:semiHidden="1" w:unhideWhenUsed="1"/>
+    <w:lsdException w:name="List Number 4" w:semiHidden="1" w:unhideWhenUsed="1"/>
+    <w:lsdException w:name="List Number 5" w:semiHidden="1" w:unhideWhenUsed="1"/>
+    <w:lsdException w:name="Title" w:uiPriority="10" w:qFormat="1"/>
+    <w:lsdException w:name="Closing" w:semiHidden="1" w:unhideWhenUsed="1"/>
+    <w:lsdException w:name="Signature" w:semiHidden="1" w:unhideWhenUsed="1"/>
+    <w:lsdException w:name="Default Paragraph Font" w:semiHidden="1" w:uiPriority="1" w:unhideWhenUsed="1"/>
+    <w:lsdException w:name="Body Text" w:semiHidden="1" w:unhideWhenUsed="1"/>
+    <w:lsdException w:name="Body Text Indent" w:semiHidden="1" w:unhideWhenUsed="1"/>
+    <w:lsdException w:name="List Continue" w:semiHidden="1" w:unhideWhenUsed="1"/>
+    <w:lsdException w:name="List Continue 2" w:semiHidden="1" w:unhideWhenUsed="1"/>
+    <w:lsdException w:name="List Continue 3" w:semiHidden="1" w:unhideWhenUsed="1"/>
+    <w:lsdException w:name="List Continue 4" w:semiHidden="1" w:unhideWhenUsed="1"/>
+    <w:lsdException w:name="List Continue 5" w:semiHidden="1" w:unhideWhenUsed="1"/>
+    <w:lsdException w:name="Message Header" w:semiHidden="1" w:unhideWhenUsed="1"/>
+    <w:lsdException w:name="Subtitle" w:uiPriority="11" w:qFormat="1"/>
+    <w:lsdException w:name="Salutation" w:semiHidden="1" w:unhideWhenUsed="1"/>
+    <w:lsdException w:name="Date" w:semiHidden="1" w:unhideWhenUsed="1"/>
+    <w:lsdException w:name="Body Text First Indent" w:semiHidden="1" w:unhideWhenUsed="1"/>
+    <w:lsdException w:name="Body Text First Indent 2" w:semiHidden="1" w:unhideWhenUsed="1"/>
+    <w:lsdException w:name="Note Heading" w:semiHidden="1" w:unhideWhenUsed="1"/>
+    <w:lsdException w:name="Body Text 2" w:semiHidden="1" w:unhideWhenUsed="1"/>
+    <w:lsdException w:name="Body Text 3" w:semiHidden="1" w:unhideWhenUsed="1"/>
+    <w:lsdException w:name="Body Text Indent 2" w:semiHidden="1" w:unhideWhenUsed="1"/>
+    <w:lsdException w:name="Body Text Indent 3" w:semiHidden="1" w:unhideWhenUsed="1"/>
+    <w:lsdException w:name="Block Text" w:semiHidden="1" w:unhideWhenUsed="1"/>
+    <w:lsdException w:name="Hyperlink" w:semiHidden="1" w:unhideWhenUsed="1"/>
+    <w:lsdException w:name="FollowedHyperlink" w:semiHidden="1" w:unhideWhenUsed="1"/>
+    <w:lsdException w:name="Strong" w:uiPriority="22" w:qFormat="1"/>
+    <w:lsdException w:name="Emphasis" w:uiPriority="20" w:qFormat="1"/>
+    <w:lsdException w:name="Document Map" w:semiHidden="1" w:unhideWhenUsed="1"/>
+    <w:lsdException w:name="Plain Text" w:semiHidden="1" w:unhideWhenUsed="1"/>
+    <w:lsdException w:name="E-mail Signature" w:semiHidden="1" w:unhideWhenUsed="1"/>
+    <w:lsdException w:name="HTML Top of Form" w:semiHidden="1" w:unhideWhenUsed="1"/>
+    <w:lsdException w:name="HTML Bottom of Form" w:semiHidden="1" w:unhideWhenUsed="1"/>
+    <w:lsdException w:name="Normal (Web)" w:semiHidden="1" w:unhideWhenUsed="1"/>
+    <w:lsdException w:name="HTML Acronym" w:semiHidden="1" w:unhideWhenUsed="1"/>
+    <w:lsdException w:name="HTML Address" w:semiHidden="1" w:unhideWhenUsed="1"/>
+    <w:lsdException w:name="HTML Cite" w:semiHidden="1" w:unhideWhenUsed="1"/>
+    <w:lsdException w:name="HTML Code" w:semiHidden="1" w:unhideWhenUsed="1"/>
+    <w:lsdException w:name="HTML Definition" w:semiHidden="1" w:unhideWhenUsed="1"/>
+    <w:lsdException w:name="HTML Keyboard" w:semiHidden="1" w:unhideWhenUsed="1"/>
+    <w:lsdException w:name="HTML Preformatted" w:semiHidden="1" w:unhideWhenUsed="1"/>
+    <w:lsdException w:name="HTML Sample" w:semiHidden="1" w:unhideWhenUsed="1"/>
+    <w:lsdException w:name="HTML Typewriter" w:semiHidden="1" w:unhideWhenUsed="1"/>
+    <w:lsdException w:name="HTML Variable" w:semiHidden="1" w:unhideWhenUsed="1"/>
+    <w:lsdException w:name="Normal Table" w:semiHidden="1" w:unhideWhenUsed="1"/>
+    <w:lsdException w:name="annotation subject" w:semiHidden="1" w:unhideWhenUsed="1"/>
+    <w:lsdException w:name="No List" w:semiHidden="1" w:unhideWhenUsed="1"/>
+    <w:lsdException w:name="Outline List 1" w:semiHidden="1" w:unhideWhenUsed="1"/>
+    <w:lsdException w:name="Outline List 2" w:semiHidden="1" w:unhideWhenUsed="1"/>
+    <w:lsdException w:name="Outline List 3" w:semiHidden="1" w:unhideWhenUsed="1"/>
+    <w:lsdException w:name="Table Simple 1" w:semiHidden="1" w:unhideWhenUsed="1"/>
+    <w:lsdException w:name="Table Simple 2" w:semiHidden="1" w:unhideWhenUsed="1"/>
+    <w:lsdException w:name="Table Simple 3" w:semiHidden="1" w:unhideWhenUsed="1"/>
+    <w:lsdException w:name="Table Classic 1" w:semiHidden="1" w:unhideWhenUsed="1"/>
+    <w:lsdException w:name="Table Classic 2" w:semiHidden="1" w:unhideWhenUsed="1"/>
+    <w:lsdException w:name="Table Classic 3" w:semiHidden="1" w:unhideWhenUsed="1"/>
+    <w:lsdException w:name="Table Classic 4" w:semiHidden="1" w:unhideWhenUsed="1"/>
+    <w:lsdException w:name="Table Colorful 1" w:semiHidden="1" w:unhideWhenUsed="1"/>
+    <w:lsdException w:name="Table Colorful 2" w:semiHidden="1" w:unhideWhenUsed="1"/>
+    <w:lsdException w:name="Table Colorful 3" w:semiHidden="1" w:unhideWhenUsed="1"/>
+    <w:lsdException w:name="Table Columns 1" w:semiHidden="1" w:unhideWhenUsed="1"/>
+    <w:lsdException w:name="Table Columns 2" w:semiHidden="1" w:unhideWhenUsed="1"/>
+    <w:lsdException w:name="Table Columns 3" w:semiHidden="1" w:unhideWhenUsed="1"/>
+    <w:lsdException w:name="Table Columns 4" w:semiHidden="1" w:unhideWhenUsed="1"/>
+    <w:lsdException w:name="Table Columns 5" w:semiHidden="1" w:unhideWhenUsed="1"/>
+    <w:lsdException w:name="Table Grid 1" w:semiHidden="1" w:unhideWhenUsed="1"/>
+    <w:lsdException w:name="Table Grid 2" w:semiHidden="1" w:unhideWhenUsed="1"/>
+    <w:lsdException w:name="Table Grid 3" w:semiHidden="1" w:unhideWhenUsed="1"/>
+    <w:lsdException w:name="Table Grid 4" w:semiHidden="1" w:unhideWhenUsed="1"/>
+    <w:lsdException w:name="Table Grid 5" w:semiHidden="1" w:unhideWhenUsed="1"/>
+    <w:lsdException w:name="Table Grid 6" w:semiHidden="1" w:unhideWhenUsed="1"/>
+    <w:lsdException w:name="Table Grid 7" w:semiHidden="1" w:unhideWhenUsed="1"/>
+    <w:lsdException w:name="Table Grid 8" w:semiHidden="1" w:unhideWhenUsed="1"/>
+    <w:lsdException w:name="Table List 1" w:semiHidden="1" w:unhideWhenUsed="1"/>
+    <w:lsdException w:name="Table List 2" w:semiHidden="1" w:unhideWhenUsed="1"/>
+    <w:lsdException w:name="Table List 3" w:semiHidden="1" w:unhideWhenUsed="1"/>
+    <w:lsdException w:name="Table List 4" w:semiHidden="1" w:unhideWhenUsed="1"/>
+    <w:lsdException w:name="Table List 5" w:semiHidden="1" w:unhideWhenUsed="1"/>
+    <w:lsdException w:name="Table List 6" w:semiHidden="1" w:unhideWhenUsed="1"/>
+    <w:lsdException w:name="Table List 7" w:semiHidden="1" w:unhideWhenUsed="1"/>
+    <w:lsdException w:name="Table List 8" w:semiHidden="1" w:unhideWhenUsed="1"/>
+    <w:lsdException w:name="Table 3D effects 1" w:semiHidden="1" w:unhideWhenUsed="1"/>
+    <w:lsdException w:name="Table 3D effects 2" w:semiHidden="1" w:unhideWhenUsed="1"/>
+    <w:lsdException w:name="Table 3D effects 3" w:semiHidden="1" w:unhideWhenUsed="1"/>
+    <w:lsdException w:name="Table Contemporary" w:semiHidden="1" w:unhideWhenUsed="1"/>
+    <w:lsdException w:name="Table Elegant" w:semiHidden="1" w:unhideWhenUsed="1"/>
+    <w:lsdException w:name="Table Professional" w:semiHidden="1" w:unhideWhenUsed="1"/>
+    <w:lsdException w:name="Table Subtle 1" w:semiHidden="1" w:unhideWhenUsed="1"/>
+    <w:lsdException w:name="Table Subtle 2" w:semiHidden="1" w:unhideWhenUsed="1"/>
+    <w:lsdException w:name="Table Web 1" w:semiHidden="1" w:unhideWhenUsed="1"/>
+    <w:lsdException w:name="Table Web 2" w:semiHidden="1" w:unhideWhenUsed="1"/>
+    <w:lsdException w:name="Table Web 3" w:semiHidden="1" w:unhideWhenUsed="1"/>
+    <w:lsdException w:name="Balloon Text" w:semiHidden="1" w:uiPriority="0" w:unhideWhenUsed="1"/>
+    <w:lsdException w:name="Table Grid" w:semiHidden="1" w:uiPriority="59" w:unhideWhenUsed="1"/>
+    <w:lsdException w:name="Table Theme" w:semiHidden="1" w:unhideWhenUsed="1"/>
+    <w:lsdException w:name="Placeholder Text" w:semiHidden="1"/>
+    <w:lsdException w:name="No Spacing" w:uiPriority="1" w:qFormat="1"/>
+    <w:lsdException w:name="Light Shading" w:uiPriority="60"/>
+    <w:lsdException w:name="Light List" w:uiPriority="61"/>
+    <w:lsdException w:name="Light Grid" w:uiPriority="62"/>
+    <w:lsdException w:name="Medium Shading 1" w:uiPriority="63"/>
+    <w:lsdException w:name="Medium Shading 2" w:uiPriority="64"/>
+    <w:lsdException w:name="Medium List 1" w:uiPriority="65"/>
+    <w:lsdException w:name="Medium List 2" w:uiPriority="66"/>
+    <w:lsdException w:name="Medium Grid 1" w:uiPriority="67"/>
+    <w:lsdException w:name="Medium Grid 2" w:uiPriority="68"/>
+    <w:lsdException w:name="Medium Grid 3" w:uiPriority="69"/>
+    <w:lsdException w:name="Dark List" w:uiPriority="70"/>
+    <w:lsdException w:name="Colorful Shading" w:uiPriority="71"/>
+    <w:lsdException w:name="Colorful List" w:uiPriority="72"/>
+    <w:lsdException w:name="Colorful Grid" w:uiPriority="73"/>
+    <w:lsdException w:name="Light Shading Accent 1" w:uiPriority="60"/>
+    <w:lsdException w:name="Light List Accent 1" w:uiPriority="61"/>
+    <w:lsdException w:name="Light Grid Accent 1" w:uiPriority="62"/>
+    <w:lsdException w:name="Medium Shading 1 Accent 1" w:uiPriority="63"/>
+    <w:lsdException w:name="Medium Shading 2 Accent 1" w:uiPriority="64"/>
+    <w:lsdException w:name="Medium List 1 Accent 1" w:uiPriority="65"/>
+    <w:lsdException w:name="Revision" w:semiHidden="1"/>
+    <w:lsdException w:name="List Paragraph" w:uiPriority="34" w:qFormat="1"/>
+    <w:lsdException w:name="Quote" w:uiPriority="29" w:qFormat="1"/>
+    <w:lsdException w:name="Intense Quote" w:uiPriority="30" w:qFormat="1"/>
+    <w:lsdException w:name="Medium List 2 Accent 1" w:uiPriority="66"/>
+    <w:lsdException w:name="Medium Grid 1 Accent 1" w:uiPriority="67"/>
+    <w:lsdException w:name="Medium Grid 2 Accent 1" w:uiPriority="68"/>
+    <w:lsdException w:name="Medium Grid 3 Accent 1" w:uiPriority="69"/>
+    <w:lsdException w:name="Dark List Accent 1" w:uiPriority="70"/>
+    <w:lsdException w:name="Colorful Shading Accent 1" w:uiPriority="71"/>
+    <w:lsdException w:name="Colorful List Accent 1" w:uiPriority="72"/>
+    <w:lsdException w:name="Colorful Grid Accent 1" w:uiPriority="73"/>
+    <w:lsdException w:name="Light Shading Accent 2" w:uiPriority="60"/>
+    <w:lsdException w:name="Light List Accent 2" w:uiPriority="61"/>
+    <w:lsdException w:name="Light Grid Accent 2" w:uiPriority="62"/>
+    <w:lsdException w:name="Medium Shading 1 Accent 2" w:uiPriority="63"/>
+    <w:lsdException w:name="Medium Shading 2 Accent 2" w:uiPriority="64"/>
+    <w:lsdException w:name="Medium List 1 Accent 2" w:uiPriority="65"/>
+    <w:lsdException w:name="Medium List 2 Accent 2" w:uiPriority="66"/>
+    <w:lsdException w:name="Medium Grid 1 Accent 2" w:uiPriority="67"/>
+    <w:lsdException w:name="Medium Grid 2 Accent 2" w:uiPriority="68"/>
+    <w:lsdException w:name="Medium Grid 3 Accent 2" w:uiPriority="69"/>
+    <w:lsdException w:name="Dark List Accent 2" w:uiPriority="70"/>
+    <w:lsdException w:name="Colorful Shading Accent 2" w:uiPriority="71"/>
+    <w:lsdException w:name="Colorful List Accent 2" w:uiPriority="72"/>
+    <w:lsdException w:name="Colorful Grid Accent 2" w:uiPriority="73"/>
+    <w:lsdException w:name="Light Shading Accent 3" w:uiPriority="60"/>
+    <w:lsdException w:name="Light List Accent 3" w:uiPriority="61"/>
+    <w:lsdException w:name="Light Grid Accent 3" w:uiPriority="62"/>
+    <w:lsdException w:name="Medium Shading 1 Accent 3" w:uiPriority="63"/>
+    <w:lsdException w:name="Medium Shading 2 Accent 3" w:uiPriority="64"/>
+    <w:lsdException w:name="Medium List 1 Accent 3" w:uiPriority="65"/>
+    <w:lsdException w:name="Medium List 2 Accent 3" w:uiPriority="66"/>
+    <w:lsdException w:name="Medium Grid 1 Accent 3" w:uiPriority="67"/>
+    <w:lsdException w:name="Medium Grid 2 Accent 3" w:uiPriority="68"/>
+    <w:lsdException w:name="Medium Grid 3 Accent 3" w:uiPriority="69"/>
+    <w:lsdException w:name="Dark List Accent 3" w:uiPriority="70"/>
+    <w:lsdException w:name="Colorful Shading Accent 3" w:uiPriority="71"/>
+    <w:lsdException w:name="Colorful List Accent 3" w:uiPriority="72"/>
+    <w:lsdException w:name="Colorful Grid Accent 3" w:uiPriority="73"/>
+    <w:lsdException w:name="Light Shading Accent 4" w:uiPriority="60"/>
+    <w:lsdException w:name="Light List Accent 4" w:uiPriority="61"/>
+    <w:lsdException w:name="Light Grid Accent 4" w:uiPriority="62"/>
+    <w:lsdException w:name="Medium Shading 1 Accent 4" w:uiPriority="63"/>
+    <w:lsdException w:name="Medium Shading 2 Accent 4" w:uiPriority="64"/>
+    <w:lsdException w:name="Medium List 1 Accent 4" w:uiPriority="65"/>
+    <w:lsdException w:name="Medium List 2 Accent 4" w:uiPriority="66"/>
+    <w:lsdException w:name="Medium Grid 1 Accent 4" w:uiPriority="67"/>
+    <w:lsdException w:name="Medium Grid 2 Accent 4" w:uiPriority="68"/>
+    <w:lsdException w:name="Medium Grid 3 Accent 4" w:uiPriority="69"/>
+    <w:lsdException w:name="Dark List Accent 4" w:uiPriority="70"/>
+    <w:lsdException w:name="Colorful Shading Accent 4" w:uiPriority="71"/>
+    <w:lsdException w:name="Colorful List Accent 4" w:uiPriority="72"/>
+    <w:lsdException w:name="Colorful Grid Accent 4" w:uiPriority="73"/>
+    <w:lsdException w:name="Light Shading Accent 5" w:uiPriority="60"/>
+    <w:lsdException w:name="Light List Accent 5" w:uiPriority="61"/>
+    <w:lsdException w:name="Light Grid Accent 5" w:uiPriority="62"/>
+    <w:lsdException w:name="Medium Shading 1 Accent 5" w:uiPriority="63"/>
+    <w:lsdException w:name="Medium Shading 2 Accent 5" w:uiPriority="64"/>
+    <w:lsdException w:name="Medium List 1 Accent 5" w:uiPriority="65"/>
+    <w:lsdException w:name="Medium List 2 Accent 5" w:uiPriority="66"/>
+    <w:lsdException w:name="Medium Grid 1 Accent 5" w:uiPriority="67"/>
+    <w:lsdException w:name="Medium Grid 2 Accent 5" w:uiPriority="68"/>
+    <w:lsdException w:name="Medium Grid 3 Accent 5" w:uiPriority="69"/>
+    <w:lsdException w:name="Dark List Accent 5" w:uiPriority="70"/>
+    <w:lsdException w:name="Colorful Shading Accent 5" w:uiPriority="71"/>
+    <w:lsdException w:name="Colorful List Accent 5" w:uiPriority="72"/>
+    <w:lsdException w:name="Colorful Grid Accent 5" w:uiPriority="73"/>
+    <w:lsdException w:name="Light Shading Accent 6" w:uiPriority="60"/>
+    <w:lsdException w:name="Light List Accent 6" w:uiPriority="61"/>
+    <w:lsdException w:name="Light Grid Accent 6" w:uiPriority="62"/>
+    <w:lsdException w:name="Medium Shading 1 Accent 6" w:uiPriority="63"/>
+    <w:lsdException w:name="Medium Shading 2 Accent 6" w:uiPriority="64"/>
+    <w:lsdException w:name="Medium List 1 Accent 6" w:uiPriority="65"/>
+    <w:lsdException w:name="Medium List 2 Accent 6" w:uiPriority="66"/>
+    <w:lsdException w:name="Medium Grid 1 Accent 6" w:uiPriority="67"/>
+    <w:lsdException w:name="Medium Grid 2 Accent 6" w:uiPriority="68"/>
+    <w:lsdException w:name="Medium Grid 3 Accent 6" w:uiPriority="69"/>
+    <w:lsdException w:name="Dark List Accent 6" w:uiPriority="70"/>
+    <w:lsdException w:name="Colorful Shading Accent 6" w:uiPriority="71"/>
+    <w:lsdException w:name="Colorful List Accent 6" w:uiPriority="72"/>
+    <w:lsdException w:name="Colorful Grid Accent 6" w:uiPriority="73"/>
+    <w:lsdException w:name="Subtle Emphasis" w:uiPriority="19" w:qFormat="1"/>
+    <w:lsdException w:name="Intense Emphasis" w:uiPriority="21" w:qFormat="1"/>
+    <w:lsdException w:name="Subtle Reference" w:uiPriority="31" w:qFormat="1"/>
+    <w:lsdException w:name="Intense Reference" w:uiPriority="32" w:qFormat="1"/>
+    <w:lsdException w:name="Book Title" w:uiPriority="33" w:qFormat="1"/>
+    <w:lsdException w:name="Bibliography" w:semiHidden="1" w:uiPriority="37" w:unhideWhenUsed="1"/>
+    <w:lsdException w:name="TOC Heading" w:semiHidden="1" w:uiPriority="39" w:unhideWhenUsed="1" w:qFormat="1"/>
+    <w:lsdException w:name="Plain Table 1" w:uiPriority="41"/>
+    <w:lsdException w:name="Plain Table 2" w:uiPriority="42"/>
+    <w:lsdException w:name="Plain Table 3" w:uiPriority="43"/>
+    <w:lsdException w:name="Plain Table 4" w:uiPriority="44"/>
+    <w:lsdException w:name="Plain Table 5" w:uiPriority="45"/>
+    <w:lsdException w:name="Grid Table Light" w:uiPriority="40"/>
+    <w:lsdException w:name="Grid Table 1 Light" w:uiPriority="46"/>
+    <w:lsdException w:name="Grid Table 2" w:uiPriority="47"/>
+    <w:lsdException w:name="Grid Table 3" w:uiPriority="48"/>
+    <w:lsdException w:name="Grid Table 4" w:uiPriority="49"/>
+    <w:lsdException w:name="Grid Table 5 Dark" w:uiPriority="50"/>
+    <w:lsdException w:name="Grid Table 6 Colorful" w:uiPriority="51"/>
+    <w:lsdException w:name="Grid Table 7 Colorful" w:uiPriority="52"/>
+    <w:lsdException w:name="Grid Table 1 Light Accent 1" w:uiPriority="46"/>
+    <w:lsdException w:name="Grid Table 2 Accent 1" w:uiPriority="47"/>
+    <w:lsdException w:name="Grid Table 3 Accent 1" w:uiPriority="48"/>
+    <w:lsdException w:name="Grid Table 4 Accent 1" w:uiPriority="49"/>
+    <w:lsdException w:name="Grid Table 5 Dark Accent 1" w:uiPriority="50"/>
+    <w:lsdException w:name="Grid Table 6 Colorful Accent 1" w:uiPriority="51"/>
+    <w:lsdException w:name="Grid Table 7 Colorful Accent 1" w:uiPriority="52"/>
+    <w:lsdException w:name="Grid Table 1 Light Accent 2" w:uiPriority="46"/>
+    <w:lsdException w:name="Grid Table 2 Accent 2" w:uiPriority="47"/>
+    <w:lsdException w:name="Grid Table 3 Accent 2" w:uiPriority="48"/>
+    <w:lsdException w:name="Grid Table 4 Accent 2" w:uiPriority="49"/>
+    <w:lsdException w:name="Grid Table 5 Dark Accent 2" w:uiPriority="50"/>
+    <w:lsdException w:name="Grid Table 6 Colorful Accent 2" w:uiPriority="51"/>
+    <w:lsdException w:name="Grid Table 7 Colorful Accent 2" w:uiPriority="52"/>
+    <w:lsdException w:name="Grid Table 1 Light Accent 3" w:uiPriority="46"/>
+    <w:lsdException w:name="Grid Table 2 Accent 3" w:uiPriority="47"/>
+    <w:lsdException w:name="Grid Table 3 Accent 3" w:uiPriority="48"/>
+    <w:lsdException w:name="Grid Table 4 Accent 3" w:uiPriority="49"/>
+    <w:lsdException w:name="Grid Table 5 Dark Accent 3" w:uiPriority="50"/>
+    <w:lsdException w:name="Grid Table 6 Colorful Accent 3" w:uiPriority="51"/>
+    <w:lsdException w:name="Grid Table 7 Colorful Accent 3" w:uiPriority="52"/>
+    <w:lsdException w:name="Grid Table 1 Light Accent 4" w:uiPriority="46"/>
+    <w:lsdException w:name="Grid Table 2 Accent 4" w:uiPriority="47"/>
+    <w:lsdException w:name="Grid Table 3 Accent 4" w:uiPriority="48"/>
+    <w:lsdException w:name="Grid Table 4 Accent 4" w:uiPriority="49"/>
+    <w:lsdException w:name="Grid Table 5 Dark Accent 4" w:uiPriority="50"/>
+    <w:lsdException w:name="Grid Table 6 Colorful Accent 4" w:uiPriority="51"/>
+    <w:lsdException w:name="Grid Table 7 Colorful Accent 4" w:uiPriority="52"/>
+    <w:lsdException w:name="Grid Table 1 Light Accent 5" w:uiPriority="46"/>
+    <w:lsdException w:name="Grid Table 2 Accent 5" w:uiPriority="47"/>
+    <w:lsdException w:name="Grid Table 3 Accent 5" w:uiPriority="48"/>
+    <w:lsdException w:name="Grid Table 4 Accent 5" w:uiPriority="49"/>
+    <w:lsdException w:name="Grid Table 5 Dark Accent 5" w:uiPriority="50"/>
+    <w:lsdException w:name="Grid Table 6 Colorful Accent 5" w:uiPriority="51"/>
+    <w:lsdException w:name="Grid Table 7 Colorful Accent 5" w:uiPriority="52"/>
+    <w:lsdException w:name="Grid Table 1 Light Accent 6" w:uiPriority="46"/>
+    <w:lsdException w:name="Grid Table 2 Accent 6" w:uiPriority="47"/>
+    <w:lsdException w:name="Grid Table 3 Accent 6" w:uiPriority="48"/>
+    <w:lsdException w:name="Grid Table 4 Accent 6" w:uiPriority="49"/>
+    <w:lsdException w:name="Grid Table 5 Dark Accent 6" w:uiPriority="50"/>
+    <w:lsdException w:name="Grid Table 6 Colorful Accent 6" w:uiPriority="51"/>
+    <w:lsdException w:name="Grid Table 7 Colorful Accent 6" w:uiPriority="52"/>
+    <w:lsdException w:name="List Table 1 Light" w:uiPriority="46"/>
+    <w:lsdException w:name="List Table 2" w:uiPriority="47"/>
+    <w:lsdException w:name="List Table 3" w:uiPriority="48"/>
+    <w:lsdException w:name="List Table 4" w:uiPriority="49"/>
+    <w:lsdException w:name="List Table 5 Dark" w:uiPriority="50"/>
+    <w:lsdException w:name="List Table 6 Colorful" w:uiPriority="51"/>
+    <w:lsdException w:name="List Table 7 Colorful" w:uiPriority="52"/>
+    <w:lsdException w:name="List Table 1 Light Accent 1" w:uiPriority="46"/>
+    <w:lsdException w:name="List Table 2 Accent 1" w:uiPriority="47"/>
+    <w:lsdException w:name="List Table 3 Accent 1" w:uiPriority="48"/>
+    <w:lsdException w:name="List Table 4 Accent 1" w:uiPriority="49"/>
+    <w:lsdException w:name="List Table 5 Dark Accent 1" w:uiPriority="50"/>
+    <w:lsdException w:name="List Table 6 Colorful Accent 1" w:uiPriority="51"/>
+    <w:lsdException w:name="List Table 7 Colorful Accent 1" w:uiPriority="52"/>
+    <w:lsdException w:name="List Table 1 Light Accent 2" w:uiPriority="46"/>
+    <w:lsdException w:name="List Table 2 Accent 2" w:uiPriority="47"/>
+    <w:lsdException w:name="List Table 3 Accent 2" w:uiPriority="48"/>
+    <w:lsdException w:name="List Table 4 Accent 2" w:uiPriority="49"/>
+    <w:lsdException w:name="List Table 5 Dark Accent 2" w:uiPriority="50"/>
+    <w:lsdException w:name="List Table 6 Colorful Accent 2" w:uiPriority="51"/>
+    <w:lsdException w:name="List Table 7 Colorful Accent 2" w:uiPriority="52"/>
+    <w:lsdException w:name="List Table 1 Light Accent 3" w:uiPriority="46"/>
+    <w:lsdException w:name="List Table 2 Accent 3" w:uiPriority="47"/>
+    <w:lsdException w:name="List Table 3 Accent 3" w:uiPriority="48"/>
+    <w:lsdException w:name="List Table 4 Accent 3" w:uiPriority="49"/>
+    <w:lsdException w:name="List Table 5 Dark Accent 3" w:uiPriority="50"/>
+    <w:lsdException w:name="List Table 6 Colorful Accent 3" w:uiPriority="51"/>
+    <w:lsdException w:name="List Table 7 Colorful Accent 3" w:uiPriority="52"/>
+    <w:lsdException w:name="List Table 1 Light Accent 4" w:uiPriority="46"/>
+    <w:lsdException w:name="List Table 2 Accent 4" w:uiPriority="47"/>
+    <w:lsdException w:name="List Table 3 Accent 4" w:uiPriority="48"/>
+    <w:lsdException w:name="List Table 4 Accent 4" w:uiPriority="49"/>
+    <w:lsdException w:name="List Table 5 Dark Accent 4" w:uiPriority="50"/>
+    <w:lsdException w:name="List Table 6 Colorful Accent 4" w:uiPriority="51"/>
+    <w:lsdException w:name="List Table 7 Colorful Accent 4" w:uiPriority="52"/>
+    <w:lsdException w:name="List Table 1 Light Accent 5" w:uiPriority="46"/>
+    <w:lsdException w:name="List Table 2 Accent 5" w:uiPriority="47"/>
+    <w:lsdException w:name="List Table 3 Accent 5" w:uiPriority="48"/>
+    <w:lsdException w:name="List Table 4 Accent 5" w:uiPriority="49"/>
+    <w:lsdException w:name="List Table 5 Dark Accent 5" w:uiPriority="50"/>
+    <w:lsdException w:name="List Table 6 Colorful Accent 5" w:uiPriority="51"/>
+    <w:lsdException w:name="List Table 7 Colorful Accent 5" w:uiPriority="52"/>
+    <w:lsdException w:name="List Table 1 Light Accent 6" w:uiPriority="46"/>
+    <w:lsdException w:name="List Table 2 Accent 6" w:uiPriority="47"/>
+    <w:lsdException w:name="List Table 3 Accent 6" w:uiPriority="48"/>
+    <w:lsdException w:name="List Table 4 Accent 6" w:uiPriority="49"/>
+    <w:lsdException w:name="List Table 5 Dark Accent 6" w:uiPriority="50"/>
+    <w:lsdException w:name="List Table 6 Colorful Accent 6" w:uiPriority="51"/>
+    <w:lsdException w:name="List Table 7 Colorful Accent 6" w:uiPriority="52"/>
+    <w:lsdException w:name="Mention" w:semiHidden="1" w:unhideWhenUsed="1"/>
+    <w:lsdException w:name="Smart Hyperlink" w:semiHidden="1" w:unhideWhenUsed="1"/>
+    <w:lsdException w:name="Hashtag" w:semiHidden="1" w:unhideWhenUsed="1"/>
+    <w:lsdException w:name="Unresolved Mention" w:semiHidden="1" w:unhideWhenUsed="1"/>
+    <w:lsdException w:name="Smart Link" w:semiHidden="1" w:unhideWhenUsed="1"/>
   </w:latentStyles>
   <w:style w:type="paragraph" w:default="1" w:styleId="Normal">
     <w:name w:val="Normal"/>
@@ -9777,7 +10104,6 @@
     <w:uiPriority w:val="59"/>
     <w:rsid w:val="00260ACF"/>
     <w:tblPr>
-      <w:tblInd w:w="0" w:type="dxa"/>
       <w:tblBorders>
         <w:top w:val="single" w:sz="4" w:space="0" w:color="000000" w:themeColor="text1"/>
         <w:left w:val="single" w:sz="4" w:space="0" w:color="000000" w:themeColor="text1"/>
@@ -9786,12 +10112,6 @@
         <w:insideH w:val="single" w:sz="4" w:space="0" w:color="000000" w:themeColor="text1"/>
         <w:insideV w:val="single" w:sz="4" w:space="0" w:color="000000" w:themeColor="text1"/>
       </w:tblBorders>
-      <w:tblCellMar>
-        <w:top w:w="0" w:type="dxa"/>
-        <w:left w:w="108" w:type="dxa"/>
-        <w:bottom w:w="0" w:type="dxa"/>
-        <w:right w:w="108" w:type="dxa"/>
-      </w:tblCellMar>
     </w:tblPr>
   </w:style>
   <w:style w:type="paragraph" w:customStyle="1" w:styleId="ProcessBody">
@@ -9911,12 +10231,6 @@
         <w:insideH w:val="single" w:sz="4" w:space="0" w:color="auto"/>
         <w:insideV w:val="single" w:sz="4" w:space="0" w:color="auto"/>
       </w:tblBorders>
-      <w:tblCellMar>
-        <w:top w:w="0" w:type="dxa"/>
-        <w:left w:w="108" w:type="dxa"/>
-        <w:bottom w:w="0" w:type="dxa"/>
-        <w:right w:w="108" w:type="dxa"/>
-      </w:tblCellMar>
     </w:tblPr>
     <w:trPr>
       <w:cantSplit/>
@@ -10000,19 +10314,12 @@
     <w:tblPr>
       <w:tblStyleRowBandSize w:val="1"/>
       <w:tblStyleColBandSize w:val="1"/>
-      <w:tblInd w:w="0" w:type="dxa"/>
       <w:tblBorders>
         <w:top w:val="single" w:sz="8" w:space="0" w:color="4F81BD" w:themeColor="accent1"/>
         <w:left w:val="single" w:sz="8" w:space="0" w:color="4F81BD" w:themeColor="accent1"/>
         <w:bottom w:val="single" w:sz="8" w:space="0" w:color="4F81BD" w:themeColor="accent1"/>
         <w:right w:val="single" w:sz="8" w:space="0" w:color="4F81BD" w:themeColor="accent1"/>
       </w:tblBorders>
-      <w:tblCellMar>
-        <w:top w:w="0" w:type="dxa"/>
-        <w:left w:w="108" w:type="dxa"/>
-        <w:bottom w:w="0" w:type="dxa"/>
-        <w:right w:w="108" w:type="dxa"/>
-      </w:tblCellMar>
     </w:tblPr>
     <w:tblStylePr w:type="firstRow">
       <w:pPr>
@@ -10107,1353 +10414,43 @@
       <w:ind w:left="440"/>
     </w:pPr>
   </w:style>
-</w:styles>
-</file>
-
-<file path=word/stylesWithEffects.xml><?xml version="1.0" encoding="utf-8"?>
-<w:styles xmlns:wpc="http://schemas.microsoft.com/office/word/2010/wordprocessingCanvas" xmlns:mc="http://schemas.openxmlformats.org/markup-compatibility/2006" xmlns:o="urn:schemas-microsoft-com:office:office" xmlns:r="http://schemas.openxmlformats.org/officeDocument/2006/relationships" xmlns:m="http://schemas.openxmlformats.org/officeDocument/2006/math" xmlns:v="urn:schemas-microsoft-com:vml" xmlns:wp14="http://schemas.microsoft.com/office/word/2010/wordprocessingDrawing" xmlns:wp="http://schemas.openxmlformats.org/drawingml/2006/wordprocessingDrawing" xmlns:w10="urn:schemas-microsoft-com:office:word" xmlns:w="http://schemas.openxmlformats.org/wordprocessingml/2006/main" xmlns:w14="http://schemas.microsoft.com/office/word/2010/wordml" xmlns:wpg="http://schemas.microsoft.com/office/word/2010/wordprocessingGroup" xmlns:wpi="http://schemas.microsoft.com/office/word/2010/wordprocessingInk" xmlns:wne="http://schemas.microsoft.com/office/word/2006/wordml" xmlns:wps="http://schemas.microsoft.com/office/word/2010/wordprocessingShape" mc:Ignorable="w14 wp14">
-  <w:docDefaults>
-    <w:rPrDefault>
-      <w:rPr>
-        <w:rFonts w:ascii="Calibri" w:eastAsia="Times New Roman" w:hAnsi="Calibri" w:cs="Times New Roman"/>
-        <w:lang w:val="en-US" w:eastAsia="en-US" w:bidi="ar-SA"/>
-      </w:rPr>
-    </w:rPrDefault>
-    <w:pPrDefault/>
-  </w:docDefaults>
-  <w:latentStyles w:defLockedState="0" w:defUIPriority="99" w:defSemiHidden="1" w:defUnhideWhenUsed="1" w:defQFormat="0" w:count="267">
-    <w:lsdException w:name="Normal" w:semiHidden="0" w:uiPriority="0" w:unhideWhenUsed="0" w:qFormat="1"/>
-    <w:lsdException w:name="heading 1" w:semiHidden="0" w:uiPriority="9" w:unhideWhenUsed="0" w:qFormat="1"/>
-    <w:lsdException w:name="heading 2" w:semiHidden="0" w:uiPriority="9" w:unhideWhenUsed="0" w:qFormat="1"/>
-    <w:lsdException w:name="heading 3" w:semiHidden="0" w:uiPriority="9" w:unhideWhenUsed="0" w:qFormat="1"/>
-    <w:lsdException w:name="heading 4" w:uiPriority="9" w:qFormat="1"/>
-    <w:lsdException w:name="heading 5" w:uiPriority="9" w:qFormat="1"/>
-    <w:lsdException w:name="heading 6" w:uiPriority="9" w:qFormat="1"/>
-    <w:lsdException w:name="heading 7" w:uiPriority="9" w:qFormat="1"/>
-    <w:lsdException w:name="heading 8" w:uiPriority="9" w:qFormat="1"/>
-    <w:lsdException w:name="heading 9" w:uiPriority="9" w:qFormat="1"/>
-    <w:lsdException w:name="toc 1" w:uiPriority="39"/>
-    <w:lsdException w:name="toc 2" w:uiPriority="39"/>
-    <w:lsdException w:name="toc 3" w:uiPriority="39"/>
-    <w:lsdException w:name="toc 4" w:uiPriority="39"/>
-    <w:lsdException w:name="toc 5" w:uiPriority="39"/>
-    <w:lsdException w:name="toc 6" w:uiPriority="39"/>
-    <w:lsdException w:name="toc 7" w:uiPriority="39"/>
-    <w:lsdException w:name="toc 8" w:uiPriority="39"/>
-    <w:lsdException w:name="toc 9" w:uiPriority="39"/>
-    <w:lsdException w:name="header" w:uiPriority="0"/>
-    <w:lsdException w:name="caption" w:uiPriority="35" w:qFormat="1"/>
-    <w:lsdException w:name="List 2" w:uiPriority="0"/>
-    <w:lsdException w:name="Title" w:semiHidden="0" w:uiPriority="10" w:unhideWhenUsed="0" w:qFormat="1"/>
-    <w:lsdException w:name="Default Paragraph Font" w:uiPriority="1"/>
-    <w:lsdException w:name="Subtitle" w:semiHidden="0" w:uiPriority="11" w:unhideWhenUsed="0" w:qFormat="1"/>
-    <w:lsdException w:name="Strong" w:semiHidden="0" w:uiPriority="22" w:unhideWhenUsed="0" w:qFormat="1"/>
-    <w:lsdException w:name="Emphasis" w:semiHidden="0" w:uiPriority="20" w:unhideWhenUsed="0" w:qFormat="1"/>
-    <w:lsdException w:name="Balloon Text" w:uiPriority="0"/>
-    <w:lsdException w:name="Table Grid" w:semiHidden="0" w:uiPriority="59" w:unhideWhenUsed="0"/>
-    <w:lsdException w:name="Placeholder Text" w:unhideWhenUsed="0"/>
-    <w:lsdException w:name="No Spacing" w:semiHidden="0" w:uiPriority="1" w:unhideWhenUsed="0" w:qFormat="1"/>
-    <w:lsdException w:name="Light Shading" w:semiHidden="0" w:uiPriority="60" w:unhideWhenUsed="0"/>
-    <w:lsdException w:name="Light List" w:semiHidden="0" w:uiPriority="61" w:unhideWhenUsed="0"/>
-    <w:lsdException w:name="Light Grid" w:semiHidden="0" w:uiPriority="62" w:unhideWhenUsed="0"/>
-    <w:lsdException w:name="Medium Shading 1" w:semiHidden="0" w:uiPriority="63" w:unhideWhenUsed="0"/>
-    <w:lsdException w:name="Medium Shading 2" w:semiHidden="0" w:uiPriority="64" w:unhideWhenUsed="0"/>
-    <w:lsdException w:name="Medium List 1" w:semiHidden="0" w:uiPriority="65" w:unhideWhenUsed="0"/>
-    <w:lsdException w:name="Medium List 2" w:semiHidden="0" w:uiPriority="66" w:unhideWhenUsed="0"/>
-    <w:lsdException w:name="Medium Grid 1" w:semiHidden="0" w:uiPriority="67" w:unhideWhenUsed="0"/>
-    <w:lsdException w:name="Medium Grid 2" w:semiHidden="0" w:uiPriority="68" w:unhideWhenUsed="0"/>
-    <w:lsdException w:name="Medium Grid 3" w:semiHidden="0" w:uiPriority="69" w:unhideWhenUsed="0"/>
-    <w:lsdException w:name="Dark List" w:semiHidden="0" w:uiPriority="70" w:unhideWhenUsed="0"/>
-    <w:lsdException w:name="Colorful Shading" w:semiHidden="0" w:uiPriority="71" w:unhideWhenUsed="0"/>
-    <w:lsdException w:name="Colorful List" w:semiHidden="0" w:uiPriority="72" w:unhideWhenUsed="0"/>
-    <w:lsdException w:name="Colorful Grid" w:semiHidden="0" w:uiPriority="73" w:unhideWhenUsed="0"/>
-    <w:lsdException w:name="Light Shading Accent 1" w:semiHidden="0" w:uiPriority="60" w:unhideWhenUsed="0"/>
-    <w:lsdException w:name="Light List Accent 1" w:semiHidden="0" w:uiPriority="61" w:unhideWhenUsed="0"/>
-    <w:lsdException w:name="Light Grid Accent 1" w:semiHidden="0" w:uiPriority="62" w:unhideWhenUsed="0"/>
-    <w:lsdException w:name="Medium Shading 1 Accent 1" w:semiHidden="0" w:uiPriority="63" w:unhideWhenUsed="0"/>
-    <w:lsdException w:name="Medium Shading 2 Accent 1" w:semiHidden="0" w:uiPriority="64" w:unhideWhenUsed="0"/>
-    <w:lsdException w:name="Medium List 1 Accent 1" w:semiHidden="0" w:uiPriority="65" w:unhideWhenUsed="0"/>
-    <w:lsdException w:name="Revision" w:unhideWhenUsed="0"/>
-    <w:lsdException w:name="List Paragraph" w:semiHidden="0" w:uiPriority="34" w:unhideWhenUsed="0" w:qFormat="1"/>
-    <w:lsdException w:name="Quote" w:semiHidden="0" w:uiPriority="29" w:unhideWhenUsed="0" w:qFormat="1"/>
-    <w:lsdException w:name="Intense Quote" w:semiHidden="0" w:uiPriority="30" w:unhideWhenUsed="0" w:qFormat="1"/>
-    <w:lsdException w:name="Medium List 2 Accent 1" w:semiHidden="0" w:uiPriority="66" w:unhideWhenUsed="0"/>
-    <w:lsdException w:name="Medium Grid 1 Accent 1" w:semiHidden="0" w:uiPriority="67" w:unhideWhenUsed="0"/>
-    <w:lsdException w:name="Medium Grid 2 Accent 1" w:semiHidden="0" w:uiPriority="68" w:unhideWhenUsed="0"/>
-    <w:lsdException w:name="Medium Grid 3 Accent 1" w:semiHidden="0" w:uiPriority="69" w:unhideWhenUsed="0"/>
-    <w:lsdException w:name="Dark List Accent 1" w:semiHidden="0" w:uiPriority="70" w:unhideWhenUsed="0"/>
-    <w:lsdException w:name="Colorful Shading Accent 1" w:semiHidden="0" w:uiPriority="71" w:unhideWhenUsed="0"/>
-    <w:lsdException w:name="Colorful List Accent 1" w:semiHidden="0" w:uiPriority="72" w:unhideWhenUsed="0"/>
-    <w:lsdException w:name="Colorful Grid Accent 1" w:semiHidden="0" w:uiPriority="73" w:unhideWhenUsed="0"/>
-    <w:lsdException w:name="Light Shading Accent 2" w:semiHidden="0" w:uiPriority="60" w:unhideWhenUsed="0"/>
-    <w:lsdException w:name="Light List Accent 2" w:semiHidden="0" w:uiPriority="61" w:unhideWhenUsed="0"/>
-    <w:lsdException w:name="Light Grid Accent 2" w:semiHidden="0" w:uiPriority="62" w:unhideWhenUsed="0"/>
-    <w:lsdException w:name="Medium Shading 1 Accent 2" w:semiHidden="0" w:uiPriority="63" w:unhideWhenUsed="0"/>
-    <w:lsdException w:name="Medium Shading 2 Accent 2" w:semiHidden="0" w:uiPriority="64" w:unhideWhenUsed="0"/>
-    <w:lsdException w:name="Medium List 1 Accent 2" w:semiHidden="0" w:uiPriority="65" w:unhideWhenUsed="0"/>
-    <w:lsdException w:name="Medium List 2 Accent 2" w:semiHidden="0" w:uiPriority="66" w:unhideWhenUsed="0"/>
-    <w:lsdException w:name="Medium Grid 1 Accent 2" w:semiHidden="0" w:uiPriority="67" w:unhideWhenUsed="0"/>
-    <w:lsdException w:name="Medium Grid 2 Accent 2" w:semiHidden="0" w:uiPriority="68" w:unhideWhenUsed="0"/>
-    <w:lsdException w:name="Medium Grid 3 Accent 2" w:semiHidden="0" w:uiPriority="69" w:unhideWhenUsed="0"/>
-    <w:lsdException w:name="Dark List Accent 2" w:semiHidden="0" w:uiPriority="70" w:unhideWhenUsed="0"/>
-    <w:lsdException w:name="Colorful Shading Accent 2" w:semiHidden="0" w:uiPriority="71" w:unhideWhenUsed="0"/>
-    <w:lsdException w:name="Colorful List Accent 2" w:semiHidden="0" w:uiPriority="72" w:unhideWhenUsed="0"/>
-    <w:lsdException w:name="Colorful Grid Accent 2" w:semiHidden="0" w:uiPriority="73" w:unhideWhenUsed="0"/>
-    <w:lsdException w:name="Light Shading Accent 3" w:semiHidden="0" w:uiPriority="60" w:unhideWhenUsed="0"/>
-    <w:lsdException w:name="Light List Accent 3" w:semiHidden="0" w:uiPriority="61" w:unhideWhenUsed="0"/>
-    <w:lsdException w:name="Light Grid Accent 3" w:semiHidden="0" w:uiPriority="62" w:unhideWhenUsed="0"/>
-    <w:lsdException w:name="Medium Shading 1 Accent 3" w:semiHidden="0" w:uiPriority="63" w:unhideWhenUsed="0"/>
-    <w:lsdException w:name="Medium Shading 2 Accent 3" w:semiHidden="0" w:uiPriority="64" w:unhideWhenUsed="0"/>
-    <w:lsdException w:name="Medium List 1 Accent 3" w:semiHidden="0" w:uiPriority="65" w:unhideWhenUsed="0"/>
-    <w:lsdException w:name="Medium List 2 Accent 3" w:semiHidden="0" w:uiPriority="66" w:unhideWhenUsed="0"/>
-    <w:lsdException w:name="Medium Grid 1 Accent 3" w:semiHidden="0" w:uiPriority="67" w:unhideWhenUsed="0"/>
-    <w:lsdException w:name="Medium Grid 2 Accent 3" w:semiHidden="0" w:uiPriority="68" w:unhideWhenUsed="0"/>
-    <w:lsdException w:name="Medium Grid 3 Accent 3" w:semiHidden="0" w:uiPriority="69" w:unhideWhenUsed="0"/>
-    <w:lsdException w:name="Dark List Accent 3" w:semiHidden="0" w:uiPriority="70" w:unhideWhenUsed="0"/>
-    <w:lsdException w:name="Colorful Shading Accent 3" w:semiHidden="0" w:uiPriority="71" w:unhideWhenUsed="0"/>
-    <w:lsdException w:name="Colorful List Accent 3" w:semiHidden="0" w:uiPriority="72" w:unhideWhenUsed="0"/>
-    <w:lsdException w:name="Colorful Grid Accent 3" w:semiHidden="0" w:uiPriority="73" w:unhideWhenUsed="0"/>
-    <w:lsdException w:name="Light Shading Accent 4" w:semiHidden="0" w:uiPriority="60" w:unhideWhenUsed="0"/>
-    <w:lsdException w:name="Light List Accent 4" w:semiHidden="0" w:uiPriority="61" w:unhideWhenUsed="0"/>
-    <w:lsdException w:name="Light Grid Accent 4" w:semiHidden="0" w:uiPriority="62" w:unhideWhenUsed="0"/>
-    <w:lsdException w:name="Medium Shading 1 Accent 4" w:semiHidden="0" w:uiPriority="63" w:unhideWhenUsed="0"/>
-    <w:lsdException w:name="Medium Shading 2 Accent 4" w:semiHidden="0" w:uiPriority="64" w:unhideWhenUsed="0"/>
-    <w:lsdException w:name="Medium List 1 Accent 4" w:semiHidden="0" w:uiPriority="65" w:unhideWhenUsed="0"/>
-    <w:lsdException w:name="Medium List 2 Accent 4" w:semiHidden="0" w:uiPriority="66" w:unhideWhenUsed="0"/>
-    <w:lsdException w:name="Medium Grid 1 Accent 4" w:semiHidden="0" w:uiPriority="67" w:unhideWhenUsed="0"/>
-    <w:lsdException w:name="Medium Grid 2 Accent 4" w:semiHidden="0" w:uiPriority="68" w:unhideWhenUsed="0"/>
-    <w:lsdException w:name="Medium Grid 3 Accent 4" w:semiHidden="0" w:uiPriority="69" w:unhideWhenUsed="0"/>
-    <w:lsdException w:name="Dark List Accent 4" w:semiHidden="0" w:uiPriority="70" w:unhideWhenUsed="0"/>
-    <w:lsdException w:name="Colorful Shading Accent 4" w:semiHidden="0" w:uiPriority="71" w:unhideWhenUsed="0"/>
-    <w:lsdException w:name="Colorful List Accent 4" w:semiHidden="0" w:uiPriority="72" w:unhideWhenUsed="0"/>
-    <w:lsdException w:name="Colorful Grid Accent 4" w:semiHidden="0" w:uiPriority="73" w:unhideWhenUsed="0"/>
-    <w:lsdException w:name="Light Shading Accent 5" w:semiHidden="0" w:uiPriority="60" w:unhideWhenUsed="0"/>
-    <w:lsdException w:name="Light List Accent 5" w:semiHidden="0" w:uiPriority="61" w:unhideWhenUsed="0"/>
-    <w:lsdException w:name="Light Grid Accent 5" w:semiHidden="0" w:uiPriority="62" w:unhideWhenUsed="0"/>
-    <w:lsdException w:name="Medium Shading 1 Accent 5" w:semiHidden="0" w:uiPriority="63" w:unhideWhenUsed="0"/>
-    <w:lsdException w:name="Medium Shading 2 Accent 5" w:semiHidden="0" w:uiPriority="64" w:unhideWhenUsed="0"/>
-    <w:lsdException w:name="Medium List 1 Accent 5" w:semiHidden="0" w:uiPriority="65" w:unhideWhenUsed="0"/>
-    <w:lsdException w:name="Medium List 2 Accent 5" w:semiHidden="0" w:uiPriority="66" w:unhideWhenUsed="0"/>
-    <w:lsdException w:name="Medium Grid 1 Accent 5" w:semiHidden="0" w:uiPriority="67" w:unhideWhenUsed="0"/>
-    <w:lsdException w:name="Medium Grid 2 Accent 5" w:semiHidden="0" w:uiPriority="68" w:unhideWhenUsed="0"/>
-    <w:lsdException w:name="Medium Grid 3 Accent 5" w:semiHidden="0" w:uiPriority="69" w:unhideWhenUsed="0"/>
-    <w:lsdException w:name="Dark List Accent 5" w:semiHidden="0" w:uiPriority="70" w:unhideWhenUsed="0"/>
-    <w:lsdException w:name="Colorful Shading Accent 5" w:semiHidden="0" w:uiPriority="71" w:unhideWhenUsed="0"/>
-    <w:lsdException w:name="Colorful List Accent 5" w:semiHidden="0" w:uiPriority="72" w:unhideWhenUsed="0"/>
-    <w:lsdException w:name="Colorful Grid Accent 5" w:semiHidden="0" w:uiPriority="73" w:unhideWhenUsed="0"/>
-    <w:lsdException w:name="Light Shading Accent 6" w:semiHidden="0" w:uiPriority="60" w:unhideWhenUsed="0"/>
-    <w:lsdException w:name="Light List Accent 6" w:semiHidden="0" w:uiPriority="61" w:unhideWhenUsed="0"/>
-    <w:lsdException w:name="Light Grid Accent 6" w:semiHidden="0" w:uiPriority="62" w:unhideWhenUsed="0"/>
-    <w:lsdException w:name="Medium Shading 1 Accent 6" w:semiHidden="0" w:uiPriority="63" w:unhideWhenUsed="0"/>
-    <w:lsdException w:name="Medium Shading 2 Accent 6" w:semiHidden="0" w:uiPriority="64" w:unhideWhenUsed="0"/>
-    <w:lsdException w:name="Medium List 1 Accent 6" w:semiHidden="0" w:uiPriority="65" w:unhideWhenUsed="0"/>
-    <w:lsdException w:name="Medium List 2 Accent 6" w:semiHidden="0" w:uiPriority="66" w:unhideWhenUsed="0"/>
-    <w:lsdException w:name="Medium Grid 1 Accent 6" w:semiHidden="0" w:uiPriority="67" w:unhideWhenUsed="0"/>
-    <w:lsdException w:name="Medium Grid 2 Accent 6" w:semiHidden="0" w:uiPriority="68" w:unhideWhenUsed="0"/>
-    <w:lsdException w:name="Medium Grid 3 Accent 6" w:semiHidden="0" w:uiPriority="69" w:unhideWhenUsed="0"/>
-    <w:lsdException w:name="Dark List Accent 6" w:semiHidden="0" w:uiPriority="70" w:unhideWhenUsed="0"/>
-    <w:lsdException w:name="Colorful Shading Accent 6" w:semiHidden="0" w:uiPriority="71" w:unhideWhenUsed="0"/>
-    <w:lsdException w:name="Colorful List Accent 6" w:semiHidden="0" w:uiPriority="72" w:unhideWhenUsed="0"/>
-    <w:lsdException w:name="Colorful Grid Accent 6" w:semiHidden="0" w:uiPriority="73" w:unhideWhenUsed="0"/>
-    <w:lsdException w:name="Subtle Emphasis" w:semiHidden="0" w:uiPriority="19" w:unhideWhenUsed="0" w:qFormat="1"/>
-    <w:lsdException w:name="Intense Emphasis" w:semiHidden="0" w:uiPriority="21" w:unhideWhenUsed="0" w:qFormat="1"/>
-    <w:lsdException w:name="Subtle Reference" w:semiHidden="0" w:uiPriority="31" w:unhideWhenUsed="0" w:qFormat="1"/>
-    <w:lsdException w:name="Intense Reference" w:semiHidden="0" w:uiPriority="32" w:unhideWhenUsed="0" w:qFormat="1"/>
-    <w:lsdException w:name="Book Title" w:semiHidden="0" w:uiPriority="33" w:unhideWhenUsed="0" w:qFormat="1"/>
-    <w:lsdException w:name="Bibliography" w:uiPriority="37"/>
-    <w:lsdException w:name="TOC Heading" w:uiPriority="39" w:qFormat="1"/>
-  </w:latentStyles>
-  <w:style w:type="paragraph" w:default="1" w:styleId="Normal">
-    <w:name w:val="Normal"/>
-    <w:qFormat/>
-    <w:rsid w:val="001117ED"/>
-    <w:pPr>
-      <w:spacing w:after="200" w:line="276" w:lineRule="auto"/>
-    </w:pPr>
-    <w:rPr>
-      <w:sz w:val="22"/>
-      <w:szCs w:val="22"/>
-      <w:lang w:bidi="en-US"/>
-    </w:rPr>
-  </w:style>
-  <w:style w:type="paragraph" w:styleId="Heading1">
-    <w:name w:val="heading 1"/>
+  <w:style w:type="paragraph" w:styleId="FootnoteText">
+    <w:name w:val="footnote text"/>
     <w:basedOn w:val="Normal"/>
-    <w:next w:val="Normal"/>
-    <w:link w:val="Heading1Char"/>
-    <w:uiPriority w:val="9"/>
-    <w:qFormat/>
-    <w:rsid w:val="001117ED"/>
-    <w:pPr>
-      <w:keepNext/>
-      <w:keepLines/>
-      <w:spacing w:before="480" w:after="0"/>
-      <w:outlineLvl w:val="0"/>
-    </w:pPr>
-    <w:rPr>
-      <w:rFonts w:ascii="Cambria" w:hAnsi="Cambria"/>
-      <w:b/>
-      <w:bCs/>
-      <w:color w:val="365F91"/>
-      <w:sz w:val="28"/>
-      <w:szCs w:val="28"/>
-    </w:rPr>
-  </w:style>
-  <w:style w:type="paragraph" w:styleId="Heading2">
-    <w:name w:val="heading 2"/>
-    <w:basedOn w:val="Normal"/>
-    <w:next w:val="Normal"/>
-    <w:link w:val="Heading2Char"/>
-    <w:uiPriority w:val="9"/>
-    <w:unhideWhenUsed/>
-    <w:qFormat/>
-    <w:rsid w:val="001117ED"/>
-    <w:pPr>
-      <w:keepNext/>
-      <w:keepLines/>
-      <w:spacing w:before="200" w:after="0"/>
-      <w:outlineLvl w:val="1"/>
-    </w:pPr>
-    <w:rPr>
-      <w:rFonts w:ascii="Cambria" w:hAnsi="Cambria"/>
-      <w:b/>
-      <w:bCs/>
-      <w:color w:val="4F81BD"/>
-      <w:sz w:val="26"/>
-      <w:szCs w:val="26"/>
-    </w:rPr>
-  </w:style>
-  <w:style w:type="paragraph" w:styleId="Heading3">
-    <w:name w:val="heading 3"/>
-    <w:basedOn w:val="Normal"/>
-    <w:next w:val="Normal"/>
-    <w:link w:val="Heading3Char"/>
-    <w:uiPriority w:val="9"/>
-    <w:unhideWhenUsed/>
-    <w:qFormat/>
-    <w:rsid w:val="001117ED"/>
-    <w:pPr>
-      <w:keepNext/>
-      <w:keepLines/>
-      <w:spacing w:before="200" w:after="0"/>
-      <w:outlineLvl w:val="2"/>
-    </w:pPr>
-    <w:rPr>
-      <w:rFonts w:ascii="Cambria" w:hAnsi="Cambria"/>
-      <w:b/>
-      <w:bCs/>
-      <w:color w:val="4F81BD"/>
-    </w:rPr>
-  </w:style>
-  <w:style w:type="paragraph" w:styleId="Heading4">
-    <w:name w:val="heading 4"/>
-    <w:basedOn w:val="Normal"/>
-    <w:next w:val="Normal"/>
-    <w:link w:val="Heading4Char"/>
-    <w:uiPriority w:val="9"/>
-    <w:semiHidden/>
-    <w:unhideWhenUsed/>
-    <w:qFormat/>
-    <w:rsid w:val="001117ED"/>
-    <w:pPr>
-      <w:keepNext/>
-      <w:keepLines/>
-      <w:spacing w:before="200" w:after="0"/>
-      <w:outlineLvl w:val="3"/>
-    </w:pPr>
-    <w:rPr>
-      <w:rFonts w:ascii="Cambria" w:hAnsi="Cambria"/>
-      <w:b/>
-      <w:bCs/>
-      <w:i/>
-      <w:iCs/>
-      <w:color w:val="4F81BD"/>
-    </w:rPr>
-  </w:style>
-  <w:style w:type="paragraph" w:styleId="Heading5">
-    <w:name w:val="heading 5"/>
-    <w:basedOn w:val="Normal"/>
-    <w:next w:val="Normal"/>
-    <w:link w:val="Heading5Char"/>
-    <w:uiPriority w:val="9"/>
-    <w:semiHidden/>
-    <w:unhideWhenUsed/>
-    <w:qFormat/>
-    <w:rsid w:val="001117ED"/>
-    <w:pPr>
-      <w:keepNext/>
-      <w:keepLines/>
-      <w:spacing w:before="200" w:after="0"/>
-      <w:outlineLvl w:val="4"/>
-    </w:pPr>
-    <w:rPr>
-      <w:rFonts w:ascii="Cambria" w:hAnsi="Cambria"/>
-      <w:color w:val="243F60"/>
-    </w:rPr>
-  </w:style>
-  <w:style w:type="paragraph" w:styleId="Heading6">
-    <w:name w:val="heading 6"/>
-    <w:basedOn w:val="Normal"/>
-    <w:next w:val="Normal"/>
-    <w:link w:val="Heading6Char"/>
-    <w:uiPriority w:val="9"/>
-    <w:semiHidden/>
-    <w:unhideWhenUsed/>
-    <w:qFormat/>
-    <w:rsid w:val="001117ED"/>
-    <w:pPr>
-      <w:keepNext/>
-      <w:keepLines/>
-      <w:spacing w:before="200" w:after="0"/>
-      <w:outlineLvl w:val="5"/>
-    </w:pPr>
-    <w:rPr>
-      <w:rFonts w:ascii="Cambria" w:hAnsi="Cambria"/>
-      <w:i/>
-      <w:iCs/>
-      <w:color w:val="243F60"/>
-    </w:rPr>
-  </w:style>
-  <w:style w:type="paragraph" w:styleId="Heading7">
-    <w:name w:val="heading 7"/>
-    <w:basedOn w:val="Normal"/>
-    <w:next w:val="Normal"/>
-    <w:link w:val="Heading7Char"/>
-    <w:uiPriority w:val="9"/>
-    <w:semiHidden/>
-    <w:unhideWhenUsed/>
-    <w:qFormat/>
-    <w:rsid w:val="001117ED"/>
-    <w:pPr>
-      <w:keepNext/>
-      <w:keepLines/>
-      <w:spacing w:before="200" w:after="0"/>
-      <w:outlineLvl w:val="6"/>
-    </w:pPr>
-    <w:rPr>
-      <w:rFonts w:ascii="Cambria" w:hAnsi="Cambria"/>
-      <w:i/>
-      <w:iCs/>
-      <w:color w:val="404040"/>
-    </w:rPr>
-  </w:style>
-  <w:style w:type="paragraph" w:styleId="Heading8">
-    <w:name w:val="heading 8"/>
-    <w:basedOn w:val="Normal"/>
-    <w:next w:val="Normal"/>
-    <w:link w:val="Heading8Char"/>
-    <w:uiPriority w:val="9"/>
-    <w:semiHidden/>
-    <w:unhideWhenUsed/>
-    <w:qFormat/>
-    <w:rsid w:val="001117ED"/>
-    <w:pPr>
-      <w:keepNext/>
-      <w:keepLines/>
-      <w:spacing w:before="200" w:after="0"/>
-      <w:outlineLvl w:val="7"/>
-    </w:pPr>
-    <w:rPr>
-      <w:rFonts w:ascii="Cambria" w:hAnsi="Cambria"/>
-      <w:color w:val="4F81BD"/>
-      <w:sz w:val="20"/>
-      <w:szCs w:val="20"/>
-    </w:rPr>
-  </w:style>
-  <w:style w:type="paragraph" w:styleId="Heading9">
-    <w:name w:val="heading 9"/>
-    <w:basedOn w:val="Normal"/>
-    <w:next w:val="Normal"/>
-    <w:link w:val="Heading9Char"/>
-    <w:uiPriority w:val="9"/>
-    <w:semiHidden/>
-    <w:unhideWhenUsed/>
-    <w:qFormat/>
-    <w:rsid w:val="001117ED"/>
-    <w:pPr>
-      <w:keepNext/>
-      <w:keepLines/>
-      <w:spacing w:before="200" w:after="0"/>
-      <w:outlineLvl w:val="8"/>
-    </w:pPr>
-    <w:rPr>
-      <w:rFonts w:ascii="Cambria" w:hAnsi="Cambria"/>
-      <w:i/>
-      <w:iCs/>
-      <w:color w:val="404040"/>
-      <w:sz w:val="20"/>
-      <w:szCs w:val="20"/>
-    </w:rPr>
-  </w:style>
-  <w:style w:type="character" w:default="1" w:styleId="DefaultParagraphFont">
-    <w:name w:val="Default Paragraph Font"/>
-    <w:uiPriority w:val="1"/>
-    <w:semiHidden/>
-    <w:unhideWhenUsed/>
-  </w:style>
-  <w:style w:type="table" w:default="1" w:styleId="TableNormal">
-    <w:name w:val="Normal Table"/>
+    <w:link w:val="FootnoteTextChar"/>
     <w:uiPriority w:val="99"/>
     <w:semiHidden/>
     <w:unhideWhenUsed/>
-    <w:tblPr>
-      <w:tblInd w:w="0" w:type="dxa"/>
-      <w:tblCellMar>
-        <w:top w:w="0" w:type="dxa"/>
-        <w:left w:w="108" w:type="dxa"/>
-        <w:bottom w:w="0" w:type="dxa"/>
-        <w:right w:w="108" w:type="dxa"/>
-      </w:tblCellMar>
-    </w:tblPr>
-  </w:style>
-  <w:style w:type="numbering" w:default="1" w:styleId="NoList">
-    <w:name w:val="No List"/>
-    <w:uiPriority w:val="99"/>
-    <w:semiHidden/>
-    <w:unhideWhenUsed/>
-  </w:style>
-  <w:style w:type="paragraph" w:styleId="Index1">
-    <w:name w:val="index 1"/>
-    <w:basedOn w:val="Normal"/>
-    <w:next w:val="Normal"/>
-    <w:autoRedefine/>
-    <w:semiHidden/>
-    <w:rsid w:val="00B23694"/>
+    <w:rsid w:val="00D204CB"/>
     <w:pPr>
-      <w:numPr>
-        <w:numId w:val="2"/>
-      </w:numPr>
-      <w:spacing w:after="60"/>
-      <w:ind w:right="-117"/>
+      <w:spacing w:after="0" w:line="240" w:lineRule="auto"/>
     </w:pPr>
-  </w:style>
-  <w:style w:type="paragraph" w:customStyle="1" w:styleId="Blocklabel">
-    <w:name w:val="Block label"/>
-    <w:basedOn w:val="Normal"/>
-    <w:next w:val="Normal"/>
-    <w:rsid w:val="00B23694"/>
-    <w:pPr>
-      <w:keepNext/>
-    </w:pPr>
-    <w:rPr>
-      <w:b/>
-    </w:rPr>
-  </w:style>
-  <w:style w:type="paragraph" w:styleId="Header">
-    <w:name w:val="header"/>
-    <w:basedOn w:val="Normal"/>
-    <w:link w:val="HeaderChar"/>
-    <w:semiHidden/>
-    <w:rsid w:val="00B23694"/>
-    <w:pPr>
-      <w:tabs>
-        <w:tab w:val="center" w:pos="4320"/>
-        <w:tab w:val="right" w:pos="8640"/>
-      </w:tabs>
-    </w:pPr>
-  </w:style>
-  <w:style w:type="paragraph" w:styleId="Footer">
-    <w:name w:val="footer"/>
-    <w:basedOn w:val="Normal"/>
-    <w:semiHidden/>
-    <w:rsid w:val="00B23694"/>
-    <w:pPr>
-      <w:tabs>
-        <w:tab w:val="center" w:pos="4320"/>
-        <w:tab w:val="right" w:pos="8640"/>
-      </w:tabs>
-    </w:pPr>
-  </w:style>
-  <w:style w:type="paragraph" w:styleId="BodyTextIndent">
-    <w:name w:val="Body Text Indent"/>
-    <w:basedOn w:val="Normal"/>
-    <w:semiHidden/>
-    <w:rsid w:val="00B23694"/>
-    <w:pPr>
-      <w:numPr>
-        <w:ilvl w:val="12"/>
-      </w:numPr>
-      <w:tabs>
-        <w:tab w:val="left" w:pos="346"/>
-      </w:tabs>
-      <w:spacing w:after="60"/>
-      <w:ind w:left="432"/>
-    </w:pPr>
-  </w:style>
-  <w:style w:type="paragraph" w:styleId="BodyTextIndent2">
-    <w:name w:val="Body Text Indent 2"/>
-    <w:basedOn w:val="Normal"/>
-    <w:semiHidden/>
-    <w:rsid w:val="00B23694"/>
-    <w:pPr>
-      <w:numPr>
-        <w:ilvl w:val="12"/>
-      </w:numPr>
-      <w:spacing w:after="60"/>
-      <w:ind w:left="450"/>
-    </w:pPr>
-  </w:style>
-  <w:style w:type="paragraph" w:styleId="DocumentMap">
-    <w:name w:val="Document Map"/>
-    <w:basedOn w:val="Normal"/>
-    <w:semiHidden/>
-    <w:rsid w:val="00B23694"/>
-    <w:pPr>
-      <w:shd w:val="clear" w:color="auto" w:fill="000080"/>
-    </w:pPr>
-    <w:rPr>
-      <w:rFonts w:ascii="Tahoma" w:hAnsi="Tahoma"/>
-    </w:rPr>
-  </w:style>
-  <w:style w:type="character" w:styleId="PageNumber">
-    <w:name w:val="page number"/>
-    <w:basedOn w:val="DefaultParagraphFont"/>
-    <w:semiHidden/>
-    <w:rsid w:val="00B23694"/>
-  </w:style>
-  <w:style w:type="paragraph" w:customStyle="1" w:styleId="Bullet">
-    <w:name w:val="Bullet"/>
-    <w:basedOn w:val="Normal"/>
-    <w:rsid w:val="00B23694"/>
-    <w:pPr>
-      <w:tabs>
-        <w:tab w:val="left" w:pos="720"/>
-      </w:tabs>
-      <w:spacing w:before="60" w:after="60"/>
-      <w:ind w:left="720" w:hanging="360"/>
-    </w:pPr>
-  </w:style>
-  <w:style w:type="character" w:styleId="FollowedHyperlink">
-    <w:name w:val="FollowedHyperlink"/>
-    <w:semiHidden/>
-    <w:rsid w:val="00B23694"/>
-    <w:rPr>
-      <w:color w:val="800080"/>
-      <w:u w:val="single"/>
-    </w:rPr>
-  </w:style>
-  <w:style w:type="character" w:styleId="Hyperlink">
-    <w:name w:val="Hyperlink"/>
-    <w:uiPriority w:val="99"/>
-    <w:rsid w:val="00B23694"/>
-    <w:rPr>
-      <w:color w:val="0000FF"/>
-      <w:u w:val="single"/>
-    </w:rPr>
-  </w:style>
-  <w:style w:type="paragraph" w:customStyle="1" w:styleId="StepText">
-    <w:name w:val="Step Text"/>
-    <w:basedOn w:val="Normal"/>
-    <w:rsid w:val="00B23694"/>
-    <w:pPr>
-      <w:ind w:left="360"/>
-    </w:pPr>
-  </w:style>
-  <w:style w:type="paragraph" w:styleId="BalloonText">
-    <w:name w:val="Balloon Text"/>
-    <w:basedOn w:val="Normal"/>
-    <w:semiHidden/>
-    <w:rsid w:val="00B23694"/>
-    <w:rPr>
-      <w:rFonts w:ascii="Tahoma" w:hAnsi="Tahoma" w:cs="Tahoma"/>
-      <w:sz w:val="16"/>
-      <w:szCs w:val="16"/>
-    </w:rPr>
-  </w:style>
-  <w:style w:type="character" w:customStyle="1" w:styleId="Heading1Char">
-    <w:name w:val="Heading 1 Char"/>
-    <w:link w:val="Heading1"/>
-    <w:uiPriority w:val="9"/>
-    <w:rsid w:val="001117ED"/>
-    <w:rPr>
-      <w:rFonts w:ascii="Cambria" w:eastAsia="Times New Roman" w:hAnsi="Cambria" w:cs="Times New Roman"/>
-      <w:b/>
-      <w:bCs/>
-      <w:color w:val="365F91"/>
-      <w:sz w:val="28"/>
-      <w:szCs w:val="28"/>
-    </w:rPr>
-  </w:style>
-  <w:style w:type="character" w:customStyle="1" w:styleId="Heading2Char">
-    <w:name w:val="Heading 2 Char"/>
-    <w:link w:val="Heading2"/>
-    <w:uiPriority w:val="9"/>
-    <w:rsid w:val="001117ED"/>
-    <w:rPr>
-      <w:rFonts w:ascii="Cambria" w:eastAsia="Times New Roman" w:hAnsi="Cambria" w:cs="Times New Roman"/>
-      <w:b/>
-      <w:bCs/>
-      <w:color w:val="4F81BD"/>
-      <w:sz w:val="26"/>
-      <w:szCs w:val="26"/>
-    </w:rPr>
-  </w:style>
-  <w:style w:type="character" w:customStyle="1" w:styleId="Heading3Char">
-    <w:name w:val="Heading 3 Char"/>
-    <w:link w:val="Heading3"/>
-    <w:uiPriority w:val="9"/>
-    <w:rsid w:val="001117ED"/>
-    <w:rPr>
-      <w:rFonts w:ascii="Cambria" w:eastAsia="Times New Roman" w:hAnsi="Cambria" w:cs="Times New Roman"/>
-      <w:b/>
-      <w:bCs/>
-      <w:color w:val="4F81BD"/>
-    </w:rPr>
-  </w:style>
-  <w:style w:type="character" w:customStyle="1" w:styleId="Heading4Char">
-    <w:name w:val="Heading 4 Char"/>
-    <w:link w:val="Heading4"/>
-    <w:uiPriority w:val="9"/>
-    <w:rsid w:val="001117ED"/>
-    <w:rPr>
-      <w:rFonts w:ascii="Cambria" w:eastAsia="Times New Roman" w:hAnsi="Cambria" w:cs="Times New Roman"/>
-      <w:b/>
-      <w:bCs/>
-      <w:i/>
-      <w:iCs/>
-      <w:color w:val="4F81BD"/>
-    </w:rPr>
-  </w:style>
-  <w:style w:type="character" w:customStyle="1" w:styleId="Heading5Char">
-    <w:name w:val="Heading 5 Char"/>
-    <w:link w:val="Heading5"/>
-    <w:uiPriority w:val="9"/>
-    <w:rsid w:val="001117ED"/>
-    <w:rPr>
-      <w:rFonts w:ascii="Cambria" w:eastAsia="Times New Roman" w:hAnsi="Cambria" w:cs="Times New Roman"/>
-      <w:color w:val="243F60"/>
-    </w:rPr>
-  </w:style>
-  <w:style w:type="character" w:customStyle="1" w:styleId="Heading6Char">
-    <w:name w:val="Heading 6 Char"/>
-    <w:link w:val="Heading6"/>
-    <w:uiPriority w:val="9"/>
-    <w:rsid w:val="001117ED"/>
-    <w:rPr>
-      <w:rFonts w:ascii="Cambria" w:eastAsia="Times New Roman" w:hAnsi="Cambria" w:cs="Times New Roman"/>
-      <w:i/>
-      <w:iCs/>
-      <w:color w:val="243F60"/>
-    </w:rPr>
-  </w:style>
-  <w:style w:type="character" w:customStyle="1" w:styleId="Heading7Char">
-    <w:name w:val="Heading 7 Char"/>
-    <w:link w:val="Heading7"/>
-    <w:uiPriority w:val="9"/>
-    <w:rsid w:val="001117ED"/>
-    <w:rPr>
-      <w:rFonts w:ascii="Cambria" w:eastAsia="Times New Roman" w:hAnsi="Cambria" w:cs="Times New Roman"/>
-      <w:i/>
-      <w:iCs/>
-      <w:color w:val="404040"/>
-    </w:rPr>
-  </w:style>
-  <w:style w:type="character" w:customStyle="1" w:styleId="Heading8Char">
-    <w:name w:val="Heading 8 Char"/>
-    <w:link w:val="Heading8"/>
-    <w:uiPriority w:val="9"/>
-    <w:rsid w:val="001117ED"/>
-    <w:rPr>
-      <w:rFonts w:ascii="Cambria" w:eastAsia="Times New Roman" w:hAnsi="Cambria" w:cs="Times New Roman"/>
-      <w:color w:val="4F81BD"/>
-      <w:sz w:val="20"/>
-      <w:szCs w:val="20"/>
-    </w:rPr>
-  </w:style>
-  <w:style w:type="character" w:customStyle="1" w:styleId="Heading9Char">
-    <w:name w:val="Heading 9 Char"/>
-    <w:link w:val="Heading9"/>
-    <w:uiPriority w:val="9"/>
-    <w:rsid w:val="001117ED"/>
-    <w:rPr>
-      <w:rFonts w:ascii="Cambria" w:eastAsia="Times New Roman" w:hAnsi="Cambria" w:cs="Times New Roman"/>
-      <w:i/>
-      <w:iCs/>
-      <w:color w:val="404040"/>
-      <w:sz w:val="20"/>
-      <w:szCs w:val="20"/>
-    </w:rPr>
-  </w:style>
-  <w:style w:type="paragraph" w:styleId="Caption">
-    <w:name w:val="caption"/>
-    <w:basedOn w:val="Normal"/>
-    <w:next w:val="Normal"/>
-    <w:uiPriority w:val="35"/>
-    <w:semiHidden/>
-    <w:unhideWhenUsed/>
-    <w:qFormat/>
-    <w:rsid w:val="001117ED"/>
-    <w:pPr>
-      <w:spacing w:line="240" w:lineRule="auto"/>
-    </w:pPr>
-    <w:rPr>
-      <w:b/>
-      <w:bCs/>
-      <w:color w:val="4F81BD"/>
-      <w:sz w:val="18"/>
-      <w:szCs w:val="18"/>
-    </w:rPr>
-  </w:style>
-  <w:style w:type="paragraph" w:styleId="Title">
-    <w:name w:val="Title"/>
-    <w:basedOn w:val="Normal"/>
-    <w:next w:val="Normal"/>
-    <w:link w:val="TitleChar"/>
-    <w:uiPriority w:val="10"/>
-    <w:qFormat/>
-    <w:rsid w:val="001117ED"/>
-    <w:pPr>
-      <w:pBdr>
-        <w:bottom w:val="single" w:sz="8" w:space="4" w:color="4F81BD"/>
-      </w:pBdr>
-      <w:spacing w:after="300" w:line="240" w:lineRule="auto"/>
-      <w:contextualSpacing/>
-    </w:pPr>
-    <w:rPr>
-      <w:rFonts w:ascii="Cambria" w:hAnsi="Cambria"/>
-      <w:color w:val="17365D"/>
-      <w:spacing w:val="5"/>
-      <w:kern w:val="28"/>
-      <w:sz w:val="52"/>
-      <w:szCs w:val="52"/>
-    </w:rPr>
-  </w:style>
-  <w:style w:type="character" w:customStyle="1" w:styleId="TitleChar">
-    <w:name w:val="Title Char"/>
-    <w:link w:val="Title"/>
-    <w:uiPriority w:val="10"/>
-    <w:rsid w:val="001117ED"/>
-    <w:rPr>
-      <w:rFonts w:ascii="Cambria" w:eastAsia="Times New Roman" w:hAnsi="Cambria" w:cs="Times New Roman"/>
-      <w:color w:val="17365D"/>
-      <w:spacing w:val="5"/>
-      <w:kern w:val="28"/>
-      <w:sz w:val="52"/>
-      <w:szCs w:val="52"/>
-    </w:rPr>
-  </w:style>
-  <w:style w:type="paragraph" w:styleId="Subtitle">
-    <w:name w:val="Subtitle"/>
-    <w:basedOn w:val="Normal"/>
-    <w:next w:val="Normal"/>
-    <w:link w:val="SubtitleChar"/>
-    <w:uiPriority w:val="11"/>
-    <w:qFormat/>
-    <w:rsid w:val="001117ED"/>
-    <w:pPr>
-      <w:numPr>
-        <w:ilvl w:val="1"/>
-      </w:numPr>
-    </w:pPr>
-    <w:rPr>
-      <w:rFonts w:ascii="Cambria" w:hAnsi="Cambria"/>
-      <w:i/>
-      <w:iCs/>
-      <w:color w:val="4F81BD"/>
-      <w:spacing w:val="15"/>
-      <w:sz w:val="24"/>
-      <w:szCs w:val="24"/>
-    </w:rPr>
-  </w:style>
-  <w:style w:type="character" w:customStyle="1" w:styleId="SubtitleChar">
-    <w:name w:val="Subtitle Char"/>
-    <w:link w:val="Subtitle"/>
-    <w:uiPriority w:val="11"/>
-    <w:rsid w:val="001117ED"/>
-    <w:rPr>
-      <w:rFonts w:ascii="Cambria" w:eastAsia="Times New Roman" w:hAnsi="Cambria" w:cs="Times New Roman"/>
-      <w:i/>
-      <w:iCs/>
-      <w:color w:val="4F81BD"/>
-      <w:spacing w:val="15"/>
-      <w:sz w:val="24"/>
-      <w:szCs w:val="24"/>
-    </w:rPr>
-  </w:style>
-  <w:style w:type="character" w:styleId="Strong">
-    <w:name w:val="Strong"/>
-    <w:uiPriority w:val="22"/>
-    <w:qFormat/>
-    <w:rsid w:val="001117ED"/>
-    <w:rPr>
-      <w:b/>
-      <w:bCs/>
-    </w:rPr>
-  </w:style>
-  <w:style w:type="character" w:styleId="Emphasis">
-    <w:name w:val="Emphasis"/>
-    <w:uiPriority w:val="20"/>
-    <w:qFormat/>
-    <w:rsid w:val="001117ED"/>
-    <w:rPr>
-      <w:i/>
-      <w:iCs/>
-    </w:rPr>
-  </w:style>
-  <w:style w:type="paragraph" w:styleId="NoSpacing">
-    <w:name w:val="No Spacing"/>
-    <w:link w:val="NoSpacingChar"/>
-    <w:uiPriority w:val="1"/>
-    <w:qFormat/>
-    <w:rsid w:val="001117ED"/>
-    <w:rPr>
-      <w:sz w:val="22"/>
-      <w:szCs w:val="22"/>
-      <w:lang w:bidi="en-US"/>
-    </w:rPr>
-  </w:style>
-  <w:style w:type="paragraph" w:styleId="ListParagraph">
-    <w:name w:val="List Paragraph"/>
-    <w:basedOn w:val="Normal"/>
-    <w:uiPriority w:val="34"/>
-    <w:qFormat/>
-    <w:rsid w:val="001117ED"/>
-    <w:pPr>
-      <w:ind w:left="720"/>
-      <w:contextualSpacing/>
-    </w:pPr>
-  </w:style>
-  <w:style w:type="paragraph" w:styleId="Quote">
-    <w:name w:val="Quote"/>
-    <w:basedOn w:val="Normal"/>
-    <w:next w:val="Normal"/>
-    <w:link w:val="QuoteChar"/>
-    <w:uiPriority w:val="29"/>
-    <w:qFormat/>
-    <w:rsid w:val="001117ED"/>
-    <w:rPr>
-      <w:i/>
-      <w:iCs/>
-      <w:color w:val="000000"/>
-    </w:rPr>
-  </w:style>
-  <w:style w:type="character" w:customStyle="1" w:styleId="QuoteChar">
-    <w:name w:val="Quote Char"/>
-    <w:link w:val="Quote"/>
-    <w:uiPriority w:val="29"/>
-    <w:rsid w:val="001117ED"/>
-    <w:rPr>
-      <w:i/>
-      <w:iCs/>
-      <w:color w:val="000000"/>
-    </w:rPr>
-  </w:style>
-  <w:style w:type="paragraph" w:styleId="IntenseQuote">
-    <w:name w:val="Intense Quote"/>
-    <w:basedOn w:val="Normal"/>
-    <w:next w:val="Normal"/>
-    <w:link w:val="IntenseQuoteChar"/>
-    <w:uiPriority w:val="30"/>
-    <w:qFormat/>
-    <w:rsid w:val="001117ED"/>
-    <w:pPr>
-      <w:pBdr>
-        <w:bottom w:val="single" w:sz="4" w:space="4" w:color="4F81BD"/>
-      </w:pBdr>
-      <w:spacing w:before="200" w:after="280"/>
-      <w:ind w:left="936" w:right="936"/>
-    </w:pPr>
-    <w:rPr>
-      <w:b/>
-      <w:bCs/>
-      <w:i/>
-      <w:iCs/>
-      <w:color w:val="4F81BD"/>
-    </w:rPr>
-  </w:style>
-  <w:style w:type="character" w:customStyle="1" w:styleId="IntenseQuoteChar">
-    <w:name w:val="Intense Quote Char"/>
-    <w:link w:val="IntenseQuote"/>
-    <w:uiPriority w:val="30"/>
-    <w:rsid w:val="001117ED"/>
-    <w:rPr>
-      <w:b/>
-      <w:bCs/>
-      <w:i/>
-      <w:iCs/>
-      <w:color w:val="4F81BD"/>
-    </w:rPr>
-  </w:style>
-  <w:style w:type="character" w:styleId="SubtleEmphasis">
-    <w:name w:val="Subtle Emphasis"/>
-    <w:uiPriority w:val="19"/>
-    <w:qFormat/>
-    <w:rsid w:val="001117ED"/>
-    <w:rPr>
-      <w:i/>
-      <w:iCs/>
-      <w:color w:val="808080"/>
-    </w:rPr>
-  </w:style>
-  <w:style w:type="character" w:styleId="IntenseEmphasis">
-    <w:name w:val="Intense Emphasis"/>
-    <w:uiPriority w:val="21"/>
-    <w:qFormat/>
-    <w:rsid w:val="001117ED"/>
-    <w:rPr>
-      <w:b/>
-      <w:bCs/>
-      <w:i/>
-      <w:iCs/>
-      <w:color w:val="4F81BD"/>
-    </w:rPr>
-  </w:style>
-  <w:style w:type="character" w:styleId="SubtleReference">
-    <w:name w:val="Subtle Reference"/>
-    <w:uiPriority w:val="31"/>
-    <w:qFormat/>
-    <w:rsid w:val="001117ED"/>
-    <w:rPr>
-      <w:smallCaps/>
-      <w:color w:val="C0504D"/>
-      <w:u w:val="single"/>
-    </w:rPr>
-  </w:style>
-  <w:style w:type="character" w:styleId="IntenseReference">
-    <w:name w:val="Intense Reference"/>
-    <w:uiPriority w:val="32"/>
-    <w:qFormat/>
-    <w:rsid w:val="001117ED"/>
-    <w:rPr>
-      <w:b/>
-      <w:bCs/>
-      <w:smallCaps/>
-      <w:color w:val="C0504D"/>
-      <w:spacing w:val="5"/>
-      <w:u w:val="single"/>
-    </w:rPr>
-  </w:style>
-  <w:style w:type="character" w:styleId="BookTitle">
-    <w:name w:val="Book Title"/>
-    <w:uiPriority w:val="33"/>
-    <w:qFormat/>
-    <w:rsid w:val="001117ED"/>
-    <w:rPr>
-      <w:b/>
-      <w:bCs/>
-      <w:smallCaps/>
-      <w:spacing w:val="5"/>
-    </w:rPr>
-  </w:style>
-  <w:style w:type="paragraph" w:styleId="TOCHeading">
-    <w:name w:val="TOC Heading"/>
-    <w:basedOn w:val="Heading1"/>
-    <w:next w:val="Normal"/>
-    <w:uiPriority w:val="39"/>
-    <w:semiHidden/>
-    <w:unhideWhenUsed/>
-    <w:qFormat/>
-    <w:rsid w:val="001117ED"/>
-    <w:pPr>
-      <w:outlineLvl w:val="9"/>
-    </w:pPr>
-  </w:style>
-  <w:style w:type="character" w:customStyle="1" w:styleId="HeaderChar">
-    <w:name w:val="Header Char"/>
-    <w:link w:val="Header"/>
-    <w:semiHidden/>
-    <w:rsid w:val="00D06F22"/>
-    <w:rPr>
-      <w:sz w:val="22"/>
-      <w:szCs w:val="22"/>
-      <w:lang w:bidi="en-US"/>
-    </w:rPr>
-  </w:style>
-  <w:style w:type="character" w:styleId="CommentReference">
-    <w:name w:val="annotation reference"/>
-    <w:uiPriority w:val="99"/>
-    <w:semiHidden/>
-    <w:unhideWhenUsed/>
-    <w:rsid w:val="004A2ED1"/>
-    <w:rPr>
-      <w:sz w:val="16"/>
-      <w:szCs w:val="16"/>
-    </w:rPr>
-  </w:style>
-  <w:style w:type="paragraph" w:styleId="CommentText">
-    <w:name w:val="annotation text"/>
-    <w:basedOn w:val="Normal"/>
-    <w:link w:val="CommentTextChar"/>
-    <w:uiPriority w:val="99"/>
-    <w:semiHidden/>
-    <w:unhideWhenUsed/>
-    <w:rsid w:val="004A2ED1"/>
     <w:rPr>
       <w:sz w:val="20"/>
       <w:szCs w:val="20"/>
     </w:rPr>
   </w:style>
-  <w:style w:type="character" w:customStyle="1" w:styleId="CommentTextChar">
-    <w:name w:val="Comment Text Char"/>
-    <w:link w:val="CommentText"/>
+  <w:style w:type="character" w:customStyle="1" w:styleId="FootnoteTextChar">
+    <w:name w:val="Footnote Text Char"/>
+    <w:basedOn w:val="DefaultParagraphFont"/>
+    <w:link w:val="FootnoteText"/>
     <w:uiPriority w:val="99"/>
     <w:semiHidden/>
-    <w:rsid w:val="004A2ED1"/>
+    <w:rsid w:val="00D204CB"/>
     <w:rPr>
       <w:lang w:bidi="en-US"/>
     </w:rPr>
   </w:style>
-  <w:style w:type="paragraph" w:styleId="CommentSubject">
-    <w:name w:val="annotation subject"/>
-    <w:basedOn w:val="CommentText"/>
-    <w:next w:val="CommentText"/>
-    <w:link w:val="CommentSubjectChar"/>
+  <w:style w:type="character" w:styleId="FootnoteReference">
+    <w:name w:val="footnote reference"/>
+    <w:basedOn w:val="DefaultParagraphFont"/>
     <w:uiPriority w:val="99"/>
     <w:semiHidden/>
     <w:unhideWhenUsed/>
-    <w:rsid w:val="004A2ED1"/>
+    <w:rsid w:val="00D204CB"/>
     <w:rPr>
-      <w:b/>
-      <w:bCs/>
+      <w:vertAlign w:val="superscript"/>
     </w:rPr>
-  </w:style>
-  <w:style w:type="character" w:customStyle="1" w:styleId="CommentSubjectChar">
-    <w:name w:val="Comment Subject Char"/>
-    <w:link w:val="CommentSubject"/>
-    <w:uiPriority w:val="99"/>
-    <w:semiHidden/>
-    <w:rsid w:val="004A2ED1"/>
-    <w:rPr>
-      <w:b/>
-      <w:bCs/>
-      <w:lang w:bidi="en-US"/>
-    </w:rPr>
-  </w:style>
-  <w:style w:type="table" w:styleId="TableGrid">
-    <w:name w:val="Table Grid"/>
-    <w:basedOn w:val="TableNormal"/>
-    <w:uiPriority w:val="59"/>
-    <w:rsid w:val="00260ACF"/>
-    <w:tblPr>
-      <w:tblInd w:w="0" w:type="dxa"/>
-      <w:tblBorders>
-        <w:top w:val="single" w:sz="4" w:space="0" w:color="000000" w:themeColor="text1"/>
-        <w:left w:val="single" w:sz="4" w:space="0" w:color="000000" w:themeColor="text1"/>
-        <w:bottom w:val="single" w:sz="4" w:space="0" w:color="000000" w:themeColor="text1"/>
-        <w:right w:val="single" w:sz="4" w:space="0" w:color="000000" w:themeColor="text1"/>
-        <w:insideH w:val="single" w:sz="4" w:space="0" w:color="000000" w:themeColor="text1"/>
-        <w:insideV w:val="single" w:sz="4" w:space="0" w:color="000000" w:themeColor="text1"/>
-      </w:tblBorders>
-      <w:tblCellMar>
-        <w:top w:w="0" w:type="dxa"/>
-        <w:left w:w="108" w:type="dxa"/>
-        <w:bottom w:w="0" w:type="dxa"/>
-        <w:right w:w="108" w:type="dxa"/>
-      </w:tblCellMar>
-    </w:tblPr>
-  </w:style>
-  <w:style w:type="paragraph" w:customStyle="1" w:styleId="ProcessBody">
-    <w:name w:val="ProcessBody"/>
-    <w:basedOn w:val="Normal"/>
-    <w:link w:val="ProcessBodyChar"/>
-    <w:rsid w:val="001700DE"/>
-    <w:pPr>
-      <w:widowControl w:val="0"/>
-      <w:suppressLineNumbers/>
-      <w:suppressAutoHyphens/>
-      <w:spacing w:before="60" w:after="60" w:line="280" w:lineRule="exact"/>
-      <w:ind w:left="709"/>
-      <w:jc w:val="both"/>
-    </w:pPr>
-    <w:rPr>
-      <w:rFonts w:ascii="Arial" w:hAnsi="Arial"/>
-      <w:sz w:val="20"/>
-      <w:lang w:bidi="ar-SA"/>
-    </w:rPr>
-  </w:style>
-  <w:style w:type="character" w:customStyle="1" w:styleId="ProcessBodyChar">
-    <w:name w:val="ProcessBody Char"/>
-    <w:basedOn w:val="DefaultParagraphFont"/>
-    <w:link w:val="ProcessBody"/>
-    <w:rsid w:val="001700DE"/>
-    <w:rPr>
-      <w:rFonts w:ascii="Arial" w:hAnsi="Arial"/>
-      <w:szCs w:val="22"/>
-    </w:rPr>
-  </w:style>
-  <w:style w:type="paragraph" w:customStyle="1" w:styleId="Char">
-    <w:name w:val="Char"/>
-    <w:basedOn w:val="Normal"/>
-    <w:semiHidden/>
-    <w:rsid w:val="001700DE"/>
-    <w:pPr>
-      <w:widowControl w:val="0"/>
-      <w:spacing w:after="0" w:line="280" w:lineRule="atLeast"/>
-    </w:pPr>
-    <w:rPr>
-      <w:rFonts w:ascii="Times New Roman" w:eastAsia="MS Mincho" w:hAnsi="Times New Roman"/>
-      <w:lang w:val="en-GB" w:eastAsia="en-GB" w:bidi="ar-SA"/>
-    </w:rPr>
-  </w:style>
-  <w:style w:type="paragraph" w:customStyle="1" w:styleId="TableText-bullet">
-    <w:name w:val="TableText-bullet"/>
-    <w:basedOn w:val="Normal"/>
-    <w:rsid w:val="001700DE"/>
-    <w:pPr>
-      <w:widowControl w:val="0"/>
-      <w:numPr>
-        <w:numId w:val="30"/>
-      </w:numPr>
-      <w:suppressLineNumbers/>
-      <w:tabs>
-        <w:tab w:val="clear" w:pos="340"/>
-        <w:tab w:val="num" w:pos="397"/>
-      </w:tabs>
-      <w:suppressAutoHyphens/>
-      <w:spacing w:before="60" w:after="60" w:line="240" w:lineRule="exact"/>
-      <w:ind w:left="397"/>
-    </w:pPr>
-    <w:rPr>
-      <w:rFonts w:ascii="Arial" w:hAnsi="Arial"/>
-      <w:sz w:val="16"/>
-      <w:lang w:bidi="ar-SA"/>
-    </w:rPr>
-  </w:style>
-  <w:style w:type="paragraph" w:customStyle="1" w:styleId="Tabletext">
-    <w:name w:val="Tabletext"/>
-    <w:basedOn w:val="Normal"/>
-    <w:rsid w:val="00E157F9"/>
-    <w:pPr>
-      <w:widowControl w:val="0"/>
-      <w:suppressLineNumbers/>
-      <w:suppressAutoHyphens/>
-      <w:spacing w:before="60" w:after="60" w:line="240" w:lineRule="exact"/>
-      <w:ind w:left="57"/>
-    </w:pPr>
-    <w:rPr>
-      <w:rFonts w:ascii="Arial" w:hAnsi="Arial"/>
-      <w:sz w:val="16"/>
-      <w:lang w:bidi="ar-SA"/>
-    </w:rPr>
-  </w:style>
-  <w:style w:type="paragraph" w:customStyle="1" w:styleId="TableFormat">
-    <w:name w:val="Table Format"/>
-    <w:basedOn w:val="Normal"/>
-    <w:autoRedefine/>
-    <w:rsid w:val="00E157F9"/>
-    <w:pPr>
-      <w:spacing w:before="120" w:after="120" w:line="240" w:lineRule="auto"/>
-    </w:pPr>
-    <w:rPr>
-      <w:rFonts w:ascii="Arial" w:hAnsi="Arial"/>
-      <w:sz w:val="20"/>
-      <w:szCs w:val="20"/>
-      <w:lang w:bidi="ar-SA"/>
-    </w:rPr>
-  </w:style>
-  <w:style w:type="table" w:customStyle="1" w:styleId="RBI-Table">
-    <w:name w:val="RBI-Table"/>
-    <w:basedOn w:val="TableNormal"/>
-    <w:rsid w:val="001479E0"/>
-    <w:rPr>
-      <w:rFonts w:ascii="Arial" w:hAnsi="Arial"/>
-      <w:sz w:val="18"/>
-    </w:rPr>
-    <w:tblPr>
-      <w:tblInd w:w="709" w:type="dxa"/>
-      <w:tblBorders>
-        <w:top w:val="single" w:sz="4" w:space="0" w:color="auto"/>
-        <w:left w:val="single" w:sz="4" w:space="0" w:color="auto"/>
-        <w:bottom w:val="single" w:sz="4" w:space="0" w:color="auto"/>
-        <w:right w:val="single" w:sz="4" w:space="0" w:color="auto"/>
-        <w:insideH w:val="single" w:sz="4" w:space="0" w:color="auto"/>
-        <w:insideV w:val="single" w:sz="4" w:space="0" w:color="auto"/>
-      </w:tblBorders>
-      <w:tblCellMar>
-        <w:top w:w="0" w:type="dxa"/>
-        <w:left w:w="108" w:type="dxa"/>
-        <w:bottom w:w="0" w:type="dxa"/>
-        <w:right w:w="108" w:type="dxa"/>
-      </w:tblCellMar>
-    </w:tblPr>
-    <w:trPr>
-      <w:cantSplit/>
-    </w:trPr>
-    <w:tcPr>
-      <w:vAlign w:val="center"/>
-    </w:tcPr>
-    <w:tblStylePr w:type="firstRow">
-      <w:pPr>
-        <w:jc w:val="center"/>
-      </w:pPr>
-      <w:rPr>
-        <w:rFonts w:ascii="Arial" w:hAnsi="Arial"/>
-        <w:b/>
-        <w:color w:val="FFFFFF"/>
-        <w:sz w:val="22"/>
-      </w:rPr>
-      <w:tblPr/>
-      <w:trPr>
-        <w:tblHeader/>
-      </w:trPr>
-      <w:tcPr>
-        <w:shd w:val="clear" w:color="auto" w:fill="666666"/>
-      </w:tcPr>
-    </w:tblStylePr>
-  </w:style>
-  <w:style w:type="paragraph" w:styleId="Revision">
-    <w:name w:val="Revision"/>
-    <w:hidden/>
-    <w:uiPriority w:val="99"/>
-    <w:semiHidden/>
-    <w:rsid w:val="00C36060"/>
-    <w:rPr>
-      <w:sz w:val="22"/>
-      <w:szCs w:val="22"/>
-      <w:lang w:bidi="en-US"/>
-    </w:rPr>
-  </w:style>
-  <w:style w:type="paragraph" w:styleId="TOC1">
-    <w:name w:val="toc 1"/>
-    <w:basedOn w:val="Normal"/>
-    <w:next w:val="Normal"/>
-    <w:autoRedefine/>
-    <w:uiPriority w:val="39"/>
-    <w:unhideWhenUsed/>
-    <w:rsid w:val="004B4664"/>
-    <w:pPr>
-      <w:spacing w:after="100"/>
-    </w:pPr>
-  </w:style>
-  <w:style w:type="paragraph" w:styleId="TOC2">
-    <w:name w:val="toc 2"/>
-    <w:basedOn w:val="Normal"/>
-    <w:next w:val="Normal"/>
-    <w:autoRedefine/>
-    <w:uiPriority w:val="39"/>
-    <w:unhideWhenUsed/>
-    <w:rsid w:val="004B4664"/>
-    <w:pPr>
-      <w:spacing w:after="100"/>
-      <w:ind w:left="220"/>
-    </w:pPr>
-  </w:style>
-  <w:style w:type="character" w:customStyle="1" w:styleId="NoSpacingChar">
-    <w:name w:val="No Spacing Char"/>
-    <w:basedOn w:val="DefaultParagraphFont"/>
-    <w:link w:val="NoSpacing"/>
-    <w:uiPriority w:val="1"/>
-    <w:rsid w:val="004B4664"/>
-    <w:rPr>
-      <w:sz w:val="22"/>
-      <w:szCs w:val="22"/>
-      <w:lang w:bidi="en-US"/>
-    </w:rPr>
-  </w:style>
-  <w:style w:type="table" w:customStyle="1" w:styleId="LightList-Accent11">
-    <w:name w:val="Light List - Accent 11"/>
-    <w:basedOn w:val="TableNormal"/>
-    <w:uiPriority w:val="61"/>
-    <w:rsid w:val="00E57469"/>
-    <w:tblPr>
-      <w:tblStyleRowBandSize w:val="1"/>
-      <w:tblStyleColBandSize w:val="1"/>
-      <w:tblInd w:w="0" w:type="dxa"/>
-      <w:tblBorders>
-        <w:top w:val="single" w:sz="8" w:space="0" w:color="4F81BD" w:themeColor="accent1"/>
-        <w:left w:val="single" w:sz="8" w:space="0" w:color="4F81BD" w:themeColor="accent1"/>
-        <w:bottom w:val="single" w:sz="8" w:space="0" w:color="4F81BD" w:themeColor="accent1"/>
-        <w:right w:val="single" w:sz="8" w:space="0" w:color="4F81BD" w:themeColor="accent1"/>
-      </w:tblBorders>
-      <w:tblCellMar>
-        <w:top w:w="0" w:type="dxa"/>
-        <w:left w:w="108" w:type="dxa"/>
-        <w:bottom w:w="0" w:type="dxa"/>
-        <w:right w:w="108" w:type="dxa"/>
-      </w:tblCellMar>
-    </w:tblPr>
-    <w:tblStylePr w:type="firstRow">
-      <w:pPr>
-        <w:spacing w:before="0" w:after="0" w:line="240" w:lineRule="auto"/>
-      </w:pPr>
-      <w:rPr>
-        <w:b/>
-        <w:bCs/>
-        <w:color w:val="FFFFFF" w:themeColor="background1"/>
-      </w:rPr>
-      <w:tblPr/>
-      <w:tcPr>
-        <w:shd w:val="clear" w:color="auto" w:fill="4F81BD" w:themeFill="accent1"/>
-      </w:tcPr>
-    </w:tblStylePr>
-    <w:tblStylePr w:type="lastRow">
-      <w:pPr>
-        <w:spacing w:before="0" w:after="0" w:line="240" w:lineRule="auto"/>
-      </w:pPr>
-      <w:rPr>
-        <w:b/>
-        <w:bCs/>
-      </w:rPr>
-      <w:tblPr/>
-      <w:tcPr>
-        <w:tcBorders>
-          <w:top w:val="double" w:sz="6" w:space="0" w:color="4F81BD" w:themeColor="accent1"/>
-          <w:left w:val="single" w:sz="8" w:space="0" w:color="4F81BD" w:themeColor="accent1"/>
-          <w:bottom w:val="single" w:sz="8" w:space="0" w:color="4F81BD" w:themeColor="accent1"/>
-          <w:right w:val="single" w:sz="8" w:space="0" w:color="4F81BD" w:themeColor="accent1"/>
-        </w:tcBorders>
-      </w:tcPr>
-    </w:tblStylePr>
-    <w:tblStylePr w:type="firstCol">
-      <w:rPr>
-        <w:b/>
-        <w:bCs/>
-      </w:rPr>
-    </w:tblStylePr>
-    <w:tblStylePr w:type="lastCol">
-      <w:rPr>
-        <w:b/>
-        <w:bCs/>
-      </w:rPr>
-    </w:tblStylePr>
-    <w:tblStylePr w:type="band1Vert">
-      <w:tblPr/>
-      <w:tcPr>
-        <w:tcBorders>
-          <w:top w:val="single" w:sz="8" w:space="0" w:color="4F81BD" w:themeColor="accent1"/>
-          <w:left w:val="single" w:sz="8" w:space="0" w:color="4F81BD" w:themeColor="accent1"/>
-          <w:bottom w:val="single" w:sz="8" w:space="0" w:color="4F81BD" w:themeColor="accent1"/>
-          <w:right w:val="single" w:sz="8" w:space="0" w:color="4F81BD" w:themeColor="accent1"/>
-        </w:tcBorders>
-      </w:tcPr>
-    </w:tblStylePr>
-    <w:tblStylePr w:type="band1Horz">
-      <w:tblPr/>
-      <w:tcPr>
-        <w:tcBorders>
-          <w:top w:val="single" w:sz="8" w:space="0" w:color="4F81BD" w:themeColor="accent1"/>
-          <w:left w:val="single" w:sz="8" w:space="0" w:color="4F81BD" w:themeColor="accent1"/>
-          <w:bottom w:val="single" w:sz="8" w:space="0" w:color="4F81BD" w:themeColor="accent1"/>
-          <w:right w:val="single" w:sz="8" w:space="0" w:color="4F81BD" w:themeColor="accent1"/>
-        </w:tcBorders>
-      </w:tcPr>
-    </w:tblStylePr>
-  </w:style>
-  <w:style w:type="paragraph" w:styleId="List2">
-    <w:name w:val="List 2"/>
-    <w:basedOn w:val="Normal"/>
-    <w:semiHidden/>
-    <w:rsid w:val="00A870A8"/>
-    <w:pPr>
-      <w:ind w:left="720" w:hanging="360"/>
-    </w:pPr>
-    <w:rPr>
-      <w:rFonts w:asciiTheme="minorHAnsi" w:eastAsiaTheme="minorHAnsi" w:hAnsiTheme="minorHAnsi" w:cstheme="minorBidi"/>
-      <w:lang w:val="en-IN" w:bidi="ar-SA"/>
-    </w:rPr>
-  </w:style>
-  <w:style w:type="paragraph" w:styleId="TOC3">
-    <w:name w:val="toc 3"/>
-    <w:basedOn w:val="Normal"/>
-    <w:next w:val="Normal"/>
-    <w:autoRedefine/>
-    <w:uiPriority w:val="39"/>
-    <w:unhideWhenUsed/>
-    <w:rsid w:val="004B2788"/>
-    <w:pPr>
-      <w:spacing w:after="100"/>
-      <w:ind w:left="440"/>
-    </w:pPr>
   </w:style>
 </w:styles>
 </file>
@@ -11753,19 +10750,6 @@
 </file>
 
 <file path=customXml/item2.xml><?xml version="1.0" encoding="utf-8"?>
-<?mso-contentType ?>
-<FormTemplates xmlns="http://schemas.microsoft.com/sharepoint/v3/contenttype/forms">
-  <Display>DocumentLibraryForm</Display>
-  <Edit>DocumentLibraryForm</Edit>
-  <New>DocumentLibraryForm</New>
-</FormTemplates>
-</file>
-
-<file path=customXml/item3.xml><?xml version="1.0" encoding="utf-8"?>
-<LongProperties xmlns="http://schemas.microsoft.com/office/2006/metadata/longProperties"/>
-</file>
-
-<file path=customXml/item4.xml><?xml version="1.0" encoding="utf-8"?>
 <ct:contentTypeSchema xmlns:ct="http://schemas.microsoft.com/office/2006/metadata/contentType" xmlns:ma="http://schemas.microsoft.com/office/2006/metadata/properties/metaAttributes" ct:_="" ma:_="" ma:contentTypeName="Document" ma:contentTypeID="0x01010005A068604E74C047BC66B3ED07869872" ma:contentTypeVersion="0" ma:contentTypeDescription="Create a new document." ma:contentTypeScope="" ma:versionID="7d65b694ac3f1c289d6201da35c196e2">
   <xsd:schema xmlns:xsd="http://www.w3.org/2001/XMLSchema" xmlns:p="http://schemas.microsoft.com/office/2006/metadata/properties" targetNamespace="http://schemas.microsoft.com/office/2006/metadata/properties" ma:root="true" ma:fieldsID="4aeb20c0e3442673af7ee10786458764">
     <xsd:element name="properties">
@@ -11814,14 +10798,27 @@
 </ct:contentTypeSchema>
 </file>
 
+<file path=customXml/item3.xml><?xml version="1.0" encoding="utf-8"?>
+<LongProperties xmlns="http://schemas.microsoft.com/office/2006/metadata/longProperties"/>
+</file>
+
+<file path=customXml/item4.xml><?xml version="1.0" encoding="utf-8"?>
+<?mso-contentType ?>
+<FormTemplates xmlns="http://schemas.microsoft.com/sharepoint/v3/contenttype/forms">
+  <Display>DocumentLibraryForm</Display>
+  <Edit>DocumentLibraryForm</Edit>
+  <New>DocumentLibraryForm</New>
+</FormTemplates>
+</file>
+
 <file path=customXml/item5.xml><?xml version="1.0" encoding="utf-8"?>
+<b:Sources xmlns:b="http://schemas.openxmlformats.org/officeDocument/2006/bibliography" xmlns="http://schemas.openxmlformats.org/officeDocument/2006/bibliography" SelectedStyle="\APA.XSL" StyleName="APA"/>
+</file>
+
+<file path=customXml/item6.xml><?xml version="1.0" encoding="utf-8"?>
 <p:properties xmlns:p="http://schemas.microsoft.com/office/2006/metadata/properties" xmlns:xsi="http://www.w3.org/2001/XMLSchema-instance">
   <documentManagement/>
 </p:properties>
-</file>
-
-<file path=customXml/item6.xml><?xml version="1.0" encoding="utf-8"?>
-<b:Sources xmlns:b="http://schemas.openxmlformats.org/officeDocument/2006/bibliography" xmlns="http://schemas.openxmlformats.org/officeDocument/2006/bibliography" SelectedStyle="\APA.XSL" StyleName="APA"/>
 </file>
 
 <file path=customXml/itemProps1.xml><?xml version="1.0" encoding="utf-8"?>
@@ -11833,22 +10830,6 @@
 </file>
 
 <file path=customXml/itemProps2.xml><?xml version="1.0" encoding="utf-8"?>
-<ds:datastoreItem xmlns:ds="http://schemas.openxmlformats.org/officeDocument/2006/customXml" ds:itemID="{F17621D5-8118-4296-944B-367BCA2FC84A}">
-  <ds:schemaRefs>
-    <ds:schemaRef ds:uri="http://schemas.microsoft.com/sharepoint/v3/contenttype/forms"/>
-  </ds:schemaRefs>
-</ds:datastoreItem>
-</file>
-
-<file path=customXml/itemProps3.xml><?xml version="1.0" encoding="utf-8"?>
-<ds:datastoreItem xmlns:ds="http://schemas.openxmlformats.org/officeDocument/2006/customXml" ds:itemID="{C160D463-E0A4-43CC-B4FC-6A78BAE7598D}">
-  <ds:schemaRefs>
-    <ds:schemaRef ds:uri="http://schemas.microsoft.com/office/2006/metadata/longProperties"/>
-  </ds:schemaRefs>
-</ds:datastoreItem>
-</file>
-
-<file path=customXml/itemProps4.xml><?xml version="1.0" encoding="utf-8"?>
 <ds:datastoreItem xmlns:ds="http://schemas.openxmlformats.org/officeDocument/2006/customXml" ds:itemID="{CCF189E8-8162-4030-A470-4D57021D2D3F}">
   <ds:schemaRefs>
     <ds:schemaRef ds:uri="http://schemas.microsoft.com/office/2006/metadata/contentType"/>
@@ -11863,18 +10844,34 @@
 </ds:datastoreItem>
 </file>
 
+<file path=customXml/itemProps3.xml><?xml version="1.0" encoding="utf-8"?>
+<ds:datastoreItem xmlns:ds="http://schemas.openxmlformats.org/officeDocument/2006/customXml" ds:itemID="{C160D463-E0A4-43CC-B4FC-6A78BAE7598D}">
+  <ds:schemaRefs>
+    <ds:schemaRef ds:uri="http://schemas.microsoft.com/office/2006/metadata/longProperties"/>
+  </ds:schemaRefs>
+</ds:datastoreItem>
+</file>
+
+<file path=customXml/itemProps4.xml><?xml version="1.0" encoding="utf-8"?>
+<ds:datastoreItem xmlns:ds="http://schemas.openxmlformats.org/officeDocument/2006/customXml" ds:itemID="{F17621D5-8118-4296-944B-367BCA2FC84A}">
+  <ds:schemaRefs>
+    <ds:schemaRef ds:uri="http://schemas.microsoft.com/sharepoint/v3/contenttype/forms"/>
+  </ds:schemaRefs>
+</ds:datastoreItem>
+</file>
+
 <file path=customXml/itemProps5.xml><?xml version="1.0" encoding="utf-8"?>
+<ds:datastoreItem xmlns:ds="http://schemas.openxmlformats.org/officeDocument/2006/customXml" ds:itemID="{88745FD8-B235-4CB1-8AC9-DEB02945BB4C}">
+  <ds:schemaRefs>
+    <ds:schemaRef ds:uri="http://schemas.openxmlformats.org/officeDocument/2006/bibliography"/>
+  </ds:schemaRefs>
+</ds:datastoreItem>
+</file>
+
+<file path=customXml/itemProps6.xml><?xml version="1.0" encoding="utf-8"?>
 <ds:datastoreItem xmlns:ds="http://schemas.openxmlformats.org/officeDocument/2006/customXml" ds:itemID="{413EE0B9-61A1-4D97-84E8-9D6D67F97DB6}">
   <ds:schemaRefs>
     <ds:schemaRef ds:uri="http://schemas.microsoft.com/office/2006/metadata/properties"/>
   </ds:schemaRefs>
 </ds:datastoreItem>
-</file>
-
-<file path=customXml/itemProps6.xml><?xml version="1.0" encoding="utf-8"?>
-<ds:datastoreItem xmlns:ds="http://schemas.openxmlformats.org/officeDocument/2006/customXml" ds:itemID="{88745FD8-B235-4CB1-8AC9-DEB02945BB4C}">
-  <ds:schemaRefs>
-    <ds:schemaRef ds:uri="http://schemas.openxmlformats.org/officeDocument/2006/bibliography"/>
-  </ds:schemaRefs>
-</ds:datastoreItem>
 </file>
</xml_diff>

<commit_message>
verification and validation procedures finalised
</commit_message>
<xml_diff>
--- a/Engineering/Verification and Validation/PRCD_PERREV.docx
+++ b/Engineering/Verification and Validation/PRCD_PERREV.docx
@@ -1,6 +1,6 @@
 
 <file path=word/document.xml><?xml version="1.0" encoding="utf-8"?>
-<w:document xmlns:wpc="http://schemas.microsoft.com/office/word/2010/wordprocessingCanvas" xmlns:cx="http://schemas.microsoft.com/office/drawing/2014/chartex" xmlns:cx1="http://schemas.microsoft.com/office/drawing/2015/9/8/chartex" xmlns:cx2="http://schemas.microsoft.com/office/drawing/2015/10/21/chartex" xmlns:cx3="http://schemas.microsoft.com/office/drawing/2016/5/9/chartex" xmlns:cx4="http://schemas.microsoft.com/office/drawing/2016/5/10/chartex" xmlns:cx5="http://schemas.microsoft.com/office/drawing/2016/5/11/chartex" xmlns:cx6="http://schemas.microsoft.com/office/drawing/2016/5/12/chartex" xmlns:cx7="http://schemas.microsoft.com/office/drawing/2016/5/13/chartex" xmlns:cx8="http://schemas.microsoft.com/office/drawing/2016/5/14/chartex" xmlns:mc="http://schemas.openxmlformats.org/markup-compatibility/2006" xmlns:aink="http://schemas.microsoft.com/office/drawing/2016/ink" xmlns:am3d="http://schemas.microsoft.com/office/drawing/2017/model3d" xmlns:o="urn:schemas-microsoft-com:office:office" xmlns:r="http://schemas.openxmlformats.org/officeDocument/2006/relationships" xmlns:m="http://schemas.openxmlformats.org/officeDocument/2006/math" xmlns:v="urn:schemas-microsoft-com:vml" xmlns:wp14="http://schemas.microsoft.com/office/word/2010/wordprocessingDrawing" xmlns:wp="http://schemas.openxmlformats.org/drawingml/2006/wordprocessingDrawing" xmlns:w10="urn:schemas-microsoft-com:office:word" xmlns:w="http://schemas.openxmlformats.org/wordprocessingml/2006/main" xmlns:w14="http://schemas.microsoft.com/office/word/2010/wordml" xmlns:w15="http://schemas.microsoft.com/office/word/2012/wordml" xmlns:w16cex="http://schemas.microsoft.com/office/word/2018/wordml/cex" xmlns:w16cid="http://schemas.microsoft.com/office/word/2016/wordml/cid" xmlns:w16="http://schemas.microsoft.com/office/word/2018/wordml" xmlns:w16sdtdh="http://schemas.microsoft.com/office/word/2020/wordml/sdtdatahash" xmlns:w16se="http://schemas.microsoft.com/office/word/2015/wordml/symex" xmlns:wpg="http://schemas.microsoft.com/office/word/2010/wordprocessingGroup" xmlns:wpi="http://schemas.microsoft.com/office/word/2010/wordprocessingInk" xmlns:wne="http://schemas.microsoft.com/office/word/2006/wordml" xmlns:wps="http://schemas.microsoft.com/office/word/2010/wordprocessingShape" mc:Ignorable="w14 w15 w16se w16cid w16 w16cex w16sdtdh wp14">
+<w:document xmlns:wpc="http://schemas.microsoft.com/office/word/2010/wordprocessingCanvas" xmlns:mc="http://schemas.openxmlformats.org/markup-compatibility/2006" xmlns:o="urn:schemas-microsoft-com:office:office" xmlns:r="http://schemas.openxmlformats.org/officeDocument/2006/relationships" xmlns:m="http://schemas.openxmlformats.org/officeDocument/2006/math" xmlns:v="urn:schemas-microsoft-com:vml" xmlns:wp14="http://schemas.microsoft.com/office/word/2010/wordprocessingDrawing" xmlns:wp="http://schemas.openxmlformats.org/drawingml/2006/wordprocessingDrawing" xmlns:w10="urn:schemas-microsoft-com:office:word" xmlns:w="http://schemas.openxmlformats.org/wordprocessingml/2006/main" xmlns:w14="http://schemas.microsoft.com/office/word/2010/wordml" xmlns:wpg="http://schemas.microsoft.com/office/word/2010/wordprocessingGroup" xmlns:wpi="http://schemas.microsoft.com/office/word/2010/wordprocessingInk" xmlns:wne="http://schemas.microsoft.com/office/word/2006/wordml" xmlns:wps="http://schemas.microsoft.com/office/word/2010/wordprocessingShape" mc:Ignorable="w14 wp14">
   <w:body>
     <w:sdt>
       <w:sdtPr>
@@ -153,14 +153,27 @@
                     <w:szCs w:val="44"/>
                   </w:rPr>
                 </w:pPr>
-                <w:fldSimple w:instr=" FILENAME   \* MERGEFORMAT ">
-                  <w:r>
-                    <w:rPr>
-                      <w:noProof/>
-                    </w:rPr>
-                    <w:t>PRCD_PERREV.docx</w:t>
-                  </w:r>
-                </w:fldSimple>
+                <w:r>
+                  <w:fldChar w:fldCharType="begin"/>
+                </w:r>
+                <w:r>
+                  <w:instrText xml:space="preserve"> FILENAME   \* MERGEFORMAT </w:instrText>
+                </w:r>
+                <w:r>
+                  <w:fldChar w:fldCharType="separate"/>
+                </w:r>
+                <w:r>
+                  <w:rPr>
+                    <w:noProof/>
+                  </w:rPr>
+                  <w:t>PRCD_PERREV.docx</w:t>
+                </w:r>
+                <w:r>
+                  <w:rPr>
+                    <w:noProof/>
+                  </w:rPr>
+                  <w:fldChar w:fldCharType="end"/>
+                </w:r>
               </w:p>
             </w:tc>
           </w:tr>
@@ -316,7 +329,7 @@
             <w:rPr>
               <w:rFonts w:asciiTheme="minorHAnsi" w:eastAsiaTheme="minorEastAsia" w:hAnsiTheme="minorHAnsi" w:cstheme="minorBidi"/>
               <w:noProof/>
-              <w:lang w:bidi="ar-SA"/>
+              <w:lang w:val="en-IN" w:eastAsia="en-IN" w:bidi="ar-SA"/>
             </w:rPr>
           </w:pPr>
           <w:r>
@@ -328,7 +341,7 @@
           <w:r>
             <w:fldChar w:fldCharType="separate"/>
           </w:r>
-          <w:hyperlink w:anchor="_Toc427248734" w:history="1">
+          <w:hyperlink w:anchor="_Toc102745110" w:history="1">
             <w:r>
               <w:rPr>
                 <w:rStyle w:val="Hyperlink"/>
@@ -355,7 +368,7 @@
                 <w:noProof/>
                 <w:webHidden/>
               </w:rPr>
-              <w:instrText xml:space="preserve"> PAGEREF _Toc427248734 \h </w:instrText>
+              <w:instrText xml:space="preserve"> PAGEREF _Toc102745110 \h </w:instrText>
             </w:r>
             <w:r>
               <w:rPr>
@@ -395,10 +408,10 @@
             <w:rPr>
               <w:rFonts w:asciiTheme="minorHAnsi" w:eastAsiaTheme="minorEastAsia" w:hAnsiTheme="minorHAnsi" w:cstheme="minorBidi"/>
               <w:noProof/>
-              <w:lang w:bidi="ar-SA"/>
+              <w:lang w:val="en-IN" w:eastAsia="en-IN" w:bidi="ar-SA"/>
             </w:rPr>
           </w:pPr>
-          <w:hyperlink w:anchor="_Toc427248735" w:history="1">
+          <w:hyperlink w:anchor="_Toc102745111" w:history="1">
             <w:r>
               <w:rPr>
                 <w:rStyle w:val="Hyperlink"/>
@@ -425,7 +438,7 @@
                 <w:noProof/>
                 <w:webHidden/>
               </w:rPr>
-              <w:instrText xml:space="preserve"> PAGEREF _Toc427248735 \h </w:instrText>
+              <w:instrText xml:space="preserve"> PAGEREF _Toc102745111 \h </w:instrText>
             </w:r>
             <w:r>
               <w:rPr>
@@ -465,10 +478,10 @@
             <w:rPr>
               <w:rFonts w:asciiTheme="minorHAnsi" w:eastAsiaTheme="minorEastAsia" w:hAnsiTheme="minorHAnsi" w:cstheme="minorBidi"/>
               <w:noProof/>
-              <w:lang w:bidi="ar-SA"/>
+              <w:lang w:val="en-IN" w:eastAsia="en-IN" w:bidi="ar-SA"/>
             </w:rPr>
           </w:pPr>
-          <w:hyperlink w:anchor="_Toc427248736" w:history="1">
+          <w:hyperlink w:anchor="_Toc102745112" w:history="1">
             <w:r>
               <w:rPr>
                 <w:rStyle w:val="Hyperlink"/>
@@ -495,7 +508,7 @@
                 <w:noProof/>
                 <w:webHidden/>
               </w:rPr>
-              <w:instrText xml:space="preserve"> PAGEREF _Toc427248736 \h </w:instrText>
+              <w:instrText xml:space="preserve"> PAGEREF _Toc102745112 \h </w:instrText>
             </w:r>
             <w:r>
               <w:rPr>
@@ -535,10 +548,10 @@
             <w:rPr>
               <w:rFonts w:asciiTheme="minorHAnsi" w:eastAsiaTheme="minorEastAsia" w:hAnsiTheme="minorHAnsi" w:cstheme="minorBidi"/>
               <w:noProof/>
-              <w:lang w:bidi="ar-SA"/>
+              <w:lang w:val="en-IN" w:eastAsia="en-IN" w:bidi="ar-SA"/>
             </w:rPr>
           </w:pPr>
-          <w:hyperlink w:anchor="_Toc427248737" w:history="1">
+          <w:hyperlink w:anchor="_Toc102745113" w:history="1">
             <w:r>
               <w:rPr>
                 <w:rStyle w:val="Hyperlink"/>
@@ -565,7 +578,7 @@
                 <w:noProof/>
                 <w:webHidden/>
               </w:rPr>
-              <w:instrText xml:space="preserve"> PAGEREF _Toc427248737 \h </w:instrText>
+              <w:instrText xml:space="preserve"> PAGEREF _Toc102745113 \h </w:instrText>
             </w:r>
             <w:r>
               <w:rPr>
@@ -605,10 +618,10 @@
             <w:rPr>
               <w:rFonts w:asciiTheme="minorHAnsi" w:eastAsiaTheme="minorEastAsia" w:hAnsiTheme="minorHAnsi" w:cstheme="minorBidi"/>
               <w:noProof/>
-              <w:lang w:bidi="ar-SA"/>
+              <w:lang w:val="en-IN" w:eastAsia="en-IN" w:bidi="ar-SA"/>
             </w:rPr>
           </w:pPr>
-          <w:hyperlink w:anchor="_Toc427248738" w:history="1">
+          <w:hyperlink w:anchor="_Toc102745114" w:history="1">
             <w:r>
               <w:rPr>
                 <w:rStyle w:val="Hyperlink"/>
@@ -635,7 +648,7 @@
                 <w:noProof/>
                 <w:webHidden/>
               </w:rPr>
-              <w:instrText xml:space="preserve"> PAGEREF _Toc427248738 \h </w:instrText>
+              <w:instrText xml:space="preserve"> PAGEREF _Toc102745114 \h </w:instrText>
             </w:r>
             <w:r>
               <w:rPr>
@@ -675,10 +688,10 @@
             <w:rPr>
               <w:rFonts w:asciiTheme="minorHAnsi" w:eastAsiaTheme="minorEastAsia" w:hAnsiTheme="minorHAnsi" w:cstheme="minorBidi"/>
               <w:noProof/>
-              <w:lang w:bidi="ar-SA"/>
+              <w:lang w:val="en-IN" w:eastAsia="en-IN" w:bidi="ar-SA"/>
             </w:rPr>
           </w:pPr>
-          <w:hyperlink w:anchor="_Toc427248739" w:history="1">
+          <w:hyperlink w:anchor="_Toc102745115" w:history="1">
             <w:r>
               <w:rPr>
                 <w:rStyle w:val="Hyperlink"/>
@@ -705,7 +718,7 @@
                 <w:noProof/>
                 <w:webHidden/>
               </w:rPr>
-              <w:instrText xml:space="preserve"> PAGEREF _Toc427248739 \h </w:instrText>
+              <w:instrText xml:space="preserve"> PAGEREF _Toc102745115 \h </w:instrText>
             </w:r>
             <w:r>
               <w:rPr>
@@ -745,10 +758,10 @@
             <w:rPr>
               <w:rFonts w:asciiTheme="minorHAnsi" w:eastAsiaTheme="minorEastAsia" w:hAnsiTheme="minorHAnsi" w:cstheme="minorBidi"/>
               <w:noProof/>
-              <w:lang w:bidi="ar-SA"/>
+              <w:lang w:val="en-IN" w:eastAsia="en-IN" w:bidi="ar-SA"/>
             </w:rPr>
           </w:pPr>
-          <w:hyperlink w:anchor="_Toc427248740" w:history="1">
+          <w:hyperlink w:anchor="_Toc102745116" w:history="1">
             <w:r>
               <w:rPr>
                 <w:rStyle w:val="Hyperlink"/>
@@ -775,7 +788,7 @@
                 <w:noProof/>
                 <w:webHidden/>
               </w:rPr>
-              <w:instrText xml:space="preserve"> PAGEREF _Toc427248740 \h </w:instrText>
+              <w:instrText xml:space="preserve"> PAGEREF _Toc102745116 \h </w:instrText>
             </w:r>
             <w:r>
               <w:rPr>
@@ -815,10 +828,10 @@
             <w:rPr>
               <w:rFonts w:asciiTheme="minorHAnsi" w:eastAsiaTheme="minorEastAsia" w:hAnsiTheme="minorHAnsi" w:cstheme="minorBidi"/>
               <w:noProof/>
-              <w:lang w:bidi="ar-SA"/>
+              <w:lang w:val="en-IN" w:eastAsia="en-IN" w:bidi="ar-SA"/>
             </w:rPr>
           </w:pPr>
-          <w:hyperlink w:anchor="_Toc427248741" w:history="1">
+          <w:hyperlink w:anchor="_Toc102745117" w:history="1">
             <w:r>
               <w:rPr>
                 <w:rStyle w:val="Hyperlink"/>
@@ -845,7 +858,7 @@
                 <w:noProof/>
                 <w:webHidden/>
               </w:rPr>
-              <w:instrText xml:space="preserve"> PAGEREF _Toc427248741 \h </w:instrText>
+              <w:instrText xml:space="preserve"> PAGEREF _Toc102745117 \h </w:instrText>
             </w:r>
             <w:r>
               <w:rPr>
@@ -885,10 +898,10 @@
             <w:rPr>
               <w:rFonts w:asciiTheme="minorHAnsi" w:eastAsiaTheme="minorEastAsia" w:hAnsiTheme="minorHAnsi" w:cstheme="minorBidi"/>
               <w:noProof/>
-              <w:lang w:bidi="ar-SA"/>
+              <w:lang w:val="en-IN" w:eastAsia="en-IN" w:bidi="ar-SA"/>
             </w:rPr>
           </w:pPr>
-          <w:hyperlink w:anchor="_Toc427248742" w:history="1">
+          <w:hyperlink w:anchor="_Toc102745118" w:history="1">
             <w:r>
               <w:rPr>
                 <w:rStyle w:val="Hyperlink"/>
@@ -915,7 +928,7 @@
                 <w:noProof/>
                 <w:webHidden/>
               </w:rPr>
-              <w:instrText xml:space="preserve"> PAGEREF _Toc427248742 \h </w:instrText>
+              <w:instrText xml:space="preserve"> PAGEREF _Toc102745118 \h </w:instrText>
             </w:r>
             <w:r>
               <w:rPr>
@@ -955,10 +968,10 @@
             <w:rPr>
               <w:rFonts w:asciiTheme="minorHAnsi" w:eastAsiaTheme="minorEastAsia" w:hAnsiTheme="minorHAnsi" w:cstheme="minorBidi"/>
               <w:noProof/>
-              <w:lang w:bidi="ar-SA"/>
+              <w:lang w:val="en-IN" w:eastAsia="en-IN" w:bidi="ar-SA"/>
             </w:rPr>
           </w:pPr>
-          <w:hyperlink w:anchor="_Toc427248743" w:history="1">
+          <w:hyperlink w:anchor="_Toc102745119" w:history="1">
             <w:r>
               <w:rPr>
                 <w:rStyle w:val="Hyperlink"/>
@@ -985,7 +998,7 @@
                 <w:noProof/>
                 <w:webHidden/>
               </w:rPr>
-              <w:instrText xml:space="preserve"> PAGEREF _Toc427248743 \h </w:instrText>
+              <w:instrText xml:space="preserve"> PAGEREF _Toc102745119 \h </w:instrText>
             </w:r>
             <w:r>
               <w:rPr>
@@ -1025,10 +1038,10 @@
             <w:rPr>
               <w:rFonts w:asciiTheme="minorHAnsi" w:eastAsiaTheme="minorEastAsia" w:hAnsiTheme="minorHAnsi" w:cstheme="minorBidi"/>
               <w:noProof/>
-              <w:lang w:bidi="ar-SA"/>
+              <w:lang w:val="en-IN" w:eastAsia="en-IN" w:bidi="ar-SA"/>
             </w:rPr>
           </w:pPr>
-          <w:hyperlink w:anchor="_Toc427248744" w:history="1">
+          <w:hyperlink w:anchor="_Toc102745120" w:history="1">
             <w:r>
               <w:rPr>
                 <w:rStyle w:val="Hyperlink"/>
@@ -1055,7 +1068,7 @@
                 <w:noProof/>
                 <w:webHidden/>
               </w:rPr>
-              <w:instrText xml:space="preserve"> PAGEREF _Toc427248744 \h </w:instrText>
+              <w:instrText xml:space="preserve"> PAGEREF _Toc102745120 \h </w:instrText>
             </w:r>
             <w:r>
               <w:rPr>
@@ -1095,10 +1108,10 @@
             <w:rPr>
               <w:rFonts w:asciiTheme="minorHAnsi" w:eastAsiaTheme="minorEastAsia" w:hAnsiTheme="minorHAnsi" w:cstheme="minorBidi"/>
               <w:noProof/>
-              <w:lang w:bidi="ar-SA"/>
+              <w:lang w:val="en-IN" w:eastAsia="en-IN" w:bidi="ar-SA"/>
             </w:rPr>
           </w:pPr>
-          <w:hyperlink w:anchor="_Toc427248745" w:history="1">
+          <w:hyperlink w:anchor="_Toc102745121" w:history="1">
             <w:r>
               <w:rPr>
                 <w:rStyle w:val="Hyperlink"/>
@@ -1125,7 +1138,7 @@
                 <w:noProof/>
                 <w:webHidden/>
               </w:rPr>
-              <w:instrText xml:space="preserve"> PAGEREF _Toc427248745 \h </w:instrText>
+              <w:instrText xml:space="preserve"> PAGEREF _Toc102745121 \h </w:instrText>
             </w:r>
             <w:r>
               <w:rPr>
@@ -1165,10 +1178,10 @@
             <w:rPr>
               <w:rFonts w:asciiTheme="minorHAnsi" w:eastAsiaTheme="minorEastAsia" w:hAnsiTheme="minorHAnsi" w:cstheme="minorBidi"/>
               <w:noProof/>
-              <w:lang w:bidi="ar-SA"/>
+              <w:lang w:val="en-IN" w:eastAsia="en-IN" w:bidi="ar-SA"/>
             </w:rPr>
           </w:pPr>
-          <w:hyperlink w:anchor="_Toc427248746" w:history="1">
+          <w:hyperlink w:anchor="_Toc102745122" w:history="1">
             <w:r>
               <w:rPr>
                 <w:rStyle w:val="Hyperlink"/>
@@ -1195,7 +1208,7 @@
                 <w:noProof/>
                 <w:webHidden/>
               </w:rPr>
-              <w:instrText xml:space="preserve"> PAGEREF _Toc427248746 \h </w:instrText>
+              <w:instrText xml:space="preserve"> PAGEREF _Toc102745122 \h </w:instrText>
             </w:r>
             <w:r>
               <w:rPr>
@@ -1235,10 +1248,10 @@
             <w:rPr>
               <w:rFonts w:asciiTheme="minorHAnsi" w:eastAsiaTheme="minorEastAsia" w:hAnsiTheme="minorHAnsi" w:cstheme="minorBidi"/>
               <w:noProof/>
-              <w:lang w:bidi="ar-SA"/>
+              <w:lang w:val="en-IN" w:eastAsia="en-IN" w:bidi="ar-SA"/>
             </w:rPr>
           </w:pPr>
-          <w:hyperlink w:anchor="_Toc427248747" w:history="1">
+          <w:hyperlink w:anchor="_Toc102745123" w:history="1">
             <w:r>
               <w:rPr>
                 <w:rStyle w:val="Hyperlink"/>
@@ -1265,7 +1278,7 @@
                 <w:noProof/>
                 <w:webHidden/>
               </w:rPr>
-              <w:instrText xml:space="preserve"> PAGEREF _Toc427248747 \h </w:instrText>
+              <w:instrText xml:space="preserve"> PAGEREF _Toc102745123 \h </w:instrText>
             </w:r>
             <w:r>
               <w:rPr>
@@ -1305,10 +1318,10 @@
             <w:rPr>
               <w:rFonts w:asciiTheme="minorHAnsi" w:eastAsiaTheme="minorEastAsia" w:hAnsiTheme="minorHAnsi" w:cstheme="minorBidi"/>
               <w:noProof/>
-              <w:lang w:bidi="ar-SA"/>
+              <w:lang w:val="en-IN" w:eastAsia="en-IN" w:bidi="ar-SA"/>
             </w:rPr>
           </w:pPr>
-          <w:hyperlink w:anchor="_Toc427248748" w:history="1">
+          <w:hyperlink w:anchor="_Toc102745124" w:history="1">
             <w:r>
               <w:rPr>
                 <w:rStyle w:val="Hyperlink"/>
@@ -1335,7 +1348,7 @@
                 <w:noProof/>
                 <w:webHidden/>
               </w:rPr>
-              <w:instrText xml:space="preserve"> PAGEREF _Toc427248748 \h </w:instrText>
+              <w:instrText xml:space="preserve"> PAGEREF _Toc102745124 \h </w:instrText>
             </w:r>
             <w:r>
               <w:rPr>
@@ -1375,10 +1388,10 @@
             <w:rPr>
               <w:rFonts w:asciiTheme="minorHAnsi" w:eastAsiaTheme="minorEastAsia" w:hAnsiTheme="minorHAnsi" w:cstheme="minorBidi"/>
               <w:noProof/>
-              <w:lang w:bidi="ar-SA"/>
+              <w:lang w:val="en-IN" w:eastAsia="en-IN" w:bidi="ar-SA"/>
             </w:rPr>
           </w:pPr>
-          <w:hyperlink w:anchor="_Toc427248749" w:history="1">
+          <w:hyperlink w:anchor="_Toc102745125" w:history="1">
             <w:r>
               <w:rPr>
                 <w:rStyle w:val="Hyperlink"/>
@@ -1405,7 +1418,7 @@
                 <w:noProof/>
                 <w:webHidden/>
               </w:rPr>
-              <w:instrText xml:space="preserve"> PAGEREF _Toc427248749 \h </w:instrText>
+              <w:instrText xml:space="preserve"> PAGEREF _Toc102745125 \h </w:instrText>
             </w:r>
             <w:r>
               <w:rPr>
@@ -1445,10 +1458,10 @@
             <w:rPr>
               <w:rFonts w:asciiTheme="minorHAnsi" w:eastAsiaTheme="minorEastAsia" w:hAnsiTheme="minorHAnsi" w:cstheme="minorBidi"/>
               <w:noProof/>
-              <w:lang w:bidi="ar-SA"/>
+              <w:lang w:val="en-IN" w:eastAsia="en-IN" w:bidi="ar-SA"/>
             </w:rPr>
           </w:pPr>
-          <w:hyperlink w:anchor="_Toc427248750" w:history="1">
+          <w:hyperlink w:anchor="_Toc102745126" w:history="1">
             <w:r>
               <w:rPr>
                 <w:rStyle w:val="Hyperlink"/>
@@ -1475,7 +1488,7 @@
                 <w:noProof/>
                 <w:webHidden/>
               </w:rPr>
-              <w:instrText xml:space="preserve"> PAGEREF _Toc427248750 \h </w:instrText>
+              <w:instrText xml:space="preserve"> PAGEREF _Toc102745126 \h </w:instrText>
             </w:r>
             <w:r>
               <w:rPr>
@@ -1515,10 +1528,10 @@
             <w:rPr>
               <w:rFonts w:asciiTheme="minorHAnsi" w:eastAsiaTheme="minorEastAsia" w:hAnsiTheme="minorHAnsi" w:cstheme="minorBidi"/>
               <w:noProof/>
-              <w:lang w:bidi="ar-SA"/>
+              <w:lang w:val="en-IN" w:eastAsia="en-IN" w:bidi="ar-SA"/>
             </w:rPr>
           </w:pPr>
-          <w:hyperlink w:anchor="_Toc427248751" w:history="1">
+          <w:hyperlink w:anchor="_Toc102745127" w:history="1">
             <w:r>
               <w:rPr>
                 <w:rStyle w:val="Hyperlink"/>
@@ -1545,7 +1558,7 @@
                 <w:noProof/>
                 <w:webHidden/>
               </w:rPr>
-              <w:instrText xml:space="preserve"> PAGEREF _Toc427248751 \h </w:instrText>
+              <w:instrText xml:space="preserve"> PAGEREF _Toc102745127 \h </w:instrText>
             </w:r>
             <w:r>
               <w:rPr>
@@ -1565,7 +1578,7 @@
                 <w:noProof/>
                 <w:webHidden/>
               </w:rPr>
-              <w:t>5</w:t>
+              <w:t>6</w:t>
             </w:r>
             <w:r>
               <w:rPr>
@@ -1585,10 +1598,10 @@
             <w:rPr>
               <w:rFonts w:asciiTheme="minorHAnsi" w:eastAsiaTheme="minorEastAsia" w:hAnsiTheme="minorHAnsi" w:cstheme="minorBidi"/>
               <w:noProof/>
-              <w:lang w:bidi="ar-SA"/>
+              <w:lang w:val="en-IN" w:eastAsia="en-IN" w:bidi="ar-SA"/>
             </w:rPr>
           </w:pPr>
-          <w:hyperlink w:anchor="_Toc427248752" w:history="1">
+          <w:hyperlink w:anchor="_Toc102745128" w:history="1">
             <w:r>
               <w:rPr>
                 <w:rStyle w:val="Hyperlink"/>
@@ -1615,7 +1628,7 @@
                 <w:noProof/>
                 <w:webHidden/>
               </w:rPr>
-              <w:instrText xml:space="preserve"> PAGEREF _Toc427248752 \h </w:instrText>
+              <w:instrText xml:space="preserve"> PAGEREF _Toc102745128 \h </w:instrText>
             </w:r>
             <w:r>
               <w:rPr>
@@ -1635,7 +1648,7 @@
                 <w:noProof/>
                 <w:webHidden/>
               </w:rPr>
-              <w:t>5</w:t>
+              <w:t>6</w:t>
             </w:r>
             <w:r>
               <w:rPr>
@@ -1678,7 +1691,7 @@
       <w:pPr>
         <w:pStyle w:val="Heading1"/>
       </w:pPr>
-      <w:bookmarkStart w:id="0" w:name="_Toc427248734"/>
+      <w:bookmarkStart w:id="0" w:name="_Toc102745110"/>
       <w:r>
         <w:lastRenderedPageBreak/>
         <w:t>Overview</w:t>
@@ -1706,7 +1719,7 @@
       <w:pPr>
         <w:pStyle w:val="Heading1"/>
       </w:pPr>
-      <w:bookmarkStart w:id="1" w:name="_Toc427248735"/>
+      <w:bookmarkStart w:id="1" w:name="_Toc102745111"/>
       <w:r>
         <w:t>Objective</w:t>
       </w:r>
@@ -1730,7 +1743,7 @@
       <w:pPr>
         <w:pStyle w:val="Heading1"/>
       </w:pPr>
-      <w:bookmarkStart w:id="2" w:name="_Toc427248736"/>
+      <w:bookmarkStart w:id="2" w:name="_Toc102745112"/>
       <w:r>
         <w:t>Scope</w:t>
       </w:r>
@@ -1741,13 +1754,21 @@
         <w:t>This procedure applies to all work product</w:t>
       </w:r>
       <w:r>
-        <w:t xml:space="preserve">s and </w:t>
+        <w:t xml:space="preserve">s </w:t>
+      </w:r>
+      <w:proofErr w:type="gramStart"/>
+      <w:r>
+        <w:t xml:space="preserve">and </w:t>
       </w:r>
       <w:r>
         <w:t xml:space="preserve"> P</w:t>
       </w:r>
       <w:r>
-        <w:t xml:space="preserve">rojects </w:t>
+        <w:t>rojects</w:t>
+      </w:r>
+      <w:proofErr w:type="gramEnd"/>
+      <w:r>
+        <w:t xml:space="preserve"> </w:t>
       </w:r>
       <w:r>
         <w:t>in</w:t>
@@ -1763,7 +1784,7 @@
       <w:pPr>
         <w:pStyle w:val="Heading1"/>
       </w:pPr>
-      <w:bookmarkStart w:id="3" w:name="_Toc427248737"/>
+      <w:bookmarkStart w:id="3" w:name="_Toc102745113"/>
       <w:r>
         <w:t>Inputs</w:t>
       </w:r>
@@ -1827,7 +1848,7 @@
       <w:pPr>
         <w:pStyle w:val="Heading1"/>
       </w:pPr>
-      <w:bookmarkStart w:id="4" w:name="_Toc427248738"/>
+      <w:bookmarkStart w:id="4" w:name="_Toc102745114"/>
       <w:r>
         <w:t>Entry Criteria/</w:t>
       </w:r>
@@ -1875,7 +1896,7 @@
       <w:pPr>
         <w:pStyle w:val="Heading1"/>
       </w:pPr>
-      <w:bookmarkStart w:id="5" w:name="_Toc427248739"/>
+      <w:bookmarkStart w:id="5" w:name="_Toc102745115"/>
       <w:r>
         <w:t>Tasks</w:t>
       </w:r>
@@ -2053,22 +2074,20 @@
             <w:r>
               <w:t>Specify the work product to be reviewed</w:t>
             </w:r>
-            <w:ins w:id="6" w:author="Vaibhav Garg" w:date="2022-03-11T16:57:00Z">
-              <w:r>
-                <w:t xml:space="preserve"> using tasks of the Project Plan in </w:t>
-              </w:r>
-              <w:proofErr w:type="spellStart"/>
-              <w:r>
-                <w:t>GIL.ef</w:t>
-              </w:r>
-              <w:proofErr w:type="spellEnd"/>
-              <w:r>
-                <w:rPr>
-                  <w:rStyle w:val="FootnoteReference"/>
-                </w:rPr>
-                <w:footnoteReference w:id="1"/>
-              </w:r>
-            </w:ins>
+            <w:r>
+              <w:t xml:space="preserve"> using tasks of the Project Plan in </w:t>
+            </w:r>
+            <w:proofErr w:type="spellStart"/>
+            <w:r>
+              <w:t>GIL.ef</w:t>
+            </w:r>
+            <w:proofErr w:type="spellEnd"/>
+            <w:r>
+              <w:rPr>
+                <w:rStyle w:val="FootnoteReference"/>
+              </w:rPr>
+              <w:footnoteReference w:id="1"/>
+            </w:r>
             <w:r>
               <w:t>.</w:t>
             </w:r>
@@ -2207,33 +2226,23 @@
             <w:r>
               <w:t xml:space="preserve"> members</w:t>
             </w:r>
-            <w:ins w:id="8" w:author="Vaibhav Garg" w:date="2022-03-11T16:58:00Z">
-              <w:r>
-                <w:t xml:space="preserve"> </w:t>
-              </w:r>
-              <w:r>
-                <w:t xml:space="preserve">using tasks of the Project Plan in </w:t>
-              </w:r>
-              <w:proofErr w:type="spellStart"/>
-              <w:r>
-                <w:t>GIL.ef</w:t>
-              </w:r>
-              <w:proofErr w:type="spellEnd"/>
-              <w:r>
-                <w:rPr>
-                  <w:rStyle w:val="FootnoteReference"/>
-                </w:rPr>
-                <w:footnoteReference w:id="2"/>
-              </w:r>
-            </w:ins>
+            <w:r>
+              <w:t xml:space="preserve"> using tasks of the Project Plan in </w:t>
+            </w:r>
+            <w:proofErr w:type="spellStart"/>
+            <w:r>
+              <w:t>GIL.ef</w:t>
+            </w:r>
+            <w:proofErr w:type="spellEnd"/>
+            <w:r>
+              <w:rPr>
+                <w:rStyle w:val="FootnoteReference"/>
+              </w:rPr>
+              <w:footnoteReference w:id="2"/>
+            </w:r>
             <w:r>
               <w:t>.</w:t>
             </w:r>
-            <w:del w:id="11" w:author="Vaibhav Garg" w:date="2022-03-11T16:58:00Z">
-              <w:r>
-                <w:delText xml:space="preserve">  </w:delText>
-              </w:r>
-            </w:del>
           </w:p>
           <w:p>
             <w:pPr>
@@ -2358,14 +2367,6 @@
             <w:r>
               <w:t xml:space="preserve">in the Project Plan. </w:t>
             </w:r>
-            <w:del w:id="12" w:author="Jalaj Mathur" w:date="2022-03-04T17:17:00Z">
-              <w:r>
-                <w:delText>(Refer TMPL_PRJPLN)</w:delText>
-              </w:r>
-              <w:r>
-                <w:delText>.</w:delText>
-              </w:r>
-            </w:del>
           </w:p>
         </w:tc>
         <w:tc>
@@ -2439,11 +2440,6 @@
             <w:r>
               <w:t xml:space="preserve"> </w:t>
             </w:r>
-            <w:del w:id="13" w:author="Jalaj Mathur" w:date="2022-03-04T17:17:00Z">
-              <w:r>
-                <w:delText>(Refer TMPL_PRJPLN).</w:delText>
-              </w:r>
-            </w:del>
           </w:p>
         </w:tc>
         <w:tc>
@@ -2583,28 +2579,12 @@
             <w:r>
               <w:t xml:space="preserve">Also ensure that access of work products and </w:t>
             </w:r>
-            <w:del w:id="14" w:author="Jalaj Mathur" w:date="2022-03-04T17:17:00Z">
-              <w:r>
-                <w:delText>suppotive</w:delText>
-              </w:r>
-            </w:del>
-            <w:ins w:id="15" w:author="Jalaj Mathur" w:date="2022-03-04T17:17:00Z">
-              <w:r>
-                <w:t>supporti</w:t>
-              </w:r>
-            </w:ins>
-            <w:ins w:id="16" w:author="Vaibhav Garg" w:date="2022-03-11T16:58:00Z">
-              <w:r>
-                <w:t>ng</w:t>
-              </w:r>
-            </w:ins>
-            <w:ins w:id="17" w:author="Jalaj Mathur" w:date="2022-03-04T17:17:00Z">
-              <w:del w:id="18" w:author="Vaibhav Garg" w:date="2022-03-11T16:58:00Z">
-                <w:r>
-                  <w:delText>ve</w:delText>
-                </w:r>
-              </w:del>
-            </w:ins>
+            <w:r>
+              <w:t>supporti</w:t>
+            </w:r>
+            <w:r>
+              <w:t>ng</w:t>
+            </w:r>
             <w:r>
               <w:t xml:space="preserve"> documents is available to the reviewer.</w:t>
             </w:r>
@@ -2909,22 +2889,9 @@
             <w:r>
               <w:t xml:space="preserve"> on “</w:t>
             </w:r>
-            <w:del w:id="19" w:author="Jalaj Mathur" w:date="2022-03-04T17:18:00Z">
-              <w:r>
-                <w:delText xml:space="preserve">Review and </w:delText>
-              </w:r>
-              <w:r>
-                <w:delText xml:space="preserve">Testing </w:delText>
-              </w:r>
-              <w:r>
-                <w:delText>Defect Log</w:delText>
-              </w:r>
-            </w:del>
-            <w:ins w:id="20" w:author="Jalaj Mathur" w:date="2022-03-04T17:18:00Z">
-              <w:r>
-                <w:t>Incident Management</w:t>
-              </w:r>
-            </w:ins>
+            <w:r>
+              <w:t>Incident Management</w:t>
+            </w:r>
             <w:r>
               <w:t>”</w:t>
             </w:r>
@@ -2944,24 +2911,15 @@
               </w:numPr>
               <w:cnfStyle w:val="000000000000" w:firstRow="0" w:lastRow="0" w:firstColumn="0" w:lastColumn="0" w:oddVBand="0" w:evenVBand="0" w:oddHBand="0" w:evenHBand="0" w:firstRowFirstColumn="0" w:firstRowLastColumn="0" w:lastRowFirstColumn="0" w:lastRowLastColumn="0"/>
             </w:pPr>
-            <w:ins w:id="21" w:author="Vaibhav Garg" w:date="2022-03-11T16:59:00Z">
-              <w:r>
-                <w:t>Category as “</w:t>
-              </w:r>
-            </w:ins>
+            <w:r>
+              <w:t>Category as “</w:t>
+            </w:r>
             <w:r>
               <w:t>Review</w:t>
             </w:r>
-            <w:ins w:id="22" w:author="Vaibhav Garg" w:date="2022-03-11T16:59:00Z">
-              <w:r>
-                <w:t>”</w:t>
-              </w:r>
-            </w:ins>
-            <w:del w:id="23" w:author="Jalaj Mathur" w:date="2022-03-04T17:20:00Z">
-              <w:r>
-                <w:delText xml:space="preserve"> defects</w:delText>
-              </w:r>
-            </w:del>
+            <w:r>
+              <w:t>”</w:t>
+            </w:r>
           </w:p>
           <w:p>
             <w:pPr>
@@ -2978,24 +2936,15 @@
             <w:r>
               <w:t xml:space="preserve"> of defects (functional</w:t>
             </w:r>
-            <w:ins w:id="24" w:author="Vaibhav Garg" w:date="2022-03-11T16:59:00Z">
-              <w:r>
-                <w:t>,</w:t>
-              </w:r>
-            </w:ins>
-            <w:del w:id="25" w:author="Vaibhav Garg" w:date="2022-03-11T16:59:00Z">
-              <w:r>
-                <w:delText xml:space="preserve"> and</w:delText>
-              </w:r>
-            </w:del>
+            <w:r>
+              <w:t>,</w:t>
+            </w:r>
             <w:r>
               <w:t xml:space="preserve"> non-functional</w:t>
             </w:r>
-            <w:ins w:id="26" w:author="Vaibhav Garg" w:date="2022-03-11T16:59:00Z">
-              <w:r>
-                <w:t xml:space="preserve"> or observation</w:t>
-              </w:r>
-            </w:ins>
+            <w:r>
+              <w:t xml:space="preserve"> or observation</w:t>
+            </w:r>
             <w:r>
               <w:t>)</w:t>
             </w:r>
@@ -3058,19 +3007,9 @@
             <w:r>
               <w:t xml:space="preserve">eview </w:t>
             </w:r>
-            <w:del w:id="27" w:author="Jalaj Mathur" w:date="2022-03-04T17:20:00Z">
-              <w:r>
-                <w:delText>defects</w:delText>
-              </w:r>
-              <w:r>
-                <w:delText xml:space="preserve"> </w:delText>
-              </w:r>
-            </w:del>
-            <w:ins w:id="28" w:author="Jalaj Mathur" w:date="2022-03-04T17:20:00Z">
-              <w:r>
-                <w:t xml:space="preserve">findings </w:t>
-              </w:r>
-            </w:ins>
+            <w:r>
+              <w:t xml:space="preserve">findings </w:t>
+            </w:r>
             <w:r>
               <w:t>and resolve the logged defects.</w:t>
             </w:r>
@@ -3188,89 +3127,20 @@
               <w:cnfStyle w:val="000000100000" w:firstRow="0" w:lastRow="0" w:firstColumn="0" w:lastColumn="0" w:oddVBand="0" w:evenVBand="0" w:oddHBand="1" w:evenHBand="0" w:firstRowFirstColumn="0" w:firstRowLastColumn="0" w:lastRowFirstColumn="0" w:lastRowLastColumn="0"/>
             </w:pPr>
             <w:r>
-              <w:t xml:space="preserve">Re-verify the resolved defects </w:t>
-            </w:r>
-            <w:del w:id="29" w:author="Vaibhav Garg" w:date="2022-03-11T16:59:00Z">
-              <w:r>
-                <w:delText>and change the status to “closed</w:delText>
-              </w:r>
-            </w:del>
-            <w:ins w:id="30" w:author="Jalaj Mathur" w:date="2022-03-04T17:31:00Z">
-              <w:del w:id="31" w:author="Vaibhav Garg" w:date="2022-03-11T16:59:00Z">
-                <w:r>
-                  <w:delText>leave it</w:delText>
-                </w:r>
-              </w:del>
-            </w:ins>
-            <w:del w:id="32" w:author="Vaibhav Garg" w:date="2022-03-11T16:59:00Z">
-              <w:r>
-                <w:delText xml:space="preserve">” if resolved </w:delText>
-              </w:r>
-              <w:r>
-                <w:delText>satisfactorily</w:delText>
-              </w:r>
-              <w:r>
-                <w:delText xml:space="preserve"> </w:delText>
-              </w:r>
-            </w:del>
-            <w:r>
-              <w:t>and “</w:t>
-            </w:r>
-            <w:del w:id="33" w:author="Jalaj Mathur" w:date="2022-03-04T17:31:00Z">
-              <w:r>
-                <w:delText>active</w:delText>
-              </w:r>
-            </w:del>
-            <w:ins w:id="34" w:author="Jalaj Mathur" w:date="2022-03-04T17:31:00Z">
-              <w:r>
-                <w:t>re-open</w:t>
-              </w:r>
-            </w:ins>
+              <w:t>Re-verify the resolved defects and “</w:t>
+            </w:r>
+            <w:r>
+              <w:t>re-open</w:t>
+            </w:r>
             <w:r>
               <w:t>” if not</w:t>
             </w:r>
             <w:r>
               <w:t xml:space="preserve"> </w:t>
             </w:r>
-            <w:ins w:id="35" w:author="Vaibhav Garg" w:date="2022-03-11T16:59:00Z">
-              <w:r>
-                <w:t>resolved sati</w:t>
-              </w:r>
-            </w:ins>
-            <w:ins w:id="36" w:author="Vaibhav Garg" w:date="2022-03-11T17:00:00Z">
-              <w:r>
-                <w:t xml:space="preserve">sfactorily. </w:t>
-              </w:r>
-            </w:ins>
-            <w:del w:id="37" w:author="Vaibhav Garg" w:date="2022-03-11T17:00:00Z">
-              <w:r>
-                <w:delText xml:space="preserve">in “Review and </w:delText>
-              </w:r>
-              <w:r>
-                <w:delText xml:space="preserve">Testing </w:delText>
-              </w:r>
-              <w:r>
-                <w:delText>Defect Log</w:delText>
-              </w:r>
-            </w:del>
-            <w:ins w:id="38" w:author="Jalaj Mathur" w:date="2022-03-04T17:31:00Z">
-              <w:del w:id="39" w:author="Vaibhav Garg" w:date="2022-03-11T17:00:00Z">
-                <w:r>
-                  <w:delText>Incident Management</w:delText>
-                </w:r>
-              </w:del>
-            </w:ins>
-            <w:del w:id="40" w:author="Vaibhav Garg" w:date="2022-03-11T17:00:00Z">
-              <w:r>
-                <w:delText>”.</w:delText>
-              </w:r>
-              <w:r>
-                <w:delText xml:space="preserve"> </w:delText>
-              </w:r>
-              <w:r>
-                <w:delText xml:space="preserve"> </w:delText>
-              </w:r>
-            </w:del>
+            <w:r>
+              <w:t xml:space="preserve">resolved satisfactorily. </w:t>
+            </w:r>
           </w:p>
         </w:tc>
         <w:tc>
@@ -3399,11 +3269,11 @@
       <w:pPr>
         <w:pStyle w:val="Heading1"/>
       </w:pPr>
-      <w:bookmarkStart w:id="41" w:name="_Toc427248740"/>
+      <w:bookmarkStart w:id="6" w:name="_Toc102745116"/>
       <w:r>
         <w:t>Verification</w:t>
       </w:r>
-      <w:bookmarkEnd w:id="41"/>
+      <w:bookmarkEnd w:id="6"/>
     </w:p>
     <w:p>
       <w:pPr>
@@ -3417,6 +3287,8 @@
       <w:r>
         <w:t>Review of “Review Plan” by PPQA Member</w:t>
       </w:r>
+      <w:bookmarkStart w:id="7" w:name="_GoBack"/>
+      <w:bookmarkEnd w:id="7"/>
     </w:p>
     <w:p>
       <w:pPr>
@@ -3448,11 +3320,11 @@
       <w:pPr>
         <w:pStyle w:val="Heading1"/>
       </w:pPr>
-      <w:bookmarkStart w:id="42" w:name="_Toc427248741"/>
+      <w:bookmarkStart w:id="8" w:name="_Toc102745117"/>
       <w:r>
         <w:t>Configuration</w:t>
       </w:r>
-      <w:bookmarkEnd w:id="42"/>
+      <w:bookmarkEnd w:id="8"/>
     </w:p>
     <w:p>
       <w:r>
@@ -3469,21 +3341,21 @@
       <w:pPr>
         <w:pStyle w:val="Heading1"/>
       </w:pPr>
-      <w:bookmarkStart w:id="43" w:name="_Toc427248742"/>
+      <w:bookmarkStart w:id="9" w:name="_Toc102745118"/>
       <w:r>
         <w:t>Guidelines</w:t>
       </w:r>
-      <w:bookmarkEnd w:id="43"/>
+      <w:bookmarkEnd w:id="9"/>
     </w:p>
     <w:p>
       <w:pPr>
         <w:pStyle w:val="Heading2"/>
       </w:pPr>
-      <w:bookmarkStart w:id="44" w:name="_Toc427248743"/>
+      <w:bookmarkStart w:id="10" w:name="_Toc102745119"/>
       <w:r>
         <w:t>Peer Review Meeting</w:t>
       </w:r>
-      <w:bookmarkEnd w:id="44"/>
+      <w:bookmarkEnd w:id="10"/>
     </w:p>
     <w:p>
       <w:r>
@@ -3533,11 +3405,11 @@
       <w:pPr>
         <w:pStyle w:val="Heading2"/>
       </w:pPr>
-      <w:bookmarkStart w:id="45" w:name="_Toc427248744"/>
+      <w:bookmarkStart w:id="11" w:name="_Toc102745120"/>
       <w:r>
         <w:t>Definitions</w:t>
       </w:r>
-      <w:bookmarkEnd w:id="45"/>
+      <w:bookmarkEnd w:id="11"/>
     </w:p>
     <w:p>
       <w:r>
@@ -3556,48 +3428,56 @@
         </w:tabs>
         <w:spacing w:before="0" w:after="200"/>
       </w:pPr>
-      <w:bookmarkStart w:id="46" w:name="_Toc412430134"/>
-      <w:bookmarkStart w:id="47" w:name="_Toc374954767"/>
-      <w:bookmarkStart w:id="48" w:name="_Toc375017705"/>
-      <w:bookmarkStart w:id="49" w:name="_Toc375018062"/>
-      <w:bookmarkStart w:id="50" w:name="_Toc375103941"/>
-      <w:bookmarkStart w:id="51" w:name="_Toc377438816"/>
-      <w:bookmarkStart w:id="52" w:name="_Toc378753259"/>
-      <w:bookmarkStart w:id="53" w:name="_Toc379083209"/>
-      <w:bookmarkStart w:id="54" w:name="_Toc379687200"/>
-      <w:bookmarkStart w:id="55" w:name="_Toc379689068"/>
-      <w:bookmarkStart w:id="56" w:name="_Toc379867407"/>
-      <w:bookmarkStart w:id="57" w:name="_Toc379877498"/>
-      <w:bookmarkStart w:id="58" w:name="_Toc379878529"/>
-      <w:bookmarkStart w:id="59" w:name="_Toc379878973"/>
-      <w:bookmarkStart w:id="60" w:name="_Toc381582904"/>
-      <w:bookmarkStart w:id="61" w:name="_Toc381603230"/>
-      <w:bookmarkStart w:id="62" w:name="_Toc382376243"/>
-      <w:bookmarkStart w:id="63" w:name="_Toc383328230"/>
-      <w:bookmarkStart w:id="64" w:name="_Toc374954766"/>
-      <w:bookmarkStart w:id="65" w:name="_Toc375017704"/>
-      <w:bookmarkStart w:id="66" w:name="_Toc375018061"/>
-      <w:bookmarkStart w:id="67" w:name="_Toc375103940"/>
-      <w:bookmarkStart w:id="68" w:name="_Toc377438815"/>
-      <w:bookmarkStart w:id="69" w:name="_Toc378753258"/>
-      <w:bookmarkStart w:id="70" w:name="_Toc379083208"/>
-      <w:bookmarkStart w:id="71" w:name="_Toc379687199"/>
-      <w:bookmarkStart w:id="72" w:name="_Toc379689067"/>
-      <w:bookmarkStart w:id="73" w:name="_Toc379867406"/>
-      <w:bookmarkStart w:id="74" w:name="_Toc379877497"/>
-      <w:bookmarkStart w:id="75" w:name="_Toc379878528"/>
-      <w:bookmarkStart w:id="76" w:name="_Toc379878972"/>
-      <w:bookmarkStart w:id="77" w:name="_Toc381582903"/>
-      <w:bookmarkStart w:id="78" w:name="_Toc381603229"/>
-      <w:bookmarkStart w:id="79" w:name="_Toc382376242"/>
-      <w:bookmarkStart w:id="80" w:name="_Toc383328229"/>
+      <w:bookmarkStart w:id="12" w:name="_Toc412430134"/>
+      <w:bookmarkStart w:id="13" w:name="_Toc374954767"/>
+      <w:bookmarkStart w:id="14" w:name="_Toc375017705"/>
+      <w:bookmarkStart w:id="15" w:name="_Toc375018062"/>
+      <w:bookmarkStart w:id="16" w:name="_Toc375103941"/>
+      <w:bookmarkStart w:id="17" w:name="_Toc377438816"/>
+      <w:bookmarkStart w:id="18" w:name="_Toc378753259"/>
+      <w:bookmarkStart w:id="19" w:name="_Toc379083209"/>
+      <w:bookmarkStart w:id="20" w:name="_Toc379687200"/>
+      <w:bookmarkStart w:id="21" w:name="_Toc379689068"/>
+      <w:bookmarkStart w:id="22" w:name="_Toc379867407"/>
+      <w:bookmarkStart w:id="23" w:name="_Toc379877498"/>
+      <w:bookmarkStart w:id="24" w:name="_Toc379878529"/>
+      <w:bookmarkStart w:id="25" w:name="_Toc379878973"/>
+      <w:bookmarkStart w:id="26" w:name="_Toc381582904"/>
+      <w:bookmarkStart w:id="27" w:name="_Toc381603230"/>
+      <w:bookmarkStart w:id="28" w:name="_Toc382376243"/>
+      <w:bookmarkStart w:id="29" w:name="_Toc383328230"/>
+      <w:bookmarkStart w:id="30" w:name="_Toc374954766"/>
+      <w:bookmarkStart w:id="31" w:name="_Toc375017704"/>
+      <w:bookmarkStart w:id="32" w:name="_Toc375018061"/>
+      <w:bookmarkStart w:id="33" w:name="_Toc375103940"/>
+      <w:bookmarkStart w:id="34" w:name="_Toc377438815"/>
+      <w:bookmarkStart w:id="35" w:name="_Toc378753258"/>
+      <w:bookmarkStart w:id="36" w:name="_Toc379083208"/>
+      <w:bookmarkStart w:id="37" w:name="_Toc379687199"/>
+      <w:bookmarkStart w:id="38" w:name="_Toc379689067"/>
+      <w:bookmarkStart w:id="39" w:name="_Toc379867406"/>
+      <w:bookmarkStart w:id="40" w:name="_Toc379877497"/>
+      <w:bookmarkStart w:id="41" w:name="_Toc379878528"/>
+      <w:bookmarkStart w:id="42" w:name="_Toc379878972"/>
+      <w:bookmarkStart w:id="43" w:name="_Toc381582903"/>
+      <w:bookmarkStart w:id="44" w:name="_Toc381603229"/>
+      <w:bookmarkStart w:id="45" w:name="_Toc382376242"/>
+      <w:bookmarkStart w:id="46" w:name="_Toc383328229"/>
+      <w:proofErr w:type="gramStart"/>
       <w:r>
         <w:rPr>
           <w:rStyle w:val="IntenseQuoteChar"/>
         </w:rPr>
-        <w:t>Peer Review</w:t>
-      </w:r>
-      <w:bookmarkEnd w:id="46"/>
+        <w:t>Peer</w:t>
+      </w:r>
+      <w:proofErr w:type="gramEnd"/>
+      <w:r>
+        <w:rPr>
+          <w:rStyle w:val="IntenseQuoteChar"/>
+        </w:rPr>
+        <w:t xml:space="preserve"> Review</w:t>
+      </w:r>
+      <w:bookmarkEnd w:id="12"/>
       <w:r>
         <w:t xml:space="preserve"> - A Peer R</w:t>
       </w:r>
@@ -3610,8 +3490,8 @@
       <w:r>
         <w:t xml:space="preserve">identify defects and areas where changes are needed.  </w:t>
       </w:r>
-      <w:bookmarkStart w:id="81" w:name="_Toc412430137"/>
-      <w:bookmarkStart w:id="82" w:name="_Toc412430135"/>
+      <w:bookmarkStart w:id="47" w:name="_Toc412430137"/>
+      <w:bookmarkStart w:id="48" w:name="_Toc412430135"/>
       <w:r>
         <w:t>The objective of a Peer R</w:t>
       </w:r>
@@ -3629,42 +3509,42 @@
         <w:t>efficiency and readability issues in the code, modularity issues in design specifications or requirements testability issues.  Defect data is systematically collected and stored in a peer review database.</w:t>
       </w:r>
     </w:p>
+    <w:bookmarkEnd w:id="13"/>
+    <w:bookmarkEnd w:id="14"/>
+    <w:bookmarkEnd w:id="15"/>
+    <w:bookmarkEnd w:id="16"/>
+    <w:bookmarkEnd w:id="17"/>
+    <w:bookmarkEnd w:id="18"/>
+    <w:bookmarkEnd w:id="19"/>
+    <w:bookmarkEnd w:id="20"/>
+    <w:bookmarkEnd w:id="21"/>
+    <w:bookmarkEnd w:id="22"/>
+    <w:bookmarkEnd w:id="23"/>
+    <w:bookmarkEnd w:id="24"/>
+    <w:bookmarkEnd w:id="25"/>
+    <w:bookmarkEnd w:id="26"/>
+    <w:bookmarkEnd w:id="27"/>
+    <w:bookmarkEnd w:id="28"/>
+    <w:bookmarkEnd w:id="29"/>
+    <w:bookmarkEnd w:id="30"/>
+    <w:bookmarkEnd w:id="31"/>
+    <w:bookmarkEnd w:id="32"/>
+    <w:bookmarkEnd w:id="33"/>
+    <w:bookmarkEnd w:id="34"/>
+    <w:bookmarkEnd w:id="35"/>
+    <w:bookmarkEnd w:id="36"/>
+    <w:bookmarkEnd w:id="37"/>
+    <w:bookmarkEnd w:id="38"/>
+    <w:bookmarkEnd w:id="39"/>
+    <w:bookmarkEnd w:id="40"/>
+    <w:bookmarkEnd w:id="41"/>
+    <w:bookmarkEnd w:id="42"/>
+    <w:bookmarkEnd w:id="43"/>
+    <w:bookmarkEnd w:id="44"/>
+    <w:bookmarkEnd w:id="45"/>
+    <w:bookmarkEnd w:id="46"/>
     <w:bookmarkEnd w:id="47"/>
     <w:bookmarkEnd w:id="48"/>
-    <w:bookmarkEnd w:id="49"/>
-    <w:bookmarkEnd w:id="50"/>
-    <w:bookmarkEnd w:id="51"/>
-    <w:bookmarkEnd w:id="52"/>
-    <w:bookmarkEnd w:id="53"/>
-    <w:bookmarkEnd w:id="54"/>
-    <w:bookmarkEnd w:id="55"/>
-    <w:bookmarkEnd w:id="56"/>
-    <w:bookmarkEnd w:id="57"/>
-    <w:bookmarkEnd w:id="58"/>
-    <w:bookmarkEnd w:id="59"/>
-    <w:bookmarkEnd w:id="60"/>
-    <w:bookmarkEnd w:id="61"/>
-    <w:bookmarkEnd w:id="62"/>
-    <w:bookmarkEnd w:id="63"/>
-    <w:bookmarkEnd w:id="64"/>
-    <w:bookmarkEnd w:id="65"/>
-    <w:bookmarkEnd w:id="66"/>
-    <w:bookmarkEnd w:id="67"/>
-    <w:bookmarkEnd w:id="68"/>
-    <w:bookmarkEnd w:id="69"/>
-    <w:bookmarkEnd w:id="70"/>
-    <w:bookmarkEnd w:id="71"/>
-    <w:bookmarkEnd w:id="72"/>
-    <w:bookmarkEnd w:id="73"/>
-    <w:bookmarkEnd w:id="74"/>
-    <w:bookmarkEnd w:id="75"/>
-    <w:bookmarkEnd w:id="76"/>
-    <w:bookmarkEnd w:id="77"/>
-    <w:bookmarkEnd w:id="78"/>
-    <w:bookmarkEnd w:id="79"/>
-    <w:bookmarkEnd w:id="80"/>
-    <w:bookmarkEnd w:id="81"/>
-    <w:bookmarkEnd w:id="82"/>
     <w:p>
       <w:pPr>
         <w:pStyle w:val="Bullet"/>
@@ -3741,11 +3621,11 @@
       </w:r>
       <w:proofErr w:type="spellStart"/>
       <w:r>
-        <w:t>eg.</w:t>
+        <w:t>eg</w:t>
       </w:r>
       <w:proofErr w:type="spellEnd"/>
       <w:r>
-        <w:t xml:space="preserve"> The work product of planning activity is the plan document, or, the work product of High Level design activity is the HLD document. </w:t>
+        <w:t xml:space="preserve">. The work product of planning activity is the plan document, or, the work product of High Level design activity is the HLD document. </w:t>
       </w:r>
     </w:p>
     <w:p>
@@ -3868,19 +3748,19 @@
       <w:pPr>
         <w:pStyle w:val="Heading2"/>
       </w:pPr>
-      <w:bookmarkStart w:id="83" w:name="_Toc427248745"/>
+      <w:bookmarkStart w:id="49" w:name="_Toc102745121"/>
       <w:r>
         <w:t>Understand</w:t>
       </w:r>
-      <w:bookmarkStart w:id="84" w:name="_Hlt25392259"/>
-      <w:bookmarkEnd w:id="84"/>
+      <w:bookmarkStart w:id="50" w:name="_Hlt25392259"/>
+      <w:bookmarkEnd w:id="50"/>
       <w:r>
         <w:t>ing</w:t>
       </w:r>
       <w:r>
         <w:t xml:space="preserve"> Roles and Responsibilities</w:t>
       </w:r>
-      <w:bookmarkEnd w:id="83"/>
+      <w:bookmarkEnd w:id="49"/>
     </w:p>
     <w:p>
       <w:r>
@@ -3903,20 +3783,20 @@
       <w:pPr>
         <w:pStyle w:val="Heading3"/>
       </w:pPr>
-      <w:bookmarkStart w:id="85" w:name="_Toc495995130"/>
-      <w:bookmarkStart w:id="86" w:name="_Toc227483011"/>
-      <w:bookmarkStart w:id="87" w:name="_Toc227640879"/>
-      <w:bookmarkStart w:id="88" w:name="_Toc427248746"/>
+      <w:bookmarkStart w:id="51" w:name="_Toc495995130"/>
+      <w:bookmarkStart w:id="52" w:name="_Toc227483011"/>
+      <w:bookmarkStart w:id="53" w:name="_Toc227640879"/>
+      <w:bookmarkStart w:id="54" w:name="_Toc102745122"/>
       <w:r>
         <w:t>Project Manage</w:t>
       </w:r>
-      <w:bookmarkEnd w:id="85"/>
-      <w:bookmarkEnd w:id="86"/>
-      <w:bookmarkEnd w:id="87"/>
+      <w:bookmarkEnd w:id="51"/>
+      <w:bookmarkEnd w:id="52"/>
+      <w:bookmarkEnd w:id="53"/>
       <w:r>
         <w:t>r</w:t>
       </w:r>
-      <w:bookmarkEnd w:id="88"/>
+      <w:bookmarkEnd w:id="54"/>
     </w:p>
     <w:p>
       <w:r>
@@ -3933,37 +3813,37 @@
       <w:pPr>
         <w:pStyle w:val="Heading3"/>
       </w:pPr>
-      <w:bookmarkStart w:id="89" w:name="_Toc495995132"/>
-      <w:bookmarkStart w:id="90" w:name="_Toc227483013"/>
-      <w:bookmarkStart w:id="91" w:name="_Toc227640881"/>
-      <w:bookmarkStart w:id="92" w:name="_Toc427248747"/>
+      <w:bookmarkStart w:id="55" w:name="_Toc495995132"/>
+      <w:bookmarkStart w:id="56" w:name="_Toc227483013"/>
+      <w:bookmarkStart w:id="57" w:name="_Toc227640881"/>
+      <w:bookmarkStart w:id="58" w:name="_Toc102745123"/>
       <w:r>
         <w:t>Author</w:t>
       </w:r>
-      <w:bookmarkEnd w:id="89"/>
-      <w:bookmarkEnd w:id="90"/>
-      <w:bookmarkEnd w:id="91"/>
-      <w:bookmarkEnd w:id="92"/>
+      <w:bookmarkEnd w:id="55"/>
+      <w:bookmarkEnd w:id="56"/>
+      <w:bookmarkEnd w:id="57"/>
+      <w:bookmarkEnd w:id="58"/>
     </w:p>
     <w:p>
       <w:r>
         <w:t>The author is responsible for the product requiring a review and presents the material to the review team.</w:t>
       </w:r>
-      <w:bookmarkStart w:id="93" w:name="_Toc377438825"/>
-      <w:bookmarkStart w:id="94" w:name="_Toc378753268"/>
-      <w:bookmarkStart w:id="95" w:name="_Toc379083218"/>
-      <w:bookmarkStart w:id="96" w:name="_Toc379687209"/>
-      <w:bookmarkStart w:id="97" w:name="_Toc379689077"/>
-      <w:bookmarkStart w:id="98" w:name="_Toc379867416"/>
-      <w:bookmarkStart w:id="99" w:name="_Toc379877508"/>
-      <w:bookmarkStart w:id="100" w:name="_Toc379878539"/>
-      <w:bookmarkStart w:id="101" w:name="_Toc379878983"/>
-      <w:bookmarkStart w:id="102" w:name="_Toc381582914"/>
-      <w:bookmarkStart w:id="103" w:name="_Toc381603240"/>
-      <w:bookmarkStart w:id="104" w:name="_Toc382376253"/>
-      <w:bookmarkStart w:id="105" w:name="_Toc383328240"/>
-      <w:bookmarkStart w:id="106" w:name="_Toc412430147"/>
-      <w:bookmarkStart w:id="107" w:name="_Toc412450179"/>
+      <w:bookmarkStart w:id="59" w:name="_Toc377438825"/>
+      <w:bookmarkStart w:id="60" w:name="_Toc378753268"/>
+      <w:bookmarkStart w:id="61" w:name="_Toc379083218"/>
+      <w:bookmarkStart w:id="62" w:name="_Toc379687209"/>
+      <w:bookmarkStart w:id="63" w:name="_Toc379689077"/>
+      <w:bookmarkStart w:id="64" w:name="_Toc379867416"/>
+      <w:bookmarkStart w:id="65" w:name="_Toc379877508"/>
+      <w:bookmarkStart w:id="66" w:name="_Toc379878539"/>
+      <w:bookmarkStart w:id="67" w:name="_Toc379878983"/>
+      <w:bookmarkStart w:id="68" w:name="_Toc381582914"/>
+      <w:bookmarkStart w:id="69" w:name="_Toc381603240"/>
+      <w:bookmarkStart w:id="70" w:name="_Toc382376253"/>
+      <w:bookmarkStart w:id="71" w:name="_Toc383328240"/>
+      <w:bookmarkStart w:id="72" w:name="_Toc412430147"/>
+      <w:bookmarkStart w:id="73" w:name="_Toc412450179"/>
       <w:r>
         <w:t xml:space="preserve"> In all cases, the author is responsible for resolving defects and open issues.</w:t>
       </w:r>
@@ -3972,35 +3852,35 @@
       <w:pPr>
         <w:pStyle w:val="Heading3"/>
       </w:pPr>
-      <w:bookmarkStart w:id="108" w:name="_Toc495995133"/>
-      <w:bookmarkStart w:id="109" w:name="_Toc227483014"/>
-      <w:bookmarkStart w:id="110" w:name="_Toc227640882"/>
-      <w:bookmarkStart w:id="111" w:name="_Toc427248748"/>
+      <w:bookmarkStart w:id="74" w:name="_Toc495995133"/>
+      <w:bookmarkStart w:id="75" w:name="_Toc227483014"/>
+      <w:bookmarkStart w:id="76" w:name="_Toc227640882"/>
+      <w:bookmarkStart w:id="77" w:name="_Toc102745124"/>
       <w:r>
         <w:t>Peer</w:t>
       </w:r>
-      <w:bookmarkEnd w:id="93"/>
-      <w:bookmarkEnd w:id="94"/>
-      <w:bookmarkEnd w:id="95"/>
-      <w:bookmarkEnd w:id="96"/>
-      <w:bookmarkEnd w:id="97"/>
-      <w:bookmarkEnd w:id="98"/>
-      <w:bookmarkEnd w:id="99"/>
-      <w:bookmarkEnd w:id="100"/>
-      <w:bookmarkEnd w:id="101"/>
-      <w:bookmarkEnd w:id="102"/>
-      <w:bookmarkEnd w:id="103"/>
-      <w:bookmarkEnd w:id="104"/>
-      <w:bookmarkEnd w:id="105"/>
-      <w:bookmarkEnd w:id="106"/>
-      <w:bookmarkEnd w:id="107"/>
-      <w:bookmarkEnd w:id="108"/>
-      <w:bookmarkEnd w:id="109"/>
-      <w:bookmarkEnd w:id="110"/>
+      <w:bookmarkEnd w:id="59"/>
+      <w:bookmarkEnd w:id="60"/>
+      <w:bookmarkEnd w:id="61"/>
+      <w:bookmarkEnd w:id="62"/>
+      <w:bookmarkEnd w:id="63"/>
+      <w:bookmarkEnd w:id="64"/>
+      <w:bookmarkEnd w:id="65"/>
+      <w:bookmarkEnd w:id="66"/>
+      <w:bookmarkEnd w:id="67"/>
+      <w:bookmarkEnd w:id="68"/>
+      <w:bookmarkEnd w:id="69"/>
+      <w:bookmarkEnd w:id="70"/>
+      <w:bookmarkEnd w:id="71"/>
+      <w:bookmarkEnd w:id="72"/>
+      <w:bookmarkEnd w:id="73"/>
+      <w:bookmarkEnd w:id="74"/>
+      <w:bookmarkEnd w:id="75"/>
+      <w:bookmarkEnd w:id="76"/>
       <w:r>
         <w:t>/Reviewer</w:t>
       </w:r>
-      <w:bookmarkEnd w:id="111"/>
+      <w:bookmarkEnd w:id="77"/>
     </w:p>
     <w:p>
       <w:r>
@@ -4017,24 +3897,24 @@
       <w:pPr>
         <w:pStyle w:val="Heading3"/>
       </w:pPr>
-      <w:bookmarkStart w:id="112" w:name="_Toc495995134"/>
-      <w:bookmarkStart w:id="113" w:name="_Toc227483015"/>
-      <w:bookmarkStart w:id="114" w:name="_Toc227640883"/>
-      <w:bookmarkStart w:id="115" w:name="_Toc427248749"/>
-      <w:bookmarkStart w:id="116" w:name="_Toc412430150"/>
-      <w:bookmarkStart w:id="117" w:name="_Toc412450182"/>
+      <w:bookmarkStart w:id="78" w:name="_Toc495995134"/>
+      <w:bookmarkStart w:id="79" w:name="_Toc227483015"/>
+      <w:bookmarkStart w:id="80" w:name="_Toc227640883"/>
+      <w:bookmarkStart w:id="81" w:name="_Toc412430150"/>
+      <w:bookmarkStart w:id="82" w:name="_Toc412450182"/>
+      <w:bookmarkStart w:id="83" w:name="_Toc102745125"/>
       <w:r>
         <w:t>Quality Assurance</w:t>
       </w:r>
-      <w:bookmarkEnd w:id="112"/>
-      <w:bookmarkEnd w:id="113"/>
-      <w:bookmarkEnd w:id="114"/>
-      <w:bookmarkEnd w:id="115"/>
+      <w:bookmarkEnd w:id="78"/>
+      <w:bookmarkEnd w:id="79"/>
+      <w:bookmarkEnd w:id="80"/>
+      <w:bookmarkEnd w:id="83"/>
       <w:r>
         <w:t xml:space="preserve"> </w:t>
       </w:r>
-      <w:bookmarkEnd w:id="116"/>
-      <w:bookmarkEnd w:id="117"/>
+      <w:bookmarkEnd w:id="81"/>
+      <w:bookmarkEnd w:id="82"/>
     </w:p>
     <w:p>
       <w:r>
@@ -4060,11 +3940,11 @@
       <w:pPr>
         <w:pStyle w:val="Heading2"/>
       </w:pPr>
-      <w:bookmarkStart w:id="118" w:name="_Toc427248750"/>
+      <w:bookmarkStart w:id="84" w:name="_Toc102745126"/>
       <w:r>
         <w:t>Best Practices for Peer review of Source Code</w:t>
       </w:r>
-      <w:bookmarkEnd w:id="118"/>
+      <w:bookmarkEnd w:id="84"/>
     </w:p>
     <w:p>
       <w:r>
@@ -4081,12 +3961,12 @@
       <w:pPr>
         <w:pStyle w:val="Heading1"/>
       </w:pPr>
-      <w:bookmarkStart w:id="119" w:name="_Toc427248751"/>
+      <w:bookmarkStart w:id="85" w:name="_Toc102745127"/>
       <w:r>
         <w:lastRenderedPageBreak/>
         <w:t>Applicable Measurements</w:t>
       </w:r>
-      <w:bookmarkEnd w:id="119"/>
+      <w:bookmarkEnd w:id="85"/>
     </w:p>
     <w:p>
       <w:pPr>
@@ -4121,11 +4001,11 @@
       <w:pPr>
         <w:pStyle w:val="Heading1"/>
       </w:pPr>
-      <w:bookmarkStart w:id="120" w:name="_Toc427248752"/>
+      <w:bookmarkStart w:id="86" w:name="_Toc102745128"/>
       <w:r>
         <w:t>Exit Criteria/Outputs</w:t>
       </w:r>
-      <w:bookmarkEnd w:id="120"/>
+      <w:bookmarkEnd w:id="86"/>
       <w:r>
         <w:t xml:space="preserve"> </w:t>
       </w:r>
@@ -4169,8 +4049,8 @@
       </w:r>
     </w:p>
     <w:sectPr>
-      <w:headerReference w:type="default" r:id="rId13"/>
-      <w:footerReference w:type="default" r:id="rId14"/>
+      <w:headerReference w:type="default" r:id="rId14"/>
+      <w:footerReference w:type="default" r:id="rId15"/>
       <w:pgSz w:w="12240" w:h="15840" w:code="1"/>
       <w:pgMar w:top="1440" w:right="1440" w:bottom="1440" w:left="1440" w:header="720" w:footer="720" w:gutter="0"/>
       <w:pgNumType w:start="0"/>
@@ -4183,7 +4063,7 @@
 </file>
 
 <file path=word/endnotes.xml><?xml version="1.0" encoding="utf-8"?>
-<w:endnotes xmlns:wpc="http://schemas.microsoft.com/office/word/2010/wordprocessingCanvas" xmlns:cx="http://schemas.microsoft.com/office/drawing/2014/chartex" xmlns:cx1="http://schemas.microsoft.com/office/drawing/2015/9/8/chartex" xmlns:cx2="http://schemas.microsoft.com/office/drawing/2015/10/21/chartex" xmlns:cx3="http://schemas.microsoft.com/office/drawing/2016/5/9/chartex" xmlns:cx4="http://schemas.microsoft.com/office/drawing/2016/5/10/chartex" xmlns:cx5="http://schemas.microsoft.com/office/drawing/2016/5/11/chartex" xmlns:cx6="http://schemas.microsoft.com/office/drawing/2016/5/12/chartex" xmlns:cx7="http://schemas.microsoft.com/office/drawing/2016/5/13/chartex" xmlns:cx8="http://schemas.microsoft.com/office/drawing/2016/5/14/chartex" xmlns:mc="http://schemas.openxmlformats.org/markup-compatibility/2006" xmlns:aink="http://schemas.microsoft.com/office/drawing/2016/ink" xmlns:am3d="http://schemas.microsoft.com/office/drawing/2017/model3d" xmlns:o="urn:schemas-microsoft-com:office:office" xmlns:r="http://schemas.openxmlformats.org/officeDocument/2006/relationships" xmlns:m="http://schemas.openxmlformats.org/officeDocument/2006/math" xmlns:v="urn:schemas-microsoft-com:vml" xmlns:wp14="http://schemas.microsoft.com/office/word/2010/wordprocessingDrawing" xmlns:wp="http://schemas.openxmlformats.org/drawingml/2006/wordprocessingDrawing" xmlns:w10="urn:schemas-microsoft-com:office:word" xmlns:w="http://schemas.openxmlformats.org/wordprocessingml/2006/main" xmlns:w14="http://schemas.microsoft.com/office/word/2010/wordml" xmlns:w15="http://schemas.microsoft.com/office/word/2012/wordml" xmlns:w16cex="http://schemas.microsoft.com/office/word/2018/wordml/cex" xmlns:w16cid="http://schemas.microsoft.com/office/word/2016/wordml/cid" xmlns:w16="http://schemas.microsoft.com/office/word/2018/wordml" xmlns:w16sdtdh="http://schemas.microsoft.com/office/word/2020/wordml/sdtdatahash" xmlns:w16se="http://schemas.microsoft.com/office/word/2015/wordml/symex" xmlns:wpg="http://schemas.microsoft.com/office/word/2010/wordprocessingGroup" xmlns:wpi="http://schemas.microsoft.com/office/word/2010/wordprocessingInk" xmlns:wne="http://schemas.microsoft.com/office/word/2006/wordml" xmlns:wps="http://schemas.microsoft.com/office/word/2010/wordprocessingShape" mc:Ignorable="w14 w15 w16se w16cid w16 w16cex w16sdtdh wp14">
+<w:endnotes xmlns:wpc="http://schemas.microsoft.com/office/word/2010/wordprocessingCanvas" xmlns:mc="http://schemas.openxmlformats.org/markup-compatibility/2006" xmlns:o="urn:schemas-microsoft-com:office:office" xmlns:r="http://schemas.openxmlformats.org/officeDocument/2006/relationships" xmlns:m="http://schemas.openxmlformats.org/officeDocument/2006/math" xmlns:v="urn:schemas-microsoft-com:vml" xmlns:wp14="http://schemas.microsoft.com/office/word/2010/wordprocessingDrawing" xmlns:wp="http://schemas.openxmlformats.org/drawingml/2006/wordprocessingDrawing" xmlns:w10="urn:schemas-microsoft-com:office:word" xmlns:w="http://schemas.openxmlformats.org/wordprocessingml/2006/main" xmlns:w14="http://schemas.microsoft.com/office/word/2010/wordml" xmlns:wpg="http://schemas.microsoft.com/office/word/2010/wordprocessingGroup" xmlns:wpi="http://schemas.microsoft.com/office/word/2010/wordprocessingInk" xmlns:wne="http://schemas.microsoft.com/office/word/2006/wordml" xmlns:wps="http://schemas.microsoft.com/office/word/2010/wordprocessingShape" mc:Ignorable="w14 wp14">
   <w:endnote w:type="separator" w:id="-1">
     <w:p>
       <w:r>
@@ -4202,7 +4082,7 @@
 </file>
 
 <file path=word/footer1.xml><?xml version="1.0" encoding="utf-8"?>
-<w:ftr xmlns:wpc="http://schemas.microsoft.com/office/word/2010/wordprocessingCanvas" xmlns:cx="http://schemas.microsoft.com/office/drawing/2014/chartex" xmlns:cx1="http://schemas.microsoft.com/office/drawing/2015/9/8/chartex" xmlns:cx2="http://schemas.microsoft.com/office/drawing/2015/10/21/chartex" xmlns:cx3="http://schemas.microsoft.com/office/drawing/2016/5/9/chartex" xmlns:cx4="http://schemas.microsoft.com/office/drawing/2016/5/10/chartex" xmlns:cx5="http://schemas.microsoft.com/office/drawing/2016/5/11/chartex" xmlns:cx6="http://schemas.microsoft.com/office/drawing/2016/5/12/chartex" xmlns:cx7="http://schemas.microsoft.com/office/drawing/2016/5/13/chartex" xmlns:cx8="http://schemas.microsoft.com/office/drawing/2016/5/14/chartex" xmlns:mc="http://schemas.openxmlformats.org/markup-compatibility/2006" xmlns:aink="http://schemas.microsoft.com/office/drawing/2016/ink" xmlns:am3d="http://schemas.microsoft.com/office/drawing/2017/model3d" xmlns:o="urn:schemas-microsoft-com:office:office" xmlns:r="http://schemas.openxmlformats.org/officeDocument/2006/relationships" xmlns:m="http://schemas.openxmlformats.org/officeDocument/2006/math" xmlns:v="urn:schemas-microsoft-com:vml" xmlns:wp14="http://schemas.microsoft.com/office/word/2010/wordprocessingDrawing" xmlns:wp="http://schemas.openxmlformats.org/drawingml/2006/wordprocessingDrawing" xmlns:w10="urn:schemas-microsoft-com:office:word" xmlns:w="http://schemas.openxmlformats.org/wordprocessingml/2006/main" xmlns:w14="http://schemas.microsoft.com/office/word/2010/wordml" xmlns:w15="http://schemas.microsoft.com/office/word/2012/wordml" xmlns:w16cex="http://schemas.microsoft.com/office/word/2018/wordml/cex" xmlns:w16cid="http://schemas.microsoft.com/office/word/2016/wordml/cid" xmlns:w16="http://schemas.microsoft.com/office/word/2018/wordml" xmlns:w16sdtdh="http://schemas.microsoft.com/office/word/2020/wordml/sdtdatahash" xmlns:w16se="http://schemas.microsoft.com/office/word/2015/wordml/symex" xmlns:wpg="http://schemas.microsoft.com/office/word/2010/wordprocessingGroup" xmlns:wpi="http://schemas.microsoft.com/office/word/2010/wordprocessingInk" xmlns:wne="http://schemas.microsoft.com/office/word/2006/wordml" xmlns:wps="http://schemas.microsoft.com/office/word/2010/wordprocessingShape" mc:Ignorable="w14 w15 w16se w16cid w16 w16cex w16sdtdh wp14">
+<w:ftr xmlns:wpc="http://schemas.microsoft.com/office/word/2010/wordprocessingCanvas" xmlns:mc="http://schemas.openxmlformats.org/markup-compatibility/2006" xmlns:o="urn:schemas-microsoft-com:office:office" xmlns:r="http://schemas.openxmlformats.org/officeDocument/2006/relationships" xmlns:m="http://schemas.openxmlformats.org/officeDocument/2006/math" xmlns:v="urn:schemas-microsoft-com:vml" xmlns:wp14="http://schemas.microsoft.com/office/word/2010/wordprocessingDrawing" xmlns:wp="http://schemas.openxmlformats.org/drawingml/2006/wordprocessingDrawing" xmlns:w10="urn:schemas-microsoft-com:office:word" xmlns:w="http://schemas.openxmlformats.org/wordprocessingml/2006/main" xmlns:w14="http://schemas.microsoft.com/office/word/2010/wordml" xmlns:wpg="http://schemas.microsoft.com/office/word/2010/wordprocessingGroup" xmlns:wpi="http://schemas.microsoft.com/office/word/2010/wordprocessingInk" xmlns:wne="http://schemas.microsoft.com/office/word/2006/wordml" xmlns:wps="http://schemas.microsoft.com/office/word/2010/wordprocessingShape" mc:Ignorable="w14 wp14">
   <w:p>
     <w:pPr>
       <w:jc w:val="center"/>
@@ -4226,7 +4106,7 @@
 </file>
 
 <file path=word/footnotes.xml><?xml version="1.0" encoding="utf-8"?>
-<w:footnotes xmlns:wpc="http://schemas.microsoft.com/office/word/2010/wordprocessingCanvas" xmlns:cx="http://schemas.microsoft.com/office/drawing/2014/chartex" xmlns:cx1="http://schemas.microsoft.com/office/drawing/2015/9/8/chartex" xmlns:cx2="http://schemas.microsoft.com/office/drawing/2015/10/21/chartex" xmlns:cx3="http://schemas.microsoft.com/office/drawing/2016/5/9/chartex" xmlns:cx4="http://schemas.microsoft.com/office/drawing/2016/5/10/chartex" xmlns:cx5="http://schemas.microsoft.com/office/drawing/2016/5/11/chartex" xmlns:cx6="http://schemas.microsoft.com/office/drawing/2016/5/12/chartex" xmlns:cx7="http://schemas.microsoft.com/office/drawing/2016/5/13/chartex" xmlns:cx8="http://schemas.microsoft.com/office/drawing/2016/5/14/chartex" xmlns:mc="http://schemas.openxmlformats.org/markup-compatibility/2006" xmlns:aink="http://schemas.microsoft.com/office/drawing/2016/ink" xmlns:am3d="http://schemas.microsoft.com/office/drawing/2017/model3d" xmlns:o="urn:schemas-microsoft-com:office:office" xmlns:r="http://schemas.openxmlformats.org/officeDocument/2006/relationships" xmlns:m="http://schemas.openxmlformats.org/officeDocument/2006/math" xmlns:v="urn:schemas-microsoft-com:vml" xmlns:wp14="http://schemas.microsoft.com/office/word/2010/wordprocessingDrawing" xmlns:wp="http://schemas.openxmlformats.org/drawingml/2006/wordprocessingDrawing" xmlns:w10="urn:schemas-microsoft-com:office:word" xmlns:w="http://schemas.openxmlformats.org/wordprocessingml/2006/main" xmlns:w14="http://schemas.microsoft.com/office/word/2010/wordml" xmlns:w15="http://schemas.microsoft.com/office/word/2012/wordml" xmlns:w16cex="http://schemas.microsoft.com/office/word/2018/wordml/cex" xmlns:w16cid="http://schemas.microsoft.com/office/word/2016/wordml/cid" xmlns:w16="http://schemas.microsoft.com/office/word/2018/wordml" xmlns:w16sdtdh="http://schemas.microsoft.com/office/word/2020/wordml/sdtdatahash" xmlns:w16se="http://schemas.microsoft.com/office/word/2015/wordml/symex" xmlns:wpg="http://schemas.microsoft.com/office/word/2010/wordprocessingGroup" xmlns:wpi="http://schemas.microsoft.com/office/word/2010/wordprocessingInk" xmlns:wne="http://schemas.microsoft.com/office/word/2006/wordml" xmlns:wps="http://schemas.microsoft.com/office/word/2010/wordprocessingShape" mc:Ignorable="w14 w15 w16se w16cid w16 w16cex w16sdtdh wp14">
+<w:footnotes xmlns:wpc="http://schemas.microsoft.com/office/word/2010/wordprocessingCanvas" xmlns:mc="http://schemas.openxmlformats.org/markup-compatibility/2006" xmlns:o="urn:schemas-microsoft-com:office:office" xmlns:r="http://schemas.openxmlformats.org/officeDocument/2006/relationships" xmlns:m="http://schemas.openxmlformats.org/officeDocument/2006/math" xmlns:v="urn:schemas-microsoft-com:vml" xmlns:wp14="http://schemas.microsoft.com/office/word/2010/wordprocessingDrawing" xmlns:wp="http://schemas.openxmlformats.org/drawingml/2006/wordprocessingDrawing" xmlns:w10="urn:schemas-microsoft-com:office:word" xmlns:w="http://schemas.openxmlformats.org/wordprocessingml/2006/main" xmlns:w14="http://schemas.microsoft.com/office/word/2010/wordml" xmlns:wpg="http://schemas.microsoft.com/office/word/2010/wordprocessingGroup" xmlns:wpi="http://schemas.microsoft.com/office/word/2010/wordprocessingInk" xmlns:wne="http://schemas.microsoft.com/office/word/2006/wordml" xmlns:wps="http://schemas.microsoft.com/office/word/2010/wordprocessingShape" mc:Ignorable="w14 wp14">
   <w:footnote w:type="separator" w:id="-1">
     <w:p>
       <w:r>
@@ -4246,62 +4126,78 @@
       <w:pPr>
         <w:pStyle w:val="FootnoteText"/>
       </w:pPr>
-      <w:ins w:id="7" w:author="Vaibhav Garg" w:date="2022-03-11T16:57:00Z">
-        <w:r>
-          <w:rPr>
-            <w:rStyle w:val="FootnoteReference"/>
-          </w:rPr>
-          <w:footnoteRef/>
-        </w:r>
-        <w:r>
-          <w:t xml:space="preserve"> https://gil.einframe.com</w:t>
-        </w:r>
-      </w:ins>
+      <w:r>
+        <w:rPr>
+          <w:rStyle w:val="FootnoteReference"/>
+        </w:rPr>
+        <w:footnoteRef/>
+      </w:r>
+      <w:r>
+        <w:t xml:space="preserve"> https://gil.einframe.com</w:t>
+      </w:r>
     </w:p>
   </w:footnote>
   <w:footnote w:id="2">
     <w:p>
       <w:pPr>
         <w:pStyle w:val="FootnoteText"/>
+      </w:pPr>
+      <w:r>
         <w:rPr>
-          <w:ins w:id="9" w:author="Vaibhav Garg" w:date="2022-03-11T16:58:00Z"/>
+          <w:rStyle w:val="FootnoteReference"/>
         </w:rPr>
-      </w:pPr>
-      <w:ins w:id="10" w:author="Vaibhav Garg" w:date="2022-03-11T16:58:00Z">
-        <w:r>
-          <w:rPr>
-            <w:rStyle w:val="FootnoteReference"/>
-          </w:rPr>
-          <w:footnoteRef/>
-        </w:r>
-        <w:r>
-          <w:t xml:space="preserve"> https://gil.einframe.com</w:t>
-        </w:r>
-      </w:ins>
+        <w:footnoteRef/>
+      </w:r>
+      <w:r>
+        <w:t xml:space="preserve"> https://gil.einframe.com</w:t>
+      </w:r>
     </w:p>
   </w:footnote>
 </w:footnotes>
 </file>
 
 <file path=word/header1.xml><?xml version="1.0" encoding="utf-8"?>
-<w:hdr xmlns:wpc="http://schemas.microsoft.com/office/word/2010/wordprocessingCanvas" xmlns:cx="http://schemas.microsoft.com/office/drawing/2014/chartex" xmlns:cx1="http://schemas.microsoft.com/office/drawing/2015/9/8/chartex" xmlns:cx2="http://schemas.microsoft.com/office/drawing/2015/10/21/chartex" xmlns:cx3="http://schemas.microsoft.com/office/drawing/2016/5/9/chartex" xmlns:cx4="http://schemas.microsoft.com/office/drawing/2016/5/10/chartex" xmlns:cx5="http://schemas.microsoft.com/office/drawing/2016/5/11/chartex" xmlns:cx6="http://schemas.microsoft.com/office/drawing/2016/5/12/chartex" xmlns:cx7="http://schemas.microsoft.com/office/drawing/2016/5/13/chartex" xmlns:cx8="http://schemas.microsoft.com/office/drawing/2016/5/14/chartex" xmlns:mc="http://schemas.openxmlformats.org/markup-compatibility/2006" xmlns:aink="http://schemas.microsoft.com/office/drawing/2016/ink" xmlns:am3d="http://schemas.microsoft.com/office/drawing/2017/model3d" xmlns:o="urn:schemas-microsoft-com:office:office" xmlns:r="http://schemas.openxmlformats.org/officeDocument/2006/relationships" xmlns:m="http://schemas.openxmlformats.org/officeDocument/2006/math" xmlns:v="urn:schemas-microsoft-com:vml" xmlns:wp14="http://schemas.microsoft.com/office/word/2010/wordprocessingDrawing" xmlns:wp="http://schemas.openxmlformats.org/drawingml/2006/wordprocessingDrawing" xmlns:w10="urn:schemas-microsoft-com:office:word" xmlns:w="http://schemas.openxmlformats.org/wordprocessingml/2006/main" xmlns:w14="http://schemas.microsoft.com/office/word/2010/wordml" xmlns:w15="http://schemas.microsoft.com/office/word/2012/wordml" xmlns:w16cex="http://schemas.microsoft.com/office/word/2018/wordml/cex" xmlns:w16cid="http://schemas.microsoft.com/office/word/2016/wordml/cid" xmlns:w16="http://schemas.microsoft.com/office/word/2018/wordml" xmlns:w16sdtdh="http://schemas.microsoft.com/office/word/2020/wordml/sdtdatahash" xmlns:w16se="http://schemas.microsoft.com/office/word/2015/wordml/symex" xmlns:wpg="http://schemas.microsoft.com/office/word/2010/wordprocessingGroup" xmlns:wpi="http://schemas.microsoft.com/office/word/2010/wordprocessingInk" xmlns:wne="http://schemas.microsoft.com/office/word/2006/wordml" xmlns:wps="http://schemas.microsoft.com/office/word/2010/wordprocessingShape" mc:Ignorable="w14 w15 w16se w16cid w16 w16cex w16sdtdh wp14">
+<w:hdr xmlns:wpc="http://schemas.microsoft.com/office/word/2010/wordprocessingCanvas" xmlns:mc="http://schemas.openxmlformats.org/markup-compatibility/2006" xmlns:o="urn:schemas-microsoft-com:office:office" xmlns:r="http://schemas.openxmlformats.org/officeDocument/2006/relationships" xmlns:m="http://schemas.openxmlformats.org/officeDocument/2006/math" xmlns:v="urn:schemas-microsoft-com:vml" xmlns:wp14="http://schemas.microsoft.com/office/word/2010/wordprocessingDrawing" xmlns:wp="http://schemas.openxmlformats.org/drawingml/2006/wordprocessingDrawing" xmlns:w10="urn:schemas-microsoft-com:office:word" xmlns:w="http://schemas.openxmlformats.org/wordprocessingml/2006/main" xmlns:w14="http://schemas.microsoft.com/office/word/2010/wordml" xmlns:wpg="http://schemas.microsoft.com/office/word/2010/wordprocessingGroup" xmlns:wpi="http://schemas.microsoft.com/office/word/2010/wordprocessingInk" xmlns:wne="http://schemas.microsoft.com/office/word/2006/wordml" xmlns:wps="http://schemas.microsoft.com/office/word/2010/wordprocessingShape" mc:Ignorable="w14 wp14">
   <w:p>
-    <w:fldSimple w:instr=" TITLE   \* MERGEFORMAT ">
-      <w:r>
-        <w:t>Review Procedure</w:t>
-      </w:r>
-    </w:fldSimple>
+    <w:r>
+      <w:fldChar w:fldCharType="begin"/>
+    </w:r>
+    <w:r>
+      <w:instrText xml:space="preserve"> TITLE   \* MERGEFORMAT </w:instrText>
+    </w:r>
+    <w:r>
+      <w:fldChar w:fldCharType="separate"/>
+    </w:r>
+    <w:r>
+      <w:t>Review Procedure</w:t>
+    </w:r>
+    <w:r>
+      <w:fldChar w:fldCharType="end"/>
+    </w:r>
     <w:r>
       <w:br/>
     </w:r>
-    <w:fldSimple w:instr=" FILENAME   \* MERGEFORMAT ">
-      <w:r>
-        <w:rPr>
-          <w:noProof/>
-        </w:rPr>
-        <w:t>PRCD_PERREV.docx</w:t>
-      </w:r>
-    </w:fldSimple>
+    <w:r>
+      <w:fldChar w:fldCharType="begin"/>
+    </w:r>
+    <w:r>
+      <w:instrText xml:space="preserve"> FILENAME   \* MERGEFORMAT </w:instrText>
+    </w:r>
+    <w:r>
+      <w:fldChar w:fldCharType="separate"/>
+    </w:r>
+    <w:r>
+      <w:rPr>
+        <w:noProof/>
+      </w:rPr>
+      <w:t>PRCD_PERREV.docx</w:t>
+    </w:r>
+    <w:r>
+      <w:rPr>
+        <w:noProof/>
+      </w:rPr>
+      <w:fldChar w:fldCharType="end"/>
+    </w:r>
     <w:r>
       <w:t xml:space="preserve"> </w:t>
     </w:r>
@@ -4310,8 +4206,8 @@
 </file>
 
 <file path=word/numbering.xml><?xml version="1.0" encoding="utf-8"?>
-<w:numbering xmlns:wpc="http://schemas.microsoft.com/office/word/2010/wordprocessingCanvas" xmlns:cx="http://schemas.microsoft.com/office/drawing/2014/chartex" xmlns:cx1="http://schemas.microsoft.com/office/drawing/2015/9/8/chartex" xmlns:cx2="http://schemas.microsoft.com/office/drawing/2015/10/21/chartex" xmlns:cx3="http://schemas.microsoft.com/office/drawing/2016/5/9/chartex" xmlns:cx4="http://schemas.microsoft.com/office/drawing/2016/5/10/chartex" xmlns:cx5="http://schemas.microsoft.com/office/drawing/2016/5/11/chartex" xmlns:cx6="http://schemas.microsoft.com/office/drawing/2016/5/12/chartex" xmlns:cx7="http://schemas.microsoft.com/office/drawing/2016/5/13/chartex" xmlns:cx8="http://schemas.microsoft.com/office/drawing/2016/5/14/chartex" xmlns:mc="http://schemas.openxmlformats.org/markup-compatibility/2006" xmlns:aink="http://schemas.microsoft.com/office/drawing/2016/ink" xmlns:am3d="http://schemas.microsoft.com/office/drawing/2017/model3d" xmlns:o="urn:schemas-microsoft-com:office:office" xmlns:r="http://schemas.openxmlformats.org/officeDocument/2006/relationships" xmlns:m="http://schemas.openxmlformats.org/officeDocument/2006/math" xmlns:v="urn:schemas-microsoft-com:vml" xmlns:wp14="http://schemas.microsoft.com/office/word/2010/wordprocessingDrawing" xmlns:wp="http://schemas.openxmlformats.org/drawingml/2006/wordprocessingDrawing" xmlns:w10="urn:schemas-microsoft-com:office:word" xmlns:w="http://schemas.openxmlformats.org/wordprocessingml/2006/main" xmlns:w14="http://schemas.microsoft.com/office/word/2010/wordml" xmlns:w15="http://schemas.microsoft.com/office/word/2012/wordml" xmlns:w16cex="http://schemas.microsoft.com/office/word/2018/wordml/cex" xmlns:w16cid="http://schemas.microsoft.com/office/word/2016/wordml/cid" xmlns:w16="http://schemas.microsoft.com/office/word/2018/wordml" xmlns:w16sdtdh="http://schemas.microsoft.com/office/word/2020/wordml/sdtdatahash" xmlns:w16se="http://schemas.microsoft.com/office/word/2015/wordml/symex" xmlns:wpg="http://schemas.microsoft.com/office/word/2010/wordprocessingGroup" xmlns:wpi="http://schemas.microsoft.com/office/word/2010/wordprocessingInk" xmlns:wne="http://schemas.microsoft.com/office/word/2006/wordml" xmlns:wps="http://schemas.microsoft.com/office/word/2010/wordprocessingShape" mc:Ignorable="w14 w15 w16se w16cid w16 w16cex w16sdtdh wp14">
-  <w:abstractNum w:abstractNumId="0" w15:restartNumberingAfterBreak="0">
+<w:numbering xmlns:wpc="http://schemas.microsoft.com/office/word/2010/wordprocessingCanvas" xmlns:mc="http://schemas.openxmlformats.org/markup-compatibility/2006" xmlns:o="urn:schemas-microsoft-com:office:office" xmlns:r="http://schemas.openxmlformats.org/officeDocument/2006/relationships" xmlns:m="http://schemas.openxmlformats.org/officeDocument/2006/math" xmlns:v="urn:schemas-microsoft-com:vml" xmlns:wp14="http://schemas.microsoft.com/office/word/2010/wordprocessingDrawing" xmlns:wp="http://schemas.openxmlformats.org/drawingml/2006/wordprocessingDrawing" xmlns:w10="urn:schemas-microsoft-com:office:word" xmlns:w="http://schemas.openxmlformats.org/wordprocessingml/2006/main" xmlns:w14="http://schemas.microsoft.com/office/word/2010/wordml" xmlns:wpg="http://schemas.microsoft.com/office/word/2010/wordprocessingGroup" xmlns:wpi="http://schemas.microsoft.com/office/word/2010/wordprocessingInk" xmlns:wne="http://schemas.microsoft.com/office/word/2006/wordml" xmlns:wps="http://schemas.microsoft.com/office/word/2010/wordprocessingShape" mc:Ignorable="w14 wp14">
+  <w:abstractNum w:abstractNumId="0">
     <w:nsid w:val="00311188"/>
     <w:multiLevelType w:val="hybridMultilevel"/>
     <w:tmpl w:val="7F2E9604"/>
@@ -4424,7 +4320,7 @@
       </w:rPr>
     </w:lvl>
   </w:abstractNum>
-  <w:abstractNum w:abstractNumId="1" w15:restartNumberingAfterBreak="0">
+  <w:abstractNum w:abstractNumId="1">
     <w:nsid w:val="01DE4FB3"/>
     <w:multiLevelType w:val="hybridMultilevel"/>
     <w:tmpl w:val="A128E9FA"/>
@@ -4537,7 +4433,7 @@
       </w:rPr>
     </w:lvl>
   </w:abstractNum>
-  <w:abstractNum w:abstractNumId="2" w15:restartNumberingAfterBreak="0">
+  <w:abstractNum w:abstractNumId="2">
     <w:nsid w:val="05430A6F"/>
     <w:multiLevelType w:val="hybridMultilevel"/>
     <w:tmpl w:val="D5D61050"/>
@@ -4626,7 +4522,7 @@
       </w:pPr>
     </w:lvl>
   </w:abstractNum>
-  <w:abstractNum w:abstractNumId="3" w15:restartNumberingAfterBreak="0">
+  <w:abstractNum w:abstractNumId="3">
     <w:nsid w:val="091405FD"/>
     <w:multiLevelType w:val="hybridMultilevel"/>
     <w:tmpl w:val="D3889DE0"/>
@@ -4739,7 +4635,7 @@
       </w:rPr>
     </w:lvl>
   </w:abstractNum>
-  <w:abstractNum w:abstractNumId="4" w15:restartNumberingAfterBreak="0">
+  <w:abstractNum w:abstractNumId="4">
     <w:nsid w:val="0D3B3085"/>
     <w:multiLevelType w:val="hybridMultilevel"/>
     <w:tmpl w:val="51386B82"/>
@@ -4855,7 +4751,7 @@
       </w:pPr>
     </w:lvl>
   </w:abstractNum>
-  <w:abstractNum w:abstractNumId="5" w15:restartNumberingAfterBreak="0">
+  <w:abstractNum w:abstractNumId="5">
     <w:nsid w:val="10897849"/>
     <w:multiLevelType w:val="hybridMultilevel"/>
     <w:tmpl w:val="BBA8A48A"/>
@@ -4968,7 +4864,7 @@
       </w:rPr>
     </w:lvl>
   </w:abstractNum>
-  <w:abstractNum w:abstractNumId="6" w15:restartNumberingAfterBreak="0">
+  <w:abstractNum w:abstractNumId="6">
     <w:nsid w:val="1B4B506F"/>
     <w:multiLevelType w:val="hybridMultilevel"/>
     <w:tmpl w:val="CDCCB03C"/>
@@ -5057,7 +4953,7 @@
       </w:pPr>
     </w:lvl>
   </w:abstractNum>
-  <w:abstractNum w:abstractNumId="7" w15:restartNumberingAfterBreak="0">
+  <w:abstractNum w:abstractNumId="7">
     <w:nsid w:val="1B6646F8"/>
     <w:multiLevelType w:val="singleLevel"/>
     <w:tmpl w:val="FFFFFFFF"/>
@@ -5075,7 +4971,7 @@
       </w:rPr>
     </w:lvl>
   </w:abstractNum>
-  <w:abstractNum w:abstractNumId="8" w15:restartNumberingAfterBreak="0">
+  <w:abstractNum w:abstractNumId="8">
     <w:nsid w:val="1BC86EBD"/>
     <w:multiLevelType w:val="hybridMultilevel"/>
     <w:tmpl w:val="30768978"/>
@@ -5188,7 +5084,7 @@
       </w:rPr>
     </w:lvl>
   </w:abstractNum>
-  <w:abstractNum w:abstractNumId="9" w15:restartNumberingAfterBreak="0">
+  <w:abstractNum w:abstractNumId="9">
     <w:nsid w:val="1DF20FD9"/>
     <w:multiLevelType w:val="hybridMultilevel"/>
     <w:tmpl w:val="5E3EDACC"/>
@@ -5304,7 +5200,7 @@
       </w:pPr>
     </w:lvl>
   </w:abstractNum>
-  <w:abstractNum w:abstractNumId="10" w15:restartNumberingAfterBreak="0">
+  <w:abstractNum w:abstractNumId="10">
     <w:nsid w:val="200754EE"/>
     <w:multiLevelType w:val="hybridMultilevel"/>
     <w:tmpl w:val="FF68D620"/>
@@ -5393,7 +5289,7 @@
       </w:pPr>
     </w:lvl>
   </w:abstractNum>
-  <w:abstractNum w:abstractNumId="11" w15:restartNumberingAfterBreak="0">
+  <w:abstractNum w:abstractNumId="11">
     <w:nsid w:val="20FF18EB"/>
     <w:multiLevelType w:val="hybridMultilevel"/>
     <w:tmpl w:val="E19A4F84"/>
@@ -5506,7 +5402,7 @@
       </w:rPr>
     </w:lvl>
   </w:abstractNum>
-  <w:abstractNum w:abstractNumId="12" w15:restartNumberingAfterBreak="0">
+  <w:abstractNum w:abstractNumId="12">
     <w:nsid w:val="23F53237"/>
     <w:multiLevelType w:val="singleLevel"/>
     <w:tmpl w:val="333497FE"/>
@@ -5521,7 +5417,7 @@
       </w:pPr>
     </w:lvl>
   </w:abstractNum>
-  <w:abstractNum w:abstractNumId="13" w15:restartNumberingAfterBreak="0">
+  <w:abstractNum w:abstractNumId="13">
     <w:nsid w:val="245D3242"/>
     <w:multiLevelType w:val="hybridMultilevel"/>
     <w:tmpl w:val="AAF2A9AA"/>
@@ -5634,7 +5530,7 @@
       </w:rPr>
     </w:lvl>
   </w:abstractNum>
-  <w:abstractNum w:abstractNumId="14" w15:restartNumberingAfterBreak="0">
+  <w:abstractNum w:abstractNumId="14">
     <w:nsid w:val="27B50859"/>
     <w:multiLevelType w:val="hybridMultilevel"/>
     <w:tmpl w:val="CFD6C0EA"/>
@@ -5747,7 +5643,7 @@
       </w:rPr>
     </w:lvl>
   </w:abstractNum>
-  <w:abstractNum w:abstractNumId="15" w15:restartNumberingAfterBreak="0">
+  <w:abstractNum w:abstractNumId="15">
     <w:nsid w:val="29945B2E"/>
     <w:multiLevelType w:val="hybridMultilevel"/>
     <w:tmpl w:val="972A8DAC"/>
@@ -5833,7 +5729,7 @@
       </w:pPr>
     </w:lvl>
   </w:abstractNum>
-  <w:abstractNum w:abstractNumId="16" w15:restartNumberingAfterBreak="0">
+  <w:abstractNum w:abstractNumId="16">
     <w:nsid w:val="2AB51FC1"/>
     <w:multiLevelType w:val="hybridMultilevel"/>
     <w:tmpl w:val="AEE8A756"/>
@@ -5922,7 +5818,7 @@
       </w:pPr>
     </w:lvl>
   </w:abstractNum>
-  <w:abstractNum w:abstractNumId="17" w15:restartNumberingAfterBreak="0">
+  <w:abstractNum w:abstractNumId="17">
     <w:nsid w:val="2F476F86"/>
     <w:multiLevelType w:val="singleLevel"/>
     <w:tmpl w:val="04090001"/>
@@ -5939,7 +5835,7 @@
       </w:rPr>
     </w:lvl>
   </w:abstractNum>
-  <w:abstractNum w:abstractNumId="18" w15:restartNumberingAfterBreak="0">
+  <w:abstractNum w:abstractNumId="18">
     <w:nsid w:val="3B2C57B5"/>
     <w:multiLevelType w:val="singleLevel"/>
     <w:tmpl w:val="333497FE"/>
@@ -5954,7 +5850,7 @@
       </w:pPr>
     </w:lvl>
   </w:abstractNum>
-  <w:abstractNum w:abstractNumId="19" w15:restartNumberingAfterBreak="0">
+  <w:abstractNum w:abstractNumId="19">
     <w:nsid w:val="406226D9"/>
     <w:multiLevelType w:val="hybridMultilevel"/>
     <w:tmpl w:val="CEE6C912"/>
@@ -6067,7 +5963,7 @@
       </w:rPr>
     </w:lvl>
   </w:abstractNum>
-  <w:abstractNum w:abstractNumId="20" w15:restartNumberingAfterBreak="0">
+  <w:abstractNum w:abstractNumId="20">
     <w:nsid w:val="409C7417"/>
     <w:multiLevelType w:val="hybridMultilevel"/>
     <w:tmpl w:val="55DA18CA"/>
@@ -6156,7 +6052,7 @@
       </w:pPr>
     </w:lvl>
   </w:abstractNum>
-  <w:abstractNum w:abstractNumId="21" w15:restartNumberingAfterBreak="0">
+  <w:abstractNum w:abstractNumId="21">
     <w:nsid w:val="40E31703"/>
     <w:multiLevelType w:val="hybridMultilevel"/>
     <w:tmpl w:val="F48E6E82"/>
@@ -6269,7 +6165,7 @@
       </w:rPr>
     </w:lvl>
   </w:abstractNum>
-  <w:abstractNum w:abstractNumId="22" w15:restartNumberingAfterBreak="0">
+  <w:abstractNum w:abstractNumId="22">
     <w:nsid w:val="448866ED"/>
     <w:multiLevelType w:val="hybridMultilevel"/>
     <w:tmpl w:val="1FFC67B6"/>
@@ -6358,7 +6254,7 @@
       </w:pPr>
     </w:lvl>
   </w:abstractNum>
-  <w:abstractNum w:abstractNumId="23" w15:restartNumberingAfterBreak="0">
+  <w:abstractNum w:abstractNumId="23">
     <w:nsid w:val="46B01D65"/>
     <w:multiLevelType w:val="hybridMultilevel"/>
     <w:tmpl w:val="AE849E40"/>
@@ -6474,7 +6370,7 @@
       </w:pPr>
     </w:lvl>
   </w:abstractNum>
-  <w:abstractNum w:abstractNumId="24" w15:restartNumberingAfterBreak="0">
+  <w:abstractNum w:abstractNumId="24">
     <w:nsid w:val="477756CB"/>
     <w:multiLevelType w:val="hybridMultilevel"/>
     <w:tmpl w:val="E8A214BA"/>
@@ -6587,7 +6483,7 @@
       </w:rPr>
     </w:lvl>
   </w:abstractNum>
-  <w:abstractNum w:abstractNumId="25" w15:restartNumberingAfterBreak="0">
+  <w:abstractNum w:abstractNumId="25">
     <w:nsid w:val="4DE756C3"/>
     <w:multiLevelType w:val="singleLevel"/>
     <w:tmpl w:val="7C02D048"/>
@@ -6610,7 +6506,7 @@
       </w:rPr>
     </w:lvl>
   </w:abstractNum>
-  <w:abstractNum w:abstractNumId="26" w15:restartNumberingAfterBreak="0">
+  <w:abstractNum w:abstractNumId="26">
     <w:nsid w:val="51487673"/>
     <w:multiLevelType w:val="hybridMultilevel"/>
     <w:tmpl w:val="F2E4DA14"/>
@@ -6723,7 +6619,7 @@
       </w:rPr>
     </w:lvl>
   </w:abstractNum>
-  <w:abstractNum w:abstractNumId="27" w15:restartNumberingAfterBreak="0">
+  <w:abstractNum w:abstractNumId="27">
     <w:nsid w:val="524B411B"/>
     <w:multiLevelType w:val="hybridMultilevel"/>
     <w:tmpl w:val="CA1E7DDE"/>
@@ -6812,7 +6708,7 @@
       </w:pPr>
     </w:lvl>
   </w:abstractNum>
-  <w:abstractNum w:abstractNumId="28" w15:restartNumberingAfterBreak="0">
+  <w:abstractNum w:abstractNumId="28">
     <w:nsid w:val="52D876B0"/>
     <w:multiLevelType w:val="singleLevel"/>
     <w:tmpl w:val="36C6C7F8"/>
@@ -6827,7 +6723,7 @@
       </w:pPr>
     </w:lvl>
   </w:abstractNum>
-  <w:abstractNum w:abstractNumId="29" w15:restartNumberingAfterBreak="0">
+  <w:abstractNum w:abstractNumId="29">
     <w:nsid w:val="54E5220B"/>
     <w:multiLevelType w:val="hybridMultilevel"/>
     <w:tmpl w:val="FF9A81DA"/>
@@ -6916,7 +6812,7 @@
       </w:pPr>
     </w:lvl>
   </w:abstractNum>
-  <w:abstractNum w:abstractNumId="30" w15:restartNumberingAfterBreak="0">
+  <w:abstractNum w:abstractNumId="30">
     <w:nsid w:val="56985001"/>
     <w:multiLevelType w:val="hybridMultilevel"/>
     <w:tmpl w:val="E564BFB0"/>
@@ -7029,7 +6925,7 @@
       </w:rPr>
     </w:lvl>
   </w:abstractNum>
-  <w:abstractNum w:abstractNumId="31" w15:restartNumberingAfterBreak="0">
+  <w:abstractNum w:abstractNumId="31">
     <w:nsid w:val="576E5C98"/>
     <w:multiLevelType w:val="hybridMultilevel"/>
     <w:tmpl w:val="A240F5EE"/>
@@ -7166,7 +7062,7 @@
       </w:rPr>
     </w:lvl>
   </w:abstractNum>
-  <w:abstractNum w:abstractNumId="32" w15:restartNumberingAfterBreak="0">
+  <w:abstractNum w:abstractNumId="32">
     <w:nsid w:val="5D3E65F7"/>
     <w:multiLevelType w:val="hybridMultilevel"/>
     <w:tmpl w:val="07C0CC50"/>
@@ -7279,7 +7175,7 @@
       </w:rPr>
     </w:lvl>
   </w:abstractNum>
-  <w:abstractNum w:abstractNumId="33" w15:restartNumberingAfterBreak="0">
+  <w:abstractNum w:abstractNumId="33">
     <w:nsid w:val="66482392"/>
     <w:multiLevelType w:val="singleLevel"/>
     <w:tmpl w:val="90188C10"/>
@@ -7294,7 +7190,7 @@
       </w:pPr>
     </w:lvl>
   </w:abstractNum>
-  <w:abstractNum w:abstractNumId="34" w15:restartNumberingAfterBreak="0">
+  <w:abstractNum w:abstractNumId="34">
     <w:nsid w:val="66674F10"/>
     <w:multiLevelType w:val="hybridMultilevel"/>
     <w:tmpl w:val="A86CBBBA"/>
@@ -7407,7 +7303,7 @@
       </w:rPr>
     </w:lvl>
   </w:abstractNum>
-  <w:abstractNum w:abstractNumId="35" w15:restartNumberingAfterBreak="0">
+  <w:abstractNum w:abstractNumId="35">
     <w:nsid w:val="67880910"/>
     <w:multiLevelType w:val="singleLevel"/>
     <w:tmpl w:val="39D28B10"/>
@@ -7425,7 +7321,7 @@
       </w:pPr>
     </w:lvl>
   </w:abstractNum>
-  <w:abstractNum w:abstractNumId="36" w15:restartNumberingAfterBreak="0">
+  <w:abstractNum w:abstractNumId="36">
     <w:nsid w:val="68572347"/>
     <w:multiLevelType w:val="hybridMultilevel"/>
     <w:tmpl w:val="060C646C"/>
@@ -7538,7 +7434,7 @@
       </w:rPr>
     </w:lvl>
   </w:abstractNum>
-  <w:abstractNum w:abstractNumId="37" w15:restartNumberingAfterBreak="0">
+  <w:abstractNum w:abstractNumId="37">
     <w:nsid w:val="6A051CD4"/>
     <w:multiLevelType w:val="hybridMultilevel"/>
     <w:tmpl w:val="692AF396"/>
@@ -7651,7 +7547,7 @@
       </w:rPr>
     </w:lvl>
   </w:abstractNum>
-  <w:abstractNum w:abstractNumId="38" w15:restartNumberingAfterBreak="0">
+  <w:abstractNum w:abstractNumId="38">
     <w:nsid w:val="6CA23EE7"/>
     <w:multiLevelType w:val="hybridMultilevel"/>
     <w:tmpl w:val="0060D9A6"/>
@@ -7740,7 +7636,7 @@
       </w:pPr>
     </w:lvl>
   </w:abstractNum>
-  <w:abstractNum w:abstractNumId="39" w15:restartNumberingAfterBreak="0">
+  <w:abstractNum w:abstractNumId="39">
     <w:nsid w:val="6F044E57"/>
     <w:multiLevelType w:val="hybridMultilevel"/>
     <w:tmpl w:val="D0E80A76"/>
@@ -7829,7 +7725,7 @@
       </w:pPr>
     </w:lvl>
   </w:abstractNum>
-  <w:abstractNum w:abstractNumId="40" w15:restartNumberingAfterBreak="0">
+  <w:abstractNum w:abstractNumId="40">
     <w:nsid w:val="703C787E"/>
     <w:multiLevelType w:val="hybridMultilevel"/>
     <w:tmpl w:val="DB70FAEA"/>
@@ -7918,7 +7814,7 @@
       </w:pPr>
     </w:lvl>
   </w:abstractNum>
-  <w:abstractNum w:abstractNumId="41" w15:restartNumberingAfterBreak="0">
+  <w:abstractNum w:abstractNumId="41">
     <w:nsid w:val="72962B37"/>
     <w:multiLevelType w:val="hybridMultilevel"/>
     <w:tmpl w:val="36245E72"/>
@@ -8058,7 +7954,7 @@
       </w:rPr>
     </w:lvl>
   </w:abstractNum>
-  <w:abstractNum w:abstractNumId="42" w15:restartNumberingAfterBreak="0">
+  <w:abstractNum w:abstractNumId="42">
     <w:nsid w:val="732B7C5E"/>
     <w:multiLevelType w:val="hybridMultilevel"/>
     <w:tmpl w:val="733E9E6A"/>
@@ -8171,7 +8067,7 @@
       </w:rPr>
     </w:lvl>
   </w:abstractNum>
-  <w:abstractNum w:abstractNumId="43" w15:restartNumberingAfterBreak="0">
+  <w:abstractNum w:abstractNumId="43">
     <w:nsid w:val="76672D82"/>
     <w:multiLevelType w:val="multilevel"/>
     <w:tmpl w:val="750476E8"/>
@@ -8292,7 +8188,7 @@
       </w:rPr>
     </w:lvl>
   </w:abstractNum>
-  <w:abstractNum w:abstractNumId="44" w15:restartNumberingAfterBreak="0">
+  <w:abstractNum w:abstractNumId="44">
     <w:nsid w:val="78CD2800"/>
     <w:multiLevelType w:val="singleLevel"/>
     <w:tmpl w:val="04090001"/>
@@ -8312,7 +8208,7 @@
       </w:rPr>
     </w:lvl>
   </w:abstractNum>
-  <w:abstractNum w:abstractNumId="45" w15:restartNumberingAfterBreak="0">
+  <w:abstractNum w:abstractNumId="45">
     <w:nsid w:val="7A7F3F1C"/>
     <w:multiLevelType w:val="hybridMultilevel"/>
     <w:tmpl w:val="CE38E618"/>
@@ -8452,7 +8348,7 @@
       </w:rPr>
     </w:lvl>
   </w:abstractNum>
-  <w:abstractNum w:abstractNumId="46" w15:restartNumberingAfterBreak="0">
+  <w:abstractNum w:abstractNumId="46">
     <w:nsid w:val="7C2145B6"/>
     <w:multiLevelType w:val="hybridMultilevel"/>
     <w:tmpl w:val="1DC8C81A"/>
@@ -8568,7 +8464,7 @@
       </w:pPr>
     </w:lvl>
   </w:abstractNum>
-  <w:abstractNum w:abstractNumId="47" w15:restartNumberingAfterBreak="0">
+  <w:abstractNum w:abstractNumId="47">
     <w:nsid w:val="7E89332A"/>
     <w:multiLevelType w:val="singleLevel"/>
     <w:tmpl w:val="452617A2"/>
@@ -8590,7 +8486,7 @@
       </w:rPr>
     </w:lvl>
   </w:abstractNum>
-  <w:abstractNum w:abstractNumId="48" w15:restartNumberingAfterBreak="0">
+  <w:abstractNum w:abstractNumId="48">
     <w:nsid w:val="7F483021"/>
     <w:multiLevelType w:val="hybridMultilevel"/>
     <w:tmpl w:val="011ABDAC"/>
@@ -8679,25 +8575,25 @@
       </w:pPr>
     </w:lvl>
   </w:abstractNum>
-  <w:num w:numId="1" w16cid:durableId="590428099">
+  <w:num w:numId="1">
     <w:abstractNumId w:val="7"/>
   </w:num>
-  <w:num w:numId="2" w16cid:durableId="2102871522">
+  <w:num w:numId="2">
     <w:abstractNumId w:val="35"/>
   </w:num>
-  <w:num w:numId="3" w16cid:durableId="134757444">
+  <w:num w:numId="3">
     <w:abstractNumId w:val="17"/>
   </w:num>
-  <w:num w:numId="4" w16cid:durableId="978418590">
+  <w:num w:numId="4">
     <w:abstractNumId w:val="26"/>
   </w:num>
-  <w:num w:numId="5" w16cid:durableId="583801855">
+  <w:num w:numId="5">
     <w:abstractNumId w:val="11"/>
   </w:num>
-  <w:num w:numId="6" w16cid:durableId="1184250719">
+  <w:num w:numId="6">
     <w:abstractNumId w:val="28"/>
   </w:num>
-  <w:num w:numId="7" w16cid:durableId="1179007904">
+  <w:num w:numId="7">
     <w:abstractNumId w:val="28"/>
     <w:lvlOverride w:ilvl="0">
       <w:lvl w:ilvl="0">
@@ -8712,133 +8608,133 @@
       </w:lvl>
     </w:lvlOverride>
   </w:num>
-  <w:num w:numId="8" w16cid:durableId="902106086">
+  <w:num w:numId="8">
     <w:abstractNumId w:val="24"/>
   </w:num>
-  <w:num w:numId="9" w16cid:durableId="160119959">
+  <w:num w:numId="9">
     <w:abstractNumId w:val="13"/>
   </w:num>
-  <w:num w:numId="10" w16cid:durableId="663321944">
+  <w:num w:numId="10">
     <w:abstractNumId w:val="31"/>
   </w:num>
-  <w:num w:numId="11" w16cid:durableId="1854684547">
+  <w:num w:numId="11">
     <w:abstractNumId w:val="45"/>
   </w:num>
-  <w:num w:numId="12" w16cid:durableId="2088451098">
+  <w:num w:numId="12">
     <w:abstractNumId w:val="41"/>
   </w:num>
-  <w:num w:numId="13" w16cid:durableId="640618111">
+  <w:num w:numId="13">
     <w:abstractNumId w:val="44"/>
   </w:num>
-  <w:num w:numId="14" w16cid:durableId="1833830915">
+  <w:num w:numId="14">
     <w:abstractNumId w:val="9"/>
   </w:num>
-  <w:num w:numId="15" w16cid:durableId="1163548502">
+  <w:num w:numId="15">
     <w:abstractNumId w:val="19"/>
   </w:num>
-  <w:num w:numId="16" w16cid:durableId="256594510">
+  <w:num w:numId="16">
     <w:abstractNumId w:val="22"/>
   </w:num>
-  <w:num w:numId="17" w16cid:durableId="507184938">
+  <w:num w:numId="17">
     <w:abstractNumId w:val="20"/>
   </w:num>
-  <w:num w:numId="18" w16cid:durableId="1009212616">
+  <w:num w:numId="18">
     <w:abstractNumId w:val="48"/>
   </w:num>
-  <w:num w:numId="19" w16cid:durableId="1010375528">
+  <w:num w:numId="19">
     <w:abstractNumId w:val="39"/>
   </w:num>
-  <w:num w:numId="20" w16cid:durableId="1802728256">
+  <w:num w:numId="20">
     <w:abstractNumId w:val="10"/>
   </w:num>
-  <w:num w:numId="21" w16cid:durableId="2138252717">
+  <w:num w:numId="21">
     <w:abstractNumId w:val="40"/>
   </w:num>
-  <w:num w:numId="22" w16cid:durableId="1979142617">
+  <w:num w:numId="22">
     <w:abstractNumId w:val="43"/>
   </w:num>
-  <w:num w:numId="23" w16cid:durableId="1809974677">
+  <w:num w:numId="23">
     <w:abstractNumId w:val="29"/>
   </w:num>
-  <w:num w:numId="24" w16cid:durableId="247927867">
+  <w:num w:numId="24">
     <w:abstractNumId w:val="47"/>
   </w:num>
-  <w:num w:numId="25" w16cid:durableId="1443183841">
+  <w:num w:numId="25">
     <w:abstractNumId w:val="32"/>
   </w:num>
-  <w:num w:numId="26" w16cid:durableId="1254048725">
+  <w:num w:numId="26">
     <w:abstractNumId w:val="1"/>
   </w:num>
-  <w:num w:numId="27" w16cid:durableId="1143887969">
+  <w:num w:numId="27">
     <w:abstractNumId w:val="14"/>
   </w:num>
-  <w:num w:numId="28" w16cid:durableId="1636838993">
+  <w:num w:numId="28">
     <w:abstractNumId w:val="8"/>
   </w:num>
-  <w:num w:numId="29" w16cid:durableId="1980571283">
+  <w:num w:numId="29">
     <w:abstractNumId w:val="42"/>
   </w:num>
-  <w:num w:numId="30" w16cid:durableId="2008823010">
+  <w:num w:numId="30">
     <w:abstractNumId w:val="25"/>
   </w:num>
-  <w:num w:numId="31" w16cid:durableId="437219536">
+  <w:num w:numId="31">
     <w:abstractNumId w:val="3"/>
   </w:num>
-  <w:num w:numId="32" w16cid:durableId="1561793408">
+  <w:num w:numId="32">
     <w:abstractNumId w:val="36"/>
   </w:num>
-  <w:num w:numId="33" w16cid:durableId="134955438">
+  <w:num w:numId="33">
     <w:abstractNumId w:val="38"/>
   </w:num>
-  <w:num w:numId="34" w16cid:durableId="665137461">
+  <w:num w:numId="34">
     <w:abstractNumId w:val="0"/>
   </w:num>
-  <w:num w:numId="35" w16cid:durableId="178198232">
+  <w:num w:numId="35">
     <w:abstractNumId w:val="6"/>
   </w:num>
-  <w:num w:numId="36" w16cid:durableId="307053759">
+  <w:num w:numId="36">
     <w:abstractNumId w:val="16"/>
   </w:num>
-  <w:num w:numId="37" w16cid:durableId="555435508">
+  <w:num w:numId="37">
     <w:abstractNumId w:val="2"/>
   </w:num>
-  <w:num w:numId="38" w16cid:durableId="936015856">
+  <w:num w:numId="38">
     <w:abstractNumId w:val="37"/>
   </w:num>
-  <w:num w:numId="39" w16cid:durableId="422646878">
+  <w:num w:numId="39">
     <w:abstractNumId w:val="15"/>
   </w:num>
-  <w:num w:numId="40" w16cid:durableId="754013306">
+  <w:num w:numId="40">
     <w:abstractNumId w:val="27"/>
   </w:num>
-  <w:num w:numId="41" w16cid:durableId="859777796">
+  <w:num w:numId="41">
     <w:abstractNumId w:val="4"/>
   </w:num>
-  <w:num w:numId="42" w16cid:durableId="174999111">
+  <w:num w:numId="42">
     <w:abstractNumId w:val="46"/>
   </w:num>
-  <w:num w:numId="43" w16cid:durableId="81533081">
+  <w:num w:numId="43">
     <w:abstractNumId w:val="18"/>
   </w:num>
-  <w:num w:numId="44" w16cid:durableId="582450891">
+  <w:num w:numId="44">
     <w:abstractNumId w:val="33"/>
   </w:num>
-  <w:num w:numId="45" w16cid:durableId="142434044">
+  <w:num w:numId="45">
     <w:abstractNumId w:val="12"/>
   </w:num>
-  <w:num w:numId="46" w16cid:durableId="1455515293">
+  <w:num w:numId="46">
     <w:abstractNumId w:val="21"/>
   </w:num>
-  <w:num w:numId="47" w16cid:durableId="517887734">
+  <w:num w:numId="47">
     <w:abstractNumId w:val="34"/>
   </w:num>
-  <w:num w:numId="48" w16cid:durableId="796266308">
+  <w:num w:numId="48">
     <w:abstractNumId w:val="5"/>
   </w:num>
-  <w:num w:numId="49" w16cid:durableId="1290629646">
+  <w:num w:numId="49">
     <w:abstractNumId w:val="30"/>
   </w:num>
-  <w:num w:numId="50" w16cid:durableId="1180003525">
+  <w:num w:numId="50">
     <w:abstractNumId w:val="23"/>
   </w:num>
   <w:numIdMacAtCleanup w:val="4"/>
@@ -8854,7 +8750,7 @@
 </file>
 
 <file path=word/styles.xml><?xml version="1.0" encoding="utf-8"?>
-<w:styles xmlns:mc="http://schemas.openxmlformats.org/markup-compatibility/2006" xmlns:r="http://schemas.openxmlformats.org/officeDocument/2006/relationships" xmlns:w="http://schemas.openxmlformats.org/wordprocessingml/2006/main" xmlns:w14="http://schemas.microsoft.com/office/word/2010/wordml" xmlns:w15="http://schemas.microsoft.com/office/word/2012/wordml" xmlns:w16cex="http://schemas.microsoft.com/office/word/2018/wordml/cex" xmlns:w16cid="http://schemas.microsoft.com/office/word/2016/wordml/cid" xmlns:w16="http://schemas.microsoft.com/office/word/2018/wordml" xmlns:w16sdtdh="http://schemas.microsoft.com/office/word/2020/wordml/sdtdatahash" xmlns:w16se="http://schemas.microsoft.com/office/word/2015/wordml/symex" mc:Ignorable="w14 w15 w16se w16cid w16 w16cex w16sdtdh">
+<w:styles xmlns:mc="http://schemas.openxmlformats.org/markup-compatibility/2006" xmlns:r="http://schemas.openxmlformats.org/officeDocument/2006/relationships" xmlns:w="http://schemas.openxmlformats.org/wordprocessingml/2006/main" xmlns:w14="http://schemas.microsoft.com/office/word/2010/wordml" mc:Ignorable="w14">
   <w:docDefaults>
     <w:rPrDefault>
       <w:rPr>
@@ -8864,383 +8760,147 @@
     </w:rPrDefault>
     <w:pPrDefault/>
   </w:docDefaults>
-  <w:latentStyles w:defLockedState="0" w:defUIPriority="99" w:defSemiHidden="0" w:defUnhideWhenUsed="0" w:defQFormat="0" w:count="376">
-    <w:lsdException w:name="Normal" w:uiPriority="0" w:qFormat="1"/>
-    <w:lsdException w:name="heading 1" w:uiPriority="9" w:qFormat="1"/>
-    <w:lsdException w:name="heading 2" w:uiPriority="9" w:qFormat="1"/>
-    <w:lsdException w:name="heading 3" w:uiPriority="9" w:qFormat="1"/>
-    <w:lsdException w:name="heading 4" w:semiHidden="1" w:uiPriority="9" w:unhideWhenUsed="1" w:qFormat="1"/>
-    <w:lsdException w:name="heading 5" w:semiHidden="1" w:uiPriority="9" w:unhideWhenUsed="1" w:qFormat="1"/>
-    <w:lsdException w:name="heading 6" w:semiHidden="1" w:uiPriority="9" w:unhideWhenUsed="1" w:qFormat="1"/>
-    <w:lsdException w:name="heading 7" w:semiHidden="1" w:uiPriority="9" w:unhideWhenUsed="1" w:qFormat="1"/>
-    <w:lsdException w:name="heading 8" w:semiHidden="1" w:uiPriority="9" w:unhideWhenUsed="1" w:qFormat="1"/>
-    <w:lsdException w:name="heading 9" w:semiHidden="1" w:uiPriority="9" w:unhideWhenUsed="1" w:qFormat="1"/>
-    <w:lsdException w:name="index 1" w:semiHidden="1" w:unhideWhenUsed="1"/>
-    <w:lsdException w:name="index 2" w:semiHidden="1" w:unhideWhenUsed="1"/>
-    <w:lsdException w:name="index 3" w:semiHidden="1" w:unhideWhenUsed="1"/>
-    <w:lsdException w:name="index 4" w:semiHidden="1" w:unhideWhenUsed="1"/>
-    <w:lsdException w:name="index 5" w:semiHidden="1" w:unhideWhenUsed="1"/>
-    <w:lsdException w:name="index 6" w:semiHidden="1" w:unhideWhenUsed="1"/>
-    <w:lsdException w:name="index 7" w:semiHidden="1" w:unhideWhenUsed="1"/>
-    <w:lsdException w:name="index 8" w:semiHidden="1" w:unhideWhenUsed="1"/>
-    <w:lsdException w:name="index 9" w:semiHidden="1" w:unhideWhenUsed="1"/>
-    <w:lsdException w:name="toc 1" w:semiHidden="1" w:uiPriority="39" w:unhideWhenUsed="1"/>
-    <w:lsdException w:name="toc 2" w:semiHidden="1" w:uiPriority="39" w:unhideWhenUsed="1"/>
-    <w:lsdException w:name="toc 3" w:semiHidden="1" w:uiPriority="39" w:unhideWhenUsed="1"/>
-    <w:lsdException w:name="toc 4" w:semiHidden="1" w:uiPriority="39" w:unhideWhenUsed="1"/>
-    <w:lsdException w:name="toc 5" w:semiHidden="1" w:uiPriority="39" w:unhideWhenUsed="1"/>
-    <w:lsdException w:name="toc 6" w:semiHidden="1" w:uiPriority="39" w:unhideWhenUsed="1"/>
-    <w:lsdException w:name="toc 7" w:semiHidden="1" w:uiPriority="39" w:unhideWhenUsed="1"/>
-    <w:lsdException w:name="toc 8" w:semiHidden="1" w:uiPriority="39" w:unhideWhenUsed="1"/>
-    <w:lsdException w:name="toc 9" w:semiHidden="1" w:uiPriority="39" w:unhideWhenUsed="1"/>
-    <w:lsdException w:name="Normal Indent" w:semiHidden="1" w:unhideWhenUsed="1"/>
-    <w:lsdException w:name="footnote text" w:semiHidden="1" w:unhideWhenUsed="1"/>
-    <w:lsdException w:name="annotation text" w:semiHidden="1" w:unhideWhenUsed="1"/>
-    <w:lsdException w:name="header" w:semiHidden="1" w:uiPriority="0" w:unhideWhenUsed="1"/>
-    <w:lsdException w:name="footer" w:semiHidden="1" w:unhideWhenUsed="1"/>
-    <w:lsdException w:name="index heading" w:semiHidden="1" w:unhideWhenUsed="1"/>
-    <w:lsdException w:name="caption" w:semiHidden="1" w:uiPriority="35" w:unhideWhenUsed="1" w:qFormat="1"/>
-    <w:lsdException w:name="table of figures" w:semiHidden="1" w:unhideWhenUsed="1"/>
-    <w:lsdException w:name="envelope address" w:semiHidden="1" w:unhideWhenUsed="1"/>
-    <w:lsdException w:name="envelope return" w:semiHidden="1" w:unhideWhenUsed="1"/>
-    <w:lsdException w:name="footnote reference" w:semiHidden="1" w:unhideWhenUsed="1"/>
-    <w:lsdException w:name="annotation reference" w:semiHidden="1" w:unhideWhenUsed="1"/>
-    <w:lsdException w:name="line number" w:semiHidden="1" w:unhideWhenUsed="1"/>
-    <w:lsdException w:name="page number" w:semiHidden="1" w:unhideWhenUsed="1"/>
-    <w:lsdException w:name="endnote reference" w:semiHidden="1" w:unhideWhenUsed="1"/>
-    <w:lsdException w:name="endnote text" w:semiHidden="1" w:unhideWhenUsed="1"/>
-    <w:lsdException w:name="table of authorities" w:semiHidden="1" w:unhideWhenUsed="1"/>
-    <w:lsdException w:name="macro" w:semiHidden="1" w:unhideWhenUsed="1"/>
-    <w:lsdException w:name="toa heading" w:semiHidden="1" w:unhideWhenUsed="1"/>
-    <w:lsdException w:name="List" w:semiHidden="1" w:unhideWhenUsed="1"/>
-    <w:lsdException w:name="List Bullet" w:semiHidden="1" w:unhideWhenUsed="1"/>
-    <w:lsdException w:name="List Number" w:semiHidden="1" w:unhideWhenUsed="1"/>
-    <w:lsdException w:name="List 2" w:semiHidden="1" w:uiPriority="0" w:unhideWhenUsed="1"/>
-    <w:lsdException w:name="List 3" w:semiHidden="1" w:unhideWhenUsed="1"/>
-    <w:lsdException w:name="List 4" w:semiHidden="1" w:unhideWhenUsed="1"/>
-    <w:lsdException w:name="List 5" w:semiHidden="1" w:unhideWhenUsed="1"/>
-    <w:lsdException w:name="List Bullet 2" w:semiHidden="1" w:unhideWhenUsed="1"/>
-    <w:lsdException w:name="List Bullet 3" w:semiHidden="1" w:unhideWhenUsed="1"/>
-    <w:lsdException w:name="List Bullet 4" w:semiHidden="1" w:unhideWhenUsed="1"/>
-    <w:lsdException w:name="List Bullet 5" w:semiHidden="1" w:unhideWhenUsed="1"/>
-    <w:lsdException w:name="List Number 2" w:semiHidden="1" w:unhideWhenUsed="1"/>
-    <w:lsdException w:name="List Number 3" w:semiHidden="1" w:unhideWhenUsed="1"/>
-    <w:lsdException w:name="List Number 4" w:semiHidden="1" w:unhideWhenUsed="1"/>
-    <w:lsdException w:name="List Number 5" w:semiHidden="1" w:unhideWhenUsed="1"/>
-    <w:lsdException w:name="Title" w:uiPriority="10" w:qFormat="1"/>
-    <w:lsdException w:name="Closing" w:semiHidden="1" w:unhideWhenUsed="1"/>
-    <w:lsdException w:name="Signature" w:semiHidden="1" w:unhideWhenUsed="1"/>
-    <w:lsdException w:name="Default Paragraph Font" w:semiHidden="1" w:uiPriority="1" w:unhideWhenUsed="1"/>
-    <w:lsdException w:name="Body Text" w:semiHidden="1" w:unhideWhenUsed="1"/>
-    <w:lsdException w:name="Body Text Indent" w:semiHidden="1" w:unhideWhenUsed="1"/>
-    <w:lsdException w:name="List Continue" w:semiHidden="1" w:unhideWhenUsed="1"/>
-    <w:lsdException w:name="List Continue 2" w:semiHidden="1" w:unhideWhenUsed="1"/>
-    <w:lsdException w:name="List Continue 3" w:semiHidden="1" w:unhideWhenUsed="1"/>
-    <w:lsdException w:name="List Continue 4" w:semiHidden="1" w:unhideWhenUsed="1"/>
-    <w:lsdException w:name="List Continue 5" w:semiHidden="1" w:unhideWhenUsed="1"/>
-    <w:lsdException w:name="Message Header" w:semiHidden="1" w:unhideWhenUsed="1"/>
-    <w:lsdException w:name="Subtitle" w:uiPriority="11" w:qFormat="1"/>
-    <w:lsdException w:name="Salutation" w:semiHidden="1" w:unhideWhenUsed="1"/>
-    <w:lsdException w:name="Date" w:semiHidden="1" w:unhideWhenUsed="1"/>
-    <w:lsdException w:name="Body Text First Indent" w:semiHidden="1" w:unhideWhenUsed="1"/>
-    <w:lsdException w:name="Body Text First Indent 2" w:semiHidden="1" w:unhideWhenUsed="1"/>
-    <w:lsdException w:name="Note Heading" w:semiHidden="1" w:unhideWhenUsed="1"/>
-    <w:lsdException w:name="Body Text 2" w:semiHidden="1" w:unhideWhenUsed="1"/>
-    <w:lsdException w:name="Body Text 3" w:semiHidden="1" w:unhideWhenUsed="1"/>
-    <w:lsdException w:name="Body Text Indent 2" w:semiHidden="1" w:unhideWhenUsed="1"/>
-    <w:lsdException w:name="Body Text Indent 3" w:semiHidden="1" w:unhideWhenUsed="1"/>
-    <w:lsdException w:name="Block Text" w:semiHidden="1" w:unhideWhenUsed="1"/>
-    <w:lsdException w:name="Hyperlink" w:semiHidden="1" w:unhideWhenUsed="1"/>
-    <w:lsdException w:name="FollowedHyperlink" w:semiHidden="1" w:unhideWhenUsed="1"/>
-    <w:lsdException w:name="Strong" w:uiPriority="22" w:qFormat="1"/>
-    <w:lsdException w:name="Emphasis" w:uiPriority="20" w:qFormat="1"/>
-    <w:lsdException w:name="Document Map" w:semiHidden="1" w:unhideWhenUsed="1"/>
-    <w:lsdException w:name="Plain Text" w:semiHidden="1" w:unhideWhenUsed="1"/>
-    <w:lsdException w:name="E-mail Signature" w:semiHidden="1" w:unhideWhenUsed="1"/>
-    <w:lsdException w:name="HTML Top of Form" w:semiHidden="1" w:unhideWhenUsed="1"/>
-    <w:lsdException w:name="HTML Bottom of Form" w:semiHidden="1" w:unhideWhenUsed="1"/>
-    <w:lsdException w:name="Normal (Web)" w:semiHidden="1" w:unhideWhenUsed="1"/>
-    <w:lsdException w:name="HTML Acronym" w:semiHidden="1" w:unhideWhenUsed="1"/>
-    <w:lsdException w:name="HTML Address" w:semiHidden="1" w:unhideWhenUsed="1"/>
-    <w:lsdException w:name="HTML Cite" w:semiHidden="1" w:unhideWhenUsed="1"/>
-    <w:lsdException w:name="HTML Code" w:semiHidden="1" w:unhideWhenUsed="1"/>
-    <w:lsdException w:name="HTML Definition" w:semiHidden="1" w:unhideWhenUsed="1"/>
-    <w:lsdException w:name="HTML Keyboard" w:semiHidden="1" w:unhideWhenUsed="1"/>
-    <w:lsdException w:name="HTML Preformatted" w:semiHidden="1" w:unhideWhenUsed="1"/>
-    <w:lsdException w:name="HTML Sample" w:semiHidden="1" w:unhideWhenUsed="1"/>
-    <w:lsdException w:name="HTML Typewriter" w:semiHidden="1" w:unhideWhenUsed="1"/>
-    <w:lsdException w:name="HTML Variable" w:semiHidden="1" w:unhideWhenUsed="1"/>
-    <w:lsdException w:name="Normal Table" w:semiHidden="1" w:unhideWhenUsed="1"/>
-    <w:lsdException w:name="annotation subject" w:semiHidden="1" w:unhideWhenUsed="1"/>
-    <w:lsdException w:name="No List" w:semiHidden="1" w:unhideWhenUsed="1"/>
-    <w:lsdException w:name="Outline List 1" w:semiHidden="1" w:unhideWhenUsed="1"/>
-    <w:lsdException w:name="Outline List 2" w:semiHidden="1" w:unhideWhenUsed="1"/>
-    <w:lsdException w:name="Outline List 3" w:semiHidden="1" w:unhideWhenUsed="1"/>
-    <w:lsdException w:name="Table Simple 1" w:semiHidden="1" w:unhideWhenUsed="1"/>
-    <w:lsdException w:name="Table Simple 2" w:semiHidden="1" w:unhideWhenUsed="1"/>
-    <w:lsdException w:name="Table Simple 3" w:semiHidden="1" w:unhideWhenUsed="1"/>
-    <w:lsdException w:name="Table Classic 1" w:semiHidden="1" w:unhideWhenUsed="1"/>
-    <w:lsdException w:name="Table Classic 2" w:semiHidden="1" w:unhideWhenUsed="1"/>
-    <w:lsdException w:name="Table Classic 3" w:semiHidden="1" w:unhideWhenUsed="1"/>
-    <w:lsdException w:name="Table Classic 4" w:semiHidden="1" w:unhideWhenUsed="1"/>
-    <w:lsdException w:name="Table Colorful 1" w:semiHidden="1" w:unhideWhenUsed="1"/>
-    <w:lsdException w:name="Table Colorful 2" w:semiHidden="1" w:unhideWhenUsed="1"/>
-    <w:lsdException w:name="Table Colorful 3" w:semiHidden="1" w:unhideWhenUsed="1"/>
-    <w:lsdException w:name="Table Columns 1" w:semiHidden="1" w:unhideWhenUsed="1"/>
-    <w:lsdException w:name="Table Columns 2" w:semiHidden="1" w:unhideWhenUsed="1"/>
-    <w:lsdException w:name="Table Columns 3" w:semiHidden="1" w:unhideWhenUsed="1"/>
-    <w:lsdException w:name="Table Columns 4" w:semiHidden="1" w:unhideWhenUsed="1"/>
-    <w:lsdException w:name="Table Columns 5" w:semiHidden="1" w:unhideWhenUsed="1"/>
-    <w:lsdException w:name="Table Grid 1" w:semiHidden="1" w:unhideWhenUsed="1"/>
-    <w:lsdException w:name="Table Grid 2" w:semiHidden="1" w:unhideWhenUsed="1"/>
-    <w:lsdException w:name="Table Grid 3" w:semiHidden="1" w:unhideWhenUsed="1"/>
-    <w:lsdException w:name="Table Grid 4" w:semiHidden="1" w:unhideWhenUsed="1"/>
-    <w:lsdException w:name="Table Grid 5" w:semiHidden="1" w:unhideWhenUsed="1"/>
-    <w:lsdException w:name="Table Grid 6" w:semiHidden="1" w:unhideWhenUsed="1"/>
-    <w:lsdException w:name="Table Grid 7" w:semiHidden="1" w:unhideWhenUsed="1"/>
-    <w:lsdException w:name="Table Grid 8" w:semiHidden="1" w:unhideWhenUsed="1"/>
-    <w:lsdException w:name="Table List 1" w:semiHidden="1" w:unhideWhenUsed="1"/>
-    <w:lsdException w:name="Table List 2" w:semiHidden="1" w:unhideWhenUsed="1"/>
-    <w:lsdException w:name="Table List 3" w:semiHidden="1" w:unhideWhenUsed="1"/>
-    <w:lsdException w:name="Table List 4" w:semiHidden="1" w:unhideWhenUsed="1"/>
-    <w:lsdException w:name="Table List 5" w:semiHidden="1" w:unhideWhenUsed="1"/>
-    <w:lsdException w:name="Table List 6" w:semiHidden="1" w:unhideWhenUsed="1"/>
-    <w:lsdException w:name="Table List 7" w:semiHidden="1" w:unhideWhenUsed="1"/>
-    <w:lsdException w:name="Table List 8" w:semiHidden="1" w:unhideWhenUsed="1"/>
-    <w:lsdException w:name="Table 3D effects 1" w:semiHidden="1" w:unhideWhenUsed="1"/>
-    <w:lsdException w:name="Table 3D effects 2" w:semiHidden="1" w:unhideWhenUsed="1"/>
-    <w:lsdException w:name="Table 3D effects 3" w:semiHidden="1" w:unhideWhenUsed="1"/>
-    <w:lsdException w:name="Table Contemporary" w:semiHidden="1" w:unhideWhenUsed="1"/>
-    <w:lsdException w:name="Table Elegant" w:semiHidden="1" w:unhideWhenUsed="1"/>
-    <w:lsdException w:name="Table Professional" w:semiHidden="1" w:unhideWhenUsed="1"/>
-    <w:lsdException w:name="Table Subtle 1" w:semiHidden="1" w:unhideWhenUsed="1"/>
-    <w:lsdException w:name="Table Subtle 2" w:semiHidden="1" w:unhideWhenUsed="1"/>
-    <w:lsdException w:name="Table Web 1" w:semiHidden="1" w:unhideWhenUsed="1"/>
-    <w:lsdException w:name="Table Web 2" w:semiHidden="1" w:unhideWhenUsed="1"/>
-    <w:lsdException w:name="Table Web 3" w:semiHidden="1" w:unhideWhenUsed="1"/>
-    <w:lsdException w:name="Balloon Text" w:semiHidden="1" w:uiPriority="0" w:unhideWhenUsed="1"/>
-    <w:lsdException w:name="Table Grid" w:semiHidden="1" w:uiPriority="59" w:unhideWhenUsed="1"/>
-    <w:lsdException w:name="Table Theme" w:semiHidden="1" w:unhideWhenUsed="1"/>
-    <w:lsdException w:name="Placeholder Text" w:semiHidden="1"/>
-    <w:lsdException w:name="No Spacing" w:uiPriority="1" w:qFormat="1"/>
-    <w:lsdException w:name="Light Shading" w:uiPriority="60"/>
-    <w:lsdException w:name="Light List" w:uiPriority="61"/>
-    <w:lsdException w:name="Light Grid" w:uiPriority="62"/>
-    <w:lsdException w:name="Medium Shading 1" w:uiPriority="63"/>
-    <w:lsdException w:name="Medium Shading 2" w:uiPriority="64"/>
-    <w:lsdException w:name="Medium List 1" w:uiPriority="65"/>
-    <w:lsdException w:name="Medium List 2" w:uiPriority="66"/>
-    <w:lsdException w:name="Medium Grid 1" w:uiPriority="67"/>
-    <w:lsdException w:name="Medium Grid 2" w:uiPriority="68"/>
-    <w:lsdException w:name="Medium Grid 3" w:uiPriority="69"/>
-    <w:lsdException w:name="Dark List" w:uiPriority="70"/>
-    <w:lsdException w:name="Colorful Shading" w:uiPriority="71"/>
-    <w:lsdException w:name="Colorful List" w:uiPriority="72"/>
-    <w:lsdException w:name="Colorful Grid" w:uiPriority="73"/>
-    <w:lsdException w:name="Light Shading Accent 1" w:uiPriority="60"/>
-    <w:lsdException w:name="Light List Accent 1" w:uiPriority="61"/>
-    <w:lsdException w:name="Light Grid Accent 1" w:uiPriority="62"/>
-    <w:lsdException w:name="Medium Shading 1 Accent 1" w:uiPriority="63"/>
-    <w:lsdException w:name="Medium Shading 2 Accent 1" w:uiPriority="64"/>
-    <w:lsdException w:name="Medium List 1 Accent 1" w:uiPriority="65"/>
-    <w:lsdException w:name="Revision" w:semiHidden="1"/>
-    <w:lsdException w:name="List Paragraph" w:uiPriority="34" w:qFormat="1"/>
-    <w:lsdException w:name="Quote" w:uiPriority="29" w:qFormat="1"/>
-    <w:lsdException w:name="Intense Quote" w:uiPriority="30" w:qFormat="1"/>
-    <w:lsdException w:name="Medium List 2 Accent 1" w:uiPriority="66"/>
-    <w:lsdException w:name="Medium Grid 1 Accent 1" w:uiPriority="67"/>
-    <w:lsdException w:name="Medium Grid 2 Accent 1" w:uiPriority="68"/>
-    <w:lsdException w:name="Medium Grid 3 Accent 1" w:uiPriority="69"/>
-    <w:lsdException w:name="Dark List Accent 1" w:uiPriority="70"/>
-    <w:lsdException w:name="Colorful Shading Accent 1" w:uiPriority="71"/>
-    <w:lsdException w:name="Colorful List Accent 1" w:uiPriority="72"/>
-    <w:lsdException w:name="Colorful Grid Accent 1" w:uiPriority="73"/>
-    <w:lsdException w:name="Light Shading Accent 2" w:uiPriority="60"/>
-    <w:lsdException w:name="Light List Accent 2" w:uiPriority="61"/>
-    <w:lsdException w:name="Light Grid Accent 2" w:uiPriority="62"/>
-    <w:lsdException w:name="Medium Shading 1 Accent 2" w:uiPriority="63"/>
-    <w:lsdException w:name="Medium Shading 2 Accent 2" w:uiPriority="64"/>
-    <w:lsdException w:name="Medium List 1 Accent 2" w:uiPriority="65"/>
-    <w:lsdException w:name="Medium List 2 Accent 2" w:uiPriority="66"/>
-    <w:lsdException w:name="Medium Grid 1 Accent 2" w:uiPriority="67"/>
-    <w:lsdException w:name="Medium Grid 2 Accent 2" w:uiPriority="68"/>
-    <w:lsdException w:name="Medium Grid 3 Accent 2" w:uiPriority="69"/>
-    <w:lsdException w:name="Dark List Accent 2" w:uiPriority="70"/>
-    <w:lsdException w:name="Colorful Shading Accent 2" w:uiPriority="71"/>
-    <w:lsdException w:name="Colorful List Accent 2" w:uiPriority="72"/>
-    <w:lsdException w:name="Colorful Grid Accent 2" w:uiPriority="73"/>
-    <w:lsdException w:name="Light Shading Accent 3" w:uiPriority="60"/>
-    <w:lsdException w:name="Light List Accent 3" w:uiPriority="61"/>
-    <w:lsdException w:name="Light Grid Accent 3" w:uiPriority="62"/>
-    <w:lsdException w:name="Medium Shading 1 Accent 3" w:uiPriority="63"/>
-    <w:lsdException w:name="Medium Shading 2 Accent 3" w:uiPriority="64"/>
-    <w:lsdException w:name="Medium List 1 Accent 3" w:uiPriority="65"/>
-    <w:lsdException w:name="Medium List 2 Accent 3" w:uiPriority="66"/>
-    <w:lsdException w:name="Medium Grid 1 Accent 3" w:uiPriority="67"/>
-    <w:lsdException w:name="Medium Grid 2 Accent 3" w:uiPriority="68"/>
-    <w:lsdException w:name="Medium Grid 3 Accent 3" w:uiPriority="69"/>
-    <w:lsdException w:name="Dark List Accent 3" w:uiPriority="70"/>
-    <w:lsdException w:name="Colorful Shading Accent 3" w:uiPriority="71"/>
-    <w:lsdException w:name="Colorful List Accent 3" w:uiPriority="72"/>
-    <w:lsdException w:name="Colorful Grid Accent 3" w:uiPriority="73"/>
-    <w:lsdException w:name="Light Shading Accent 4" w:uiPriority="60"/>
-    <w:lsdException w:name="Light List Accent 4" w:uiPriority="61"/>
-    <w:lsdException w:name="Light Grid Accent 4" w:uiPriority="62"/>
-    <w:lsdException w:name="Medium Shading 1 Accent 4" w:uiPriority="63"/>
-    <w:lsdException w:name="Medium Shading 2 Accent 4" w:uiPriority="64"/>
-    <w:lsdException w:name="Medium List 1 Accent 4" w:uiPriority="65"/>
-    <w:lsdException w:name="Medium List 2 Accent 4" w:uiPriority="66"/>
-    <w:lsdException w:name="Medium Grid 1 Accent 4" w:uiPriority="67"/>
-    <w:lsdException w:name="Medium Grid 2 Accent 4" w:uiPriority="68"/>
-    <w:lsdException w:name="Medium Grid 3 Accent 4" w:uiPriority="69"/>
-    <w:lsdException w:name="Dark List Accent 4" w:uiPriority="70"/>
-    <w:lsdException w:name="Colorful Shading Accent 4" w:uiPriority="71"/>
-    <w:lsdException w:name="Colorful List Accent 4" w:uiPriority="72"/>
-    <w:lsdException w:name="Colorful Grid Accent 4" w:uiPriority="73"/>
-    <w:lsdException w:name="Light Shading Accent 5" w:uiPriority="60"/>
-    <w:lsdException w:name="Light List Accent 5" w:uiPriority="61"/>
-    <w:lsdException w:name="Light Grid Accent 5" w:uiPriority="62"/>
-    <w:lsdException w:name="Medium Shading 1 Accent 5" w:uiPriority="63"/>
-    <w:lsdException w:name="Medium Shading 2 Accent 5" w:uiPriority="64"/>
-    <w:lsdException w:name="Medium List 1 Accent 5" w:uiPriority="65"/>
-    <w:lsdException w:name="Medium List 2 Accent 5" w:uiPriority="66"/>
-    <w:lsdException w:name="Medium Grid 1 Accent 5" w:uiPriority="67"/>
-    <w:lsdException w:name="Medium Grid 2 Accent 5" w:uiPriority="68"/>
-    <w:lsdException w:name="Medium Grid 3 Accent 5" w:uiPriority="69"/>
-    <w:lsdException w:name="Dark List Accent 5" w:uiPriority="70"/>
-    <w:lsdException w:name="Colorful Shading Accent 5" w:uiPriority="71"/>
-    <w:lsdException w:name="Colorful List Accent 5" w:uiPriority="72"/>
-    <w:lsdException w:name="Colorful Grid Accent 5" w:uiPriority="73"/>
-    <w:lsdException w:name="Light Shading Accent 6" w:uiPriority="60"/>
-    <w:lsdException w:name="Light List Accent 6" w:uiPriority="61"/>
-    <w:lsdException w:name="Light Grid Accent 6" w:uiPriority="62"/>
-    <w:lsdException w:name="Medium Shading 1 Accent 6" w:uiPriority="63"/>
-    <w:lsdException w:name="Medium Shading 2 Accent 6" w:uiPriority="64"/>
-    <w:lsdException w:name="Medium List 1 Accent 6" w:uiPriority="65"/>
-    <w:lsdException w:name="Medium List 2 Accent 6" w:uiPriority="66"/>
-    <w:lsdException w:name="Medium Grid 1 Accent 6" w:uiPriority="67"/>
-    <w:lsdException w:name="Medium Grid 2 Accent 6" w:uiPriority="68"/>
-    <w:lsdException w:name="Medium Grid 3 Accent 6" w:uiPriority="69"/>
-    <w:lsdException w:name="Dark List Accent 6" w:uiPriority="70"/>
-    <w:lsdException w:name="Colorful Shading Accent 6" w:uiPriority="71"/>
-    <w:lsdException w:name="Colorful List Accent 6" w:uiPriority="72"/>
-    <w:lsdException w:name="Colorful Grid Accent 6" w:uiPriority="73"/>
-    <w:lsdException w:name="Subtle Emphasis" w:uiPriority="19" w:qFormat="1"/>
-    <w:lsdException w:name="Intense Emphasis" w:uiPriority="21" w:qFormat="1"/>
-    <w:lsdException w:name="Subtle Reference" w:uiPriority="31" w:qFormat="1"/>
-    <w:lsdException w:name="Intense Reference" w:uiPriority="32" w:qFormat="1"/>
-    <w:lsdException w:name="Book Title" w:uiPriority="33" w:qFormat="1"/>
-    <w:lsdException w:name="Bibliography" w:semiHidden="1" w:uiPriority="37" w:unhideWhenUsed="1"/>
-    <w:lsdException w:name="TOC Heading" w:semiHidden="1" w:uiPriority="39" w:unhideWhenUsed="1" w:qFormat="1"/>
-    <w:lsdException w:name="Plain Table 1" w:uiPriority="41"/>
-    <w:lsdException w:name="Plain Table 2" w:uiPriority="42"/>
-    <w:lsdException w:name="Plain Table 3" w:uiPriority="43"/>
-    <w:lsdException w:name="Plain Table 4" w:uiPriority="44"/>
-    <w:lsdException w:name="Plain Table 5" w:uiPriority="45"/>
-    <w:lsdException w:name="Grid Table Light" w:uiPriority="40"/>
-    <w:lsdException w:name="Grid Table 1 Light" w:uiPriority="46"/>
-    <w:lsdException w:name="Grid Table 2" w:uiPriority="47"/>
-    <w:lsdException w:name="Grid Table 3" w:uiPriority="48"/>
-    <w:lsdException w:name="Grid Table 4" w:uiPriority="49"/>
-    <w:lsdException w:name="Grid Table 5 Dark" w:uiPriority="50"/>
-    <w:lsdException w:name="Grid Table 6 Colorful" w:uiPriority="51"/>
-    <w:lsdException w:name="Grid Table 7 Colorful" w:uiPriority="52"/>
-    <w:lsdException w:name="Grid Table 1 Light Accent 1" w:uiPriority="46"/>
-    <w:lsdException w:name="Grid Table 2 Accent 1" w:uiPriority="47"/>
-    <w:lsdException w:name="Grid Table 3 Accent 1" w:uiPriority="48"/>
-    <w:lsdException w:name="Grid Table 4 Accent 1" w:uiPriority="49"/>
-    <w:lsdException w:name="Grid Table 5 Dark Accent 1" w:uiPriority="50"/>
-    <w:lsdException w:name="Grid Table 6 Colorful Accent 1" w:uiPriority="51"/>
-    <w:lsdException w:name="Grid Table 7 Colorful Accent 1" w:uiPriority="52"/>
-    <w:lsdException w:name="Grid Table 1 Light Accent 2" w:uiPriority="46"/>
-    <w:lsdException w:name="Grid Table 2 Accent 2" w:uiPriority="47"/>
-    <w:lsdException w:name="Grid Table 3 Accent 2" w:uiPriority="48"/>
-    <w:lsdException w:name="Grid Table 4 Accent 2" w:uiPriority="49"/>
-    <w:lsdException w:name="Grid Table 5 Dark Accent 2" w:uiPriority="50"/>
-    <w:lsdException w:name="Grid Table 6 Colorful Accent 2" w:uiPriority="51"/>
-    <w:lsdException w:name="Grid Table 7 Colorful Accent 2" w:uiPriority="52"/>
-    <w:lsdException w:name="Grid Table 1 Light Accent 3" w:uiPriority="46"/>
-    <w:lsdException w:name="Grid Table 2 Accent 3" w:uiPriority="47"/>
-    <w:lsdException w:name="Grid Table 3 Accent 3" w:uiPriority="48"/>
-    <w:lsdException w:name="Grid Table 4 Accent 3" w:uiPriority="49"/>
-    <w:lsdException w:name="Grid Table 5 Dark Accent 3" w:uiPriority="50"/>
-    <w:lsdException w:name="Grid Table 6 Colorful Accent 3" w:uiPriority="51"/>
-    <w:lsdException w:name="Grid Table 7 Colorful Accent 3" w:uiPriority="52"/>
-    <w:lsdException w:name="Grid Table 1 Light Accent 4" w:uiPriority="46"/>
-    <w:lsdException w:name="Grid Table 2 Accent 4" w:uiPriority="47"/>
-    <w:lsdException w:name="Grid Table 3 Accent 4" w:uiPriority="48"/>
-    <w:lsdException w:name="Grid Table 4 Accent 4" w:uiPriority="49"/>
-    <w:lsdException w:name="Grid Table 5 Dark Accent 4" w:uiPriority="50"/>
-    <w:lsdException w:name="Grid Table 6 Colorful Accent 4" w:uiPriority="51"/>
-    <w:lsdException w:name="Grid Table 7 Colorful Accent 4" w:uiPriority="52"/>
-    <w:lsdException w:name="Grid Table 1 Light Accent 5" w:uiPriority="46"/>
-    <w:lsdException w:name="Grid Table 2 Accent 5" w:uiPriority="47"/>
-    <w:lsdException w:name="Grid Table 3 Accent 5" w:uiPriority="48"/>
-    <w:lsdException w:name="Grid Table 4 Accent 5" w:uiPriority="49"/>
-    <w:lsdException w:name="Grid Table 5 Dark Accent 5" w:uiPriority="50"/>
-    <w:lsdException w:name="Grid Table 6 Colorful Accent 5" w:uiPriority="51"/>
-    <w:lsdException w:name="Grid Table 7 Colorful Accent 5" w:uiPriority="52"/>
-    <w:lsdException w:name="Grid Table 1 Light Accent 6" w:uiPriority="46"/>
-    <w:lsdException w:name="Grid Table 2 Accent 6" w:uiPriority="47"/>
-    <w:lsdException w:name="Grid Table 3 Accent 6" w:uiPriority="48"/>
-    <w:lsdException w:name="Grid Table 4 Accent 6" w:uiPriority="49"/>
-    <w:lsdException w:name="Grid Table 5 Dark Accent 6" w:uiPriority="50"/>
-    <w:lsdException w:name="Grid Table 6 Colorful Accent 6" w:uiPriority="51"/>
-    <w:lsdException w:name="Grid Table 7 Colorful Accent 6" w:uiPriority="52"/>
-    <w:lsdException w:name="List Table 1 Light" w:uiPriority="46"/>
-    <w:lsdException w:name="List Table 2" w:uiPriority="47"/>
-    <w:lsdException w:name="List Table 3" w:uiPriority="48"/>
-    <w:lsdException w:name="List Table 4" w:uiPriority="49"/>
-    <w:lsdException w:name="List Table 5 Dark" w:uiPriority="50"/>
-    <w:lsdException w:name="List Table 6 Colorful" w:uiPriority="51"/>
-    <w:lsdException w:name="List Table 7 Colorful" w:uiPriority="52"/>
-    <w:lsdException w:name="List Table 1 Light Accent 1" w:uiPriority="46"/>
-    <w:lsdException w:name="List Table 2 Accent 1" w:uiPriority="47"/>
-    <w:lsdException w:name="List Table 3 Accent 1" w:uiPriority="48"/>
-    <w:lsdException w:name="List Table 4 Accent 1" w:uiPriority="49"/>
-    <w:lsdException w:name="List Table 5 Dark Accent 1" w:uiPriority="50"/>
-    <w:lsdException w:name="List Table 6 Colorful Accent 1" w:uiPriority="51"/>
-    <w:lsdException w:name="List Table 7 Colorful Accent 1" w:uiPriority="52"/>
-    <w:lsdException w:name="List Table 1 Light Accent 2" w:uiPriority="46"/>
-    <w:lsdException w:name="List Table 2 Accent 2" w:uiPriority="47"/>
-    <w:lsdException w:name="List Table 3 Accent 2" w:uiPriority="48"/>
-    <w:lsdException w:name="List Table 4 Accent 2" w:uiPriority="49"/>
-    <w:lsdException w:name="List Table 5 Dark Accent 2" w:uiPriority="50"/>
-    <w:lsdException w:name="List Table 6 Colorful Accent 2" w:uiPriority="51"/>
-    <w:lsdException w:name="List Table 7 Colorful Accent 2" w:uiPriority="52"/>
-    <w:lsdException w:name="List Table 1 Light Accent 3" w:uiPriority="46"/>
-    <w:lsdException w:name="List Table 2 Accent 3" w:uiPriority="47"/>
-    <w:lsdException w:name="List Table 3 Accent 3" w:uiPriority="48"/>
-    <w:lsdException w:name="List Table 4 Accent 3" w:uiPriority="49"/>
-    <w:lsdException w:name="List Table 5 Dark Accent 3" w:uiPriority="50"/>
-    <w:lsdException w:name="List Table 6 Colorful Accent 3" w:uiPriority="51"/>
-    <w:lsdException w:name="List Table 7 Colorful Accent 3" w:uiPriority="52"/>
-    <w:lsdException w:name="List Table 1 Light Accent 4" w:uiPriority="46"/>
-    <w:lsdException w:name="List Table 2 Accent 4" w:uiPriority="47"/>
-    <w:lsdException w:name="List Table 3 Accent 4" w:uiPriority="48"/>
-    <w:lsdException w:name="List Table 4 Accent 4" w:uiPriority="49"/>
-    <w:lsdException w:name="List Table 5 Dark Accent 4" w:uiPriority="50"/>
-    <w:lsdException w:name="List Table 6 Colorful Accent 4" w:uiPriority="51"/>
-    <w:lsdException w:name="List Table 7 Colorful Accent 4" w:uiPriority="52"/>
-    <w:lsdException w:name="List Table 1 Light Accent 5" w:uiPriority="46"/>
-    <w:lsdException w:name="List Table 2 Accent 5" w:uiPriority="47"/>
-    <w:lsdException w:name="List Table 3 Accent 5" w:uiPriority="48"/>
-    <w:lsdException w:name="List Table 4 Accent 5" w:uiPriority="49"/>
-    <w:lsdException w:name="List Table 5 Dark Accent 5" w:uiPriority="50"/>
-    <w:lsdException w:name="List Table 6 Colorful Accent 5" w:uiPriority="51"/>
-    <w:lsdException w:name="List Table 7 Colorful Accent 5" w:uiPriority="52"/>
-    <w:lsdException w:name="List Table 1 Light Accent 6" w:uiPriority="46"/>
-    <w:lsdException w:name="List Table 2 Accent 6" w:uiPriority="47"/>
-    <w:lsdException w:name="List Table 3 Accent 6" w:uiPriority="48"/>
-    <w:lsdException w:name="List Table 4 Accent 6" w:uiPriority="49"/>
-    <w:lsdException w:name="List Table 5 Dark Accent 6" w:uiPriority="50"/>
-    <w:lsdException w:name="List Table 6 Colorful Accent 6" w:uiPriority="51"/>
-    <w:lsdException w:name="List Table 7 Colorful Accent 6" w:uiPriority="52"/>
-    <w:lsdException w:name="Mention" w:semiHidden="1" w:unhideWhenUsed="1"/>
-    <w:lsdException w:name="Smart Hyperlink" w:semiHidden="1" w:unhideWhenUsed="1"/>
-    <w:lsdException w:name="Hashtag" w:semiHidden="1" w:unhideWhenUsed="1"/>
-    <w:lsdException w:name="Unresolved Mention" w:semiHidden="1" w:unhideWhenUsed="1"/>
-    <w:lsdException w:name="Smart Link" w:semiHidden="1" w:unhideWhenUsed="1"/>
+  <w:latentStyles w:defLockedState="0" w:defUIPriority="99" w:defSemiHidden="1" w:defUnhideWhenUsed="1" w:defQFormat="0" w:count="267">
+    <w:lsdException w:name="Normal" w:semiHidden="0" w:uiPriority="0" w:unhideWhenUsed="0" w:qFormat="1"/>
+    <w:lsdException w:name="heading 1" w:semiHidden="0" w:uiPriority="9" w:unhideWhenUsed="0" w:qFormat="1"/>
+    <w:lsdException w:name="heading 2" w:semiHidden="0" w:uiPriority="9" w:unhideWhenUsed="0" w:qFormat="1"/>
+    <w:lsdException w:name="heading 3" w:semiHidden="0" w:uiPriority="9" w:unhideWhenUsed="0" w:qFormat="1"/>
+    <w:lsdException w:name="heading 4" w:uiPriority="9" w:qFormat="1"/>
+    <w:lsdException w:name="heading 5" w:uiPriority="9" w:qFormat="1"/>
+    <w:lsdException w:name="heading 6" w:uiPriority="9" w:qFormat="1"/>
+    <w:lsdException w:name="heading 7" w:uiPriority="9" w:qFormat="1"/>
+    <w:lsdException w:name="heading 8" w:uiPriority="9" w:qFormat="1"/>
+    <w:lsdException w:name="heading 9" w:uiPriority="9" w:qFormat="1"/>
+    <w:lsdException w:name="toc 1" w:uiPriority="39"/>
+    <w:lsdException w:name="toc 2" w:uiPriority="39"/>
+    <w:lsdException w:name="toc 3" w:uiPriority="39"/>
+    <w:lsdException w:name="toc 4" w:uiPriority="39"/>
+    <w:lsdException w:name="toc 5" w:uiPriority="39"/>
+    <w:lsdException w:name="toc 6" w:uiPriority="39"/>
+    <w:lsdException w:name="toc 7" w:uiPriority="39"/>
+    <w:lsdException w:name="toc 8" w:uiPriority="39"/>
+    <w:lsdException w:name="toc 9" w:uiPriority="39"/>
+    <w:lsdException w:name="header" w:uiPriority="0"/>
+    <w:lsdException w:name="caption" w:uiPriority="35" w:qFormat="1"/>
+    <w:lsdException w:name="List 2" w:uiPriority="0"/>
+    <w:lsdException w:name="Title" w:semiHidden="0" w:uiPriority="10" w:unhideWhenUsed="0" w:qFormat="1"/>
+    <w:lsdException w:name="Default Paragraph Font" w:uiPriority="1"/>
+    <w:lsdException w:name="Subtitle" w:semiHidden="0" w:uiPriority="11" w:unhideWhenUsed="0" w:qFormat="1"/>
+    <w:lsdException w:name="Strong" w:semiHidden="0" w:uiPriority="22" w:unhideWhenUsed="0" w:qFormat="1"/>
+    <w:lsdException w:name="Emphasis" w:semiHidden="0" w:uiPriority="20" w:unhideWhenUsed="0" w:qFormat="1"/>
+    <w:lsdException w:name="Balloon Text" w:uiPriority="0"/>
+    <w:lsdException w:name="Table Grid" w:uiPriority="59"/>
+    <w:lsdException w:name="Placeholder Text" w:unhideWhenUsed="0"/>
+    <w:lsdException w:name="No Spacing" w:semiHidden="0" w:uiPriority="1" w:unhideWhenUsed="0" w:qFormat="1"/>
+    <w:lsdException w:name="Light Shading" w:semiHidden="0" w:uiPriority="60" w:unhideWhenUsed="0"/>
+    <w:lsdException w:name="Light List" w:semiHidden="0" w:uiPriority="61" w:unhideWhenUsed="0"/>
+    <w:lsdException w:name="Light Grid" w:semiHidden="0" w:uiPriority="62" w:unhideWhenUsed="0"/>
+    <w:lsdException w:name="Medium Shading 1" w:semiHidden="0" w:uiPriority="63" w:unhideWhenUsed="0"/>
+    <w:lsdException w:name="Medium Shading 2" w:semiHidden="0" w:uiPriority="64" w:unhideWhenUsed="0"/>
+    <w:lsdException w:name="Medium List 1" w:semiHidden="0" w:uiPriority="65" w:unhideWhenUsed="0"/>
+    <w:lsdException w:name="Medium List 2" w:semiHidden="0" w:uiPriority="66" w:unhideWhenUsed="0"/>
+    <w:lsdException w:name="Medium Grid 1" w:semiHidden="0" w:uiPriority="67" w:unhideWhenUsed="0"/>
+    <w:lsdException w:name="Medium Grid 2" w:semiHidden="0" w:uiPriority="68" w:unhideWhenUsed="0"/>
+    <w:lsdException w:name="Medium Grid 3" w:semiHidden="0" w:uiPriority="69" w:unhideWhenUsed="0"/>
+    <w:lsdException w:name="Dark List" w:semiHidden="0" w:uiPriority="70" w:unhideWhenUsed="0"/>
+    <w:lsdException w:name="Colorful Shading" w:semiHidden="0" w:uiPriority="71" w:unhideWhenUsed="0"/>
+    <w:lsdException w:name="Colorful List" w:semiHidden="0" w:uiPriority="72" w:unhideWhenUsed="0"/>
+    <w:lsdException w:name="Colorful Grid" w:semiHidden="0" w:uiPriority="73" w:unhideWhenUsed="0"/>
+    <w:lsdException w:name="Light Shading Accent 1" w:semiHidden="0" w:uiPriority="60" w:unhideWhenUsed="0"/>
+    <w:lsdException w:name="Light List Accent 1" w:semiHidden="0" w:uiPriority="61" w:unhideWhenUsed="0"/>
+    <w:lsdException w:name="Light Grid Accent 1" w:semiHidden="0" w:uiPriority="62" w:unhideWhenUsed="0"/>
+    <w:lsdException w:name="Medium Shading 1 Accent 1" w:semiHidden="0" w:uiPriority="63" w:unhideWhenUsed="0"/>
+    <w:lsdException w:name="Medium Shading 2 Accent 1" w:semiHidden="0" w:uiPriority="64" w:unhideWhenUsed="0"/>
+    <w:lsdException w:name="Medium List 1 Accent 1" w:semiHidden="0" w:uiPriority="65" w:unhideWhenUsed="0"/>
+    <w:lsdException w:name="Revision" w:unhideWhenUsed="0"/>
+    <w:lsdException w:name="List Paragraph" w:semiHidden="0" w:uiPriority="34" w:unhideWhenUsed="0" w:qFormat="1"/>
+    <w:lsdException w:name="Quote" w:semiHidden="0" w:uiPriority="29" w:unhideWhenUsed="0" w:qFormat="1"/>
+    <w:lsdException w:name="Intense Quote" w:semiHidden="0" w:uiPriority="30" w:unhideWhenUsed="0" w:qFormat="1"/>
+    <w:lsdException w:name="Medium List 2 Accent 1" w:semiHidden="0" w:uiPriority="66" w:unhideWhenUsed="0"/>
+    <w:lsdException w:name="Medium Grid 1 Accent 1" w:semiHidden="0" w:uiPriority="67" w:unhideWhenUsed="0"/>
+    <w:lsdException w:name="Medium Grid 2 Accent 1" w:semiHidden="0" w:uiPriority="68" w:unhideWhenUsed="0"/>
+    <w:lsdException w:name="Medium Grid 3 Accent 1" w:semiHidden="0" w:uiPriority="69" w:unhideWhenUsed="0"/>
+    <w:lsdException w:name="Dark List Accent 1" w:semiHidden="0" w:uiPriority="70" w:unhideWhenUsed="0"/>
+    <w:lsdException w:name="Colorful Shading Accent 1" w:semiHidden="0" w:uiPriority="71" w:unhideWhenUsed="0"/>
+    <w:lsdException w:name="Colorful List Accent 1" w:semiHidden="0" w:uiPriority="72" w:unhideWhenUsed="0"/>
+    <w:lsdException w:name="Colorful Grid Accent 1" w:semiHidden="0" w:uiPriority="73" w:unhideWhenUsed="0"/>
+    <w:lsdException w:name="Light Shading Accent 2" w:semiHidden="0" w:uiPriority="60" w:unhideWhenUsed="0"/>
+    <w:lsdException w:name="Light List Accent 2" w:semiHidden="0" w:uiPriority="61" w:unhideWhenUsed="0"/>
+    <w:lsdException w:name="Light Grid Accent 2" w:semiHidden="0" w:uiPriority="62" w:unhideWhenUsed="0"/>
+    <w:lsdException w:name="Medium Shading 1 Accent 2" w:semiHidden="0" w:uiPriority="63" w:unhideWhenUsed="0"/>
+    <w:lsdException w:name="Medium Shading 2 Accent 2" w:semiHidden="0" w:uiPriority="64" w:unhideWhenUsed="0"/>
+    <w:lsdException w:name="Medium List 1 Accent 2" w:semiHidden="0" w:uiPriority="65" w:unhideWhenUsed="0"/>
+    <w:lsdException w:name="Medium List 2 Accent 2" w:semiHidden="0" w:uiPriority="66" w:unhideWhenUsed="0"/>
+    <w:lsdException w:name="Medium Grid 1 Accent 2" w:semiHidden="0" w:uiPriority="67" w:unhideWhenUsed="0"/>
+    <w:lsdException w:name="Medium Grid 2 Accent 2" w:semiHidden="0" w:uiPriority="68" w:unhideWhenUsed="0"/>
+    <w:lsdException w:name="Medium Grid 3 Accent 2" w:semiHidden="0" w:uiPriority="69" w:unhideWhenUsed="0"/>
+    <w:lsdException w:name="Dark List Accent 2" w:semiHidden="0" w:uiPriority="70" w:unhideWhenUsed="0"/>
+    <w:lsdException w:name="Colorful Shading Accent 2" w:semiHidden="0" w:uiPriority="71" w:unhideWhenUsed="0"/>
+    <w:lsdException w:name="Colorful List Accent 2" w:semiHidden="0" w:uiPriority="72" w:unhideWhenUsed="0"/>
+    <w:lsdException w:name="Colorful Grid Accent 2" w:semiHidden="0" w:uiPriority="73" w:unhideWhenUsed="0"/>
+    <w:lsdException w:name="Light Shading Accent 3" w:semiHidden="0" w:uiPriority="60" w:unhideWhenUsed="0"/>
+    <w:lsdException w:name="Light List Accent 3" w:semiHidden="0" w:uiPriority="61" w:unhideWhenUsed="0"/>
+    <w:lsdException w:name="Light Grid Accent 3" w:semiHidden="0" w:uiPriority="62" w:unhideWhenUsed="0"/>
+    <w:lsdException w:name="Medium Shading 1 Accent 3" w:semiHidden="0" w:uiPriority="63" w:unhideWhenUsed="0"/>
+    <w:lsdException w:name="Medium Shading 2 Accent 3" w:semiHidden="0" w:uiPriority="64" w:unhideWhenUsed="0"/>
+    <w:lsdException w:name="Medium List 1 Accent 3" w:semiHidden="0" w:uiPriority="65" w:unhideWhenUsed="0"/>
+    <w:lsdException w:name="Medium List 2 Accent 3" w:semiHidden="0" w:uiPriority="66" w:unhideWhenUsed="0"/>
+    <w:lsdException w:name="Medium Grid 1 Accent 3" w:semiHidden="0" w:uiPriority="67" w:unhideWhenUsed="0"/>
+    <w:lsdException w:name="Medium Grid 2 Accent 3" w:semiHidden="0" w:uiPriority="68" w:unhideWhenUsed="0"/>
+    <w:lsdException w:name="Medium Grid 3 Accent 3" w:semiHidden="0" w:uiPriority="69" w:unhideWhenUsed="0"/>
+    <w:lsdException w:name="Dark List Accent 3" w:semiHidden="0" w:uiPriority="70" w:unhideWhenUsed="0"/>
+    <w:lsdException w:name="Colorful Shading Accent 3" w:semiHidden="0" w:uiPriority="71" w:unhideWhenUsed="0"/>
+    <w:lsdException w:name="Colorful List Accent 3" w:semiHidden="0" w:uiPriority="72" w:unhideWhenUsed="0"/>
+    <w:lsdException w:name="Colorful Grid Accent 3" w:semiHidden="0" w:uiPriority="73" w:unhideWhenUsed="0"/>
+    <w:lsdException w:name="Light Shading Accent 4" w:semiHidden="0" w:uiPriority="60" w:unhideWhenUsed="0"/>
+    <w:lsdException w:name="Light List Accent 4" w:semiHidden="0" w:uiPriority="61" w:unhideWhenUsed="0"/>
+    <w:lsdException w:name="Light Grid Accent 4" w:semiHidden="0" w:uiPriority="62" w:unhideWhenUsed="0"/>
+    <w:lsdException w:name="Medium Shading 1 Accent 4" w:semiHidden="0" w:uiPriority="63" w:unhideWhenUsed="0"/>
+    <w:lsdException w:name="Medium Shading 2 Accent 4" w:semiHidden="0" w:uiPriority="64" w:unhideWhenUsed="0"/>
+    <w:lsdException w:name="Medium List 1 Accent 4" w:semiHidden="0" w:uiPriority="65" w:unhideWhenUsed="0"/>
+    <w:lsdException w:name="Medium List 2 Accent 4" w:semiHidden="0" w:uiPriority="66" w:unhideWhenUsed="0"/>
+    <w:lsdException w:name="Medium Grid 1 Accent 4" w:semiHidden="0" w:uiPriority="67" w:unhideWhenUsed="0"/>
+    <w:lsdException w:name="Medium Grid 2 Accent 4" w:semiHidden="0" w:uiPriority="68" w:unhideWhenUsed="0"/>
+    <w:lsdException w:name="Medium Grid 3 Accent 4" w:semiHidden="0" w:uiPriority="69" w:unhideWhenUsed="0"/>
+    <w:lsdException w:name="Dark List Accent 4" w:semiHidden="0" w:uiPriority="70" w:unhideWhenUsed="0"/>
+    <w:lsdException w:name="Colorful Shading Accent 4" w:semiHidden="0" w:uiPriority="71" w:unhideWhenUsed="0"/>
+    <w:lsdException w:name="Colorful List Accent 4" w:semiHidden="0" w:uiPriority="72" w:unhideWhenUsed="0"/>
+    <w:lsdException w:name="Colorful Grid Accent 4" w:semiHidden="0" w:uiPriority="73" w:unhideWhenUsed="0"/>
+    <w:lsdException w:name="Light Shading Accent 5" w:semiHidden="0" w:uiPriority="60" w:unhideWhenUsed="0"/>
+    <w:lsdException w:name="Light List Accent 5" w:semiHidden="0" w:uiPriority="61" w:unhideWhenUsed="0"/>
+    <w:lsdException w:name="Light Grid Accent 5" w:semiHidden="0" w:uiPriority="62" w:unhideWhenUsed="0"/>
+    <w:lsdException w:name="Medium Shading 1 Accent 5" w:semiHidden="0" w:uiPriority="63" w:unhideWhenUsed="0"/>
+    <w:lsdException w:name="Medium Shading 2 Accent 5" w:semiHidden="0" w:uiPriority="64" w:unhideWhenUsed="0"/>
+    <w:lsdException w:name="Medium List 1 Accent 5" w:semiHidden="0" w:uiPriority="65" w:unhideWhenUsed="0"/>
+    <w:lsdException w:name="Medium List 2 Accent 5" w:semiHidden="0" w:uiPriority="66" w:unhideWhenUsed="0"/>
+    <w:lsdException w:name="Medium Grid 1 Accent 5" w:semiHidden="0" w:uiPriority="67" w:unhideWhenUsed="0"/>
+    <w:lsdException w:name="Medium Grid 2 Accent 5" w:semiHidden="0" w:uiPriority="68" w:unhideWhenUsed="0"/>
+    <w:lsdException w:name="Medium Grid 3 Accent 5" w:semiHidden="0" w:uiPriority="69" w:unhideWhenUsed="0"/>
+    <w:lsdException w:name="Dark List Accent 5" w:semiHidden="0" w:uiPriority="70" w:unhideWhenUsed="0"/>
+    <w:lsdException w:name="Colorful Shading Accent 5" w:semiHidden="0" w:uiPriority="71" w:unhideWhenUsed="0"/>
+    <w:lsdException w:name="Colorful List Accent 5" w:semiHidden="0" w:uiPriority="72" w:unhideWhenUsed="0"/>
+    <w:lsdException w:name="Colorful Grid Accent 5" w:semiHidden="0" w:uiPriority="73" w:unhideWhenUsed="0"/>
+    <w:lsdException w:name="Light Shading Accent 6" w:semiHidden="0" w:uiPriority="60" w:unhideWhenUsed="0"/>
+    <w:lsdException w:name="Light List Accent 6" w:semiHidden="0" w:uiPriority="61" w:unhideWhenUsed="0"/>
+    <w:lsdException w:name="Light Grid Accent 6" w:semiHidden="0" w:uiPriority="62" w:unhideWhenUsed="0"/>
+    <w:lsdException w:name="Medium Shading 1 Accent 6" w:semiHidden="0" w:uiPriority="63" w:unhideWhenUsed="0"/>
+    <w:lsdException w:name="Medium Shading 2 Accent 6" w:semiHidden="0" w:uiPriority="64" w:unhideWhenUsed="0"/>
+    <w:lsdException w:name="Medium List 1 Accent 6" w:semiHidden="0" w:uiPriority="65" w:unhideWhenUsed="0"/>
+    <w:lsdException w:name="Medium List 2 Accent 6" w:semiHidden="0" w:uiPriority="66" w:unhideWhenUsed="0"/>
+    <w:lsdException w:name="Medium Grid 1 Accent 6" w:semiHidden="0" w:uiPriority="67" w:unhideWhenUsed="0"/>
+    <w:lsdException w:name="Medium Grid 2 Accent 6" w:semiHidden="0" w:uiPriority="68" w:unhideWhenUsed="0"/>
+    <w:lsdException w:name="Medium Grid 3 Accent 6" w:semiHidden="0" w:uiPriority="69" w:unhideWhenUsed="0"/>
+    <w:lsdException w:name="Dark List Accent 6" w:semiHidden="0" w:uiPriority="70" w:unhideWhenUsed="0"/>
+    <w:lsdException w:name="Colorful Shading Accent 6" w:semiHidden="0" w:uiPriority="71" w:unhideWhenUsed="0"/>
+    <w:lsdException w:name="Colorful List Accent 6" w:semiHidden="0" w:uiPriority="72" w:unhideWhenUsed="0"/>
+    <w:lsdException w:name="Colorful Grid Accent 6" w:semiHidden="0" w:uiPriority="73" w:unhideWhenUsed="0"/>
+    <w:lsdException w:name="Subtle Emphasis" w:semiHidden="0" w:uiPriority="19" w:unhideWhenUsed="0" w:qFormat="1"/>
+    <w:lsdException w:name="Intense Emphasis" w:semiHidden="0" w:uiPriority="21" w:unhideWhenUsed="0" w:qFormat="1"/>
+    <w:lsdException w:name="Subtle Reference" w:semiHidden="0" w:uiPriority="31" w:unhideWhenUsed="0" w:qFormat="1"/>
+    <w:lsdException w:name="Intense Reference" w:semiHidden="0" w:uiPriority="32" w:unhideWhenUsed="0" w:qFormat="1"/>
+    <w:lsdException w:name="Book Title" w:semiHidden="0" w:uiPriority="33" w:unhideWhenUsed="0" w:qFormat="1"/>
+    <w:lsdException w:name="Bibliography" w:uiPriority="37"/>
+    <w:lsdException w:name="TOC Heading" w:uiPriority="39" w:qFormat="1"/>
   </w:latentStyles>
   <w:style w:type="paragraph" w:default="1" w:styleId="Normal">
     <w:name w:val="Normal"/>
@@ -10104,6 +9764,7 @@
     <w:uiPriority w:val="59"/>
     <w:rsid w:val="00260ACF"/>
     <w:tblPr>
+      <w:tblInd w:w="0" w:type="dxa"/>
       <w:tblBorders>
         <w:top w:val="single" w:sz="4" w:space="0" w:color="000000" w:themeColor="text1"/>
         <w:left w:val="single" w:sz="4" w:space="0" w:color="000000" w:themeColor="text1"/>
@@ -10112,6 +9773,12 @@
         <w:insideH w:val="single" w:sz="4" w:space="0" w:color="000000" w:themeColor="text1"/>
         <w:insideV w:val="single" w:sz="4" w:space="0" w:color="000000" w:themeColor="text1"/>
       </w:tblBorders>
+      <w:tblCellMar>
+        <w:top w:w="0" w:type="dxa"/>
+        <w:left w:w="108" w:type="dxa"/>
+        <w:bottom w:w="0" w:type="dxa"/>
+        <w:right w:w="108" w:type="dxa"/>
+      </w:tblCellMar>
     </w:tblPr>
   </w:style>
   <w:style w:type="paragraph" w:customStyle="1" w:styleId="ProcessBody">
@@ -10231,6 +9898,12 @@
         <w:insideH w:val="single" w:sz="4" w:space="0" w:color="auto"/>
         <w:insideV w:val="single" w:sz="4" w:space="0" w:color="auto"/>
       </w:tblBorders>
+      <w:tblCellMar>
+        <w:top w:w="0" w:type="dxa"/>
+        <w:left w:w="108" w:type="dxa"/>
+        <w:bottom w:w="0" w:type="dxa"/>
+        <w:right w:w="108" w:type="dxa"/>
+      </w:tblCellMar>
     </w:tblPr>
     <w:trPr>
       <w:cantSplit/>
@@ -10314,12 +9987,19 @@
     <w:tblPr>
       <w:tblStyleRowBandSize w:val="1"/>
       <w:tblStyleColBandSize w:val="1"/>
+      <w:tblInd w:w="0" w:type="dxa"/>
       <w:tblBorders>
         <w:top w:val="single" w:sz="8" w:space="0" w:color="4F81BD" w:themeColor="accent1"/>
         <w:left w:val="single" w:sz="8" w:space="0" w:color="4F81BD" w:themeColor="accent1"/>
         <w:bottom w:val="single" w:sz="8" w:space="0" w:color="4F81BD" w:themeColor="accent1"/>
         <w:right w:val="single" w:sz="8" w:space="0" w:color="4F81BD" w:themeColor="accent1"/>
       </w:tblBorders>
+      <w:tblCellMar>
+        <w:top w:w="0" w:type="dxa"/>
+        <w:left w:w="108" w:type="dxa"/>
+        <w:bottom w:w="0" w:type="dxa"/>
+        <w:right w:w="108" w:type="dxa"/>
+      </w:tblCellMar>
     </w:tblPr>
     <w:tblStylePr w:type="firstRow">
       <w:pPr>
@@ -10451,6 +10131,196 @@
     <w:rPr>
       <w:vertAlign w:val="superscript"/>
     </w:rPr>
+  </w:style>
+</w:styles>
+</file>
+
+<file path=word/stylesWithEffects.xml><?xml version="1.0" encoding="utf-8"?>
+<w:styles xmlns:wpc="http://schemas.microsoft.com/office/word/2010/wordprocessingCanvas" xmlns:mc="http://schemas.openxmlformats.org/markup-compatibility/2006" xmlns:o="urn:schemas-microsoft-com:office:office" xmlns:r="http://schemas.openxmlformats.org/officeDocument/2006/relationships" xmlns:m="http://schemas.openxmlformats.org/officeDocument/2006/math" xmlns:v="urn:schemas-microsoft-com:vml" xmlns:wp14="http://schemas.microsoft.com/office/word/2010/wordprocessingDrawing" xmlns:wp="http://schemas.openxmlformats.org/drawingml/2006/wordprocessingDrawing" xmlns:w10="urn:schemas-microsoft-com:office:word" xmlns:w="http://schemas.openxmlformats.org/wordprocessingml/2006/main" xmlns:w14="http://schemas.microsoft.com/office/word/2010/wordml" xmlns:wpg="http://schemas.microsoft.com/office/word/2010/wordprocessingGroup" xmlns:wpi="http://schemas.microsoft.com/office/word/2010/wordprocessingInk" xmlns:wne="http://schemas.microsoft.com/office/word/2006/wordml" xmlns:wps="http://schemas.microsoft.com/office/word/2010/wordprocessingShape" mc:Ignorable="w14 wp14">
+  <w:docDefaults>
+    <w:rPrDefault>
+      <w:rPr>
+        <w:rFonts w:asciiTheme="minorHAnsi" w:eastAsiaTheme="minorEastAsia" w:hAnsiTheme="minorHAnsi" w:cstheme="minorBidi"/>
+        <w:sz w:val="22"/>
+        <w:szCs w:val="22"/>
+        <w:lang w:val="en-IN" w:eastAsia="en-IN" w:bidi="ar-SA"/>
+      </w:rPr>
+    </w:rPrDefault>
+    <w:pPrDefault>
+      <w:pPr>
+        <w:spacing w:after="200" w:line="276" w:lineRule="auto"/>
+      </w:pPr>
+    </w:pPrDefault>
+  </w:docDefaults>
+  <w:latentStyles w:defLockedState="0" w:defUIPriority="99" w:defSemiHidden="1" w:defUnhideWhenUsed="1" w:defQFormat="0" w:count="267">
+    <w:lsdException w:name="Normal" w:semiHidden="0" w:uiPriority="0" w:unhideWhenUsed="0" w:qFormat="1"/>
+    <w:lsdException w:name="heading 1" w:semiHidden="0" w:uiPriority="9" w:unhideWhenUsed="0" w:qFormat="1"/>
+    <w:lsdException w:name="heading 2" w:uiPriority="9" w:qFormat="1"/>
+    <w:lsdException w:name="heading 3" w:uiPriority="9" w:qFormat="1"/>
+    <w:lsdException w:name="heading 4" w:uiPriority="9" w:qFormat="1"/>
+    <w:lsdException w:name="heading 5" w:uiPriority="9" w:qFormat="1"/>
+    <w:lsdException w:name="heading 6" w:uiPriority="9" w:qFormat="1"/>
+    <w:lsdException w:name="heading 7" w:uiPriority="9" w:qFormat="1"/>
+    <w:lsdException w:name="heading 8" w:uiPriority="9" w:qFormat="1"/>
+    <w:lsdException w:name="heading 9" w:uiPriority="9" w:qFormat="1"/>
+    <w:lsdException w:name="toc 1" w:uiPriority="39"/>
+    <w:lsdException w:name="toc 2" w:uiPriority="39"/>
+    <w:lsdException w:name="toc 3" w:uiPriority="39"/>
+    <w:lsdException w:name="toc 4" w:uiPriority="39"/>
+    <w:lsdException w:name="toc 5" w:uiPriority="39"/>
+    <w:lsdException w:name="toc 6" w:uiPriority="39"/>
+    <w:lsdException w:name="toc 7" w:uiPriority="39"/>
+    <w:lsdException w:name="toc 8" w:uiPriority="39"/>
+    <w:lsdException w:name="toc 9" w:uiPriority="39"/>
+    <w:lsdException w:name="caption" w:uiPriority="35" w:qFormat="1"/>
+    <w:lsdException w:name="Title" w:semiHidden="0" w:uiPriority="10" w:unhideWhenUsed="0" w:qFormat="1"/>
+    <w:lsdException w:name="Default Paragraph Font" w:uiPriority="1"/>
+    <w:lsdException w:name="Subtitle" w:semiHidden="0" w:uiPriority="11" w:unhideWhenUsed="0" w:qFormat="1"/>
+    <w:lsdException w:name="Strong" w:semiHidden="0" w:uiPriority="22" w:unhideWhenUsed="0" w:qFormat="1"/>
+    <w:lsdException w:name="Emphasis" w:semiHidden="0" w:uiPriority="20" w:unhideWhenUsed="0" w:qFormat="1"/>
+    <w:lsdException w:name="Table Grid" w:semiHidden="0" w:uiPriority="59" w:unhideWhenUsed="0"/>
+    <w:lsdException w:name="Placeholder Text" w:unhideWhenUsed="0"/>
+    <w:lsdException w:name="No Spacing" w:semiHidden="0" w:uiPriority="1" w:unhideWhenUsed="0" w:qFormat="1"/>
+    <w:lsdException w:name="Light Shading" w:semiHidden="0" w:uiPriority="60" w:unhideWhenUsed="0"/>
+    <w:lsdException w:name="Light List" w:semiHidden="0" w:uiPriority="61" w:unhideWhenUsed="0"/>
+    <w:lsdException w:name="Light Grid" w:semiHidden="0" w:uiPriority="62" w:unhideWhenUsed="0"/>
+    <w:lsdException w:name="Medium Shading 1" w:semiHidden="0" w:uiPriority="63" w:unhideWhenUsed="0"/>
+    <w:lsdException w:name="Medium Shading 2" w:semiHidden="0" w:uiPriority="64" w:unhideWhenUsed="0"/>
+    <w:lsdException w:name="Medium List 1" w:semiHidden="0" w:uiPriority="65" w:unhideWhenUsed="0"/>
+    <w:lsdException w:name="Medium List 2" w:semiHidden="0" w:uiPriority="66" w:unhideWhenUsed="0"/>
+    <w:lsdException w:name="Medium Grid 1" w:semiHidden="0" w:uiPriority="67" w:unhideWhenUsed="0"/>
+    <w:lsdException w:name="Medium Grid 2" w:semiHidden="0" w:uiPriority="68" w:unhideWhenUsed="0"/>
+    <w:lsdException w:name="Medium Grid 3" w:semiHidden="0" w:uiPriority="69" w:unhideWhenUsed="0"/>
+    <w:lsdException w:name="Dark List" w:semiHidden="0" w:uiPriority="70" w:unhideWhenUsed="0"/>
+    <w:lsdException w:name="Colorful Shading" w:semiHidden="0" w:uiPriority="71" w:unhideWhenUsed="0"/>
+    <w:lsdException w:name="Colorful List" w:semiHidden="0" w:uiPriority="72" w:unhideWhenUsed="0"/>
+    <w:lsdException w:name="Colorful Grid" w:semiHidden="0" w:uiPriority="73" w:unhideWhenUsed="0"/>
+    <w:lsdException w:name="Light Shading Accent 1" w:semiHidden="0" w:uiPriority="60" w:unhideWhenUsed="0"/>
+    <w:lsdException w:name="Light List Accent 1" w:semiHidden="0" w:uiPriority="61" w:unhideWhenUsed="0"/>
+    <w:lsdException w:name="Light Grid Accent 1" w:semiHidden="0" w:uiPriority="62" w:unhideWhenUsed="0"/>
+    <w:lsdException w:name="Medium Shading 1 Accent 1" w:semiHidden="0" w:uiPriority="63" w:unhideWhenUsed="0"/>
+    <w:lsdException w:name="Medium Shading 2 Accent 1" w:semiHidden="0" w:uiPriority="64" w:unhideWhenUsed="0"/>
+    <w:lsdException w:name="Medium List 1 Accent 1" w:semiHidden="0" w:uiPriority="65" w:unhideWhenUsed="0"/>
+    <w:lsdException w:name="Revision" w:unhideWhenUsed="0"/>
+    <w:lsdException w:name="List Paragraph" w:semiHidden="0" w:uiPriority="34" w:unhideWhenUsed="0" w:qFormat="1"/>
+    <w:lsdException w:name="Quote" w:semiHidden="0" w:uiPriority="29" w:unhideWhenUsed="0" w:qFormat="1"/>
+    <w:lsdException w:name="Intense Quote" w:semiHidden="0" w:uiPriority="30" w:unhideWhenUsed="0" w:qFormat="1"/>
+    <w:lsdException w:name="Medium List 2 Accent 1" w:semiHidden="0" w:uiPriority="66" w:unhideWhenUsed="0"/>
+    <w:lsdException w:name="Medium Grid 1 Accent 1" w:semiHidden="0" w:uiPriority="67" w:unhideWhenUsed="0"/>
+    <w:lsdException w:name="Medium Grid 2 Accent 1" w:semiHidden="0" w:uiPriority="68" w:unhideWhenUsed="0"/>
+    <w:lsdException w:name="Medium Grid 3 Accent 1" w:semiHidden="0" w:uiPriority="69" w:unhideWhenUsed="0"/>
+    <w:lsdException w:name="Dark List Accent 1" w:semiHidden="0" w:uiPriority="70" w:unhideWhenUsed="0"/>
+    <w:lsdException w:name="Colorful Shading Accent 1" w:semiHidden="0" w:uiPriority="71" w:unhideWhenUsed="0"/>
+    <w:lsdException w:name="Colorful List Accent 1" w:semiHidden="0" w:uiPriority="72" w:unhideWhenUsed="0"/>
+    <w:lsdException w:name="Colorful Grid Accent 1" w:semiHidden="0" w:uiPriority="73" w:unhideWhenUsed="0"/>
+    <w:lsdException w:name="Light Shading Accent 2" w:semiHidden="0" w:uiPriority="60" w:unhideWhenUsed="0"/>
+    <w:lsdException w:name="Light List Accent 2" w:semiHidden="0" w:uiPriority="61" w:unhideWhenUsed="0"/>
+    <w:lsdException w:name="Light Grid Accent 2" w:semiHidden="0" w:uiPriority="62" w:unhideWhenUsed="0"/>
+    <w:lsdException w:name="Medium Shading 1 Accent 2" w:semiHidden="0" w:uiPriority="63" w:unhideWhenUsed="0"/>
+    <w:lsdException w:name="Medium Shading 2 Accent 2" w:semiHidden="0" w:uiPriority="64" w:unhideWhenUsed="0"/>
+    <w:lsdException w:name="Medium List 1 Accent 2" w:semiHidden="0" w:uiPriority="65" w:unhideWhenUsed="0"/>
+    <w:lsdException w:name="Medium List 2 Accent 2" w:semiHidden="0" w:uiPriority="66" w:unhideWhenUsed="0"/>
+    <w:lsdException w:name="Medium Grid 1 Accent 2" w:semiHidden="0" w:uiPriority="67" w:unhideWhenUsed="0"/>
+    <w:lsdException w:name="Medium Grid 2 Accent 2" w:semiHidden="0" w:uiPriority="68" w:unhideWhenUsed="0"/>
+    <w:lsdException w:name="Medium Grid 3 Accent 2" w:semiHidden="0" w:uiPriority="69" w:unhideWhenUsed="0"/>
+    <w:lsdException w:name="Dark List Accent 2" w:semiHidden="0" w:uiPriority="70" w:unhideWhenUsed="0"/>
+    <w:lsdException w:name="Colorful Shading Accent 2" w:semiHidden="0" w:uiPriority="71" w:unhideWhenUsed="0"/>
+    <w:lsdException w:name="Colorful List Accent 2" w:semiHidden="0" w:uiPriority="72" w:unhideWhenUsed="0"/>
+    <w:lsdException w:name="Colorful Grid Accent 2" w:semiHidden="0" w:uiPriority="73" w:unhideWhenUsed="0"/>
+    <w:lsdException w:name="Light Shading Accent 3" w:semiHidden="0" w:uiPriority="60" w:unhideWhenUsed="0"/>
+    <w:lsdException w:name="Light List Accent 3" w:semiHidden="0" w:uiPriority="61" w:unhideWhenUsed="0"/>
+    <w:lsdException w:name="Light Grid Accent 3" w:semiHidden="0" w:uiPriority="62" w:unhideWhenUsed="0"/>
+    <w:lsdException w:name="Medium Shading 1 Accent 3" w:semiHidden="0" w:uiPriority="63" w:unhideWhenUsed="0"/>
+    <w:lsdException w:name="Medium Shading 2 Accent 3" w:semiHidden="0" w:uiPriority="64" w:unhideWhenUsed="0"/>
+    <w:lsdException w:name="Medium List 1 Accent 3" w:semiHidden="0" w:uiPriority="65" w:unhideWhenUsed="0"/>
+    <w:lsdException w:name="Medium List 2 Accent 3" w:semiHidden="0" w:uiPriority="66" w:unhideWhenUsed="0"/>
+    <w:lsdException w:name="Medium Grid 1 Accent 3" w:semiHidden="0" w:uiPriority="67" w:unhideWhenUsed="0"/>
+    <w:lsdException w:name="Medium Grid 2 Accent 3" w:semiHidden="0" w:uiPriority="68" w:unhideWhenUsed="0"/>
+    <w:lsdException w:name="Medium Grid 3 Accent 3" w:semiHidden="0" w:uiPriority="69" w:unhideWhenUsed="0"/>
+    <w:lsdException w:name="Dark List Accent 3" w:semiHidden="0" w:uiPriority="70" w:unhideWhenUsed="0"/>
+    <w:lsdException w:name="Colorful Shading Accent 3" w:semiHidden="0" w:uiPriority="71" w:unhideWhenUsed="0"/>
+    <w:lsdException w:name="Colorful List Accent 3" w:semiHidden="0" w:uiPriority="72" w:unhideWhenUsed="0"/>
+    <w:lsdException w:name="Colorful Grid Accent 3" w:semiHidden="0" w:uiPriority="73" w:unhideWhenUsed="0"/>
+    <w:lsdException w:name="Light Shading Accent 4" w:semiHidden="0" w:uiPriority="60" w:unhideWhenUsed="0"/>
+    <w:lsdException w:name="Light List Accent 4" w:semiHidden="0" w:uiPriority="61" w:unhideWhenUsed="0"/>
+    <w:lsdException w:name="Light Grid Accent 4" w:semiHidden="0" w:uiPriority="62" w:unhideWhenUsed="0"/>
+    <w:lsdException w:name="Medium Shading 1 Accent 4" w:semiHidden="0" w:uiPriority="63" w:unhideWhenUsed="0"/>
+    <w:lsdException w:name="Medium Shading 2 Accent 4" w:semiHidden="0" w:uiPriority="64" w:unhideWhenUsed="0"/>
+    <w:lsdException w:name="Medium List 1 Accent 4" w:semiHidden="0" w:uiPriority="65" w:unhideWhenUsed="0"/>
+    <w:lsdException w:name="Medium List 2 Accent 4" w:semiHidden="0" w:uiPriority="66" w:unhideWhenUsed="0"/>
+    <w:lsdException w:name="Medium Grid 1 Accent 4" w:semiHidden="0" w:uiPriority="67" w:unhideWhenUsed="0"/>
+    <w:lsdException w:name="Medium Grid 2 Accent 4" w:semiHidden="0" w:uiPriority="68" w:unhideWhenUsed="0"/>
+    <w:lsdException w:name="Medium Grid 3 Accent 4" w:semiHidden="0" w:uiPriority="69" w:unhideWhenUsed="0"/>
+    <w:lsdException w:name="Dark List Accent 4" w:semiHidden="0" w:uiPriority="70" w:unhideWhenUsed="0"/>
+    <w:lsdException w:name="Colorful Shading Accent 4" w:semiHidden="0" w:uiPriority="71" w:unhideWhenUsed="0"/>
+    <w:lsdException w:name="Colorful List Accent 4" w:semiHidden="0" w:uiPriority="72" w:unhideWhenUsed="0"/>
+    <w:lsdException w:name="Colorful Grid Accent 4" w:semiHidden="0" w:uiPriority="73" w:unhideWhenUsed="0"/>
+    <w:lsdException w:name="Light Shading Accent 5" w:semiHidden="0" w:uiPriority="60" w:unhideWhenUsed="0"/>
+    <w:lsdException w:name="Light List Accent 5" w:semiHidden="0" w:uiPriority="61" w:unhideWhenUsed="0"/>
+    <w:lsdException w:name="Light Grid Accent 5" w:semiHidden="0" w:uiPriority="62" w:unhideWhenUsed="0"/>
+    <w:lsdException w:name="Medium Shading 1 Accent 5" w:semiHidden="0" w:uiPriority="63" w:unhideWhenUsed="0"/>
+    <w:lsdException w:name="Medium Shading 2 Accent 5" w:semiHidden="0" w:uiPriority="64" w:unhideWhenUsed="0"/>
+    <w:lsdException w:name="Medium List 1 Accent 5" w:semiHidden="0" w:uiPriority="65" w:unhideWhenUsed="0"/>
+    <w:lsdException w:name="Medium List 2 Accent 5" w:semiHidden="0" w:uiPriority="66" w:unhideWhenUsed="0"/>
+    <w:lsdException w:name="Medium Grid 1 Accent 5" w:semiHidden="0" w:uiPriority="67" w:unhideWhenUsed="0"/>
+    <w:lsdException w:name="Medium Grid 2 Accent 5" w:semiHidden="0" w:uiPriority="68" w:unhideWhenUsed="0"/>
+    <w:lsdException w:name="Medium Grid 3 Accent 5" w:semiHidden="0" w:uiPriority="69" w:unhideWhenUsed="0"/>
+    <w:lsdException w:name="Dark List Accent 5" w:semiHidden="0" w:uiPriority="70" w:unhideWhenUsed="0"/>
+    <w:lsdException w:name="Colorful Shading Accent 5" w:semiHidden="0" w:uiPriority="71" w:unhideWhenUsed="0"/>
+    <w:lsdException w:name="Colorful List Accent 5" w:semiHidden="0" w:uiPriority="72" w:unhideWhenUsed="0"/>
+    <w:lsdException w:name="Colorful Grid Accent 5" w:semiHidden="0" w:uiPriority="73" w:unhideWhenUsed="0"/>
+    <w:lsdException w:name="Light Shading Accent 6" w:semiHidden="0" w:uiPriority="60" w:unhideWhenUsed="0"/>
+    <w:lsdException w:name="Light List Accent 6" w:semiHidden="0" w:uiPriority="61" w:unhideWhenUsed="0"/>
+    <w:lsdException w:name="Light Grid Accent 6" w:semiHidden="0" w:uiPriority="62" w:unhideWhenUsed="0"/>
+    <w:lsdException w:name="Medium Shading 1 Accent 6" w:semiHidden="0" w:uiPriority="63" w:unhideWhenUsed="0"/>
+    <w:lsdException w:name="Medium Shading 2 Accent 6" w:semiHidden="0" w:uiPriority="64" w:unhideWhenUsed="0"/>
+    <w:lsdException w:name="Medium List 1 Accent 6" w:semiHidden="0" w:uiPriority="65" w:unhideWhenUsed="0"/>
+    <w:lsdException w:name="Medium List 2 Accent 6" w:semiHidden="0" w:uiPriority="66" w:unhideWhenUsed="0"/>
+    <w:lsdException w:name="Medium Grid 1 Accent 6" w:semiHidden="0" w:uiPriority="67" w:unhideWhenUsed="0"/>
+    <w:lsdException w:name="Medium Grid 2 Accent 6" w:semiHidden="0" w:uiPriority="68" w:unhideWhenUsed="0"/>
+    <w:lsdException w:name="Medium Grid 3 Accent 6" w:semiHidden="0" w:uiPriority="69" w:unhideWhenUsed="0"/>
+    <w:lsdException w:name="Dark List Accent 6" w:semiHidden="0" w:uiPriority="70" w:unhideWhenUsed="0"/>
+    <w:lsdException w:name="Colorful Shading Accent 6" w:semiHidden="0" w:uiPriority="71" w:unhideWhenUsed="0"/>
+    <w:lsdException w:name="Colorful List Accent 6" w:semiHidden="0" w:uiPriority="72" w:unhideWhenUsed="0"/>
+    <w:lsdException w:name="Colorful Grid Accent 6" w:semiHidden="0" w:uiPriority="73" w:unhideWhenUsed="0"/>
+    <w:lsdException w:name="Subtle Emphasis" w:semiHidden="0" w:uiPriority="19" w:unhideWhenUsed="0" w:qFormat="1"/>
+    <w:lsdException w:name="Intense Emphasis" w:semiHidden="0" w:uiPriority="21" w:unhideWhenUsed="0" w:qFormat="1"/>
+    <w:lsdException w:name="Subtle Reference" w:semiHidden="0" w:uiPriority="31" w:unhideWhenUsed="0" w:qFormat="1"/>
+    <w:lsdException w:name="Intense Reference" w:semiHidden="0" w:uiPriority="32" w:unhideWhenUsed="0" w:qFormat="1"/>
+    <w:lsdException w:name="Book Title" w:semiHidden="0" w:uiPriority="33" w:unhideWhenUsed="0" w:qFormat="1"/>
+    <w:lsdException w:name="Bibliography" w:uiPriority="37"/>
+    <w:lsdException w:name="TOC Heading" w:uiPriority="39" w:qFormat="1"/>
+  </w:latentStyles>
+  <w:style w:type="paragraph" w:default="1" w:styleId="Normal">
+    <w:name w:val="Normal"/>
+    <w:qFormat/>
+  </w:style>
+  <w:style w:type="character" w:default="1" w:styleId="DefaultParagraphFont">
+    <w:name w:val="Default Paragraph Font"/>
+    <w:uiPriority w:val="1"/>
+    <w:semiHidden/>
+    <w:unhideWhenUsed/>
+  </w:style>
+  <w:style w:type="table" w:default="1" w:styleId="TableNormal">
+    <w:name w:val="Normal Table"/>
+    <w:uiPriority w:val="99"/>
+    <w:semiHidden/>
+    <w:unhideWhenUsed/>
+    <w:tblPr>
+      <w:tblInd w:w="0" w:type="dxa"/>
+      <w:tblCellMar>
+        <w:top w:w="0" w:type="dxa"/>
+        <w:left w:w="108" w:type="dxa"/>
+        <w:bottom w:w="0" w:type="dxa"/>
+        <w:right w:w="108" w:type="dxa"/>
+      </w:tblCellMar>
+    </w:tblPr>
+  </w:style>
+  <w:style w:type="numbering" w:default="1" w:styleId="NoList">
+    <w:name w:val="No List"/>
+    <w:uiPriority w:val="99"/>
+    <w:semiHidden/>
+    <w:unhideWhenUsed/>
   </w:style>
 </w:styles>
 </file>
@@ -10750,6 +10620,10 @@
 </file>
 
 <file path=customXml/item2.xml><?xml version="1.0" encoding="utf-8"?>
+<LongProperties xmlns="http://schemas.microsoft.com/office/2006/metadata/longProperties"/>
+</file>
+
+<file path=customXml/item3.xml><?xml version="1.0" encoding="utf-8"?>
 <ct:contentTypeSchema xmlns:ct="http://schemas.microsoft.com/office/2006/metadata/contentType" xmlns:ma="http://schemas.microsoft.com/office/2006/metadata/properties/metaAttributes" ct:_="" ma:_="" ma:contentTypeName="Document" ma:contentTypeID="0x01010005A068604E74C047BC66B3ED07869872" ma:contentTypeVersion="0" ma:contentTypeDescription="Create a new document." ma:contentTypeScope="" ma:versionID="7d65b694ac3f1c289d6201da35c196e2">
   <xsd:schema xmlns:xsd="http://www.w3.org/2001/XMLSchema" xmlns:p="http://schemas.microsoft.com/office/2006/metadata/properties" targetNamespace="http://schemas.microsoft.com/office/2006/metadata/properties" ma:root="true" ma:fieldsID="4aeb20c0e3442673af7ee10786458764">
     <xsd:element name="properties">
@@ -10798,11 +10672,13 @@
 </ct:contentTypeSchema>
 </file>
 
-<file path=customXml/item3.xml><?xml version="1.0" encoding="utf-8"?>
-<LongProperties xmlns="http://schemas.microsoft.com/office/2006/metadata/longProperties"/>
+<file path=customXml/item4.xml><?xml version="1.0" encoding="utf-8"?>
+<p:properties xmlns:p="http://schemas.microsoft.com/office/2006/metadata/properties" xmlns:xsi="http://www.w3.org/2001/XMLSchema-instance">
+  <documentManagement/>
+</p:properties>
 </file>
 
-<file path=customXml/item4.xml><?xml version="1.0" encoding="utf-8"?>
+<file path=customXml/item5.xml><?xml version="1.0" encoding="utf-8"?>
 <?mso-contentType ?>
 <FormTemplates xmlns="http://schemas.microsoft.com/sharepoint/v3/contenttype/forms">
   <Display>DocumentLibraryForm</Display>
@@ -10811,14 +10687,8 @@
 </FormTemplates>
 </file>
 
-<file path=customXml/item5.xml><?xml version="1.0" encoding="utf-8"?>
+<file path=customXml/item6.xml><?xml version="1.0" encoding="utf-8"?>
 <b:Sources xmlns:b="http://schemas.openxmlformats.org/officeDocument/2006/bibliography" xmlns="http://schemas.openxmlformats.org/officeDocument/2006/bibliography" SelectedStyle="\APA.XSL" StyleName="APA"/>
-</file>
-
-<file path=customXml/item6.xml><?xml version="1.0" encoding="utf-8"?>
-<p:properties xmlns:p="http://schemas.microsoft.com/office/2006/metadata/properties" xmlns:xsi="http://www.w3.org/2001/XMLSchema-instance">
-  <documentManagement/>
-</p:properties>
 </file>
 
 <file path=customXml/itemProps1.xml><?xml version="1.0" encoding="utf-8"?>
@@ -10830,6 +10700,14 @@
 </file>
 
 <file path=customXml/itemProps2.xml><?xml version="1.0" encoding="utf-8"?>
+<ds:datastoreItem xmlns:ds="http://schemas.openxmlformats.org/officeDocument/2006/customXml" ds:itemID="{C160D463-E0A4-43CC-B4FC-6A78BAE7598D}">
+  <ds:schemaRefs>
+    <ds:schemaRef ds:uri="http://schemas.microsoft.com/office/2006/metadata/longProperties"/>
+  </ds:schemaRefs>
+</ds:datastoreItem>
+</file>
+
+<file path=customXml/itemProps3.xml><?xml version="1.0" encoding="utf-8"?>
 <ds:datastoreItem xmlns:ds="http://schemas.openxmlformats.org/officeDocument/2006/customXml" ds:itemID="{CCF189E8-8162-4030-A470-4D57021D2D3F}">
   <ds:schemaRefs>
     <ds:schemaRef ds:uri="http://schemas.microsoft.com/office/2006/metadata/contentType"/>
@@ -10844,15 +10722,15 @@
 </ds:datastoreItem>
 </file>
 
-<file path=customXml/itemProps3.xml><?xml version="1.0" encoding="utf-8"?>
-<ds:datastoreItem xmlns:ds="http://schemas.openxmlformats.org/officeDocument/2006/customXml" ds:itemID="{C160D463-E0A4-43CC-B4FC-6A78BAE7598D}">
+<file path=customXml/itemProps4.xml><?xml version="1.0" encoding="utf-8"?>
+<ds:datastoreItem xmlns:ds="http://schemas.openxmlformats.org/officeDocument/2006/customXml" ds:itemID="{413EE0B9-61A1-4D97-84E8-9D6D67F97DB6}">
   <ds:schemaRefs>
-    <ds:schemaRef ds:uri="http://schemas.microsoft.com/office/2006/metadata/longProperties"/>
+    <ds:schemaRef ds:uri="http://schemas.microsoft.com/office/2006/metadata/properties"/>
   </ds:schemaRefs>
 </ds:datastoreItem>
 </file>
 
-<file path=customXml/itemProps4.xml><?xml version="1.0" encoding="utf-8"?>
+<file path=customXml/itemProps5.xml><?xml version="1.0" encoding="utf-8"?>
 <ds:datastoreItem xmlns:ds="http://schemas.openxmlformats.org/officeDocument/2006/customXml" ds:itemID="{F17621D5-8118-4296-944B-367BCA2FC84A}">
   <ds:schemaRefs>
     <ds:schemaRef ds:uri="http://schemas.microsoft.com/sharepoint/v3/contenttype/forms"/>
@@ -10860,18 +10738,10 @@
 </ds:datastoreItem>
 </file>
 
-<file path=customXml/itemProps5.xml><?xml version="1.0" encoding="utf-8"?>
-<ds:datastoreItem xmlns:ds="http://schemas.openxmlformats.org/officeDocument/2006/customXml" ds:itemID="{88745FD8-B235-4CB1-8AC9-DEB02945BB4C}">
+<file path=customXml/itemProps6.xml><?xml version="1.0" encoding="utf-8"?>
+<ds:datastoreItem xmlns:ds="http://schemas.openxmlformats.org/officeDocument/2006/customXml" ds:itemID="{185E33E2-BE5F-4EE1-BFCC-A2B70000DB62}">
   <ds:schemaRefs>
     <ds:schemaRef ds:uri="http://schemas.openxmlformats.org/officeDocument/2006/bibliography"/>
   </ds:schemaRefs>
 </ds:datastoreItem>
-</file>
-
-<file path=customXml/itemProps6.xml><?xml version="1.0" encoding="utf-8"?>
-<ds:datastoreItem xmlns:ds="http://schemas.openxmlformats.org/officeDocument/2006/customXml" ds:itemID="{413EE0B9-61A1-4D97-84E8-9D6D67F97DB6}">
-  <ds:schemaRefs>
-    <ds:schemaRef ds:uri="http://schemas.microsoft.com/office/2006/metadata/properties"/>
-  </ds:schemaRefs>
-</ds:datastoreItem>
 </file>
</xml_diff>